<commit_message>
more content, for discussion
git-svn-id: https://svnserv.csiro.au/svn/ext/GeoSciML@4953 910a3654-de2c-0410-bd95-d62e98ccebcd
</commit_message>
<xml_diff>
--- a/trunk/schemas/geosciml40.docx
+++ b/trunk/schemas/geosciml40.docx
@@ -5391,7 +5391,7 @@
       </w:pPr>
       <w:r>
         <w:drawing>
-          <wp:inline distT="0" distB="0" distL="0" distR="0" wp14:anchorId="00DB7E91" wp14:editId="7F931E7E">
+          <wp:inline distT="0" distB="0" distL="0" distR="0" wp14:anchorId="0AFC9E2F" wp14:editId="184D24B4">
             <wp:extent cx="5486400" cy="2990128"/>
             <wp:effectExtent l="0" t="0" r="0" b="1270"/>
             <wp:docPr id="2" name="Picture 2"/>
@@ -5480,6 +5480,27 @@
         <w:rPr>
           <w:lang w:val="en-CA"/>
         </w:rPr>
+        <w:t>GeologicFeature</w:t>
+      </w:r>
+      <w:proofErr w:type="spellEnd"/>
+      <w:r>
+        <w:rPr>
+          <w:lang w:val="en-CA"/>
+        </w:rPr>
+        <w:t xml:space="preserve"> can share relationships through Relation class, subtyped into different kind of relationships, providing different properties and constrains.</w:t>
+      </w:r>
+    </w:p>
+    <w:p>
+      <w:pPr>
+        <w:rPr>
+          <w:lang w:val="en-CA"/>
+        </w:rPr>
+      </w:pPr>
+      <w:proofErr w:type="spellStart"/>
+      <w:r>
+        <w:rPr>
+          <w:lang w:val="en-CA"/>
+        </w:rPr>
         <w:t>GeoSciML</w:t>
       </w:r>
       <w:proofErr w:type="spellEnd"/>
@@ -5501,34 +5522,88 @@
         <w:rPr>
           <w:lang w:val="en-CA"/>
         </w:rPr>
-        <w:t xml:space="preserve"> view of key geological and sampling features, designed as a simple entry level model to publish datasets.  The use case sought for portrayal is simple layer based application, such as web map application or GIS where the key functionality is display a map layer and perform simple “identify” operations.  The classes are model to be easily implementable in any GIS or web mapping applications.  One class maps to one </w:t>
-      </w:r>
-      <w:proofErr w:type="gramStart"/>
-      <w:r>
-        <w:rPr>
-          <w:lang w:val="en-CA"/>
-        </w:rPr>
-        <w:t>table,</w:t>
-      </w:r>
-      <w:proofErr w:type="gramEnd"/>
-      <w:r>
-        <w:rPr>
-          <w:lang w:val="en-CA"/>
-        </w:rPr>
-        <w:t xml:space="preserve"> composed of optional, single occurrence, properties – consistent with the structure of RDBMS tables. </w:t>
-      </w:r>
-    </w:p>
-    <w:p>
-      <w:pPr>
-        <w:rPr>
-          <w:lang w:val="en-CA"/>
-        </w:rPr>
-      </w:pPr>
-      <w:r>
-        <w:rPr>
-          <w:lang w:val="en-CA"/>
-        </w:rPr>
-        <w:t>Portrayal data model provides several “pointers”, in the form of HTTP URI, to form a sort of “switchboard” where application operating on portrayal model can extract complex representations of the features when required.</w:t>
+        <w:t xml:space="preserve"> view of key geological and sampling features, designed as a simple entry level model to publish datasets.  The use case sought for portrayal is simple layer based application, such as web map application or GIS where the key functionality is display a map layer and perform simple “identify” operations.  The classes are model to be easily implementable in any GIS or web mapping applications.  One class</w:t>
+      </w:r>
+      <w:r>
+        <w:rPr>
+          <w:lang w:val="en-CA"/>
+        </w:rPr>
+        <w:t xml:space="preserve"> maps to one table </w:t>
+      </w:r>
+      <w:r>
+        <w:rPr>
+          <w:lang w:val="en-CA"/>
+        </w:rPr>
+        <w:t xml:space="preserve">composed of optional, single occurrence, properties – consistent with the structure of RDBMS tables. </w:t>
+      </w:r>
+    </w:p>
+    <w:p>
+      <w:pPr>
+        <w:rPr>
+          <w:lang w:val="en-CA"/>
+        </w:rPr>
+      </w:pPr>
+      <w:r>
+        <w:rPr>
+          <w:lang w:val="en-CA"/>
+        </w:rPr>
+        <w:t>Portrayal data model provides several “pointers”, in the form of HTTP URI, to form a sort of “switchboard” where application operating on portrayal model can extract complex representations of the features when required</w:t>
+      </w:r>
+      <w:r>
+        <w:rPr>
+          <w:lang w:val="en-CA"/>
+        </w:rPr>
+        <w:t xml:space="preserve"> (</w:t>
+      </w:r>
+      <w:r>
+        <w:rPr>
+          <w:lang w:val="en-CA"/>
+        </w:rPr>
+        <w:fldChar w:fldCharType="begin"/>
+      </w:r>
+      <w:r>
+        <w:rPr>
+          <w:lang w:val="en-CA"/>
+        </w:rPr>
+        <w:instrText xml:space="preserve"> REF _Ref431737057 \h </w:instrText>
+      </w:r>
+      <w:r>
+        <w:rPr>
+          <w:lang w:val="en-CA"/>
+        </w:rPr>
+      </w:r>
+      <w:r>
+        <w:rPr>
+          <w:lang w:val="en-CA"/>
+        </w:rPr>
+        <w:fldChar w:fldCharType="separate"/>
+      </w:r>
+      <w:r>
+        <w:t xml:space="preserve">Figure </w:t>
+      </w:r>
+      <w:r>
+        <w:rPr>
+          <w:noProof/>
+        </w:rPr>
+        <w:t>2</w:t>
+      </w:r>
+      <w:r>
+        <w:rPr>
+          <w:lang w:val="en-CA"/>
+        </w:rPr>
+        <w:fldChar w:fldCharType="end"/>
+      </w:r>
+      <w:r>
+        <w:rPr>
+          <w:lang w:val="en-CA"/>
+        </w:rPr>
+        <w:t>)</w:t>
+      </w:r>
+      <w:r>
+        <w:rPr>
+          <w:lang w:val="en-CA"/>
+        </w:rPr>
+        <w:t>.</w:t>
       </w:r>
     </w:p>
     <w:p>
@@ -5538,10 +5613,10 @@
       <w:r>
         <w:lastRenderedPageBreak/>
         <w:drawing>
-          <wp:inline distT="0" distB="0" distL="0" distR="0" wp14:anchorId="4A05D337" wp14:editId="5C84CBB5">
-            <wp:extent cx="5156887" cy="3203165"/>
-            <wp:effectExtent l="0" t="0" r="5715" b="0"/>
-            <wp:docPr id="3" name="Picture 3"/>
+          <wp:inline distT="0" distB="0" distL="0" distR="0" wp14:anchorId="08D5F0E9" wp14:editId="1287C548">
+            <wp:extent cx="4555588" cy="2639288"/>
+            <wp:effectExtent l="0" t="0" r="0" b="0"/>
+            <wp:docPr id="5" name="Picture 5"/>
             <wp:cNvGraphicFramePr>
               <a:graphicFrameLocks xmlns:a="http://schemas.openxmlformats.org/drawingml/2006/main" noChangeAspect="1"/>
             </wp:cNvGraphicFramePr>
@@ -5549,7 +5624,7 @@
               <a:graphicData uri="http://schemas.openxmlformats.org/drawingml/2006/picture">
                 <pic:pic xmlns:pic="http://schemas.openxmlformats.org/drawingml/2006/picture">
                   <pic:nvPicPr>
-                    <pic:cNvPr id="0" name="Picture 2"/>
+                    <pic:cNvPr id="0" name="Picture 4"/>
                     <pic:cNvPicPr>
                       <a:picLocks noChangeAspect="1" noChangeArrowheads="1"/>
                     </pic:cNvPicPr>
@@ -5570,7 +5645,7 @@
                   <pic:spPr bwMode="auto">
                     <a:xfrm>
                       <a:off x="0" y="0"/>
-                      <a:ext cx="5156887" cy="3203165"/>
+                      <a:ext cx="4556134" cy="2639604"/>
                     </a:xfrm>
                     <a:prstGeom prst="rect">
                       <a:avLst/>
@@ -5586,8 +5661,6 @@
           </wp:inline>
         </w:drawing>
       </w:r>
-      <w:bookmarkStart w:id="27" w:name="_GoBack"/>
-      <w:bookmarkEnd w:id="27"/>
     </w:p>
     <w:p>
       <w:pPr>
@@ -5596,6 +5669,7 @@
           <w:lang w:val="en-CA"/>
         </w:rPr>
       </w:pPr>
+      <w:bookmarkStart w:id="27" w:name="_Ref431737057"/>
       <w:r>
         <w:t xml:space="preserve">Figure </w:t>
       </w:r>
@@ -5607,30 +5681,25 @@
           <w:t>2</w:t>
         </w:r>
       </w:fldSimple>
-      <w:r>
-        <w:t xml:space="preserve"> : Linkage between portrayal and complex features</w:t>
-      </w:r>
-    </w:p>
-    <w:p>
-      <w:pPr>
-        <w:rPr>
-          <w:lang w:val="en-CA"/>
-        </w:rPr>
-      </w:pPr>
+      <w:bookmarkEnd w:id="27"/>
+      <w:r>
+        <w:t xml:space="preserve"> Linkage between portrayal and other </w:t>
+      </w:r>
       <w:proofErr w:type="spellStart"/>
       <w:r>
-        <w:rPr>
-          <w:lang w:val="en-CA"/>
-        </w:rPr>
         <w:t>GeoSciML</w:t>
       </w:r>
       <w:proofErr w:type="spellEnd"/>
       <w:r>
-        <w:rPr>
-          <w:lang w:val="en-CA"/>
-        </w:rPr>
-        <w:t xml:space="preserve"> is organised into 6 packages. One of the packages – </w:t>
-      </w:r>
+        <w:t xml:space="preserve"> packages</w:t>
+      </w:r>
+    </w:p>
+    <w:p>
+      <w:pPr>
+        <w:rPr>
+          <w:lang w:val="en-CA"/>
+        </w:rPr>
+      </w:pPr>
       <w:proofErr w:type="spellStart"/>
       <w:r>
         <w:rPr>
@@ -5643,35 +5712,19 @@
         <w:rPr>
           <w:lang w:val="en-CA"/>
         </w:rPr>
-        <w:t xml:space="preserve"> Portrayal </w:t>
-      </w:r>
-      <w:proofErr w:type="gramStart"/>
-      <w:r>
-        <w:rPr>
-          <w:lang w:val="en-CA"/>
-        </w:rPr>
-        <w:t>-  is</w:t>
-      </w:r>
-      <w:proofErr w:type="gramEnd"/>
-      <w:r>
-        <w:rPr>
-          <w:lang w:val="en-CA"/>
-        </w:rPr>
-        <w:t xml:space="preserve"> a </w:t>
-      </w:r>
-      <w:proofErr w:type="spellStart"/>
-      <w:r>
-        <w:rPr>
-          <w:lang w:val="en-CA"/>
-        </w:rPr>
-        <w:t>simplied</w:t>
-      </w:r>
-      <w:proofErr w:type="spellEnd"/>
-      <w:r>
-        <w:rPr>
-          <w:lang w:val="en-CA"/>
-        </w:rPr>
-        <w:t xml:space="preserve"> version of the 5 others.</w:t>
+        <w:t xml:space="preserve"> is organised into 6 </w:t>
+      </w:r>
+      <w:r>
+        <w:rPr>
+          <w:lang w:val="en-CA"/>
+        </w:rPr>
+        <w:t xml:space="preserve">application </w:t>
+      </w:r>
+      <w:r>
+        <w:rPr>
+          <w:lang w:val="en-CA"/>
+        </w:rPr>
+        <w:t xml:space="preserve">packages. </w:t>
       </w:r>
     </w:p>
     <w:p>
@@ -5856,6 +5909,12 @@
           <w:lang w:val="en-CA"/>
         </w:rPr>
       </w:pPr>
+      <w:r>
+        <w:rPr>
+          <w:lang w:val="en-CA"/>
+        </w:rPr>
+        <w:t>Each application package is the subject of a requirements class (to conform to modular specification) per target implementation (this specification has two targets; logical model and XML).  More target implementations might be published as separate documents.</w:t>
+      </w:r>
     </w:p>
     <w:p>
       <w:pPr>
@@ -6080,7 +6139,6 @@
                 <w:b/>
                 <w:lang w:val="en-CA"/>
               </w:rPr>
-              <w:lastRenderedPageBreak/>
               <w:t>Dependency</w:t>
             </w:r>
           </w:p>
@@ -6124,6 +6182,7 @@
                 <w:b/>
                 <w:lang w:val="en-CA"/>
               </w:rPr>
+              <w:lastRenderedPageBreak/>
               <w:t>Requirement</w:t>
             </w:r>
           </w:p>
@@ -6982,6 +7041,7 @@
         <w:rPr>
           <w:lang w:val="en-CA"/>
         </w:rPr>
+        <w:lastRenderedPageBreak/>
         <w:t>All tests in a class must be passed. Each conformance class tests conformance to a set of requirements packaged in a requirements class.</w:t>
       </w:r>
     </w:p>
@@ -8078,7 +8138,6 @@
           <w:rFonts w:ascii="Consolas" w:hAnsi="Consolas" w:cs="Consolas"/>
           <w:lang w:val="en-CA"/>
         </w:rPr>
-        <w:lastRenderedPageBreak/>
         <w:t>http://www.opengis.net/spec/geosciml/4.0</w:t>
       </w:r>
       <w:r>
@@ -8393,7 +8452,6 @@
         <w:rPr>
           <w:lang w:val="en-CA"/>
         </w:rPr>
-        <w:lastRenderedPageBreak/>
         <w:t xml:space="preserve">GeoSciML Core </w:t>
       </w:r>
       <w:r>
@@ -8491,6 +8549,7 @@
                 <w:sz w:val="22"/>
                 <w:lang w:val="en-CA"/>
               </w:rPr>
+              <w:lastRenderedPageBreak/>
               <w:t>Requirements Class</w:t>
             </w:r>
           </w:p>
@@ -9865,7 +9924,15 @@
           <w:color w:val="FF0000"/>
           <w:lang w:val="en-CA"/>
         </w:rPr>
-        <w:t xml:space="preserve"> optional (0</w:t>
+        <w:t xml:space="preserve"> </w:t>
+      </w:r>
+      <w:r>
+        <w:rPr>
+          <w:color w:val="FF0000"/>
+          <w:lang w:val="en-CA"/>
+        </w:rPr>
+        <w:lastRenderedPageBreak/>
+        <w:t>optional (0</w:t>
       </w:r>
       <w:proofErr w:type="gramStart"/>
       <w:r>
@@ -10589,60 +10656,66 @@
         <w:rPr>
           <w:lang w:val="en-CA"/>
         </w:rPr>
+        <w:t>The GeoSciML-Portrayal schema standardises the interaction (request/response formats) with layer-based map services</w:t>
+      </w:r>
+      <w:r>
+        <w:rPr>
+          <w:lang w:val="en-CA"/>
+        </w:rPr>
+        <w:t xml:space="preserve"> or GIS applications</w:t>
+      </w:r>
+      <w:r>
+        <w:rPr>
+          <w:lang w:val="en-CA"/>
+        </w:rPr>
+        <w:t xml:space="preserve">. It is best thought of as a view </w:t>
+      </w:r>
+      <w:r>
+        <w:rPr>
+          <w:lang w:val="en-CA"/>
+        </w:rPr>
+        <w:t xml:space="preserve">of </w:t>
+      </w:r>
+      <w:proofErr w:type="spellStart"/>
+      <w:r>
+        <w:rPr>
+          <w:lang w:val="en-CA"/>
+        </w:rPr>
+        <w:t>GeoSciML</w:t>
+      </w:r>
+      <w:proofErr w:type="spellEnd"/>
+      <w:r>
+        <w:rPr>
+          <w:lang w:val="en-CA"/>
+        </w:rPr>
+        <w:t xml:space="preserve"> data that </w:t>
+      </w:r>
+      <w:proofErr w:type="spellStart"/>
+      <w:r>
+        <w:rPr>
+          <w:lang w:val="en-CA"/>
+        </w:rPr>
+        <w:t>denormalis</w:t>
+      </w:r>
+      <w:r>
+        <w:rPr>
+          <w:lang w:val="en-CA"/>
+        </w:rPr>
+        <w:t>es</w:t>
+      </w:r>
+      <w:proofErr w:type="spellEnd"/>
+      <w:r>
+        <w:rPr>
+          <w:lang w:val="en-CA"/>
+        </w:rPr>
+        <w:t xml:space="preserve"> the data and concatenates complex property values into single, human-readable, labels and returns single, representative, values from </w:t>
+      </w:r>
+      <w:r>
+        <w:rPr>
+          <w:lang w:val="en-CA"/>
+        </w:rPr>
         <w:lastRenderedPageBreak/>
-        <w:t>The GeoSciML-Portrayal schema standardises the interaction (request/response formats) with layer-based map services</w:t>
-      </w:r>
-      <w:r>
-        <w:rPr>
-          <w:lang w:val="en-CA"/>
-        </w:rPr>
-        <w:t xml:space="preserve"> or GIS applications</w:t>
-      </w:r>
-      <w:r>
-        <w:rPr>
-          <w:lang w:val="en-CA"/>
-        </w:rPr>
-        <w:t xml:space="preserve">. It is best thought of as a view </w:t>
-      </w:r>
-      <w:r>
-        <w:rPr>
-          <w:lang w:val="en-CA"/>
-        </w:rPr>
-        <w:t xml:space="preserve">of </w:t>
-      </w:r>
-      <w:proofErr w:type="spellStart"/>
-      <w:r>
-        <w:rPr>
-          <w:lang w:val="en-CA"/>
-        </w:rPr>
-        <w:t>GeoSciML</w:t>
-      </w:r>
-      <w:proofErr w:type="spellEnd"/>
-      <w:r>
-        <w:rPr>
-          <w:lang w:val="en-CA"/>
-        </w:rPr>
-        <w:t xml:space="preserve"> data that </w:t>
-      </w:r>
-      <w:proofErr w:type="spellStart"/>
-      <w:r>
-        <w:rPr>
-          <w:lang w:val="en-CA"/>
-        </w:rPr>
-        <w:t>denormalis</w:t>
-      </w:r>
-      <w:r>
-        <w:rPr>
-          <w:lang w:val="en-CA"/>
-        </w:rPr>
-        <w:t>es</w:t>
-      </w:r>
-      <w:proofErr w:type="spellEnd"/>
-      <w:r>
-        <w:rPr>
-          <w:lang w:val="en-CA"/>
-        </w:rPr>
-        <w:t xml:space="preserve"> the data and concatenates complex property values into single, human-readable, labels and returns single, representative, values from controlled vocabularies for properties multi-valued properties that can be used when generating thematic maps, or portrayals, of the data. </w:t>
+        <w:t xml:space="preserve">controlled vocabularies for properties multi-valued properties that can be used when generating thematic maps, or portrayals, of the data. </w:t>
       </w:r>
     </w:p>
     <w:p>
@@ -11951,6 +12024,7 @@
                 <w:rStyle w:val="requri"/>
                 <w:lang w:val="en-CA"/>
               </w:rPr>
+              <w:lastRenderedPageBreak/>
               <w:t>/</w:t>
             </w:r>
             <w:proofErr w:type="spellStart"/>
@@ -12207,7 +12281,7 @@
           <w:lang w:val="en-CA" w:eastAsia="en-CA"/>
         </w:rPr>
         <w:drawing>
-          <wp:inline distT="0" distB="0" distL="0" distR="0" wp14:anchorId="6D87B9B7" wp14:editId="0AEC8EF4">
+          <wp:inline distT="0" distB="0" distL="0" distR="0" wp14:anchorId="570CBAC2" wp14:editId="1E658F8D">
             <wp:extent cx="5486400" cy="4153147"/>
             <wp:effectExtent l="0" t="0" r="0" b="0"/>
             <wp:docPr id="1" name="Image 1"/>
@@ -12294,7 +12368,7 @@
         <w:rPr>
           <w:noProof/>
         </w:rPr>
-        <w:t>1</w:t>
+        <w:t>3</w:t>
       </w:r>
       <w:r>
         <w:fldChar w:fldCharType="end"/>
@@ -12314,24 +12388,24 @@
         <w:rPr>
           <w:lang w:val="en-CA"/>
         </w:rPr>
+        <w:t>User defined property cardinality</w:t>
+      </w:r>
+    </w:p>
+    <w:p>
+      <w:pPr>
+        <w:rPr>
+          <w:lang w:val="en-CA"/>
+        </w:rPr>
+      </w:pPr>
+    </w:p>
+    <w:p>
+      <w:pPr>
+        <w:rPr>
+          <w:lang w:val="en-CA"/>
+        </w:rPr>
+      </w:pPr>
+      <w:r>
         <w:lastRenderedPageBreak/>
-        <w:t>User defined property cardinality</w:t>
-      </w:r>
-    </w:p>
-    <w:p>
-      <w:pPr>
-        <w:rPr>
-          <w:lang w:val="en-CA"/>
-        </w:rPr>
-      </w:pPr>
-    </w:p>
-    <w:p>
-      <w:pPr>
-        <w:rPr>
-          <w:lang w:val="en-CA"/>
-        </w:rPr>
-      </w:pPr>
-      <w:r>
         <w:t xml:space="preserve">Each class is “open ended” to allow data provider specific properties.   Since the expected target type is GML simple feature, new properties should follow the same restriction.  </w:t>
       </w:r>
       <w:r>
@@ -12657,11 +12731,1650 @@
     </w:p>
     <w:p>
       <w:pPr>
+        <w:pStyle w:val="Heading3"/>
+        <w:rPr>
+          <w:lang w:val="en-CA"/>
+        </w:rPr>
+      </w:pPr>
+      <w:proofErr w:type="spellStart"/>
+      <w:r>
+        <w:rPr>
+          <w:lang w:val="en-CA"/>
+        </w:rPr>
+        <w:t>GeologicUnitView</w:t>
+      </w:r>
+      <w:proofErr w:type="spellEnd"/>
+    </w:p>
+    <w:p>
+      <w:pPr>
+        <w:rPr>
+          <w:lang w:val="en-CA"/>
+        </w:rPr>
+      </w:pPr>
+    </w:p>
+    <w:p>
+      <w:pPr>
+        <w:keepNext/>
+      </w:pPr>
+      <w:r>
+        <w:rPr>
+          <w:lang w:val="en-CA"/>
+        </w:rPr>
+        <w:drawing>
+          <wp:inline distT="0" distB="0" distL="0" distR="0" wp14:anchorId="68A31EE1" wp14:editId="54E4983F">
+            <wp:extent cx="2514951" cy="3353268"/>
+            <wp:effectExtent l="0" t="0" r="0" b="0"/>
+            <wp:docPr id="6" name="Picture 6"/>
+            <wp:cNvGraphicFramePr>
+              <a:graphicFrameLocks xmlns:a="http://schemas.openxmlformats.org/drawingml/2006/main" noChangeAspect="1"/>
+            </wp:cNvGraphicFramePr>
+            <a:graphic xmlns:a="http://schemas.openxmlformats.org/drawingml/2006/main">
+              <a:graphicData uri="http://schemas.openxmlformats.org/drawingml/2006/picture">
+                <pic:pic xmlns:pic="http://schemas.openxmlformats.org/drawingml/2006/picture">
+                  <pic:nvPicPr>
+                    <pic:cNvPr id="0" name=""/>
+                    <pic:cNvPicPr/>
+                  </pic:nvPicPr>
+                  <pic:blipFill>
+                    <a:blip r:embed="rId16"/>
+                    <a:stretch>
+                      <a:fillRect/>
+                    </a:stretch>
+                  </pic:blipFill>
+                  <pic:spPr>
+                    <a:xfrm>
+                      <a:off x="0" y="0"/>
+                      <a:ext cx="2514951" cy="3353268"/>
+                    </a:xfrm>
+                    <a:prstGeom prst="rect">
+                      <a:avLst/>
+                    </a:prstGeom>
+                  </pic:spPr>
+                </pic:pic>
+              </a:graphicData>
+            </a:graphic>
+          </wp:inline>
+        </w:drawing>
+      </w:r>
+    </w:p>
+    <w:p>
+      <w:pPr>
+        <w:pStyle w:val="Caption"/>
+      </w:pPr>
+      <w:r>
+        <w:t xml:space="preserve">Figure </w:t>
+      </w:r>
+      <w:fldSimple w:instr=" SEQ Figure \* ARABIC ">
+        <w:r>
+          <w:rPr>
+            <w:noProof/>
+          </w:rPr>
+          <w:t>4</w:t>
+        </w:r>
+      </w:fldSimple>
+      <w:r>
+        <w:t xml:space="preserve"> </w:t>
+      </w:r>
+      <w:proofErr w:type="spellStart"/>
+      <w:r>
+        <w:t>GeologicUnitView</w:t>
+      </w:r>
+      <w:proofErr w:type="spellEnd"/>
+      <w:r>
+        <w:t xml:space="preserve"> class</w:t>
+      </w:r>
+    </w:p>
+    <w:p>
+      <w:proofErr w:type="spellStart"/>
+      <w:r>
+        <w:t>GeologicUnitView</w:t>
+      </w:r>
+      <w:proofErr w:type="spellEnd"/>
+      <w:r>
+        <w:t xml:space="preserve"> is a s</w:t>
+      </w:r>
+      <w:r>
+        <w:t xml:space="preserve">implified view of a </w:t>
+      </w:r>
+      <w:proofErr w:type="spellStart"/>
+      <w:r>
+        <w:t>GeoSciML</w:t>
+      </w:r>
+      <w:proofErr w:type="spellEnd"/>
+      <w:r>
+        <w:t xml:space="preserve"> </w:t>
+      </w:r>
+      <w:proofErr w:type="spellStart"/>
+      <w:r>
+        <w:t>GeologicUnit</w:t>
+      </w:r>
+      <w:proofErr w:type="spellEnd"/>
+      <w:r>
+        <w:t>.</w:t>
+      </w:r>
+      <w:r>
+        <w:t xml:space="preserve"> </w:t>
+      </w:r>
+      <w:r>
+        <w:t xml:space="preserve"> In </w:t>
+      </w:r>
+      <w:proofErr w:type="spellStart"/>
+      <w:r>
+        <w:t>GeoSciML</w:t>
+      </w:r>
+      <w:proofErr w:type="spellEnd"/>
+      <w:r>
+        <w:t xml:space="preserve"> terms this will be an instance of a </w:t>
+      </w:r>
+      <w:proofErr w:type="spellStart"/>
+      <w:r>
+        <w:t>MappedFeature</w:t>
+      </w:r>
+      <w:proofErr w:type="spellEnd"/>
+      <w:r>
+        <w:t xml:space="preserve"> with key property values from the associated </w:t>
+      </w:r>
+      <w:proofErr w:type="spellStart"/>
+      <w:r>
+        <w:t>GeologicUnit</w:t>
+      </w:r>
+      <w:proofErr w:type="spellEnd"/>
+      <w:r>
+        <w:t xml:space="preserve"> feature </w:t>
+      </w:r>
+      <w:proofErr w:type="spellStart"/>
+      <w:r>
+        <w:t>summarised</w:t>
+      </w:r>
+      <w:proofErr w:type="spellEnd"/>
+      <w:r>
+        <w:t xml:space="preserve"> as labels (unconstrained character strings) </w:t>
+      </w:r>
+      <w:r>
+        <w:lastRenderedPageBreak/>
+        <w:t>or arbitrarily selected classifiers to be used for thematic mapping purposes. The latter are the properties suffixed with '_</w:t>
+      </w:r>
+      <w:proofErr w:type="spellStart"/>
+      <w:r>
+        <w:t>uri</w:t>
+      </w:r>
+      <w:proofErr w:type="spellEnd"/>
+      <w:r>
+        <w:t>' and will contain URIs referring to controlled concepts in published vocabularies</w:t>
+      </w:r>
+    </w:p>
+    <w:p/>
+    <w:tbl>
+      <w:tblPr>
+        <w:tblW w:w="8897" w:type="dxa"/>
+        <w:tblBorders>
+          <w:top w:val="single" w:sz="4" w:space="0" w:color="auto"/>
+          <w:left w:val="single" w:sz="4" w:space="0" w:color="auto"/>
+          <w:bottom w:val="single" w:sz="4" w:space="0" w:color="auto"/>
+          <w:right w:val="single" w:sz="4" w:space="0" w:color="auto"/>
+          <w:insideH w:val="single" w:sz="4" w:space="0" w:color="auto"/>
+          <w:insideV w:val="single" w:sz="4" w:space="0" w:color="auto"/>
+        </w:tblBorders>
+        <w:tblLayout w:type="fixed"/>
+        <w:tblLook w:val="04A0" w:firstRow="1" w:lastRow="0" w:firstColumn="1" w:lastColumn="0" w:noHBand="0" w:noVBand="1"/>
+      </w:tblPr>
+      <w:tblGrid>
+        <w:gridCol w:w="4219"/>
+        <w:gridCol w:w="4678"/>
+      </w:tblGrid>
+      <w:tr>
+        <w:trPr>
+          <w:cantSplit/>
+        </w:trPr>
+        <w:tc>
+          <w:tcPr>
+            <w:tcW w:w="4219" w:type="dxa"/>
+            <w:tcBorders>
+              <w:right w:val="nil"/>
+            </w:tcBorders>
+            <w:shd w:val="clear" w:color="auto" w:fill="auto"/>
+          </w:tcPr>
+          <w:p>
+            <w:pPr>
+              <w:pStyle w:val="Tabletext10"/>
+              <w:rPr>
+                <w:rStyle w:val="requri"/>
+                <w:lang w:val="en-CA"/>
+              </w:rPr>
+            </w:pPr>
+            <w:r>
+              <w:rPr>
+                <w:rStyle w:val="requri"/>
+                <w:lang w:val="en-CA"/>
+              </w:rPr>
+              <w:t>/</w:t>
+            </w:r>
+            <w:proofErr w:type="spellStart"/>
+            <w:r>
+              <w:rPr>
+                <w:rStyle w:val="requri"/>
+                <w:lang w:val="en-CA"/>
+              </w:rPr>
+              <w:t>req</w:t>
+            </w:r>
+            <w:proofErr w:type="spellEnd"/>
+            <w:r>
+              <w:rPr>
+                <w:rStyle w:val="requri"/>
+                <w:lang w:val="en-CA"/>
+              </w:rPr>
+              <w:t>/gsml4-portrayal</w:t>
+            </w:r>
+            <w:r>
+              <w:rPr>
+                <w:rStyle w:val="requri"/>
+                <w:lang w:val="en-CA"/>
+              </w:rPr>
+              <w:t>/</w:t>
+            </w:r>
+            <w:proofErr w:type="spellStart"/>
+            <w:r>
+              <w:rPr>
+                <w:rStyle w:val="requri"/>
+                <w:lang w:val="en-CA"/>
+              </w:rPr>
+              <w:t>geologicunitview</w:t>
+            </w:r>
+            <w:proofErr w:type="spellEnd"/>
+            <w:r>
+              <w:rPr>
+                <w:rStyle w:val="requri"/>
+                <w:lang w:val="en-CA"/>
+              </w:rPr>
+              <w:t>-identifier</w:t>
+            </w:r>
+          </w:p>
+        </w:tc>
+        <w:tc>
+          <w:tcPr>
+            <w:tcW w:w="4678" w:type="dxa"/>
+            <w:tcBorders>
+              <w:left w:val="nil"/>
+            </w:tcBorders>
+            <w:shd w:val="clear" w:color="auto" w:fill="auto"/>
+          </w:tcPr>
+          <w:p>
+            <w:pPr>
+              <w:pStyle w:val="Tabletext10"/>
+              <w:jc w:val="left"/>
+              <w:rPr>
+                <w:rStyle w:val="reqtext"/>
+                <w:lang w:val="en-CA"/>
+              </w:rPr>
+            </w:pPr>
+            <w:commentRangeStart w:id="42"/>
+            <w:proofErr w:type="spellStart"/>
+            <w:r>
+              <w:rPr>
+                <w:rStyle w:val="reqtext"/>
+                <w:lang w:val="en-CA"/>
+              </w:rPr>
+              <w:t>GeologicUnitView</w:t>
+            </w:r>
+            <w:proofErr w:type="spellEnd"/>
+            <w:r>
+              <w:rPr>
+                <w:rStyle w:val="reqtext"/>
+                <w:lang w:val="en-CA"/>
+              </w:rPr>
+              <w:t xml:space="preserve"> identifier SHALL correspond to </w:t>
+            </w:r>
+            <w:proofErr w:type="spellStart"/>
+            <w:r>
+              <w:rPr>
+                <w:rStyle w:val="reqtext"/>
+                <w:lang w:val="en-CA"/>
+              </w:rPr>
+              <w:t>and</w:t>
+            </w:r>
+            <w:proofErr w:type="spellEnd"/>
+            <w:r>
+              <w:rPr>
+                <w:rStyle w:val="reqtext"/>
+                <w:lang w:val="en-CA"/>
+              </w:rPr>
+              <w:t xml:space="preserve"> instance of </w:t>
+            </w:r>
+            <w:proofErr w:type="spellStart"/>
+            <w:r>
+              <w:rPr>
+                <w:rStyle w:val="reqtext"/>
+                <w:lang w:val="en-CA"/>
+              </w:rPr>
+              <w:t>MappedFeature</w:t>
+            </w:r>
+            <w:commentRangeEnd w:id="42"/>
+            <w:proofErr w:type="spellEnd"/>
+            <w:r>
+              <w:rPr>
+                <w:rStyle w:val="CommentReference"/>
+                <w:rFonts w:ascii="Times New Roman" w:eastAsia="Times New Roman" w:hAnsi="Times New Roman"/>
+                <w:lang w:val="en-US" w:eastAsia="en-US"/>
+              </w:rPr>
+              <w:commentReference w:id="42"/>
+            </w:r>
+          </w:p>
+        </w:tc>
+      </w:tr>
+    </w:tbl>
+    <w:p/>
+    <w:tbl>
+      <w:tblPr>
+        <w:tblW w:w="8897" w:type="dxa"/>
+        <w:tblBorders>
+          <w:top w:val="single" w:sz="4" w:space="0" w:color="auto"/>
+          <w:left w:val="single" w:sz="4" w:space="0" w:color="auto"/>
+          <w:bottom w:val="single" w:sz="4" w:space="0" w:color="auto"/>
+          <w:right w:val="single" w:sz="4" w:space="0" w:color="auto"/>
+          <w:insideH w:val="single" w:sz="4" w:space="0" w:color="auto"/>
+          <w:insideV w:val="single" w:sz="4" w:space="0" w:color="auto"/>
+        </w:tblBorders>
+        <w:tblLayout w:type="fixed"/>
+        <w:tblLook w:val="04A0" w:firstRow="1" w:lastRow="0" w:firstColumn="1" w:lastColumn="0" w:noHBand="0" w:noVBand="1"/>
+      </w:tblPr>
+      <w:tblGrid>
+        <w:gridCol w:w="4219"/>
+        <w:gridCol w:w="4678"/>
+      </w:tblGrid>
+      <w:tr>
+        <w:trPr>
+          <w:cantSplit/>
+        </w:trPr>
+        <w:tc>
+          <w:tcPr>
+            <w:tcW w:w="4219" w:type="dxa"/>
+            <w:tcBorders>
+              <w:right w:val="nil"/>
+            </w:tcBorders>
+            <w:shd w:val="clear" w:color="auto" w:fill="auto"/>
+          </w:tcPr>
+          <w:p>
+            <w:pPr>
+              <w:pStyle w:val="Tabletext10"/>
+              <w:rPr>
+                <w:rStyle w:val="requri"/>
+                <w:lang w:val="en-CA"/>
+              </w:rPr>
+            </w:pPr>
+            <w:r>
+              <w:rPr>
+                <w:rStyle w:val="requri"/>
+                <w:lang w:val="en-CA"/>
+              </w:rPr>
+              <w:t>/</w:t>
+            </w:r>
+            <w:proofErr w:type="spellStart"/>
+            <w:r>
+              <w:rPr>
+                <w:rStyle w:val="requri"/>
+                <w:lang w:val="en-CA"/>
+              </w:rPr>
+              <w:t>req</w:t>
+            </w:r>
+            <w:proofErr w:type="spellEnd"/>
+            <w:r>
+              <w:rPr>
+                <w:rStyle w:val="requri"/>
+                <w:lang w:val="en-CA"/>
+              </w:rPr>
+              <w:t>/gsml4-portrayal</w:t>
+            </w:r>
+            <w:r>
+              <w:rPr>
+                <w:rStyle w:val="requri"/>
+                <w:lang w:val="en-CA"/>
+              </w:rPr>
+              <w:t>/</w:t>
+            </w:r>
+            <w:proofErr w:type="spellStart"/>
+            <w:r>
+              <w:rPr>
+                <w:rStyle w:val="requri"/>
+                <w:lang w:val="en-CA"/>
+              </w:rPr>
+              <w:t>geologicunitview</w:t>
+            </w:r>
+            <w:proofErr w:type="spellEnd"/>
+            <w:r>
+              <w:rPr>
+                <w:rStyle w:val="requri"/>
+                <w:lang w:val="en-CA"/>
+              </w:rPr>
+              <w:t>-</w:t>
+            </w:r>
+            <w:proofErr w:type="spellStart"/>
+            <w:r>
+              <w:rPr>
+                <w:rStyle w:val="requri"/>
+                <w:lang w:val="en-CA"/>
+              </w:rPr>
+              <w:t>geologicunit</w:t>
+            </w:r>
+            <w:proofErr w:type="spellEnd"/>
+            <w:r>
+              <w:rPr>
+                <w:rStyle w:val="requri"/>
+                <w:lang w:val="en-CA"/>
+              </w:rPr>
+              <w:t>-type</w:t>
+            </w:r>
+          </w:p>
+        </w:tc>
+        <w:tc>
+          <w:tcPr>
+            <w:tcW w:w="4678" w:type="dxa"/>
+            <w:tcBorders>
+              <w:left w:val="nil"/>
+            </w:tcBorders>
+            <w:shd w:val="clear" w:color="auto" w:fill="auto"/>
+          </w:tcPr>
+          <w:p>
+            <w:pPr>
+              <w:pStyle w:val="Tabletext10"/>
+              <w:jc w:val="left"/>
+              <w:rPr>
+                <w:rStyle w:val="reqtext"/>
+                <w:lang w:val="en-CA"/>
+              </w:rPr>
+            </w:pPr>
+            <w:proofErr w:type="spellStart"/>
+            <w:r>
+              <w:rPr>
+                <w:rStyle w:val="reqtext"/>
+                <w:lang w:val="en-CA"/>
+              </w:rPr>
+              <w:t>G</w:t>
+            </w:r>
+            <w:r>
+              <w:rPr>
+                <w:rStyle w:val="reqtext"/>
+                <w:lang w:val="en-CA"/>
+              </w:rPr>
+              <w:t>eologicUnitType_uri</w:t>
+            </w:r>
+            <w:proofErr w:type="spellEnd"/>
+            <w:r>
+              <w:rPr>
+                <w:rStyle w:val="reqtext"/>
+                <w:lang w:val="en-CA"/>
+              </w:rPr>
+              <w:t xml:space="preserve"> value SHALL </w:t>
+            </w:r>
+            <w:r>
+              <w:rPr>
+                <w:rStyle w:val="reqtext"/>
+                <w:lang w:val="en-CA"/>
+              </w:rPr>
+              <w:t>re</w:t>
+            </w:r>
+            <w:r>
+              <w:rPr>
+                <w:rStyle w:val="reqtext"/>
+                <w:lang w:val="en-CA"/>
+              </w:rPr>
+              <w:t>fer</w:t>
+            </w:r>
+            <w:r>
+              <w:rPr>
+                <w:rStyle w:val="reqtext"/>
+                <w:lang w:val="en-CA"/>
+              </w:rPr>
+              <w:t xml:space="preserve"> to a controlled concept from a vocabulary defining the </w:t>
+            </w:r>
+            <w:proofErr w:type="spellStart"/>
+            <w:r>
+              <w:rPr>
+                <w:rStyle w:val="reqtext"/>
+                <w:lang w:val="en-CA"/>
+              </w:rPr>
+              <w:t>GeologicUnit</w:t>
+            </w:r>
+            <w:proofErr w:type="spellEnd"/>
+            <w:r>
+              <w:rPr>
+                <w:rStyle w:val="reqtext"/>
+                <w:lang w:val="en-CA"/>
+              </w:rPr>
+              <w:t xml:space="preserve"> types</w:t>
+            </w:r>
+            <w:r>
+              <w:rPr>
+                <w:rStyle w:val="reqtext"/>
+                <w:lang w:val="en-CA"/>
+              </w:rPr>
+              <w:t xml:space="preserve"> or a</w:t>
+            </w:r>
+            <w:r>
+              <w:rPr>
+                <w:rStyle w:val="reqtext"/>
+                <w:lang w:val="en-CA"/>
+              </w:rPr>
+              <w:t xml:space="preserve"> controlled concept </w:t>
+            </w:r>
+            <w:r>
+              <w:rPr>
+                <w:rStyle w:val="reqtext"/>
+                <w:lang w:val="en-CA"/>
+              </w:rPr>
+              <w:t>explaining why the value is nil.</w:t>
+            </w:r>
+          </w:p>
+        </w:tc>
+      </w:tr>
+    </w:tbl>
+    <w:p/>
+    <w:tbl>
+      <w:tblPr>
+        <w:tblW w:w="8897" w:type="dxa"/>
+        <w:tblBorders>
+          <w:top w:val="single" w:sz="4" w:space="0" w:color="auto"/>
+          <w:left w:val="single" w:sz="4" w:space="0" w:color="auto"/>
+          <w:bottom w:val="single" w:sz="4" w:space="0" w:color="auto"/>
+          <w:right w:val="single" w:sz="4" w:space="0" w:color="auto"/>
+          <w:insideH w:val="single" w:sz="4" w:space="0" w:color="auto"/>
+          <w:insideV w:val="single" w:sz="4" w:space="0" w:color="auto"/>
+        </w:tblBorders>
+        <w:tblLayout w:type="fixed"/>
+        <w:tblLook w:val="04A0" w:firstRow="1" w:lastRow="0" w:firstColumn="1" w:lastColumn="0" w:noHBand="0" w:noVBand="1"/>
+      </w:tblPr>
+      <w:tblGrid>
+        <w:gridCol w:w="4219"/>
+        <w:gridCol w:w="4678"/>
+      </w:tblGrid>
+      <w:tr>
+        <w:trPr>
+          <w:cantSplit/>
+        </w:trPr>
+        <w:tc>
+          <w:tcPr>
+            <w:tcW w:w="4219" w:type="dxa"/>
+            <w:tcBorders>
+              <w:right w:val="nil"/>
+            </w:tcBorders>
+            <w:shd w:val="clear" w:color="auto" w:fill="auto"/>
+          </w:tcPr>
+          <w:p>
+            <w:pPr>
+              <w:pStyle w:val="Tabletext10"/>
+              <w:rPr>
+                <w:rStyle w:val="requri"/>
+                <w:lang w:val="en-CA"/>
+              </w:rPr>
+            </w:pPr>
+            <w:r>
+              <w:rPr>
+                <w:rStyle w:val="requri"/>
+                <w:lang w:val="en-CA"/>
+              </w:rPr>
+              <w:t>/</w:t>
+            </w:r>
+            <w:proofErr w:type="spellStart"/>
+            <w:r>
+              <w:rPr>
+                <w:rStyle w:val="requri"/>
+                <w:lang w:val="en-CA"/>
+              </w:rPr>
+              <w:t>req</w:t>
+            </w:r>
+            <w:proofErr w:type="spellEnd"/>
+            <w:r>
+              <w:rPr>
+                <w:rStyle w:val="requri"/>
+                <w:lang w:val="en-CA"/>
+              </w:rPr>
+              <w:t>/gsml4-portrayal</w:t>
+            </w:r>
+            <w:r>
+              <w:rPr>
+                <w:rStyle w:val="requri"/>
+                <w:lang w:val="en-CA"/>
+              </w:rPr>
+              <w:t>/</w:t>
+            </w:r>
+            <w:proofErr w:type="spellStart"/>
+            <w:r>
+              <w:rPr>
+                <w:rStyle w:val="requri"/>
+                <w:lang w:val="en-CA"/>
+              </w:rPr>
+              <w:t>geologicunitview-</w:t>
+            </w:r>
+            <w:r>
+              <w:rPr>
+                <w:rStyle w:val="requri"/>
+                <w:lang w:val="en-CA"/>
+              </w:rPr>
+              <w:t>representativeLithology</w:t>
+            </w:r>
+            <w:proofErr w:type="spellEnd"/>
+          </w:p>
+        </w:tc>
+        <w:tc>
+          <w:tcPr>
+            <w:tcW w:w="4678" w:type="dxa"/>
+            <w:tcBorders>
+              <w:left w:val="nil"/>
+            </w:tcBorders>
+            <w:shd w:val="clear" w:color="auto" w:fill="auto"/>
+          </w:tcPr>
+          <w:p>
+            <w:pPr>
+              <w:pStyle w:val="Tabletext10"/>
+              <w:jc w:val="left"/>
+              <w:rPr>
+                <w:rStyle w:val="reqtext"/>
+                <w:lang w:val="en-CA"/>
+              </w:rPr>
+            </w:pPr>
+            <w:proofErr w:type="spellStart"/>
+            <w:r>
+              <w:rPr>
+                <w:rStyle w:val="reqtext"/>
+                <w:lang w:val="en-CA"/>
+              </w:rPr>
+              <w:t>R</w:t>
+            </w:r>
+            <w:r>
+              <w:rPr>
+                <w:rStyle w:val="reqtext"/>
+                <w:lang w:val="en-CA"/>
+              </w:rPr>
+              <w:t>epresentativeLithology</w:t>
+            </w:r>
+            <w:r>
+              <w:rPr>
+                <w:rStyle w:val="reqtext"/>
+                <w:lang w:val="en-CA"/>
+              </w:rPr>
+              <w:t>_</w:t>
+            </w:r>
+            <w:proofErr w:type="gramStart"/>
+            <w:r>
+              <w:rPr>
+                <w:rStyle w:val="reqtext"/>
+                <w:lang w:val="en-CA"/>
+              </w:rPr>
+              <w:t>uri</w:t>
+            </w:r>
+            <w:proofErr w:type="spellEnd"/>
+            <w:r>
+              <w:rPr>
+                <w:rStyle w:val="reqtext"/>
+                <w:lang w:val="en-CA"/>
+              </w:rPr>
+              <w:t xml:space="preserve"> </w:t>
+            </w:r>
+            <w:r>
+              <w:rPr>
+                <w:rStyle w:val="reqtext"/>
+                <w:lang w:val="en-CA"/>
+              </w:rPr>
+              <w:t xml:space="preserve"> value</w:t>
+            </w:r>
+            <w:proofErr w:type="gramEnd"/>
+            <w:r>
+              <w:rPr>
+                <w:rStyle w:val="reqtext"/>
+                <w:lang w:val="en-CA"/>
+              </w:rPr>
+              <w:t xml:space="preserve"> SHALL refer</w:t>
+            </w:r>
+            <w:r>
+              <w:rPr>
+                <w:rStyle w:val="reqtext"/>
+                <w:lang w:val="en-CA"/>
+              </w:rPr>
+              <w:t xml:space="preserve"> to a controlled concept specifying the characteristic or repres</w:t>
+            </w:r>
+            <w:r>
+              <w:rPr>
+                <w:rStyle w:val="reqtext"/>
+                <w:lang w:val="en-CA"/>
+              </w:rPr>
+              <w:t>e</w:t>
+            </w:r>
+            <w:r>
+              <w:rPr>
+                <w:rStyle w:val="reqtext"/>
+                <w:lang w:val="en-CA"/>
+              </w:rPr>
+              <w:t xml:space="preserve">ntative lithology of the unit. This may be a concept that defines the super-type of all lithology values present within a </w:t>
+            </w:r>
+            <w:proofErr w:type="spellStart"/>
+            <w:r>
+              <w:rPr>
+                <w:rStyle w:val="reqtext"/>
+                <w:lang w:val="en-CA"/>
+              </w:rPr>
+              <w:t>GeologicUnit</w:t>
+            </w:r>
+            <w:proofErr w:type="spellEnd"/>
+            <w:r>
+              <w:rPr>
+                <w:rStyle w:val="reqtext"/>
+                <w:lang w:val="en-CA"/>
+              </w:rPr>
+              <w:t xml:space="preserve"> or a concept defining the lithology of the dominant </w:t>
+            </w:r>
+            <w:proofErr w:type="spellStart"/>
+            <w:r>
+              <w:rPr>
+                <w:rStyle w:val="reqtext"/>
+                <w:lang w:val="en-CA"/>
+              </w:rPr>
+              <w:t>CompositionPart</w:t>
+            </w:r>
+            <w:proofErr w:type="spellEnd"/>
+            <w:r>
+              <w:rPr>
+                <w:rStyle w:val="reqtext"/>
+                <w:lang w:val="en-CA"/>
+              </w:rPr>
+              <w:t xml:space="preserve"> (as defined in </w:t>
+            </w:r>
+            <w:proofErr w:type="spellStart"/>
+            <w:r>
+              <w:rPr>
+                <w:rStyle w:val="reqtext"/>
+                <w:lang w:val="en-CA"/>
+              </w:rPr>
+              <w:t>GeoSciML</w:t>
+            </w:r>
+            <w:proofErr w:type="spellEnd"/>
+            <w:r>
+              <w:rPr>
+                <w:rStyle w:val="reqtext"/>
+                <w:lang w:val="en-CA"/>
+              </w:rPr>
+              <w:t>) of the unit.</w:t>
+            </w:r>
+          </w:p>
+        </w:tc>
+      </w:tr>
+    </w:tbl>
+    <w:p/>
+    <w:tbl>
+      <w:tblPr>
+        <w:tblW w:w="8897" w:type="dxa"/>
+        <w:tblBorders>
+          <w:top w:val="single" w:sz="4" w:space="0" w:color="auto"/>
+          <w:left w:val="single" w:sz="4" w:space="0" w:color="auto"/>
+          <w:bottom w:val="single" w:sz="4" w:space="0" w:color="auto"/>
+          <w:right w:val="single" w:sz="4" w:space="0" w:color="auto"/>
+          <w:insideH w:val="single" w:sz="4" w:space="0" w:color="auto"/>
+          <w:insideV w:val="single" w:sz="4" w:space="0" w:color="auto"/>
+        </w:tblBorders>
+        <w:tblLayout w:type="fixed"/>
+        <w:tblLook w:val="04A0" w:firstRow="1" w:lastRow="0" w:firstColumn="1" w:lastColumn="0" w:noHBand="0" w:noVBand="1"/>
+      </w:tblPr>
+      <w:tblGrid>
+        <w:gridCol w:w="4219"/>
+        <w:gridCol w:w="4678"/>
+      </w:tblGrid>
+      <w:tr>
+        <w:trPr>
+          <w:cantSplit/>
+        </w:trPr>
+        <w:tc>
+          <w:tcPr>
+            <w:tcW w:w="4219" w:type="dxa"/>
+            <w:tcBorders>
+              <w:right w:val="nil"/>
+            </w:tcBorders>
+            <w:shd w:val="clear" w:color="auto" w:fill="auto"/>
+          </w:tcPr>
+          <w:p>
+            <w:pPr>
+              <w:pStyle w:val="Tabletext10"/>
+              <w:rPr>
+                <w:rStyle w:val="requri"/>
+                <w:lang w:val="en-CA"/>
+              </w:rPr>
+            </w:pPr>
+            <w:r>
+              <w:rPr>
+                <w:rStyle w:val="requri"/>
+                <w:lang w:val="en-CA"/>
+              </w:rPr>
+              <w:t>/</w:t>
+            </w:r>
+            <w:proofErr w:type="spellStart"/>
+            <w:r>
+              <w:rPr>
+                <w:rStyle w:val="requri"/>
+                <w:lang w:val="en-CA"/>
+              </w:rPr>
+              <w:t>req</w:t>
+            </w:r>
+            <w:proofErr w:type="spellEnd"/>
+            <w:r>
+              <w:rPr>
+                <w:rStyle w:val="requri"/>
+                <w:lang w:val="en-CA"/>
+              </w:rPr>
+              <w:t>/gsml4-portrayal</w:t>
+            </w:r>
+            <w:r>
+              <w:rPr>
+                <w:rStyle w:val="requri"/>
+                <w:lang w:val="en-CA"/>
+              </w:rPr>
+              <w:t>/</w:t>
+            </w:r>
+            <w:proofErr w:type="spellStart"/>
+            <w:r>
+              <w:rPr>
+                <w:rStyle w:val="requri"/>
+                <w:lang w:val="en-CA"/>
+              </w:rPr>
+              <w:t>geologicunitview-representative</w:t>
+            </w:r>
+            <w:r>
+              <w:rPr>
+                <w:rStyle w:val="requri"/>
+                <w:lang w:val="en-CA"/>
+              </w:rPr>
+              <w:t>Age</w:t>
+            </w:r>
+            <w:proofErr w:type="spellEnd"/>
+          </w:p>
+        </w:tc>
+        <w:tc>
+          <w:tcPr>
+            <w:tcW w:w="4678" w:type="dxa"/>
+            <w:tcBorders>
+              <w:left w:val="nil"/>
+            </w:tcBorders>
+            <w:shd w:val="clear" w:color="auto" w:fill="auto"/>
+          </w:tcPr>
+          <w:p>
+            <w:pPr>
+              <w:pStyle w:val="Tabletext10"/>
+              <w:jc w:val="left"/>
+              <w:rPr>
+                <w:rStyle w:val="reqtext"/>
+                <w:lang w:val="en-CA"/>
+              </w:rPr>
+            </w:pPr>
+            <w:proofErr w:type="spellStart"/>
+            <w:r>
+              <w:rPr>
+                <w:rStyle w:val="reqtext"/>
+                <w:lang w:val="en-CA"/>
+              </w:rPr>
+              <w:t>R</w:t>
+            </w:r>
+            <w:r>
+              <w:rPr>
+                <w:rStyle w:val="reqtext"/>
+                <w:lang w:val="en-CA"/>
+              </w:rPr>
+              <w:t>epresentative</w:t>
+            </w:r>
+            <w:r>
+              <w:rPr>
+                <w:rStyle w:val="reqtext"/>
+                <w:lang w:val="en-CA"/>
+              </w:rPr>
+              <w:t>Age_</w:t>
+            </w:r>
+            <w:proofErr w:type="gramStart"/>
+            <w:r>
+              <w:rPr>
+                <w:rStyle w:val="reqtext"/>
+                <w:lang w:val="en-CA"/>
+              </w:rPr>
+              <w:t>uri</w:t>
+            </w:r>
+            <w:proofErr w:type="spellEnd"/>
+            <w:r>
+              <w:rPr>
+                <w:rStyle w:val="reqtext"/>
+                <w:lang w:val="en-CA"/>
+              </w:rPr>
+              <w:t xml:space="preserve"> </w:t>
+            </w:r>
+            <w:r>
+              <w:rPr>
+                <w:rStyle w:val="reqtext"/>
+                <w:lang w:val="en-CA"/>
+              </w:rPr>
+              <w:t xml:space="preserve"> </w:t>
+            </w:r>
+            <w:r>
+              <w:rPr>
+                <w:rStyle w:val="reqtext"/>
+                <w:lang w:val="en-CA"/>
+              </w:rPr>
+              <w:t>value</w:t>
+            </w:r>
+            <w:proofErr w:type="gramEnd"/>
+            <w:r>
+              <w:rPr>
+                <w:rStyle w:val="reqtext"/>
+                <w:lang w:val="en-CA"/>
+              </w:rPr>
+              <w:t xml:space="preserve"> SHALL refer</w:t>
+            </w:r>
+            <w:r>
+              <w:rPr>
+                <w:rStyle w:val="reqtext"/>
+                <w:lang w:val="en-CA"/>
+              </w:rPr>
+              <w:t xml:space="preserve"> to a controlled concept specifying the most representative stratigraphic age interval for the </w:t>
+            </w:r>
+            <w:proofErr w:type="spellStart"/>
+            <w:r>
+              <w:rPr>
+                <w:rStyle w:val="reqtext"/>
+                <w:lang w:val="en-CA"/>
+              </w:rPr>
+              <w:t>GeologicUnit</w:t>
+            </w:r>
+            <w:proofErr w:type="spellEnd"/>
+            <w:r>
+              <w:rPr>
+                <w:rStyle w:val="reqtext"/>
+                <w:lang w:val="en-CA"/>
+              </w:rPr>
+              <w:t>. This will be defined entirely at the discr</w:t>
+            </w:r>
+            <w:r>
+              <w:rPr>
+                <w:rStyle w:val="reqtext"/>
+                <w:lang w:val="en-CA"/>
+              </w:rPr>
+              <w:t xml:space="preserve">etion of the data provider and </w:t>
+            </w:r>
+            <w:r>
+              <w:rPr>
+                <w:rStyle w:val="reqtext"/>
+                <w:lang w:val="en-CA"/>
+              </w:rPr>
+              <w:t>may be a single event selected from the geologic feature's geological history or a value summarising the all or part of the feature's history.</w:t>
+            </w:r>
+          </w:p>
+        </w:tc>
+      </w:tr>
+    </w:tbl>
+    <w:p/>
+    <w:tbl>
+      <w:tblPr>
+        <w:tblW w:w="8897" w:type="dxa"/>
+        <w:tblBorders>
+          <w:top w:val="single" w:sz="4" w:space="0" w:color="auto"/>
+          <w:left w:val="single" w:sz="4" w:space="0" w:color="auto"/>
+          <w:bottom w:val="single" w:sz="4" w:space="0" w:color="auto"/>
+          <w:right w:val="single" w:sz="4" w:space="0" w:color="auto"/>
+          <w:insideH w:val="single" w:sz="4" w:space="0" w:color="auto"/>
+          <w:insideV w:val="single" w:sz="4" w:space="0" w:color="auto"/>
+        </w:tblBorders>
+        <w:tblLayout w:type="fixed"/>
+        <w:tblLook w:val="04A0" w:firstRow="1" w:lastRow="0" w:firstColumn="1" w:lastColumn="0" w:noHBand="0" w:noVBand="1"/>
+      </w:tblPr>
+      <w:tblGrid>
+        <w:gridCol w:w="4219"/>
+        <w:gridCol w:w="4678"/>
+      </w:tblGrid>
+      <w:tr>
+        <w:trPr>
+          <w:cantSplit/>
+        </w:trPr>
+        <w:tc>
+          <w:tcPr>
+            <w:tcW w:w="4219" w:type="dxa"/>
+            <w:tcBorders>
+              <w:right w:val="nil"/>
+            </w:tcBorders>
+            <w:shd w:val="clear" w:color="auto" w:fill="auto"/>
+          </w:tcPr>
+          <w:p>
+            <w:pPr>
+              <w:pStyle w:val="Tabletext10"/>
+              <w:rPr>
+                <w:rStyle w:val="requri"/>
+                <w:lang w:val="en-CA"/>
+              </w:rPr>
+            </w:pPr>
+            <w:r>
+              <w:rPr>
+                <w:rStyle w:val="requri"/>
+                <w:lang w:val="en-CA"/>
+              </w:rPr>
+              <w:t>/</w:t>
+            </w:r>
+            <w:proofErr w:type="spellStart"/>
+            <w:r>
+              <w:rPr>
+                <w:rStyle w:val="requri"/>
+                <w:lang w:val="en-CA"/>
+              </w:rPr>
+              <w:t>req</w:t>
+            </w:r>
+            <w:proofErr w:type="spellEnd"/>
+            <w:r>
+              <w:rPr>
+                <w:rStyle w:val="requri"/>
+                <w:lang w:val="en-CA"/>
+              </w:rPr>
+              <w:t>/gsml4-portrayal</w:t>
+            </w:r>
+            <w:r>
+              <w:rPr>
+                <w:rStyle w:val="requri"/>
+                <w:lang w:val="en-CA"/>
+              </w:rPr>
+              <w:t>/</w:t>
+            </w:r>
+            <w:proofErr w:type="spellStart"/>
+            <w:r>
+              <w:rPr>
+                <w:rStyle w:val="requri"/>
+                <w:lang w:val="en-CA"/>
+              </w:rPr>
+              <w:t>geologicunitview-representative</w:t>
+            </w:r>
+            <w:r>
+              <w:rPr>
+                <w:rStyle w:val="requri"/>
+                <w:lang w:val="en-CA"/>
+              </w:rPr>
+              <w:t>Older</w:t>
+            </w:r>
+            <w:r>
+              <w:rPr>
+                <w:rStyle w:val="requri"/>
+                <w:lang w:val="en-CA"/>
+              </w:rPr>
+              <w:t>Age</w:t>
+            </w:r>
+            <w:proofErr w:type="spellEnd"/>
+          </w:p>
+        </w:tc>
+        <w:tc>
+          <w:tcPr>
+            <w:tcW w:w="4678" w:type="dxa"/>
+            <w:tcBorders>
+              <w:left w:val="nil"/>
+            </w:tcBorders>
+            <w:shd w:val="clear" w:color="auto" w:fill="auto"/>
+          </w:tcPr>
+          <w:p>
+            <w:pPr>
+              <w:pStyle w:val="Tabletext10"/>
+              <w:jc w:val="left"/>
+              <w:rPr>
+                <w:rStyle w:val="reqtext"/>
+                <w:lang w:val="en-CA"/>
+              </w:rPr>
+            </w:pPr>
+            <w:proofErr w:type="spellStart"/>
+            <w:r>
+              <w:rPr>
+                <w:rStyle w:val="reqtext"/>
+                <w:lang w:val="en-CA"/>
+              </w:rPr>
+              <w:t>R</w:t>
+            </w:r>
+            <w:r>
+              <w:rPr>
+                <w:rStyle w:val="reqtext"/>
+                <w:lang w:val="en-CA"/>
+              </w:rPr>
+              <w:t>epresentative</w:t>
+            </w:r>
+            <w:r>
+              <w:rPr>
+                <w:rStyle w:val="reqtext"/>
+                <w:lang w:val="en-CA"/>
+              </w:rPr>
+              <w:t>Age_</w:t>
+            </w:r>
+            <w:proofErr w:type="gramStart"/>
+            <w:r>
+              <w:rPr>
+                <w:rStyle w:val="reqtext"/>
+                <w:lang w:val="en-CA"/>
+              </w:rPr>
+              <w:t>uri</w:t>
+            </w:r>
+            <w:proofErr w:type="spellEnd"/>
+            <w:r>
+              <w:rPr>
+                <w:rStyle w:val="reqtext"/>
+                <w:lang w:val="en-CA"/>
+              </w:rPr>
+              <w:t xml:space="preserve"> </w:t>
+            </w:r>
+            <w:r>
+              <w:rPr>
+                <w:rStyle w:val="reqtext"/>
+                <w:lang w:val="en-CA"/>
+              </w:rPr>
+              <w:t xml:space="preserve"> </w:t>
+            </w:r>
+            <w:r>
+              <w:rPr>
+                <w:rStyle w:val="reqtext"/>
+                <w:lang w:val="en-CA"/>
+              </w:rPr>
+              <w:t>value</w:t>
+            </w:r>
+            <w:proofErr w:type="gramEnd"/>
+            <w:r>
+              <w:rPr>
+                <w:rStyle w:val="reqtext"/>
+                <w:lang w:val="en-CA"/>
+              </w:rPr>
+              <w:t xml:space="preserve"> SHALL refer</w:t>
+            </w:r>
+            <w:r>
+              <w:rPr>
+                <w:rStyle w:val="reqtext"/>
+                <w:lang w:val="en-CA"/>
+              </w:rPr>
+              <w:t xml:space="preserve"> to a controlled concept specifying the most representative lower value in a range of stratigraphic age intervals for the </w:t>
+            </w:r>
+            <w:proofErr w:type="spellStart"/>
+            <w:r>
+              <w:rPr>
+                <w:rStyle w:val="reqtext"/>
+                <w:lang w:val="en-CA"/>
+              </w:rPr>
+              <w:t>GeologicUnit</w:t>
+            </w:r>
+            <w:proofErr w:type="spellEnd"/>
+            <w:r>
+              <w:rPr>
+                <w:rStyle w:val="reqtext"/>
+                <w:lang w:val="en-CA"/>
+              </w:rPr>
+              <w:t>. This will be defined entirely at the discr</w:t>
+            </w:r>
+            <w:r>
+              <w:rPr>
+                <w:rStyle w:val="reqtext"/>
+                <w:lang w:val="en-CA"/>
+              </w:rPr>
+              <w:t xml:space="preserve">etion of the data provider and </w:t>
+            </w:r>
+            <w:r>
+              <w:rPr>
+                <w:rStyle w:val="reqtext"/>
+                <w:lang w:val="en-CA"/>
+              </w:rPr>
+              <w:t>may be a single event selected from the geologic feature's geological history or a value summarising the all or part of the feature's history.</w:t>
+            </w:r>
+          </w:p>
+        </w:tc>
+      </w:tr>
+    </w:tbl>
+    <w:p/>
+    <w:tbl>
+      <w:tblPr>
+        <w:tblW w:w="8897" w:type="dxa"/>
+        <w:tblBorders>
+          <w:top w:val="single" w:sz="4" w:space="0" w:color="auto"/>
+          <w:left w:val="single" w:sz="4" w:space="0" w:color="auto"/>
+          <w:bottom w:val="single" w:sz="4" w:space="0" w:color="auto"/>
+          <w:right w:val="single" w:sz="4" w:space="0" w:color="auto"/>
+          <w:insideH w:val="single" w:sz="4" w:space="0" w:color="auto"/>
+          <w:insideV w:val="single" w:sz="4" w:space="0" w:color="auto"/>
+        </w:tblBorders>
+        <w:tblLayout w:type="fixed"/>
+        <w:tblLook w:val="04A0" w:firstRow="1" w:lastRow="0" w:firstColumn="1" w:lastColumn="0" w:noHBand="0" w:noVBand="1"/>
+      </w:tblPr>
+      <w:tblGrid>
+        <w:gridCol w:w="4219"/>
+        <w:gridCol w:w="4678"/>
+      </w:tblGrid>
+      <w:tr>
+        <w:trPr>
+          <w:cantSplit/>
+        </w:trPr>
+        <w:tc>
+          <w:tcPr>
+            <w:tcW w:w="4219" w:type="dxa"/>
+            <w:tcBorders>
+              <w:right w:val="nil"/>
+            </w:tcBorders>
+            <w:shd w:val="clear" w:color="auto" w:fill="auto"/>
+          </w:tcPr>
+          <w:p>
+            <w:pPr>
+              <w:pStyle w:val="Tabletext10"/>
+              <w:rPr>
+                <w:rStyle w:val="requri"/>
+                <w:lang w:val="en-CA"/>
+              </w:rPr>
+            </w:pPr>
+            <w:r>
+              <w:rPr>
+                <w:rStyle w:val="requri"/>
+                <w:lang w:val="en-CA"/>
+              </w:rPr>
+              <w:lastRenderedPageBreak/>
+              <w:t>/</w:t>
+            </w:r>
+            <w:proofErr w:type="spellStart"/>
+            <w:r>
+              <w:rPr>
+                <w:rStyle w:val="requri"/>
+                <w:lang w:val="en-CA"/>
+              </w:rPr>
+              <w:t>req</w:t>
+            </w:r>
+            <w:proofErr w:type="spellEnd"/>
+            <w:r>
+              <w:rPr>
+                <w:rStyle w:val="requri"/>
+                <w:lang w:val="en-CA"/>
+              </w:rPr>
+              <w:t>/gsml4-portrayal</w:t>
+            </w:r>
+            <w:r>
+              <w:rPr>
+                <w:rStyle w:val="requri"/>
+                <w:lang w:val="en-CA"/>
+              </w:rPr>
+              <w:t>/</w:t>
+            </w:r>
+            <w:proofErr w:type="spellStart"/>
+            <w:r>
+              <w:rPr>
+                <w:rStyle w:val="requri"/>
+                <w:lang w:val="en-CA"/>
+              </w:rPr>
+              <w:t>geologicunitview-representative</w:t>
+            </w:r>
+            <w:r>
+              <w:rPr>
+                <w:rStyle w:val="requri"/>
+                <w:lang w:val="en-CA"/>
+              </w:rPr>
+              <w:t>Younger</w:t>
+            </w:r>
+            <w:r>
+              <w:rPr>
+                <w:rStyle w:val="requri"/>
+                <w:lang w:val="en-CA"/>
+              </w:rPr>
+              <w:t>Age</w:t>
+            </w:r>
+            <w:proofErr w:type="spellEnd"/>
+          </w:p>
+        </w:tc>
+        <w:tc>
+          <w:tcPr>
+            <w:tcW w:w="4678" w:type="dxa"/>
+            <w:tcBorders>
+              <w:left w:val="nil"/>
+            </w:tcBorders>
+            <w:shd w:val="clear" w:color="auto" w:fill="auto"/>
+          </w:tcPr>
+          <w:p>
+            <w:pPr>
+              <w:pStyle w:val="Tabletext10"/>
+              <w:jc w:val="left"/>
+              <w:rPr>
+                <w:rStyle w:val="reqtext"/>
+                <w:lang w:val="en-CA"/>
+              </w:rPr>
+            </w:pPr>
+            <w:proofErr w:type="spellStart"/>
+            <w:r>
+              <w:rPr>
+                <w:rStyle w:val="reqtext"/>
+                <w:lang w:val="en-CA"/>
+              </w:rPr>
+              <w:t>R</w:t>
+            </w:r>
+            <w:r>
+              <w:rPr>
+                <w:rStyle w:val="reqtext"/>
+                <w:lang w:val="en-CA"/>
+              </w:rPr>
+              <w:t>epresentative</w:t>
+            </w:r>
+            <w:r>
+              <w:rPr>
+                <w:rStyle w:val="reqtext"/>
+                <w:lang w:val="en-CA"/>
+              </w:rPr>
+              <w:t>Age_</w:t>
+            </w:r>
+            <w:proofErr w:type="gramStart"/>
+            <w:r>
+              <w:rPr>
+                <w:rStyle w:val="reqtext"/>
+                <w:lang w:val="en-CA"/>
+              </w:rPr>
+              <w:t>uri</w:t>
+            </w:r>
+            <w:proofErr w:type="spellEnd"/>
+            <w:r>
+              <w:rPr>
+                <w:rStyle w:val="reqtext"/>
+                <w:lang w:val="en-CA"/>
+              </w:rPr>
+              <w:t xml:space="preserve"> </w:t>
+            </w:r>
+            <w:r>
+              <w:rPr>
+                <w:rStyle w:val="reqtext"/>
+                <w:lang w:val="en-CA"/>
+              </w:rPr>
+              <w:t xml:space="preserve"> value</w:t>
+            </w:r>
+            <w:proofErr w:type="gramEnd"/>
+            <w:r>
+              <w:rPr>
+                <w:rStyle w:val="reqtext"/>
+                <w:lang w:val="en-CA"/>
+              </w:rPr>
+              <w:t xml:space="preserve"> SHALL refer</w:t>
+            </w:r>
+            <w:r>
+              <w:rPr>
+                <w:rStyle w:val="reqtext"/>
+                <w:lang w:val="en-CA"/>
+              </w:rPr>
+              <w:t xml:space="preserve"> </w:t>
+            </w:r>
+            <w:r>
+              <w:rPr>
+                <w:rStyle w:val="reqtext"/>
+                <w:lang w:val="en-CA"/>
+              </w:rPr>
+              <w:t xml:space="preserve">to a controlled concept specifying the most representative upper value in a range of stratigraphic age intervals for the </w:t>
+            </w:r>
+            <w:proofErr w:type="spellStart"/>
+            <w:r>
+              <w:rPr>
+                <w:rStyle w:val="reqtext"/>
+                <w:lang w:val="en-CA"/>
+              </w:rPr>
+              <w:t>GeologicUnit</w:t>
+            </w:r>
+            <w:proofErr w:type="spellEnd"/>
+            <w:r>
+              <w:rPr>
+                <w:rStyle w:val="reqtext"/>
+                <w:lang w:val="en-CA"/>
+              </w:rPr>
+              <w:t>. This will be defined entirely at the discretion of t</w:t>
+            </w:r>
+            <w:r>
+              <w:rPr>
+                <w:rStyle w:val="reqtext"/>
+                <w:lang w:val="en-CA"/>
+              </w:rPr>
+              <w:t>he data provider and</w:t>
+            </w:r>
+            <w:r>
+              <w:rPr>
+                <w:rStyle w:val="reqtext"/>
+                <w:lang w:val="en-CA"/>
+              </w:rPr>
+              <w:t xml:space="preserve"> may be a single event selected from the geologic feature's geological history or a value summarising the all or part of the feature's history.</w:t>
+            </w:r>
+          </w:p>
+        </w:tc>
+      </w:tr>
+    </w:tbl>
+    <w:p/>
+    <w:tbl>
+      <w:tblPr>
+        <w:tblW w:w="8897" w:type="dxa"/>
+        <w:tblBorders>
+          <w:top w:val="single" w:sz="4" w:space="0" w:color="auto"/>
+          <w:left w:val="single" w:sz="4" w:space="0" w:color="auto"/>
+          <w:bottom w:val="single" w:sz="4" w:space="0" w:color="auto"/>
+          <w:right w:val="single" w:sz="4" w:space="0" w:color="auto"/>
+          <w:insideH w:val="single" w:sz="4" w:space="0" w:color="auto"/>
+          <w:insideV w:val="single" w:sz="4" w:space="0" w:color="auto"/>
+        </w:tblBorders>
+        <w:tblLayout w:type="fixed"/>
+        <w:tblLook w:val="04A0" w:firstRow="1" w:lastRow="0" w:firstColumn="1" w:lastColumn="0" w:noHBand="0" w:noVBand="1"/>
+      </w:tblPr>
+      <w:tblGrid>
+        <w:gridCol w:w="4219"/>
+        <w:gridCol w:w="4678"/>
+      </w:tblGrid>
+      <w:tr>
+        <w:trPr>
+          <w:cantSplit/>
+        </w:trPr>
+        <w:tc>
+          <w:tcPr>
+            <w:tcW w:w="4219" w:type="dxa"/>
+            <w:tcBorders>
+              <w:right w:val="nil"/>
+            </w:tcBorders>
+            <w:shd w:val="clear" w:color="auto" w:fill="auto"/>
+          </w:tcPr>
+          <w:p>
+            <w:pPr>
+              <w:pStyle w:val="Tabletext10"/>
+              <w:rPr>
+                <w:rStyle w:val="requri"/>
+                <w:lang w:val="en-CA"/>
+              </w:rPr>
+            </w:pPr>
+            <w:r>
+              <w:rPr>
+                <w:rStyle w:val="requri"/>
+                <w:lang w:val="en-CA"/>
+              </w:rPr>
+              <w:t>/</w:t>
+            </w:r>
+            <w:proofErr w:type="spellStart"/>
+            <w:r>
+              <w:rPr>
+                <w:rStyle w:val="requri"/>
+                <w:lang w:val="en-CA"/>
+              </w:rPr>
+              <w:t>req</w:t>
+            </w:r>
+            <w:proofErr w:type="spellEnd"/>
+            <w:r>
+              <w:rPr>
+                <w:rStyle w:val="requri"/>
+                <w:lang w:val="en-CA"/>
+              </w:rPr>
+              <w:t>/gsml4-portrayal</w:t>
+            </w:r>
+            <w:r>
+              <w:rPr>
+                <w:rStyle w:val="requri"/>
+                <w:lang w:val="en-CA"/>
+              </w:rPr>
+              <w:t>/</w:t>
+            </w:r>
+            <w:proofErr w:type="spellStart"/>
+            <w:r>
+              <w:rPr>
+                <w:rStyle w:val="requri"/>
+                <w:lang w:val="en-CA"/>
+              </w:rPr>
+              <w:t>geologicunitview</w:t>
+            </w:r>
+            <w:proofErr w:type="spellEnd"/>
+            <w:r>
+              <w:rPr>
+                <w:rStyle w:val="requri"/>
+                <w:lang w:val="en-CA"/>
+              </w:rPr>
+              <w:t>-</w:t>
+            </w:r>
+            <w:r>
+              <w:rPr>
+                <w:rStyle w:val="requri"/>
+                <w:lang w:val="en-CA"/>
+              </w:rPr>
+              <w:t>specification</w:t>
+            </w:r>
+          </w:p>
+        </w:tc>
+        <w:tc>
+          <w:tcPr>
+            <w:tcW w:w="4678" w:type="dxa"/>
+            <w:tcBorders>
+              <w:left w:val="nil"/>
+            </w:tcBorders>
+            <w:shd w:val="clear" w:color="auto" w:fill="auto"/>
+          </w:tcPr>
+          <w:p>
+            <w:pPr>
+              <w:pStyle w:val="Tabletext10"/>
+              <w:jc w:val="left"/>
+              <w:rPr>
+                <w:rStyle w:val="reqtext"/>
+                <w:lang w:val="en-CA"/>
+              </w:rPr>
+            </w:pPr>
+            <w:proofErr w:type="spellStart"/>
+            <w:r>
+              <w:rPr>
+                <w:rStyle w:val="reqtext"/>
+                <w:lang w:val="en-CA"/>
+              </w:rPr>
+              <w:t>Specification_uri</w:t>
+            </w:r>
+            <w:proofErr w:type="spellEnd"/>
+            <w:r>
+              <w:rPr>
+                <w:rStyle w:val="reqtext"/>
+                <w:lang w:val="en-CA"/>
+              </w:rPr>
+              <w:t xml:space="preserve"> value SHALL</w:t>
+            </w:r>
+            <w:r>
+              <w:rPr>
+                <w:rStyle w:val="reqtext"/>
+                <w:lang w:val="en-CA"/>
+              </w:rPr>
+              <w:t xml:space="preserve"> refer the </w:t>
+            </w:r>
+            <w:proofErr w:type="spellStart"/>
+            <w:r>
+              <w:rPr>
+                <w:rStyle w:val="reqtext"/>
+                <w:lang w:val="en-CA"/>
+              </w:rPr>
+              <w:t>GeoSciML</w:t>
+            </w:r>
+            <w:proofErr w:type="spellEnd"/>
+            <w:r>
+              <w:rPr>
+                <w:rStyle w:val="reqtext"/>
+                <w:lang w:val="en-CA"/>
+              </w:rPr>
+              <w:t xml:space="preserve"> </w:t>
+            </w:r>
+            <w:proofErr w:type="spellStart"/>
+            <w:r>
+              <w:rPr>
+                <w:rStyle w:val="reqtext"/>
+                <w:lang w:val="en-CA"/>
+              </w:rPr>
+              <w:t>GeologicUnit</w:t>
+            </w:r>
+            <w:proofErr w:type="spellEnd"/>
+            <w:r>
+              <w:rPr>
+                <w:rStyle w:val="reqtext"/>
+                <w:lang w:val="en-CA"/>
+              </w:rPr>
+              <w:t xml:space="preserve"> feature that describes the instance in detail. Mandatory property - if not value is provided then a URI referring to a controlled concept explaining why the value is nil must be provided.</w:t>
+            </w:r>
+          </w:p>
+        </w:tc>
+      </w:tr>
+    </w:tbl>
+    <w:p/>
+    <w:p>
+      <w:bookmarkStart w:id="43" w:name="_GoBack"/>
+      <w:bookmarkEnd w:id="43"/>
+    </w:p>
+    <w:p>
+      <w:pPr>
         <w:pStyle w:val="Heading2"/>
         <w:rPr>
           <w:lang w:val="en-CA"/>
         </w:rPr>
       </w:pPr>
+      <w:proofErr w:type="spellStart"/>
+      <w:r>
+        <w:rPr>
+          <w:lang w:val="en-CA"/>
+        </w:rPr>
+        <w:t>GeoSciML</w:t>
+      </w:r>
+      <w:proofErr w:type="spellEnd"/>
+      <w:r>
+        <w:rPr>
+          <w:lang w:val="en-CA"/>
+        </w:rPr>
+        <w:t xml:space="preserve"> </w:t>
+      </w:r>
+      <w:r>
+        <w:rPr>
+          <w:lang w:val="en-CA"/>
+        </w:rPr>
+        <w:t>Basic</w:t>
+      </w:r>
+      <w:r>
+        <w:rPr>
+          <w:lang w:val="en-CA"/>
+        </w:rPr>
+        <w:t xml:space="preserve"> Requirements Class</w:t>
+      </w:r>
+    </w:p>
+    <w:p>
+      <w:pPr>
+        <w:rPr>
+          <w:lang w:val="en-CA"/>
+        </w:rPr>
+      </w:pPr>
+      <w:r>
+        <w:rPr>
+          <w:lang w:val="en-CA"/>
+        </w:rPr>
+        <w:t xml:space="preserve">Basic package provides a collection of </w:t>
+      </w:r>
+      <w:r>
+        <w:rPr>
+          <w:lang w:val="en-CA"/>
+        </w:rPr>
+        <w:t>classes representing fundamental geological features (units, structures, and events), earth materials, and the relations between them.</w:t>
+      </w:r>
+      <w:r>
+        <w:rPr>
+          <w:lang w:val="en-CA"/>
+        </w:rPr>
+        <w:t xml:space="preserve">  The subset of features matches INSPIRE geological theme</w:t>
+      </w:r>
+    </w:p>
+    <w:p>
+      <w:pPr>
+        <w:rPr>
+          <w:lang w:val="en-CA"/>
+        </w:rPr>
+      </w:pPr>
+    </w:p>
+    <w:p>
+      <w:pPr>
+        <w:pStyle w:val="Heading2"/>
+        <w:rPr>
+          <w:lang w:val="en-CA"/>
+        </w:rPr>
+      </w:pPr>
       <w:r>
         <w:rPr>
           <w:lang w:val="en-CA"/>
@@ -12672,7 +14385,7 @@
         <w:rPr>
           <w:lang w:val="en-CA"/>
         </w:rPr>
-        <w:t>Basic</w:t>
+        <w:t>Extension</w:t>
       </w:r>
       <w:r>
         <w:rPr>
@@ -12691,27 +14404,28 @@
         <w:rPr>
           <w:lang w:val="en-CA"/>
         </w:rPr>
-        <w:t xml:space="preserve">Basic package provides a collection of </w:t>
-      </w:r>
-      <w:r>
-        <w:rPr>
-          <w:lang w:val="en-CA"/>
-        </w:rPr>
-        <w:t>classes representing fundamental geological features (units, structures, and events), earth materials, and the relations between them.</w:t>
-      </w:r>
-      <w:r>
-        <w:rPr>
-          <w:lang w:val="en-CA"/>
-        </w:rPr>
-        <w:t xml:space="preserve">  The subset of features matches INSPIRE geological theme</w:t>
-      </w:r>
-    </w:p>
-    <w:p>
-      <w:pPr>
-        <w:rPr>
-          <w:lang w:val="en-CA"/>
-        </w:rPr>
-      </w:pPr>
+        <w:t>The extension package provides classes to further the descriptions of basic</w:t>
+      </w:r>
+      <w:r>
+        <w:rPr>
+          <w:lang w:val="en-CA"/>
+        </w:rPr>
+        <w:t xml:space="preserve"> classes by adding more properties and supplemental relation between basic classes.  It extends </w:t>
+      </w:r>
+      <w:proofErr w:type="spellStart"/>
+      <w:r>
+        <w:rPr>
+          <w:lang w:val="en-CA"/>
+        </w:rPr>
+        <w:t>AbstractDescription</w:t>
+      </w:r>
+      <w:proofErr w:type="spellEnd"/>
+      <w:r>
+        <w:rPr>
+          <w:lang w:val="en-CA"/>
+        </w:rPr>
+        <w:t xml:space="preserve"> stubs declared in basic package.</w:t>
+      </w:r>
     </w:p>
     <w:p>
       <w:pPr>
@@ -12720,6 +14434,55 @@
           <w:lang w:val="en-CA"/>
         </w:rPr>
       </w:pPr>
+      <w:proofErr w:type="spellStart"/>
+      <w:r>
+        <w:rPr>
+          <w:lang w:val="en-CA"/>
+        </w:rPr>
+        <w:t>GeoSciML</w:t>
+      </w:r>
+      <w:proofErr w:type="spellEnd"/>
+      <w:r>
+        <w:rPr>
+          <w:lang w:val="en-CA"/>
+        </w:rPr>
+        <w:t xml:space="preserve"> </w:t>
+      </w:r>
+      <w:proofErr w:type="spellStart"/>
+      <w:r>
+        <w:rPr>
+          <w:lang w:val="en-CA"/>
+        </w:rPr>
+        <w:t>GeologicTime</w:t>
+      </w:r>
+      <w:proofErr w:type="spellEnd"/>
+      <w:r>
+        <w:rPr>
+          <w:lang w:val="en-CA"/>
+        </w:rPr>
+        <w:t xml:space="preserve"> Requirements Class</w:t>
+      </w:r>
+    </w:p>
+    <w:p>
+      <w:pPr>
+        <w:rPr>
+          <w:lang w:val="en-CA"/>
+        </w:rPr>
+      </w:pPr>
+      <w:r>
+        <w:rPr>
+          <w:lang w:val="en-CA"/>
+        </w:rPr>
+        <w:t>The Geologic Time package contains elements used to describe the classification of geologic time: time periods, time boundaries, and the relationships between them as defined by the International Commission on Stratigraphy.</w:t>
+      </w:r>
+    </w:p>
+    <w:p>
+      <w:pPr>
+        <w:pStyle w:val="Heading2"/>
+        <w:rPr>
+          <w:lang w:val="en-CA"/>
+        </w:rPr>
+      </w:pPr>
       <w:r>
         <w:rPr>
           <w:lang w:val="en-CA"/>
@@ -12730,7 +14493,7 @@
         <w:rPr>
           <w:lang w:val="en-CA"/>
         </w:rPr>
-        <w:t>Extension</w:t>
+        <w:t>Borehole</w:t>
       </w:r>
       <w:r>
         <w:rPr>
@@ -12749,144 +14512,89 @@
         <w:rPr>
           <w:lang w:val="en-CA"/>
         </w:rPr>
-        <w:t>The extension package provides classes to further the descriptions of basic</w:t>
-      </w:r>
-      <w:r>
-        <w:rPr>
-          <w:lang w:val="en-CA"/>
-        </w:rPr>
-        <w:t xml:space="preserve"> classes by adding more properties and supplemental relation between basic classes.  It extends </w:t>
+        <w:t>The GeoSciML Borehole package contains model elements for representing Boreholes. This is primarily through re-use o</w:t>
+      </w:r>
+      <w:r>
+        <w:rPr>
+          <w:lang w:val="en-CA"/>
+        </w:rPr>
+        <w:t xml:space="preserve">f standard components from the </w:t>
+      </w:r>
+      <w:r>
+        <w:rPr>
+          <w:lang w:val="en-CA"/>
+        </w:rPr>
+        <w:t>Observations and Measurements package</w:t>
+      </w:r>
+      <w:r>
+        <w:rPr>
+          <w:lang w:val="en-CA"/>
+        </w:rPr>
+        <w:t xml:space="preserve"> (ISO 19156)</w:t>
+      </w:r>
+      <w:r>
+        <w:rPr>
+          <w:lang w:val="en-CA"/>
+        </w:rPr>
+        <w:t>.</w:t>
+      </w:r>
+    </w:p>
+    <w:p>
+      <w:pPr>
+        <w:pStyle w:val="Heading2"/>
+        <w:rPr>
+          <w:lang w:val="en-CA"/>
+        </w:rPr>
+      </w:pPr>
+      <w:r>
+        <w:rPr>
+          <w:lang w:val="en-CA"/>
+        </w:rPr>
+        <w:t xml:space="preserve">GeoSciML </w:t>
+      </w:r>
+      <w:r>
+        <w:rPr>
+          <w:lang w:val="en-CA"/>
+        </w:rPr>
+        <w:t>Laboratory Analysis</w:t>
+      </w:r>
+      <w:r>
+        <w:rPr>
+          <w:lang w:val="en-CA"/>
+        </w:rPr>
+        <w:t xml:space="preserve"> Requirements Class</w:t>
+      </w:r>
+    </w:p>
+    <w:p>
+      <w:pPr>
+        <w:rPr>
+          <w:lang w:val="en-CA"/>
+        </w:rPr>
+      </w:pPr>
+      <w:r>
+        <w:rPr>
+          <w:lang w:val="en-CA"/>
+        </w:rPr>
+        <w:t xml:space="preserve">The </w:t>
       </w:r>
       <w:proofErr w:type="spellStart"/>
       <w:r>
         <w:rPr>
           <w:lang w:val="en-CA"/>
         </w:rPr>
-        <w:t>AbstractDescription</w:t>
+        <w:t>LaboratoryAnlaysis</w:t>
       </w:r>
       <w:proofErr w:type="spellEnd"/>
       <w:r>
         <w:rPr>
           <w:lang w:val="en-CA"/>
         </w:rPr>
-        <w:t xml:space="preserve"> stubs declared in basic package.</w:t>
-      </w:r>
-    </w:p>
-    <w:p>
-      <w:pPr>
-        <w:pStyle w:val="Heading2"/>
-        <w:rPr>
-          <w:lang w:val="en-CA"/>
-        </w:rPr>
-      </w:pPr>
-      <w:proofErr w:type="spellStart"/>
-      <w:r>
-        <w:rPr>
-          <w:lang w:val="en-CA"/>
-        </w:rPr>
-        <w:t>GeoSciML</w:t>
-      </w:r>
-      <w:proofErr w:type="spellEnd"/>
-      <w:r>
-        <w:rPr>
-          <w:lang w:val="en-CA"/>
-        </w:rPr>
-        <w:t xml:space="preserve"> </w:t>
-      </w:r>
-      <w:proofErr w:type="spellStart"/>
-      <w:r>
-        <w:rPr>
-          <w:lang w:val="en-CA"/>
-        </w:rPr>
-        <w:t>GeologicTime</w:t>
-      </w:r>
-      <w:proofErr w:type="spellEnd"/>
-      <w:r>
-        <w:rPr>
-          <w:lang w:val="en-CA"/>
-        </w:rPr>
-        <w:t xml:space="preserve"> Requirements Class</w:t>
-      </w:r>
-    </w:p>
-    <w:p>
-      <w:pPr>
-        <w:rPr>
-          <w:lang w:val="en-CA"/>
-        </w:rPr>
-      </w:pPr>
-      <w:r>
-        <w:rPr>
-          <w:lang w:val="en-CA"/>
-        </w:rPr>
-        <w:t>The Geologic Time package contains elements used to describe the classification of geologic time: time periods, time boundaries, and the relationships between them as defined by the International Commission on Stratigraphy.</w:t>
-      </w:r>
-    </w:p>
-    <w:p>
-      <w:pPr>
-        <w:pStyle w:val="Heading2"/>
-        <w:rPr>
-          <w:lang w:val="en-CA"/>
-        </w:rPr>
-      </w:pPr>
-      <w:r>
-        <w:rPr>
-          <w:lang w:val="en-CA"/>
-        </w:rPr>
-        <w:t xml:space="preserve">GeoSciML </w:t>
-      </w:r>
-      <w:r>
-        <w:rPr>
-          <w:lang w:val="en-CA"/>
-        </w:rPr>
-        <w:t>Borehole</w:t>
-      </w:r>
-      <w:r>
-        <w:rPr>
-          <w:lang w:val="en-CA"/>
-        </w:rPr>
-        <w:t xml:space="preserve"> Requirements Class</w:t>
-      </w:r>
-    </w:p>
-    <w:p>
-      <w:pPr>
-        <w:rPr>
-          <w:lang w:val="en-CA"/>
-        </w:rPr>
-      </w:pPr>
-      <w:r>
-        <w:rPr>
-          <w:lang w:val="en-CA"/>
-        </w:rPr>
-        <w:t>The GeoSciML Borehole package contains model elements for representing Boreholes. This is primarily through re-use o</w:t>
-      </w:r>
-      <w:r>
-        <w:rPr>
-          <w:lang w:val="en-CA"/>
-        </w:rPr>
-        <w:t xml:space="preserve">f standard components from the </w:t>
-      </w:r>
-      <w:r>
-        <w:rPr>
-          <w:lang w:val="en-CA"/>
-        </w:rPr>
-        <w:t>Observations and Measurements package</w:t>
-      </w:r>
-      <w:r>
-        <w:rPr>
-          <w:lang w:val="en-CA"/>
-        </w:rPr>
-        <w:t xml:space="preserve"> (ISO 19156)</w:t>
-      </w:r>
-      <w:r>
-        <w:rPr>
-          <w:lang w:val="en-CA"/>
-        </w:rPr>
-        <w:t>.</w:t>
-      </w:r>
-    </w:p>
-    <w:p>
-      <w:pPr>
-        <w:pStyle w:val="Heading2"/>
+        <w:t>-Specimen application schema extends the ISO19156 schema for Observations, Measurements and Sampling.  It specifically describes processes and results related to the analysis of (geological) samples using instruments, most commonly in a laboratory environment. (Design of this package is based upon, and extends, the MOLES v3 data model.)</w:t>
+      </w:r>
+    </w:p>
+    <w:p>
+      <w:pPr>
+        <w:pStyle w:val="Heading1"/>
         <w:rPr>
           <w:lang w:val="en-CA"/>
         </w:rPr>
@@ -12896,59 +14604,6 @@
           <w:lang w:val="en-CA"/>
         </w:rPr>
         <w:lastRenderedPageBreak/>
-        <w:t xml:space="preserve">GeoSciML </w:t>
-      </w:r>
-      <w:r>
-        <w:rPr>
-          <w:lang w:val="en-CA"/>
-        </w:rPr>
-        <w:t>Laboratory Analysis</w:t>
-      </w:r>
-      <w:r>
-        <w:rPr>
-          <w:lang w:val="en-CA"/>
-        </w:rPr>
-        <w:t xml:space="preserve"> Requirements Class</w:t>
-      </w:r>
-    </w:p>
-    <w:p>
-      <w:pPr>
-        <w:rPr>
-          <w:lang w:val="en-CA"/>
-        </w:rPr>
-      </w:pPr>
-      <w:r>
-        <w:rPr>
-          <w:lang w:val="en-CA"/>
-        </w:rPr>
-        <w:t xml:space="preserve">The </w:t>
-      </w:r>
-      <w:proofErr w:type="spellStart"/>
-      <w:r>
-        <w:rPr>
-          <w:lang w:val="en-CA"/>
-        </w:rPr>
-        <w:t>LaboratoryAnlaysis</w:t>
-      </w:r>
-      <w:proofErr w:type="spellEnd"/>
-      <w:r>
-        <w:rPr>
-          <w:lang w:val="en-CA"/>
-        </w:rPr>
-        <w:t>-Specimen application schema extends the ISO19156 schema for Observations, Measurements and Sampling.  It specifically describes processes and results related to the analysis of (geological) samples using instruments, most commonly in a laboratory environment. (Design of this package is based upon, and extends, the MOLES v3 data model.)</w:t>
-      </w:r>
-    </w:p>
-    <w:p>
-      <w:pPr>
-        <w:pStyle w:val="Heading1"/>
-        <w:rPr>
-          <w:lang w:val="en-CA"/>
-        </w:rPr>
-      </w:pPr>
-      <w:r>
-        <w:rPr>
-          <w:lang w:val="en-CA"/>
-        </w:rPr>
         <w:t>GML Encoding Requirements classes</w:t>
       </w:r>
     </w:p>
@@ -13180,7 +14835,7 @@
                 <w:lang w:val="en-CA" w:eastAsia="en-CA"/>
               </w:rPr>
             </w:pPr>
-            <w:hyperlink r:id="rId16" w:history="1">
+            <w:hyperlink r:id="rId17" w:history="1">
               <w:r>
                 <w:rPr>
                   <w:rFonts w:ascii="Consolas" w:hAnsi="Consolas" w:cs="Consolas"/>
@@ -13246,7 +14901,7 @@
                 <w:lang w:val="en-CA" w:eastAsia="en-CA"/>
               </w:rPr>
             </w:pPr>
-            <w:hyperlink r:id="rId17" w:history="1">
+            <w:hyperlink r:id="rId18" w:history="1">
               <w:r>
                 <w:rPr>
                   <w:rFonts w:ascii="Consolas" w:hAnsi="Consolas" w:cs="Consolas"/>
@@ -13311,7 +14966,7 @@
                 <w:lang w:val="en-CA" w:eastAsia="en-CA"/>
               </w:rPr>
             </w:pPr>
-            <w:hyperlink r:id="rId18" w:history="1">
+            <w:hyperlink r:id="rId19" w:history="1">
               <w:r>
                 <w:rPr>
                   <w:rFonts w:ascii="Consolas" w:hAnsi="Consolas" w:cs="Consolas"/>
@@ -13377,7 +15032,7 @@
                 <w:lang w:val="en-CA" w:eastAsia="en-CA"/>
               </w:rPr>
             </w:pPr>
-            <w:hyperlink r:id="rId19" w:history="1">
+            <w:hyperlink r:id="rId20" w:history="1">
               <w:r>
                 <w:rPr>
                   <w:rFonts w:ascii="Consolas" w:hAnsi="Consolas" w:cs="Consolas"/>
@@ -13442,7 +15097,7 @@
                 <w:lang w:val="en-CA" w:eastAsia="en-CA"/>
               </w:rPr>
             </w:pPr>
-            <w:hyperlink r:id="rId20" w:history="1">
+            <w:hyperlink r:id="rId21" w:history="1">
               <w:r>
                 <w:rPr>
                   <w:rStyle w:val="Hyperlink"/>
@@ -13507,7 +15162,7 @@
                 <w:lang w:val="en-CA" w:eastAsia="en-CA"/>
               </w:rPr>
             </w:pPr>
-            <w:hyperlink r:id="rId21" w:history="1">
+            <w:hyperlink r:id="rId22" w:history="1">
               <w:r>
                 <w:rPr>
                   <w:rStyle w:val="Hyperlink"/>
@@ -13571,7 +15226,7 @@
                 <w:lang w:val="en-CA" w:eastAsia="en-CA"/>
               </w:rPr>
             </w:pPr>
-            <w:hyperlink r:id="rId22" w:history="1">
+            <w:hyperlink r:id="rId23" w:history="1">
               <w:r>
                 <w:rPr>
                   <w:rStyle w:val="Hyperlink"/>
@@ -13645,7 +15300,7 @@
                 <w:lang w:val="en-CA" w:eastAsia="en-CA"/>
               </w:rPr>
             </w:pPr>
-            <w:hyperlink r:id="rId23" w:history="1">
+            <w:hyperlink r:id="rId24" w:history="1">
               <w:r>
                 <w:rPr>
                   <w:rStyle w:val="Hyperlink"/>
@@ -13718,7 +15373,7 @@
                 <w:lang w:val="en-CA" w:eastAsia="en-CA"/>
               </w:rPr>
             </w:pPr>
-            <w:hyperlink r:id="rId24" w:history="1">
+            <w:hyperlink r:id="rId25" w:history="1">
               <w:r>
                 <w:rPr>
                   <w:rStyle w:val="Hyperlink"/>
@@ -13792,7 +15447,7 @@
                 <w:lang w:val="en-CA" w:eastAsia="en-CA"/>
               </w:rPr>
             </w:pPr>
-            <w:hyperlink r:id="rId25" w:history="1">
+            <w:hyperlink r:id="rId26" w:history="1">
               <w:r>
                 <w:rPr>
                   <w:rStyle w:val="Hyperlink"/>
@@ -13865,7 +15520,7 @@
                 <w:lang w:val="en-CA" w:eastAsia="en-CA"/>
               </w:rPr>
             </w:pPr>
-            <w:hyperlink r:id="rId26" w:history="1">
+            <w:hyperlink r:id="rId27" w:history="1">
               <w:r>
                 <w:rPr>
                   <w:rStyle w:val="Hyperlink"/>
@@ -13939,7 +15594,7 @@
                 <w:lang w:val="en-CA" w:eastAsia="en-CA"/>
               </w:rPr>
             </w:pPr>
-            <w:hyperlink r:id="rId27" w:history="1">
+            <w:hyperlink r:id="rId28" w:history="1">
               <w:r>
                 <w:rPr>
                   <w:rStyle w:val="Hyperlink"/>
@@ -13989,7 +15644,6 @@
                 <w:szCs w:val="20"/>
                 <w:lang w:eastAsia="en-CA"/>
               </w:rPr>
-              <w:lastRenderedPageBreak/>
               <w:t>om</w:t>
             </w:r>
           </w:p>
@@ -14011,7 +15665,7 @@
                 <w:lang w:val="en-CA" w:eastAsia="en-CA"/>
               </w:rPr>
             </w:pPr>
-            <w:hyperlink r:id="rId28" w:history="1">
+            <w:hyperlink r:id="rId29" w:history="1">
               <w:r>
                 <w:rPr>
                   <w:rFonts w:ascii="Consolas" w:hAnsi="Consolas" w:cs="Consolas"/>
@@ -14077,7 +15731,7 @@
                 <w:lang w:val="en-CA" w:eastAsia="en-CA"/>
               </w:rPr>
             </w:pPr>
-            <w:hyperlink r:id="rId29" w:history="1">
+            <w:hyperlink r:id="rId30" w:history="1">
               <w:r>
                 <w:rPr>
                   <w:rFonts w:ascii="Consolas" w:hAnsi="Consolas" w:cs="Consolas"/>
@@ -14142,7 +15796,7 @@
                 <w:lang w:val="en-CA" w:eastAsia="en-CA"/>
               </w:rPr>
             </w:pPr>
-            <w:hyperlink r:id="rId30" w:history="1">
+            <w:hyperlink r:id="rId31" w:history="1">
               <w:r>
                 <w:rPr>
                   <w:rFonts w:ascii="Consolas" w:hAnsi="Consolas" w:cs="Consolas"/>
@@ -14206,7 +15860,7 @@
                 <w:lang w:val="en-CA" w:eastAsia="en-CA"/>
               </w:rPr>
             </w:pPr>
-            <w:hyperlink r:id="rId31" w:history="1">
+            <w:hyperlink r:id="rId32" w:history="1">
               <w:r>
                 <w:rPr>
                   <w:rFonts w:ascii="Consolas" w:hAnsi="Consolas" w:cs="Consolas"/>
@@ -14249,6 +15903,7 @@
                 <w:szCs w:val="20"/>
                 <w:lang w:eastAsia="en-CA"/>
               </w:rPr>
+              <w:lastRenderedPageBreak/>
               <w:t>swe</w:t>
             </w:r>
             <w:proofErr w:type="spellEnd"/>
@@ -14271,7 +15926,7 @@
                 <w:lang w:val="en-CA" w:eastAsia="en-CA"/>
               </w:rPr>
             </w:pPr>
-            <w:hyperlink r:id="rId32" w:history="1">
+            <w:hyperlink r:id="rId33" w:history="1">
               <w:r>
                 <w:rPr>
                   <w:rFonts w:ascii="Consolas" w:hAnsi="Consolas" w:cs="Consolas"/>
@@ -14337,7 +15992,7 @@
                 <w:lang w:val="en-CA" w:eastAsia="en-CA"/>
               </w:rPr>
             </w:pPr>
-            <w:hyperlink r:id="rId33" w:history="1">
+            <w:hyperlink r:id="rId34" w:history="1">
               <w:r>
                 <w:rPr>
                   <w:rFonts w:ascii="Consolas" w:hAnsi="Consolas" w:cs="Consolas"/>
@@ -14402,7 +16057,7 @@
                 <w:lang w:val="en-CA" w:eastAsia="en-CA"/>
               </w:rPr>
             </w:pPr>
-            <w:hyperlink r:id="rId34" w:history="1">
+            <w:hyperlink r:id="rId35" w:history="1">
               <w:r>
                 <w:rPr>
                   <w:rFonts w:ascii="Consolas" w:hAnsi="Consolas" w:cs="Consolas"/>
@@ -15162,7 +16817,7 @@
                 <w:lang w:val="en-CA"/>
               </w:rPr>
             </w:pPr>
-            <w:commentRangeStart w:id="42"/>
+            <w:commentRangeStart w:id="44"/>
             <w:r>
               <w:rPr>
                 <w:rFonts w:eastAsia="MS Mincho"/>
@@ -15275,13 +16930,13 @@
               </w:rPr>
               <w:t>xlink:title</w:t>
             </w:r>
-            <w:commentRangeEnd w:id="42"/>
+            <w:commentRangeEnd w:id="44"/>
             <w:proofErr w:type="spellEnd"/>
             <w:r>
               <w:rPr>
                 <w:rStyle w:val="CommentReference"/>
               </w:rPr>
-              <w:commentReference w:id="42"/>
+              <w:commentReference w:id="44"/>
             </w:r>
           </w:p>
         </w:tc>
@@ -15344,7 +16999,7 @@
                 <w:lang w:val="en-CA"/>
               </w:rPr>
             </w:pPr>
-            <w:commentRangeStart w:id="43"/>
+            <w:commentRangeStart w:id="45"/>
             <w:r>
               <w:rPr>
                 <w:rFonts w:eastAsia="MS Mincho"/>
@@ -15458,12 +17113,12 @@
               </w:rPr>
               <w:t>, and resolve to a representation of that resource using Linked Open Data principles</w:t>
             </w:r>
-            <w:commentRangeEnd w:id="43"/>
+            <w:commentRangeEnd w:id="45"/>
             <w:r>
               <w:rPr>
                 <w:rStyle w:val="CommentReference"/>
               </w:rPr>
-              <w:commentReference w:id="43"/>
+              <w:commentReference w:id="45"/>
             </w:r>
           </w:p>
         </w:tc>
@@ -15567,7 +17222,6 @@
                 <w:rStyle w:val="requri"/>
                 <w:lang w:val="en-CA"/>
               </w:rPr>
-              <w:lastRenderedPageBreak/>
               <w:t>/</w:t>
             </w:r>
             <w:proofErr w:type="spellStart"/>
@@ -15767,6 +17421,7 @@
         <w:rPr>
           <w:lang w:val="en-CA"/>
         </w:rPr>
+        <w:lastRenderedPageBreak/>
         <w:t>CodeList</w:t>
       </w:r>
       <w:proofErr w:type="spellEnd"/>
@@ -16248,7 +17903,7 @@
         </w:rPr>
         <w:t xml:space="preserve"> xlink:href="</w:t>
       </w:r>
-      <w:commentRangeStart w:id="44"/>
+      <w:commentRangeStart w:id="46"/>
       <w:r>
         <w:rPr>
           <w:rFonts w:ascii="Consolas" w:hAnsi="Consolas" w:cs="Consolas"/>
@@ -16258,12 +17913,12 @@
         </w:rPr>
         <w:t>http://resource.geosciml.org/classifier/cgi/simplelithology/mudstone</w:t>
       </w:r>
-      <w:commentRangeEnd w:id="44"/>
+      <w:commentRangeEnd w:id="46"/>
       <w:r>
         <w:rPr>
           <w:rStyle w:val="CommentReference"/>
         </w:rPr>
-        <w:commentReference w:id="44"/>
+        <w:commentReference w:id="46"/>
       </w:r>
       <w:r>
         <w:rPr>
@@ -16545,15 +18200,14 @@
           <w:lang w:val="en-CA"/>
         </w:rPr>
       </w:pPr>
-      <w:bookmarkStart w:id="45" w:name="_Toc337499861"/>
-      <w:r>
-        <w:rPr>
-          <w:lang w:val="en-CA"/>
-        </w:rPr>
-        <w:lastRenderedPageBreak/>
+      <w:bookmarkStart w:id="47" w:name="_Toc337499861"/>
+      <w:r>
+        <w:rPr>
+          <w:lang w:val="en-CA"/>
+        </w:rPr>
         <w:t>Media Types for any data encoding(s)</w:t>
       </w:r>
-      <w:bookmarkEnd w:id="45"/>
+      <w:bookmarkEnd w:id="47"/>
     </w:p>
     <w:p>
       <w:pPr>
@@ -16603,41 +18257,41 @@
           <w:lang w:val="en-CA"/>
         </w:rPr>
       </w:pPr>
-      <w:bookmarkStart w:id="46" w:name="_Toc254961261"/>
-      <w:bookmarkStart w:id="47" w:name="_Ref259545760"/>
-      <w:bookmarkStart w:id="48" w:name="_Toc276720685"/>
-      <w:bookmarkStart w:id="49" w:name="_Toc279341984"/>
-      <w:bookmarkStart w:id="50" w:name="_Toc337499862"/>
-      <w:bookmarkStart w:id="51" w:name="_Toc443461105"/>
-      <w:bookmarkStart w:id="52" w:name="_Toc9996974"/>
-      <w:bookmarkStart w:id="53" w:name="_Ref207532276"/>
-      <w:bookmarkStart w:id="54" w:name="_Ref207532302"/>
-      <w:bookmarkStart w:id="55" w:name="_Ref207532345"/>
-      <w:bookmarkStart w:id="56" w:name="_Toc219622068"/>
+      <w:bookmarkStart w:id="48" w:name="_Toc254961261"/>
+      <w:bookmarkStart w:id="49" w:name="_Ref259545760"/>
+      <w:bookmarkStart w:id="50" w:name="_Toc276720685"/>
+      <w:bookmarkStart w:id="51" w:name="_Toc279341984"/>
+      <w:bookmarkStart w:id="52" w:name="_Toc337499862"/>
+      <w:bookmarkStart w:id="53" w:name="_Toc443461105"/>
+      <w:bookmarkStart w:id="54" w:name="_Toc9996974"/>
+      <w:bookmarkStart w:id="55" w:name="_Ref207532276"/>
+      <w:bookmarkStart w:id="56" w:name="_Ref207532302"/>
+      <w:bookmarkStart w:id="57" w:name="_Ref207532345"/>
+      <w:bookmarkStart w:id="58" w:name="_Toc219622068"/>
       <w:r>
         <w:rPr>
           <w:lang w:val="en-CA"/>
         </w:rPr>
         <w:t xml:space="preserve">Conformance class: </w:t>
       </w:r>
-      <w:bookmarkEnd w:id="46"/>
-      <w:bookmarkEnd w:id="47"/>
       <w:bookmarkEnd w:id="48"/>
-      <w:r>
-        <w:rPr>
-          <w:lang w:val="en-CA"/>
-        </w:rPr>
-        <w:t xml:space="preserve">AAAA </w:t>
-      </w:r>
-      <w:r>
-        <w:rPr>
-          <w:color w:val="FF0000"/>
-          <w:lang w:val="en-CA"/>
-        </w:rPr>
-        <w:t>(repeat as necessary)</w:t>
-      </w:r>
       <w:bookmarkEnd w:id="49"/>
       <w:bookmarkEnd w:id="50"/>
+      <w:r>
+        <w:rPr>
+          <w:lang w:val="en-CA"/>
+        </w:rPr>
+        <w:t xml:space="preserve">AAAA </w:t>
+      </w:r>
+      <w:r>
+        <w:rPr>
+          <w:color w:val="FF0000"/>
+          <w:lang w:val="en-CA"/>
+        </w:rPr>
+        <w:t>(repeat as necessary)</w:t>
+      </w:r>
+      <w:bookmarkEnd w:id="51"/>
+      <w:bookmarkEnd w:id="52"/>
     </w:p>
     <w:p>
       <w:pPr>
@@ -16651,12 +18305,12 @@
         </w:rPr>
       </w:pPr>
     </w:p>
-    <w:bookmarkEnd w:id="51"/>
-    <w:bookmarkEnd w:id="52"/>
     <w:bookmarkEnd w:id="53"/>
     <w:bookmarkEnd w:id="54"/>
     <w:bookmarkEnd w:id="55"/>
     <w:bookmarkEnd w:id="56"/>
+    <w:bookmarkEnd w:id="57"/>
+    <w:bookmarkEnd w:id="58"/>
     <w:p>
       <w:pPr>
         <w:pStyle w:val="Annex"/>
@@ -16670,7 +18324,7 @@
         </w:rPr>
         <w:br w:type="page"/>
       </w:r>
-      <w:bookmarkStart w:id="57" w:name="_Toc165888231"/>
+      <w:bookmarkStart w:id="59" w:name="_Toc165888231"/>
       <w:r>
         <w:rPr>
           <w:lang w:val="en-CA"/>
@@ -16691,7 +18345,7 @@
         </w:rPr>
         <w:t>: Revision history</w:t>
       </w:r>
-      <w:bookmarkEnd w:id="57"/>
+      <w:bookmarkEnd w:id="59"/>
     </w:p>
     <w:p>
       <w:pPr>
@@ -17272,7 +18926,7 @@
       </w:r>
     </w:p>
     <w:sectPr>
-      <w:footerReference w:type="default" r:id="rId35"/>
+      <w:footerReference w:type="default" r:id="rId36"/>
       <w:pgSz w:w="12240" w:h="15840"/>
       <w:pgMar w:top="1440" w:right="1800" w:bottom="1440" w:left="1800" w:header="720" w:footer="720" w:gutter="0"/>
       <w:cols w:space="720"/>
@@ -17329,7 +18983,7 @@
       </w:r>
     </w:p>
   </w:comment>
-  <w:comment w:id="42" w:author="Eric Boisvert" w:date="2015-10-02T18:16:00Z" w:initials="EB/L">
+  <w:comment w:id="42" w:author="Eric Boisvert" w:date="2015-10-04T16:55:00Z" w:initials="EB/L">
     <w:p>
       <w:pPr>
         <w:pStyle w:val="CommentText"/>
@@ -17341,27 +18995,74 @@
         <w:annotationRef/>
       </w:r>
       <w:r>
-        <w:t xml:space="preserve">Technically, this one could be checked by </w:t>
-      </w:r>
-      <w:proofErr w:type="spellStart"/>
-      <w:r>
-        <w:t>schematron</w:t>
-      </w:r>
-      <w:proofErr w:type="spellEnd"/>
-      <w:r>
-        <w:t xml:space="preserve"> and should not be listed here – or should </w:t>
+        <w:t xml:space="preserve">Is there a PK </w:t>
       </w:r>
       <w:proofErr w:type="gramStart"/>
       <w:r>
-        <w:t>it ?</w:t>
+        <w:t>constrain ?</w:t>
       </w:r>
       <w:proofErr w:type="gramEnd"/>
       <w:r>
-        <w:t xml:space="preserve">  At least to explain what is expected without perusing the </w:t>
+        <w:t xml:space="preserve">  </w:t>
       </w:r>
       <w:proofErr w:type="spellStart"/>
       <w:proofErr w:type="gramStart"/>
       <w:r>
+        <w:t>ie</w:t>
+      </w:r>
+      <w:proofErr w:type="spellEnd"/>
+      <w:proofErr w:type="gramEnd"/>
+      <w:r>
+        <w:t xml:space="preserve">, does this force a </w:t>
+      </w:r>
+      <w:proofErr w:type="spellStart"/>
+      <w:r>
+        <w:t>mappedfeature</w:t>
+      </w:r>
+      <w:proofErr w:type="spellEnd"/>
+      <w:r>
+        <w:t xml:space="preserve"> made of several polygons to be a </w:t>
+      </w:r>
+      <w:proofErr w:type="spellStart"/>
+      <w:r>
+        <w:t>multipolygon</w:t>
+      </w:r>
+      <w:proofErr w:type="spellEnd"/>
+    </w:p>
+  </w:comment>
+  <w:comment w:id="44" w:author="Eric Boisvert" w:date="2015-10-02T18:16:00Z" w:initials="EB/L">
+    <w:p>
+      <w:pPr>
+        <w:pStyle w:val="CommentText"/>
+      </w:pPr>
+      <w:r>
+        <w:rPr>
+          <w:rStyle w:val="CommentReference"/>
+        </w:rPr>
+        <w:annotationRef/>
+      </w:r>
+      <w:r>
+        <w:t xml:space="preserve">Technically, this one could be checked by </w:t>
+      </w:r>
+      <w:proofErr w:type="spellStart"/>
+      <w:r>
+        <w:t>schematron</w:t>
+      </w:r>
+      <w:proofErr w:type="spellEnd"/>
+      <w:r>
+        <w:t xml:space="preserve"> and should not be listed here – or should </w:t>
+      </w:r>
+      <w:proofErr w:type="gramStart"/>
+      <w:r>
+        <w:t>it ?</w:t>
+      </w:r>
+      <w:proofErr w:type="gramEnd"/>
+      <w:r>
+        <w:t xml:space="preserve">  At least to explain what is expected without perusing the </w:t>
+      </w:r>
+      <w:proofErr w:type="spellStart"/>
+      <w:proofErr w:type="gramStart"/>
+      <w:r>
         <w:t>sch</w:t>
       </w:r>
       <w:proofErr w:type="spellEnd"/>
@@ -17371,7 +19072,7 @@
       <w:proofErr w:type="gramEnd"/>
     </w:p>
   </w:comment>
-  <w:comment w:id="43" w:author="Eric Boisvert" w:date="2015-10-02T18:17:00Z" w:initials="EB/L">
+  <w:comment w:id="45" w:author="Eric Boisvert" w:date="2015-10-02T18:17:00Z" w:initials="EB/L">
     <w:p>
       <w:pPr>
         <w:pStyle w:val="CommentText"/>
@@ -17400,7 +19101,7 @@
       <w:proofErr w:type="gramEnd"/>
     </w:p>
   </w:comment>
-  <w:comment w:id="44" w:author="Eric Boisvert" w:date="2015-10-02T18:21:00Z" w:initials="EB/L">
+  <w:comment w:id="46" w:author="Eric Boisvert" w:date="2015-10-02T18:21:00Z" w:initials="EB/L">
     <w:p>
       <w:pPr>
         <w:pStyle w:val="CommentText"/>
@@ -17478,7 +19179,7 @@
           <w:rPr>
             <w:noProof/>
           </w:rPr>
-          <w:t>23</w:t>
+          <w:t>21</w:t>
         </w:r>
         <w:r>
           <w:rPr>
@@ -22106,7 +23807,7 @@
 </file>
 
 <file path=customXml/itemProps1.xml><?xml version="1.0" encoding="utf-8"?>
-<ds:datastoreItem xmlns:ds="http://schemas.openxmlformats.org/officeDocument/2006/customXml" ds:itemID="{851F534D-9837-41C1-A52F-9EEB49100362}">
+<ds:datastoreItem xmlns:ds="http://schemas.openxmlformats.org/officeDocument/2006/customXml" ds:itemID="{2F724776-34DF-485B-8DE9-9BA128A25AED}">
   <ds:schemaRefs>
     <ds:schemaRef ds:uri="http://schemas.openxmlformats.org/officeDocument/2006/bibliography"/>
   </ds:schemaRefs>

</xml_diff>

<commit_message>
Tried to do something smart out of MappingFeature
git-svn-id: https://svnserv.csiro.au/svn/ext/GeoSciML@4962 910a3654-de2c-0410-bd95-d62e98ccebcd
</commit_message>
<xml_diff>
--- a/trunk/schemas/geosciml40.docx
+++ b/trunk/schemas/geosciml40.docx
@@ -5437,14 +5437,27 @@
       <w:r>
         <w:t xml:space="preserve">Figure </w:t>
       </w:r>
-      <w:fldSimple w:instr=" SEQ Figure \* ARABIC ">
-        <w:r>
-          <w:rPr>
-            <w:noProof/>
-          </w:rPr>
-          <w:t>1</w:t>
-        </w:r>
-      </w:fldSimple>
+      <w:r>
+        <w:fldChar w:fldCharType="begin"/>
+      </w:r>
+      <w:r>
+        <w:instrText xml:space="preserve"> SEQ Figure \* ARABIC </w:instrText>
+      </w:r>
+      <w:r>
+        <w:fldChar w:fldCharType="separate"/>
+      </w:r>
+      <w:r>
+        <w:rPr>
+          <w:noProof/>
+        </w:rPr>
+        <w:t>1</w:t>
+      </w:r>
+      <w:r>
+        <w:rPr>
+          <w:noProof/>
+        </w:rPr>
+        <w:fldChar w:fldCharType="end"/>
+      </w:r>
       <w:bookmarkEnd w:id="27"/>
       <w:r>
         <w:t xml:space="preserve"> Core feature model for GeoSciML</w:t>
@@ -5650,14 +5663,27 @@
       <w:r>
         <w:t xml:space="preserve">Figure </w:t>
       </w:r>
-      <w:fldSimple w:instr=" SEQ Figure \* ARABIC ">
-        <w:r>
-          <w:rPr>
-            <w:noProof/>
-          </w:rPr>
-          <w:t>2</w:t>
-        </w:r>
-      </w:fldSimple>
+      <w:r>
+        <w:fldChar w:fldCharType="begin"/>
+      </w:r>
+      <w:r>
+        <w:instrText xml:space="preserve"> SEQ Figure \* ARABIC </w:instrText>
+      </w:r>
+      <w:r>
+        <w:fldChar w:fldCharType="separate"/>
+      </w:r>
+      <w:r>
+        <w:rPr>
+          <w:noProof/>
+        </w:rPr>
+        <w:t>2</w:t>
+      </w:r>
+      <w:r>
+        <w:rPr>
+          <w:noProof/>
+        </w:rPr>
+        <w:fldChar w:fldCharType="end"/>
+      </w:r>
       <w:bookmarkEnd w:id="28"/>
       <w:r>
         <w:t xml:space="preserve"> Linkage between portrayal and other GeoSciML packages</w:t>
@@ -10696,14 +10722,27 @@
       <w:r>
         <w:t xml:space="preserve">Figure </w:t>
       </w:r>
-      <w:fldSimple w:instr=" SEQ Figure \* ARABIC ">
-        <w:r>
-          <w:rPr>
-            <w:noProof/>
-          </w:rPr>
-          <w:t>3</w:t>
-        </w:r>
-      </w:fldSimple>
+      <w:r>
+        <w:fldChar w:fldCharType="begin"/>
+      </w:r>
+      <w:r>
+        <w:instrText xml:space="preserve"> SEQ Figure \* ARABIC </w:instrText>
+      </w:r>
+      <w:r>
+        <w:fldChar w:fldCharType="separate"/>
+      </w:r>
+      <w:r>
+        <w:rPr>
+          <w:noProof/>
+        </w:rPr>
+        <w:t>3</w:t>
+      </w:r>
+      <w:r>
+        <w:rPr>
+          <w:noProof/>
+        </w:rPr>
+        <w:fldChar w:fldCharType="end"/>
+      </w:r>
       <w:r>
         <w:t xml:space="preserve"> : Package dependency for GeoSciML Portrayal</w:t>
       </w:r>
@@ -12383,14 +12422,27 @@
       <w:r>
         <w:t xml:space="preserve">Figure </w:t>
       </w:r>
-      <w:fldSimple w:instr=" SEQ Figure \* ARABIC ">
-        <w:r>
-          <w:rPr>
-            <w:noProof/>
-          </w:rPr>
-          <w:t>4</w:t>
-        </w:r>
-      </w:fldSimple>
+      <w:r>
+        <w:fldChar w:fldCharType="begin"/>
+      </w:r>
+      <w:r>
+        <w:instrText xml:space="preserve"> SEQ Figure \* ARABIC </w:instrText>
+      </w:r>
+      <w:r>
+        <w:fldChar w:fldCharType="separate"/>
+      </w:r>
+      <w:r>
+        <w:rPr>
+          <w:noProof/>
+        </w:rPr>
+        <w:t>4</w:t>
+      </w:r>
+      <w:r>
+        <w:rPr>
+          <w:noProof/>
+        </w:rPr>
+        <w:fldChar w:fldCharType="end"/>
+      </w:r>
       <w:bookmarkEnd w:id="42"/>
       <w:r>
         <w:t xml:space="preserve"> GeoSciML portrayal classes</w:t>
@@ -12844,14 +12896,27 @@
       <w:r>
         <w:t xml:space="preserve">Figure </w:t>
       </w:r>
-      <w:fldSimple w:instr=" SEQ Figure \* ARABIC ">
-        <w:r>
-          <w:rPr>
-            <w:noProof/>
-          </w:rPr>
-          <w:t>5</w:t>
-        </w:r>
-      </w:fldSimple>
+      <w:r>
+        <w:fldChar w:fldCharType="begin"/>
+      </w:r>
+      <w:r>
+        <w:instrText xml:space="preserve"> SEQ Figure \* ARABIC </w:instrText>
+      </w:r>
+      <w:r>
+        <w:fldChar w:fldCharType="separate"/>
+      </w:r>
+      <w:r>
+        <w:rPr>
+          <w:noProof/>
+        </w:rPr>
+        <w:t>5</w:t>
+      </w:r>
+      <w:r>
+        <w:rPr>
+          <w:noProof/>
+        </w:rPr>
+        <w:fldChar w:fldCharType="end"/>
+      </w:r>
       <w:r>
         <w:t xml:space="preserve"> </w:t>
       </w:r>
@@ -12931,14 +12996,27 @@
       <w:r>
         <w:t xml:space="preserve">Table </w:t>
       </w:r>
-      <w:fldSimple w:instr=" SEQ Table \* ARABIC ">
-        <w:r>
-          <w:rPr>
-            <w:noProof/>
-          </w:rPr>
-          <w:t>1</w:t>
-        </w:r>
-      </w:fldSimple>
+      <w:r>
+        <w:fldChar w:fldCharType="begin"/>
+      </w:r>
+      <w:r>
+        <w:instrText xml:space="preserve"> SEQ Table \* ARABIC </w:instrText>
+      </w:r>
+      <w:r>
+        <w:fldChar w:fldCharType="separate"/>
+      </w:r>
+      <w:r>
+        <w:rPr>
+          <w:noProof/>
+        </w:rPr>
+        <w:t>1</w:t>
+      </w:r>
+      <w:r>
+        <w:rPr>
+          <w:noProof/>
+        </w:rPr>
+        <w:fldChar w:fldCharType="end"/>
+      </w:r>
       <w:r>
         <w:t xml:space="preserve"> : </w:t>
       </w:r>
@@ -17035,14 +17113,27 @@
       <w:r>
         <w:t xml:space="preserve">Figure </w:t>
       </w:r>
-      <w:fldSimple w:instr=" SEQ Figure \* ARABIC ">
-        <w:r>
-          <w:rPr>
-            <w:noProof/>
-          </w:rPr>
-          <w:t>6</w:t>
-        </w:r>
-      </w:fldSimple>
+      <w:r>
+        <w:fldChar w:fldCharType="begin"/>
+      </w:r>
+      <w:r>
+        <w:instrText xml:space="preserve"> SEQ Figure \* ARABIC </w:instrText>
+      </w:r>
+      <w:r>
+        <w:fldChar w:fldCharType="separate"/>
+      </w:r>
+      <w:r>
+        <w:rPr>
+          <w:noProof/>
+        </w:rPr>
+        <w:t>6</w:t>
+      </w:r>
+      <w:r>
+        <w:rPr>
+          <w:noProof/>
+        </w:rPr>
+        <w:fldChar w:fldCharType="end"/>
+      </w:r>
       <w:r>
         <w:t xml:space="preserve"> : </w:t>
       </w:r>
@@ -17089,14 +17180,27 @@
       <w:r>
         <w:t xml:space="preserve">Table </w:t>
       </w:r>
-      <w:fldSimple w:instr=" SEQ Table \* ARABIC ">
-        <w:r>
-          <w:rPr>
-            <w:noProof/>
-          </w:rPr>
-          <w:t>2</w:t>
-        </w:r>
-      </w:fldSimple>
+      <w:r>
+        <w:fldChar w:fldCharType="begin"/>
+      </w:r>
+      <w:r>
+        <w:instrText xml:space="preserve"> SEQ Table \* ARABIC </w:instrText>
+      </w:r>
+      <w:r>
+        <w:fldChar w:fldCharType="separate"/>
+      </w:r>
+      <w:r>
+        <w:rPr>
+          <w:noProof/>
+        </w:rPr>
+        <w:t>2</w:t>
+      </w:r>
+      <w:r>
+        <w:rPr>
+          <w:noProof/>
+        </w:rPr>
+        <w:fldChar w:fldCharType="end"/>
+      </w:r>
       <w:r>
         <w:t xml:space="preserve"> </w:t>
       </w:r>
@@ -21295,14 +21399,27 @@
       <w:r>
         <w:t xml:space="preserve">Figure </w:t>
       </w:r>
-      <w:fldSimple w:instr=" SEQ Figure \* ARABIC ">
-        <w:r>
-          <w:rPr>
-            <w:noProof/>
-          </w:rPr>
-          <w:t>7</w:t>
-        </w:r>
-      </w:fldSimple>
+      <w:r>
+        <w:fldChar w:fldCharType="begin"/>
+      </w:r>
+      <w:r>
+        <w:instrText xml:space="preserve"> SEQ Figure \* ARABIC </w:instrText>
+      </w:r>
+      <w:r>
+        <w:fldChar w:fldCharType="separate"/>
+      </w:r>
+      <w:r>
+        <w:rPr>
+          <w:noProof/>
+        </w:rPr>
+        <w:t>7</w:t>
+      </w:r>
+      <w:r>
+        <w:rPr>
+          <w:noProof/>
+        </w:rPr>
+        <w:fldChar w:fldCharType="end"/>
+      </w:r>
       <w:r>
         <w:t xml:space="preserve">: </w:t>
       </w:r>
@@ -21429,14 +21546,27 @@
       <w:r>
         <w:t xml:space="preserve">Table </w:t>
       </w:r>
-      <w:fldSimple w:instr=" SEQ Table \* ARABIC ">
-        <w:r>
-          <w:rPr>
-            <w:noProof/>
-          </w:rPr>
-          <w:t>3</w:t>
-        </w:r>
-      </w:fldSimple>
+      <w:r>
+        <w:fldChar w:fldCharType="begin"/>
+      </w:r>
+      <w:r>
+        <w:instrText xml:space="preserve"> SEQ Table \* ARABIC </w:instrText>
+      </w:r>
+      <w:r>
+        <w:fldChar w:fldCharType="separate"/>
+      </w:r>
+      <w:r>
+        <w:rPr>
+          <w:noProof/>
+        </w:rPr>
+        <w:t>3</w:t>
+      </w:r>
+      <w:r>
+        <w:rPr>
+          <w:noProof/>
+        </w:rPr>
+        <w:fldChar w:fldCharType="end"/>
+      </w:r>
       <w:r>
         <w:t xml:space="preserve"> : </w:t>
       </w:r>
@@ -23875,14 +24005,27 @@
       <w:r>
         <w:t xml:space="preserve">Figure </w:t>
       </w:r>
-      <w:fldSimple w:instr=" SEQ Figure \* ARABIC ">
-        <w:r>
-          <w:rPr>
-            <w:noProof/>
-          </w:rPr>
-          <w:t>8</w:t>
-        </w:r>
-      </w:fldSimple>
+      <w:r>
+        <w:fldChar w:fldCharType="begin"/>
+      </w:r>
+      <w:r>
+        <w:instrText xml:space="preserve"> SEQ Figure \* ARABIC </w:instrText>
+      </w:r>
+      <w:r>
+        <w:fldChar w:fldCharType="separate"/>
+      </w:r>
+      <w:r>
+        <w:rPr>
+          <w:noProof/>
+        </w:rPr>
+        <w:t>8</w:t>
+      </w:r>
+      <w:r>
+        <w:rPr>
+          <w:noProof/>
+        </w:rPr>
+        <w:fldChar w:fldCharType="end"/>
+      </w:r>
       <w:r>
         <w:t xml:space="preserve">: </w:t>
       </w:r>
@@ -24017,14 +24160,27 @@
       <w:r>
         <w:t xml:space="preserve">Table </w:t>
       </w:r>
-      <w:fldSimple w:instr=" SEQ Table \* ARABIC ">
-        <w:r>
-          <w:rPr>
-            <w:noProof/>
-          </w:rPr>
-          <w:t>4</w:t>
-        </w:r>
-      </w:fldSimple>
+      <w:r>
+        <w:fldChar w:fldCharType="begin"/>
+      </w:r>
+      <w:r>
+        <w:instrText xml:space="preserve"> SEQ Table \* ARABIC </w:instrText>
+      </w:r>
+      <w:r>
+        <w:fldChar w:fldCharType="separate"/>
+      </w:r>
+      <w:r>
+        <w:rPr>
+          <w:noProof/>
+        </w:rPr>
+        <w:t>4</w:t>
+      </w:r>
+      <w:r>
+        <w:rPr>
+          <w:noProof/>
+        </w:rPr>
+        <w:fldChar w:fldCharType="end"/>
+      </w:r>
       <w:r>
         <w:t xml:space="preserve"> : </w:t>
       </w:r>
@@ -27248,14 +27404,27 @@
       <w:r>
         <w:t xml:space="preserve">Figure </w:t>
       </w:r>
-      <w:fldSimple w:instr=" SEQ Figure \* ARABIC ">
-        <w:r>
-          <w:rPr>
-            <w:noProof/>
-          </w:rPr>
-          <w:t>9</w:t>
-        </w:r>
-      </w:fldSimple>
+      <w:r>
+        <w:fldChar w:fldCharType="begin"/>
+      </w:r>
+      <w:r>
+        <w:instrText xml:space="preserve"> SEQ Figure \* ARABIC </w:instrText>
+      </w:r>
+      <w:r>
+        <w:fldChar w:fldCharType="separate"/>
+      </w:r>
+      <w:r>
+        <w:rPr>
+          <w:noProof/>
+        </w:rPr>
+        <w:t>9</w:t>
+      </w:r>
+      <w:r>
+        <w:rPr>
+          <w:noProof/>
+        </w:rPr>
+        <w:fldChar w:fldCharType="end"/>
+      </w:r>
       <w:r>
         <w:t xml:space="preserve"> : </w:t>
       </w:r>
@@ -27420,14 +27589,27 @@
       <w:r>
         <w:t xml:space="preserve">Table </w:t>
       </w:r>
-      <w:fldSimple w:instr=" SEQ Table \* ARABIC ">
-        <w:r>
-          <w:rPr>
-            <w:noProof/>
-          </w:rPr>
-          <w:t>5</w:t>
-        </w:r>
-      </w:fldSimple>
+      <w:r>
+        <w:fldChar w:fldCharType="begin"/>
+      </w:r>
+      <w:r>
+        <w:instrText xml:space="preserve"> SEQ Table \* ARABIC </w:instrText>
+      </w:r>
+      <w:r>
+        <w:fldChar w:fldCharType="separate"/>
+      </w:r>
+      <w:r>
+        <w:rPr>
+          <w:noProof/>
+        </w:rPr>
+        <w:t>5</w:t>
+      </w:r>
+      <w:r>
+        <w:rPr>
+          <w:noProof/>
+        </w:rPr>
+        <w:fldChar w:fldCharType="end"/>
+      </w:r>
       <w:proofErr w:type="gramStart"/>
       <w:r>
         <w:t xml:space="preserve"> </w:t>
@@ -31837,14 +32019,27 @@
       <w:r>
         <w:t xml:space="preserve">Figure </w:t>
       </w:r>
-      <w:fldSimple w:instr=" SEQ Figure \* ARABIC ">
-        <w:r>
-          <w:rPr>
-            <w:noProof/>
-          </w:rPr>
-          <w:t>10</w:t>
-        </w:r>
-      </w:fldSimple>
+      <w:r>
+        <w:fldChar w:fldCharType="begin"/>
+      </w:r>
+      <w:r>
+        <w:instrText xml:space="preserve"> SEQ Figure \* ARABIC </w:instrText>
+      </w:r>
+      <w:r>
+        <w:fldChar w:fldCharType="separate"/>
+      </w:r>
+      <w:r>
+        <w:rPr>
+          <w:noProof/>
+        </w:rPr>
+        <w:t>10</w:t>
+      </w:r>
+      <w:r>
+        <w:rPr>
+          <w:noProof/>
+        </w:rPr>
+        <w:fldChar w:fldCharType="end"/>
+      </w:r>
       <w:r>
         <w:t xml:space="preserve">: </w:t>
       </w:r>
@@ -32022,14 +32217,27 @@
       <w:r>
         <w:t xml:space="preserve">Table </w:t>
       </w:r>
-      <w:fldSimple w:instr=" SEQ Table \* ARABIC ">
-        <w:r>
-          <w:rPr>
-            <w:noProof/>
-          </w:rPr>
-          <w:t>6</w:t>
-        </w:r>
-      </w:fldSimple>
+      <w:r>
+        <w:fldChar w:fldCharType="begin"/>
+      </w:r>
+      <w:r>
+        <w:instrText xml:space="preserve"> SEQ Table \* ARABIC </w:instrText>
+      </w:r>
+      <w:r>
+        <w:fldChar w:fldCharType="separate"/>
+      </w:r>
+      <w:r>
+        <w:rPr>
+          <w:noProof/>
+        </w:rPr>
+        <w:t>6</w:t>
+      </w:r>
+      <w:r>
+        <w:rPr>
+          <w:noProof/>
+        </w:rPr>
+        <w:fldChar w:fldCharType="end"/>
+      </w:r>
       <w:r>
         <w:t xml:space="preserve">: </w:t>
       </w:r>
@@ -37123,14 +37331,27 @@
       <w:r>
         <w:t xml:space="preserve">Figure </w:t>
       </w:r>
-      <w:fldSimple w:instr=" SEQ Figure \* ARABIC ">
-        <w:r>
-          <w:rPr>
-            <w:noProof/>
-          </w:rPr>
-          <w:t>11</w:t>
-        </w:r>
-      </w:fldSimple>
+      <w:r>
+        <w:fldChar w:fldCharType="begin"/>
+      </w:r>
+      <w:r>
+        <w:instrText xml:space="preserve"> SEQ Figure \* ARABIC </w:instrText>
+      </w:r>
+      <w:r>
+        <w:fldChar w:fldCharType="separate"/>
+      </w:r>
+      <w:r>
+        <w:rPr>
+          <w:noProof/>
+        </w:rPr>
+        <w:t>11</w:t>
+      </w:r>
+      <w:r>
+        <w:rPr>
+          <w:noProof/>
+        </w:rPr>
+        <w:fldChar w:fldCharType="end"/>
+      </w:r>
       <w:r>
         <w:t xml:space="preserve">: </w:t>
       </w:r>
@@ -37248,14 +37469,27 @@
       <w:r>
         <w:t xml:space="preserve">Table </w:t>
       </w:r>
-      <w:fldSimple w:instr=" SEQ Table \* ARABIC ">
-        <w:r>
-          <w:rPr>
-            <w:noProof/>
-          </w:rPr>
-          <w:t>7</w:t>
-        </w:r>
-      </w:fldSimple>
+      <w:r>
+        <w:fldChar w:fldCharType="begin"/>
+      </w:r>
+      <w:r>
+        <w:instrText xml:space="preserve"> SEQ Table \* ARABIC </w:instrText>
+      </w:r>
+      <w:r>
+        <w:fldChar w:fldCharType="separate"/>
+      </w:r>
+      <w:r>
+        <w:rPr>
+          <w:noProof/>
+        </w:rPr>
+        <w:t>7</w:t>
+      </w:r>
+      <w:r>
+        <w:rPr>
+          <w:noProof/>
+        </w:rPr>
+        <w:fldChar w:fldCharType="end"/>
+      </w:r>
       <w:r>
         <w:t xml:space="preserve">: </w:t>
       </w:r>
@@ -40707,17 +40941,7 @@
                 <w:sz w:val="22"/>
                 <w:lang w:val="en-CA"/>
               </w:rPr>
-              <w:t>/gsml4-</w:t>
-            </w:r>
-            <w:r>
-              <w:rPr>
-                <w:rFonts w:eastAsia="MS Mincho"/>
-                <w:b/>
-                <w:color w:val="FF0000"/>
-                <w:sz w:val="22"/>
-                <w:lang w:val="en-CA"/>
-              </w:rPr>
-              <w:t>basic</w:t>
+              <w:t>/gsml4-basic</w:t>
             </w:r>
           </w:p>
         </w:tc>
@@ -41032,14 +41256,27 @@
       <w:r>
         <w:t xml:space="preserve">Figure </w:t>
       </w:r>
-      <w:fldSimple w:instr=" SEQ Figure \* ARABIC ">
-        <w:r>
-          <w:rPr>
-            <w:noProof/>
-          </w:rPr>
-          <w:t>12</w:t>
-        </w:r>
-      </w:fldSimple>
+      <w:r>
+        <w:fldChar w:fldCharType="begin"/>
+      </w:r>
+      <w:r>
+        <w:instrText xml:space="preserve"> SEQ Figure \* ARABIC </w:instrText>
+      </w:r>
+      <w:r>
+        <w:fldChar w:fldCharType="separate"/>
+      </w:r>
+      <w:r>
+        <w:rPr>
+          <w:noProof/>
+        </w:rPr>
+        <w:t>12</w:t>
+      </w:r>
+      <w:r>
+        <w:rPr>
+          <w:noProof/>
+        </w:rPr>
+        <w:fldChar w:fldCharType="end"/>
+      </w:r>
       <w:r>
         <w:t xml:space="preserve"> : Geologic Feature and </w:t>
       </w:r>
@@ -41050,6 +41287,16 @@
       <w:proofErr w:type="spellEnd"/>
     </w:p>
     <w:p>
+      <w:pPr>
+        <w:pStyle w:val="Heading4"/>
+      </w:pPr>
+      <w:proofErr w:type="spellStart"/>
+      <w:r>
+        <w:t>GeologicFeature</w:t>
+      </w:r>
+      <w:proofErr w:type="spellEnd"/>
+    </w:p>
+    <w:p>
       <w:r>
         <w:t xml:space="preserve">The abstract </w:t>
       </w:r>
@@ -41059,41 +41306,11 @@
       </w:r>
       <w:proofErr w:type="spellEnd"/>
       <w:r>
-        <w:t xml:space="preserve"> class represents a conceptual feature that is hypothesized to exist coherently in the world.</w:t>
-      </w:r>
-      <w:r>
-        <w:t xml:space="preserve"> </w:t>
-      </w:r>
-      <w:r>
-        <w:t xml:space="preserve"> </w:t>
-      </w:r>
-      <w:r>
-        <w:t>It</w:t>
-      </w:r>
-      <w:r>
-        <w:t xml:space="preserve"> corresponds with a "legend item"</w:t>
-      </w:r>
-      <w:r>
-        <w:t xml:space="preserve"> from a traditional geologic map and its </w:t>
-      </w:r>
-      <w:r>
-        <w:t>instance acts as the "description package"</w:t>
-      </w:r>
-      <w:r>
-        <w:t>.   T</w:t>
-      </w:r>
-      <w:r>
-        <w:t>he description package is classified accordin</w:t>
-      </w:r>
-      <w:r>
-        <w:t>g to its purpose as an Instance</w:t>
+        <w:t xml:space="preserve"> class represents a conceptual feature that is hypothesized to exist coherently in the world.  It corresponds with a "legend item" from a traditional geologic map and its instance acts as the "description package".   The description package is classified according to its purpose as an Instance</w:t>
       </w:r>
       <w:proofErr w:type="gramStart"/>
       <w:r>
-        <w:t xml:space="preserve">; </w:t>
-      </w:r>
-      <w:r>
-        <w:t xml:space="preserve"> </w:t>
+        <w:t xml:space="preserve">;  </w:t>
       </w:r>
       <w:proofErr w:type="spellStart"/>
       <w:r>
@@ -41105,10 +41322,7 @@
       <w:proofErr w:type="spellEnd"/>
       <w:proofErr w:type="gramEnd"/>
       <w:r>
-        <w:t xml:space="preserve">, </w:t>
-      </w:r>
-      <w:r>
-        <w:t xml:space="preserve"> </w:t>
+        <w:t xml:space="preserve">,  </w:t>
       </w:r>
       <w:proofErr w:type="spellStart"/>
       <w:r>
@@ -41125,12 +41339,23 @@
         <w:t xml:space="preserve"> or Instance</w:t>
       </w:r>
       <w:r>
-        <w:t>.</w:t>
-      </w:r>
-      <w:r>
-        <w:t xml:space="preserve">  </w:t>
-      </w:r>
-      <w:bookmarkStart w:id="173" w:name="_GoBack"/>
+        <w:t xml:space="preserve">.  </w:t>
+      </w:r>
+    </w:p>
+    <w:p>
+      <w:pPr>
+        <w:autoSpaceDE w:val="0"/>
+        <w:autoSpaceDN w:val="0"/>
+        <w:adjustRightInd w:val="0"/>
+        <w:spacing w:after="0"/>
+        <w:rPr>
+          <w:color w:val="000000"/>
+          <w:sz w:val="20"/>
+          <w:szCs w:val="20"/>
+          <w:lang w:val="en-CA"/>
+        </w:rPr>
+      </w:pPr>
+      <w:bookmarkStart w:id="173" w:name="BKM_6A81087A_0778_4235_8F6A_3CADBB0E9016"/>
       <w:bookmarkEnd w:id="173"/>
     </w:p>
     <w:p>
@@ -41141,14 +41366,899 @@
       <w:r>
         <w:t xml:space="preserve">Table </w:t>
       </w:r>
-      <w:fldSimple w:instr=" SEQ Table \* ARABIC ">
-        <w:r>
-          <w:rPr>
-            <w:noProof/>
-          </w:rPr>
-          <w:t>8</w:t>
-        </w:r>
-      </w:fldSimple>
+      <w:r>
+        <w:fldChar w:fldCharType="begin"/>
+      </w:r>
+      <w:r>
+        <w:instrText xml:space="preserve"> SEQ Table \* ARABIC </w:instrText>
+      </w:r>
+      <w:r>
+        <w:fldChar w:fldCharType="separate"/>
+      </w:r>
+      <w:r>
+        <w:rPr>
+          <w:noProof/>
+        </w:rPr>
+        <w:t>8</w:t>
+      </w:r>
+      <w:r>
+        <w:fldChar w:fldCharType="end"/>
+      </w:r>
+      <w:r>
+        <w:t xml:space="preserve"> : </w:t>
+      </w:r>
+      <w:proofErr w:type="spellStart"/>
+      <w:r>
+        <w:t>GeologicFeature</w:t>
+      </w:r>
+      <w:proofErr w:type="spellEnd"/>
+      <w:r>
+        <w:t xml:space="preserve"> properties</w:t>
+      </w:r>
+    </w:p>
+    <w:tbl>
+      <w:tblPr>
+        <w:tblStyle w:val="LightShading"/>
+        <w:tblW w:w="9735" w:type="dxa"/>
+        <w:tblLayout w:type="fixed"/>
+        <w:tblLook w:val="0420" w:firstRow="1" w:lastRow="0" w:firstColumn="0" w:lastColumn="0" w:noHBand="0" w:noVBand="1"/>
+      </w:tblPr>
+      <w:tblGrid>
+        <w:gridCol w:w="1951"/>
+        <w:gridCol w:w="1985"/>
+        <w:gridCol w:w="5799"/>
+      </w:tblGrid>
+      <w:tr>
+        <w:trPr>
+          <w:cnfStyle w:val="100000000000" w:firstRow="1" w:lastRow="0" w:firstColumn="0" w:lastColumn="0" w:oddVBand="0" w:evenVBand="0" w:oddHBand="0" w:evenHBand="0" w:firstRowFirstColumn="0" w:firstRowLastColumn="0" w:lastRowFirstColumn="0" w:lastRowLastColumn="0"/>
+        </w:trPr>
+        <w:tc>
+          <w:tcPr>
+            <w:tcW w:w="1951" w:type="dxa"/>
+          </w:tcPr>
+          <w:p>
+            <w:pPr>
+              <w:autoSpaceDE w:val="0"/>
+              <w:autoSpaceDN w:val="0"/>
+              <w:adjustRightInd w:val="0"/>
+              <w:spacing w:after="0"/>
+              <w:rPr>
+                <w:rFonts w:asciiTheme="minorHAnsi" w:hAnsiTheme="minorHAnsi"/>
+                <w:color w:val="000000"/>
+                <w:sz w:val="20"/>
+                <w:szCs w:val="20"/>
+                <w:lang w:val="en-CA"/>
+              </w:rPr>
+            </w:pPr>
+            <w:bookmarkStart w:id="174" w:name="BKM_F1244213_660C_4D77_8475_08F73D4EC81C"/>
+            <w:bookmarkEnd w:id="174"/>
+            <w:r>
+              <w:rPr>
+                <w:rFonts w:asciiTheme="minorHAnsi" w:hAnsiTheme="minorHAnsi"/>
+                <w:color w:val="000000"/>
+                <w:sz w:val="20"/>
+                <w:szCs w:val="20"/>
+                <w:lang w:val="en-CA"/>
+              </w:rPr>
+              <w:t>Name</w:t>
+            </w:r>
+          </w:p>
+        </w:tc>
+        <w:tc>
+          <w:tcPr>
+            <w:tcW w:w="1985" w:type="dxa"/>
+          </w:tcPr>
+          <w:p>
+            <w:pPr>
+              <w:autoSpaceDE w:val="0"/>
+              <w:autoSpaceDN w:val="0"/>
+              <w:adjustRightInd w:val="0"/>
+              <w:spacing w:after="0"/>
+              <w:rPr>
+                <w:rFonts w:asciiTheme="minorHAnsi" w:hAnsiTheme="minorHAnsi"/>
+                <w:color w:val="000000"/>
+                <w:sz w:val="20"/>
+                <w:szCs w:val="20"/>
+                <w:lang w:val="en-CA"/>
+              </w:rPr>
+            </w:pPr>
+            <w:r>
+              <w:rPr>
+                <w:rFonts w:asciiTheme="minorHAnsi" w:hAnsiTheme="minorHAnsi"/>
+                <w:color w:val="000000"/>
+                <w:sz w:val="20"/>
+                <w:szCs w:val="20"/>
+                <w:lang w:val="en-CA"/>
+              </w:rPr>
+              <w:t>Type</w:t>
+            </w:r>
+          </w:p>
+        </w:tc>
+        <w:tc>
+          <w:tcPr>
+            <w:tcW w:w="5799" w:type="dxa"/>
+          </w:tcPr>
+          <w:p>
+            <w:pPr>
+              <w:autoSpaceDE w:val="0"/>
+              <w:autoSpaceDN w:val="0"/>
+              <w:adjustRightInd w:val="0"/>
+              <w:spacing w:after="0"/>
+              <w:rPr>
+                <w:rFonts w:asciiTheme="minorHAnsi" w:hAnsiTheme="minorHAnsi"/>
+                <w:color w:val="000000"/>
+                <w:sz w:val="20"/>
+                <w:szCs w:val="20"/>
+                <w:lang w:val="en-CA"/>
+              </w:rPr>
+            </w:pPr>
+            <w:r>
+              <w:rPr>
+                <w:rFonts w:asciiTheme="minorHAnsi" w:hAnsiTheme="minorHAnsi"/>
+                <w:color w:val="000000"/>
+                <w:sz w:val="20"/>
+                <w:szCs w:val="20"/>
+                <w:lang w:val="en-CA"/>
+              </w:rPr>
+              <w:t>Notes</w:t>
+            </w:r>
+          </w:p>
+        </w:tc>
+      </w:tr>
+      <w:tr>
+        <w:trPr>
+          <w:cnfStyle w:val="000000100000" w:firstRow="0" w:lastRow="0" w:firstColumn="0" w:lastColumn="0" w:oddVBand="0" w:evenVBand="0" w:oddHBand="1" w:evenHBand="0" w:firstRowFirstColumn="0" w:firstRowLastColumn="0" w:lastRowFirstColumn="0" w:lastRowLastColumn="0"/>
+        </w:trPr>
+        <w:tc>
+          <w:tcPr>
+            <w:tcW w:w="1951" w:type="dxa"/>
+          </w:tcPr>
+          <w:p>
+            <w:pPr>
+              <w:autoSpaceDE w:val="0"/>
+              <w:autoSpaceDN w:val="0"/>
+              <w:adjustRightInd w:val="0"/>
+              <w:spacing w:after="0"/>
+              <w:rPr>
+                <w:rFonts w:asciiTheme="minorHAnsi" w:hAnsiTheme="minorHAnsi"/>
+                <w:color w:val="000000"/>
+                <w:sz w:val="20"/>
+                <w:szCs w:val="20"/>
+                <w:lang w:val="en-CA"/>
+              </w:rPr>
+            </w:pPr>
+            <w:proofErr w:type="spellStart"/>
+            <w:r>
+              <w:rPr>
+                <w:rFonts w:asciiTheme="minorHAnsi" w:hAnsiTheme="minorHAnsi"/>
+                <w:color w:val="000000"/>
+                <w:sz w:val="20"/>
+                <w:szCs w:val="20"/>
+                <w:lang w:val="en-CA"/>
+              </w:rPr>
+              <w:t>observationMethod</w:t>
+            </w:r>
+            <w:proofErr w:type="spellEnd"/>
+          </w:p>
+        </w:tc>
+        <w:tc>
+          <w:tcPr>
+            <w:tcW w:w="1985" w:type="dxa"/>
+          </w:tcPr>
+          <w:p>
+            <w:pPr>
+              <w:autoSpaceDE w:val="0"/>
+              <w:autoSpaceDN w:val="0"/>
+              <w:adjustRightInd w:val="0"/>
+              <w:spacing w:after="0"/>
+              <w:rPr>
+                <w:rFonts w:asciiTheme="minorHAnsi" w:hAnsiTheme="minorHAnsi"/>
+                <w:color w:val="000000"/>
+                <w:sz w:val="20"/>
+                <w:szCs w:val="20"/>
+                <w:lang w:val="en-CA"/>
+              </w:rPr>
+            </w:pPr>
+            <w:r>
+              <w:rPr>
+                <w:rFonts w:asciiTheme="minorHAnsi" w:hAnsiTheme="minorHAnsi"/>
+                <w:color w:val="000000"/>
+                <w:sz w:val="20"/>
+                <w:szCs w:val="20"/>
+                <w:lang w:val="en-CA"/>
+              </w:rPr>
+              <w:t>Category</w:t>
+            </w:r>
+          </w:p>
+        </w:tc>
+        <w:tc>
+          <w:tcPr>
+            <w:tcW w:w="5799" w:type="dxa"/>
+          </w:tcPr>
+          <w:p>
+            <w:pPr>
+              <w:autoSpaceDE w:val="0"/>
+              <w:autoSpaceDN w:val="0"/>
+              <w:adjustRightInd w:val="0"/>
+              <w:spacing w:after="0"/>
+              <w:rPr>
+                <w:rFonts w:asciiTheme="minorHAnsi" w:hAnsiTheme="minorHAnsi"/>
+                <w:color w:val="000000"/>
+                <w:sz w:val="20"/>
+                <w:szCs w:val="20"/>
+                <w:lang w:val="en-CA"/>
+              </w:rPr>
+            </w:pPr>
+            <w:r>
+              <w:rPr>
+                <w:rFonts w:asciiTheme="minorHAnsi" w:hAnsiTheme="minorHAnsi"/>
+                <w:color w:val="000000"/>
+                <w:sz w:val="20"/>
+                <w:szCs w:val="20"/>
+                <w:lang w:val="en-CA"/>
+              </w:rPr>
+              <w:t xml:space="preserve">Feature </w:t>
+            </w:r>
+            <w:proofErr w:type="spellStart"/>
+            <w:r>
+              <w:rPr>
+                <w:rFonts w:asciiTheme="minorHAnsi" w:hAnsiTheme="minorHAnsi"/>
+                <w:color w:val="000000"/>
+                <w:sz w:val="20"/>
+                <w:szCs w:val="20"/>
+                <w:lang w:val="en-CA"/>
+              </w:rPr>
+              <w:t>ObservationMethod</w:t>
+            </w:r>
+            <w:proofErr w:type="spellEnd"/>
+            <w:r>
+              <w:rPr>
+                <w:rFonts w:asciiTheme="minorHAnsi" w:hAnsiTheme="minorHAnsi"/>
+                <w:color w:val="000000"/>
+                <w:sz w:val="20"/>
+                <w:szCs w:val="20"/>
+                <w:lang w:val="en-CA"/>
+              </w:rPr>
+              <w:t xml:space="preserve"> specifies the approach to acquiring the collection of attribute values that constitute an individual feature instance (e.g. point count, </w:t>
+            </w:r>
+            <w:proofErr w:type="spellStart"/>
+            <w:r>
+              <w:rPr>
+                <w:rFonts w:asciiTheme="minorHAnsi" w:hAnsiTheme="minorHAnsi"/>
+                <w:color w:val="000000"/>
+                <w:sz w:val="20"/>
+                <w:szCs w:val="20"/>
+                <w:lang w:val="en-CA"/>
+              </w:rPr>
+              <w:t>brunton</w:t>
+            </w:r>
+            <w:proofErr w:type="spellEnd"/>
+            <w:r>
+              <w:rPr>
+                <w:rFonts w:asciiTheme="minorHAnsi" w:hAnsiTheme="minorHAnsi"/>
+                <w:color w:val="000000"/>
+                <w:sz w:val="20"/>
+                <w:szCs w:val="20"/>
+                <w:lang w:val="en-CA"/>
+              </w:rPr>
+              <w:t xml:space="preserve"> compass on site, air photo </w:t>
+            </w:r>
+            <w:r>
+              <w:rPr>
+                <w:rFonts w:asciiTheme="minorHAnsi" w:hAnsiTheme="minorHAnsi"/>
+                <w:color w:val="000000"/>
+                <w:sz w:val="20"/>
+                <w:szCs w:val="20"/>
+                <w:lang w:val="en-CA"/>
+              </w:rPr>
+              <w:lastRenderedPageBreak/>
+              <w:t>interpretation,</w:t>
+            </w:r>
+            <w:proofErr w:type="gramStart"/>
+            <w:r>
+              <w:rPr>
+                <w:rFonts w:asciiTheme="minorHAnsi" w:hAnsiTheme="minorHAnsi"/>
+                <w:color w:val="000000"/>
+                <w:sz w:val="20"/>
+                <w:szCs w:val="20"/>
+                <w:lang w:val="en-CA"/>
+              </w:rPr>
+              <w:t>  field</w:t>
+            </w:r>
+            <w:proofErr w:type="gramEnd"/>
+            <w:r>
+              <w:rPr>
+                <w:rFonts w:asciiTheme="minorHAnsi" w:hAnsiTheme="minorHAnsi"/>
+                <w:color w:val="000000"/>
+                <w:sz w:val="20"/>
+                <w:szCs w:val="20"/>
+                <w:lang w:val="en-CA"/>
+              </w:rPr>
+              <w:t xml:space="preserve"> observation, hand specimen, laboratory, aerial photography, creative imagination). </w:t>
+            </w:r>
+            <w:proofErr w:type="spellStart"/>
+            <w:r>
+              <w:rPr>
+                <w:rFonts w:asciiTheme="minorHAnsi" w:hAnsiTheme="minorHAnsi"/>
+                <w:color w:val="000000"/>
+                <w:sz w:val="20"/>
+                <w:szCs w:val="20"/>
+                <w:lang w:val="en-CA"/>
+              </w:rPr>
+              <w:t>ObservationMethod</w:t>
+            </w:r>
+            <w:proofErr w:type="spellEnd"/>
+            <w:r>
+              <w:rPr>
+                <w:rFonts w:asciiTheme="minorHAnsi" w:hAnsiTheme="minorHAnsi"/>
+                <w:color w:val="000000"/>
+                <w:sz w:val="20"/>
+                <w:szCs w:val="20"/>
+                <w:lang w:val="en-CA"/>
+              </w:rPr>
+              <w:t xml:space="preserve"> is a convenience property that provides a quick and dirty approach to observation metadata when data are reported using a feature view (as opposed to observation view). For a borehole, the </w:t>
+            </w:r>
+            <w:proofErr w:type="spellStart"/>
+            <w:r>
+              <w:rPr>
+                <w:rFonts w:asciiTheme="minorHAnsi" w:hAnsiTheme="minorHAnsi"/>
+                <w:color w:val="000000"/>
+                <w:sz w:val="20"/>
+                <w:szCs w:val="20"/>
+                <w:lang w:val="en-CA"/>
+              </w:rPr>
+              <w:t>GeologicFeature</w:t>
+            </w:r>
+            <w:proofErr w:type="spellEnd"/>
+            <w:r>
+              <w:rPr>
+                <w:rFonts w:asciiTheme="minorHAnsi" w:hAnsiTheme="minorHAnsi"/>
+                <w:color w:val="000000"/>
+                <w:sz w:val="20"/>
+                <w:szCs w:val="20"/>
+                <w:lang w:val="en-CA"/>
+              </w:rPr>
+              <w:t xml:space="preserve"> observation method specifies how the geologic properties were determined (</w:t>
+            </w:r>
+            <w:proofErr w:type="spellStart"/>
+            <w:r>
+              <w:rPr>
+                <w:rFonts w:asciiTheme="minorHAnsi" w:hAnsiTheme="minorHAnsi"/>
+                <w:color w:val="000000"/>
+                <w:sz w:val="20"/>
+                <w:szCs w:val="20"/>
+                <w:lang w:val="en-CA"/>
+              </w:rPr>
+              <w:t>eg</w:t>
+            </w:r>
+            <w:proofErr w:type="spellEnd"/>
+            <w:r>
+              <w:rPr>
+                <w:rFonts w:asciiTheme="minorHAnsi" w:hAnsiTheme="minorHAnsi"/>
+                <w:color w:val="000000"/>
+                <w:sz w:val="20"/>
+                <w:szCs w:val="20"/>
+                <w:lang w:val="en-CA"/>
+              </w:rPr>
+              <w:t xml:space="preserve">, visual observation, or standard </w:t>
+            </w:r>
+            <w:proofErr w:type="spellStart"/>
+            <w:r>
+              <w:rPr>
+                <w:rFonts w:asciiTheme="minorHAnsi" w:hAnsiTheme="minorHAnsi"/>
+                <w:color w:val="000000"/>
+                <w:sz w:val="20"/>
+                <w:szCs w:val="20"/>
+                <w:lang w:val="en-CA"/>
+              </w:rPr>
+              <w:t>AzGS</w:t>
+            </w:r>
+            <w:proofErr w:type="spellEnd"/>
+            <w:r>
+              <w:rPr>
+                <w:rFonts w:asciiTheme="minorHAnsi" w:hAnsiTheme="minorHAnsi"/>
+                <w:color w:val="000000"/>
+                <w:sz w:val="20"/>
+                <w:szCs w:val="20"/>
+                <w:lang w:val="en-CA"/>
+              </w:rPr>
+              <w:t xml:space="preserve"> logging procedure (described in detail somewhere else)).  This property corresponds (loosely) to ISO19115 Lineage.</w:t>
+            </w:r>
+          </w:p>
+          <w:p>
+            <w:pPr>
+              <w:autoSpaceDE w:val="0"/>
+              <w:autoSpaceDN w:val="0"/>
+              <w:adjustRightInd w:val="0"/>
+              <w:spacing w:after="0"/>
+              <w:rPr>
+                <w:rFonts w:asciiTheme="minorHAnsi" w:hAnsiTheme="minorHAnsi"/>
+                <w:color w:val="000000"/>
+                <w:sz w:val="20"/>
+                <w:szCs w:val="20"/>
+                <w:lang w:val="en-CA"/>
+              </w:rPr>
+            </w:pPr>
+          </w:p>
+        </w:tc>
+      </w:tr>
+      <w:tr>
+        <w:tc>
+          <w:tcPr>
+            <w:tcW w:w="1951" w:type="dxa"/>
+          </w:tcPr>
+          <w:p>
+            <w:pPr>
+              <w:autoSpaceDE w:val="0"/>
+              <w:autoSpaceDN w:val="0"/>
+              <w:adjustRightInd w:val="0"/>
+              <w:spacing w:after="0"/>
+              <w:rPr>
+                <w:rFonts w:asciiTheme="minorHAnsi" w:hAnsiTheme="minorHAnsi"/>
+                <w:color w:val="000000"/>
+                <w:sz w:val="20"/>
+                <w:szCs w:val="20"/>
+                <w:lang w:val="en-CA"/>
+              </w:rPr>
+            </w:pPr>
+            <w:bookmarkStart w:id="175" w:name="BKM_3B089F6A_116B_4A4A_91A0_17A52F7181FF"/>
+            <w:bookmarkEnd w:id="175"/>
+            <w:r>
+              <w:rPr>
+                <w:rFonts w:asciiTheme="minorHAnsi" w:hAnsiTheme="minorHAnsi"/>
+                <w:color w:val="000000"/>
+                <w:sz w:val="20"/>
+                <w:szCs w:val="20"/>
+                <w:lang w:val="en-CA"/>
+              </w:rPr>
+              <w:lastRenderedPageBreak/>
+              <w:t>purpose</w:t>
+            </w:r>
+          </w:p>
+        </w:tc>
+        <w:tc>
+          <w:tcPr>
+            <w:tcW w:w="1985" w:type="dxa"/>
+          </w:tcPr>
+          <w:p>
+            <w:pPr>
+              <w:autoSpaceDE w:val="0"/>
+              <w:autoSpaceDN w:val="0"/>
+              <w:adjustRightInd w:val="0"/>
+              <w:spacing w:after="0"/>
+              <w:rPr>
+                <w:rFonts w:asciiTheme="minorHAnsi" w:hAnsiTheme="minorHAnsi"/>
+                <w:color w:val="000000"/>
+                <w:sz w:val="20"/>
+                <w:szCs w:val="20"/>
+                <w:lang w:val="en-CA"/>
+              </w:rPr>
+            </w:pPr>
+            <w:proofErr w:type="spellStart"/>
+            <w:r>
+              <w:rPr>
+                <w:rFonts w:asciiTheme="minorHAnsi" w:hAnsiTheme="minorHAnsi"/>
+                <w:color w:val="000000"/>
+                <w:sz w:val="20"/>
+                <w:szCs w:val="20"/>
+                <w:lang w:val="en-CA"/>
+              </w:rPr>
+              <w:t>DescriptionPurpose</w:t>
+            </w:r>
+            <w:proofErr w:type="spellEnd"/>
+          </w:p>
+        </w:tc>
+        <w:tc>
+          <w:tcPr>
+            <w:tcW w:w="5799" w:type="dxa"/>
+          </w:tcPr>
+          <w:p>
+            <w:pPr>
+              <w:autoSpaceDE w:val="0"/>
+              <w:autoSpaceDN w:val="0"/>
+              <w:adjustRightInd w:val="0"/>
+              <w:spacing w:after="0"/>
+              <w:rPr>
+                <w:rFonts w:asciiTheme="minorHAnsi" w:hAnsiTheme="minorHAnsi"/>
+                <w:color w:val="000000"/>
+                <w:sz w:val="20"/>
+                <w:szCs w:val="20"/>
+                <w:lang w:val="en-CA"/>
+              </w:rPr>
+            </w:pPr>
+            <w:r>
+              <w:rPr>
+                <w:rFonts w:asciiTheme="minorHAnsi" w:hAnsiTheme="minorHAnsi"/>
+                <w:color w:val="000000"/>
+                <w:sz w:val="20"/>
+                <w:szCs w:val="20"/>
+                <w:lang w:val="en-CA"/>
+              </w:rPr>
+              <w:t xml:space="preserve">Specification of the intended purpose/level of abstraction for a given feature or object instance. Scoped name because intention is asserted by author of the data instance. Values are: instance, </w:t>
+            </w:r>
+            <w:proofErr w:type="spellStart"/>
+            <w:r>
+              <w:rPr>
+                <w:rFonts w:asciiTheme="minorHAnsi" w:hAnsiTheme="minorHAnsi"/>
+                <w:color w:val="000000"/>
+                <w:sz w:val="20"/>
+                <w:szCs w:val="20"/>
+                <w:lang w:val="en-CA"/>
+              </w:rPr>
+              <w:t>typicalNorm</w:t>
+            </w:r>
+            <w:proofErr w:type="spellEnd"/>
+            <w:r>
+              <w:rPr>
+                <w:rFonts w:asciiTheme="minorHAnsi" w:hAnsiTheme="minorHAnsi"/>
+                <w:color w:val="000000"/>
+                <w:sz w:val="20"/>
+                <w:szCs w:val="20"/>
+                <w:lang w:val="en-CA"/>
+              </w:rPr>
+              <w:t xml:space="preserve">, </w:t>
+            </w:r>
+            <w:proofErr w:type="spellStart"/>
+            <w:r>
+              <w:rPr>
+                <w:rFonts w:asciiTheme="minorHAnsi" w:hAnsiTheme="minorHAnsi"/>
+                <w:color w:val="000000"/>
+                <w:sz w:val="20"/>
+                <w:szCs w:val="20"/>
+                <w:lang w:val="en-CA"/>
+              </w:rPr>
+              <w:t>definingNorm</w:t>
+            </w:r>
+            <w:proofErr w:type="spellEnd"/>
+            <w:r>
+              <w:rPr>
+                <w:rFonts w:asciiTheme="minorHAnsi" w:hAnsiTheme="minorHAnsi"/>
+                <w:color w:val="000000"/>
+                <w:sz w:val="20"/>
+                <w:szCs w:val="20"/>
+                <w:lang w:val="en-CA"/>
+              </w:rPr>
+              <w:t xml:space="preserve">. </w:t>
+            </w:r>
+          </w:p>
+          <w:p>
+            <w:pPr>
+              <w:autoSpaceDE w:val="0"/>
+              <w:autoSpaceDN w:val="0"/>
+              <w:adjustRightInd w:val="0"/>
+              <w:spacing w:after="0"/>
+              <w:rPr>
+                <w:rFonts w:asciiTheme="minorHAnsi" w:hAnsiTheme="minorHAnsi"/>
+                <w:color w:val="000000"/>
+                <w:sz w:val="20"/>
+                <w:szCs w:val="20"/>
+                <w:lang w:val="en-CA"/>
+              </w:rPr>
+            </w:pPr>
+          </w:p>
+        </w:tc>
+      </w:tr>
+      <w:tr>
+        <w:trPr>
+          <w:cnfStyle w:val="000000100000" w:firstRow="0" w:lastRow="0" w:firstColumn="0" w:lastColumn="0" w:oddVBand="0" w:evenVBand="0" w:oddHBand="1" w:evenHBand="0" w:firstRowFirstColumn="0" w:firstRowLastColumn="0" w:lastRowFirstColumn="0" w:lastRowLastColumn="0"/>
+        </w:trPr>
+        <w:tc>
+          <w:tcPr>
+            <w:tcW w:w="1951" w:type="dxa"/>
+          </w:tcPr>
+          <w:p>
+            <w:pPr>
+              <w:autoSpaceDE w:val="0"/>
+              <w:autoSpaceDN w:val="0"/>
+              <w:adjustRightInd w:val="0"/>
+              <w:spacing w:after="0"/>
+              <w:rPr>
+                <w:rFonts w:asciiTheme="minorHAnsi" w:hAnsiTheme="minorHAnsi"/>
+                <w:color w:val="000000"/>
+                <w:sz w:val="20"/>
+                <w:szCs w:val="20"/>
+                <w:lang w:val="en-CA"/>
+              </w:rPr>
+            </w:pPr>
+            <w:bookmarkStart w:id="176" w:name="BKM_26B10141_733E_4FC5_A8B6_E0EA8C9C1A8A"/>
+            <w:bookmarkEnd w:id="176"/>
+            <w:r>
+              <w:rPr>
+                <w:rFonts w:asciiTheme="minorHAnsi" w:hAnsiTheme="minorHAnsi"/>
+                <w:color w:val="000000"/>
+                <w:sz w:val="20"/>
+                <w:szCs w:val="20"/>
+                <w:lang w:val="en-CA"/>
+              </w:rPr>
+              <w:t>classifier</w:t>
+            </w:r>
+          </w:p>
+        </w:tc>
+        <w:tc>
+          <w:tcPr>
+            <w:tcW w:w="1985" w:type="dxa"/>
+          </w:tcPr>
+          <w:p>
+            <w:pPr>
+              <w:autoSpaceDE w:val="0"/>
+              <w:autoSpaceDN w:val="0"/>
+              <w:adjustRightInd w:val="0"/>
+              <w:spacing w:after="0"/>
+              <w:rPr>
+                <w:rFonts w:asciiTheme="minorHAnsi" w:hAnsiTheme="minorHAnsi"/>
+                <w:color w:val="000000"/>
+                <w:sz w:val="20"/>
+                <w:szCs w:val="20"/>
+                <w:lang w:val="en-CA"/>
+              </w:rPr>
+            </w:pPr>
+            <w:r>
+              <w:rPr>
+                <w:rFonts w:asciiTheme="minorHAnsi" w:hAnsiTheme="minorHAnsi"/>
+                <w:color w:val="000000"/>
+                <w:sz w:val="20"/>
+                <w:szCs w:val="20"/>
+                <w:lang w:val="en-CA"/>
+              </w:rPr>
+              <w:t>Category</w:t>
+            </w:r>
+          </w:p>
+        </w:tc>
+        <w:tc>
+          <w:tcPr>
+            <w:tcW w:w="5799" w:type="dxa"/>
+          </w:tcPr>
+          <w:p>
+            <w:pPr>
+              <w:autoSpaceDE w:val="0"/>
+              <w:autoSpaceDN w:val="0"/>
+              <w:adjustRightInd w:val="0"/>
+              <w:spacing w:after="0"/>
+              <w:rPr>
+                <w:rFonts w:asciiTheme="minorHAnsi" w:hAnsiTheme="minorHAnsi"/>
+                <w:color w:val="000000"/>
+                <w:sz w:val="20"/>
+                <w:szCs w:val="20"/>
+                <w:lang w:val="en-CA"/>
+              </w:rPr>
+            </w:pPr>
+            <w:r>
+              <w:rPr>
+                <w:rFonts w:asciiTheme="minorHAnsi" w:hAnsiTheme="minorHAnsi"/>
+                <w:color w:val="000000"/>
+                <w:sz w:val="20"/>
+                <w:szCs w:val="20"/>
+                <w:lang w:val="en-CA"/>
+              </w:rPr>
+              <w:t>A standard description or definition of the feature type (</w:t>
+            </w:r>
+            <w:proofErr w:type="spellStart"/>
+            <w:r>
+              <w:rPr>
+                <w:rFonts w:asciiTheme="minorHAnsi" w:hAnsiTheme="minorHAnsi"/>
+                <w:color w:val="000000"/>
+                <w:sz w:val="20"/>
+                <w:szCs w:val="20"/>
+                <w:lang w:val="en-CA"/>
+              </w:rPr>
+              <w:t>eg</w:t>
+            </w:r>
+            <w:proofErr w:type="spellEnd"/>
+            <w:r>
+              <w:rPr>
+                <w:rFonts w:asciiTheme="minorHAnsi" w:hAnsiTheme="minorHAnsi"/>
+                <w:color w:val="000000"/>
+                <w:sz w:val="20"/>
+                <w:szCs w:val="20"/>
+                <w:lang w:val="en-CA"/>
+              </w:rPr>
+              <w:t>; the definition of a particular Geologic Unit in a stratigraphic lexicon)</w:t>
+            </w:r>
+          </w:p>
+        </w:tc>
+      </w:tr>
+    </w:tbl>
+    <w:p/>
+    <w:tbl>
+      <w:tblPr>
+        <w:tblW w:w="8897" w:type="dxa"/>
+        <w:tblBorders>
+          <w:top w:val="single" w:sz="4" w:space="0" w:color="auto"/>
+          <w:left w:val="single" w:sz="4" w:space="0" w:color="auto"/>
+          <w:bottom w:val="single" w:sz="4" w:space="0" w:color="auto"/>
+          <w:right w:val="single" w:sz="4" w:space="0" w:color="auto"/>
+          <w:insideH w:val="single" w:sz="4" w:space="0" w:color="auto"/>
+          <w:insideV w:val="single" w:sz="4" w:space="0" w:color="auto"/>
+        </w:tblBorders>
+        <w:tblLayout w:type="fixed"/>
+        <w:tblLook w:val="04A0" w:firstRow="1" w:lastRow="0" w:firstColumn="1" w:lastColumn="0" w:noHBand="0" w:noVBand="1"/>
+      </w:tblPr>
+      <w:tblGrid>
+        <w:gridCol w:w="4219"/>
+        <w:gridCol w:w="4678"/>
+      </w:tblGrid>
+      <w:tr>
+        <w:trPr>
+          <w:cantSplit/>
+        </w:trPr>
+        <w:tc>
+          <w:tcPr>
+            <w:tcW w:w="4219" w:type="dxa"/>
+            <w:tcBorders>
+              <w:right w:val="nil"/>
+            </w:tcBorders>
+            <w:shd w:val="clear" w:color="auto" w:fill="auto"/>
+          </w:tcPr>
+          <w:p>
+            <w:pPr>
+              <w:pStyle w:val="Tabletext10"/>
+              <w:rPr>
+                <w:rStyle w:val="requri"/>
+                <w:lang w:val="en-CA"/>
+              </w:rPr>
+            </w:pPr>
+            <w:commentRangeStart w:id="177"/>
+            <w:r>
+              <w:rPr>
+                <w:rStyle w:val="requri"/>
+                <w:lang w:val="en-CA"/>
+              </w:rPr>
+              <w:t>/</w:t>
+            </w:r>
+            <w:proofErr w:type="spellStart"/>
+            <w:r>
+              <w:rPr>
+                <w:rStyle w:val="requri"/>
+                <w:lang w:val="en-CA"/>
+              </w:rPr>
+              <w:t>req</w:t>
+            </w:r>
+            <w:proofErr w:type="spellEnd"/>
+            <w:r>
+              <w:rPr>
+                <w:rStyle w:val="requri"/>
+                <w:lang w:val="en-CA"/>
+              </w:rPr>
+              <w:t>/gsml4-basic</w:t>
+            </w:r>
+            <w:r>
+              <w:rPr>
+                <w:rStyle w:val="requri"/>
+                <w:lang w:val="en-CA"/>
+              </w:rPr>
+              <w:t>/</w:t>
+            </w:r>
+            <w:proofErr w:type="spellStart"/>
+            <w:r>
+              <w:rPr>
+                <w:rStyle w:val="requri"/>
+                <w:lang w:val="en-CA"/>
+              </w:rPr>
+              <w:t>geologicfeature</w:t>
+            </w:r>
+            <w:proofErr w:type="spellEnd"/>
+            <w:r>
+              <w:rPr>
+                <w:rStyle w:val="requri"/>
+                <w:lang w:val="en-CA"/>
+              </w:rPr>
+              <w:t>-purpose</w:t>
+            </w:r>
+          </w:p>
+        </w:tc>
+        <w:tc>
+          <w:tcPr>
+            <w:tcW w:w="4678" w:type="dxa"/>
+            <w:tcBorders>
+              <w:left w:val="nil"/>
+            </w:tcBorders>
+            <w:shd w:val="clear" w:color="auto" w:fill="auto"/>
+          </w:tcPr>
+          <w:p>
+            <w:pPr>
+              <w:pStyle w:val="Tabletext10"/>
+              <w:jc w:val="left"/>
+              <w:rPr>
+                <w:rStyle w:val="reqtext"/>
+                <w:lang w:val="en-CA"/>
+              </w:rPr>
+            </w:pPr>
+            <w:r>
+              <w:rPr>
+                <w:rStyle w:val="reqtext"/>
+                <w:lang w:val="en-CA"/>
+              </w:rPr>
+              <w:t xml:space="preserve">Purpose SHALL be a values from </w:t>
+            </w:r>
+            <w:r>
+              <w:rPr>
+                <w:rStyle w:val="reqtext"/>
+                <w:lang w:val="en-CA"/>
+              </w:rPr>
+              <w:fldChar w:fldCharType="begin"/>
+            </w:r>
+            <w:r>
+              <w:rPr>
+                <w:rStyle w:val="reqtext"/>
+                <w:lang w:val="en-CA"/>
+              </w:rPr>
+              <w:instrText xml:space="preserve"> REF _Ref432008415 \h </w:instrText>
+            </w:r>
+            <w:r>
+              <w:rPr>
+                <w:rStyle w:val="reqtext"/>
+                <w:lang w:val="en-CA"/>
+              </w:rPr>
+            </w:r>
+            <w:r>
+              <w:rPr>
+                <w:rStyle w:val="reqtext"/>
+                <w:lang w:val="en-CA"/>
+              </w:rPr>
+              <w:fldChar w:fldCharType="separate"/>
+            </w:r>
+            <w:r>
+              <w:t xml:space="preserve">Table </w:t>
+            </w:r>
+            <w:r>
+              <w:rPr>
+                <w:noProof/>
+              </w:rPr>
+              <w:t>9</w:t>
+            </w:r>
+            <w:r>
+              <w:rPr>
+                <w:rStyle w:val="reqtext"/>
+                <w:lang w:val="en-CA"/>
+              </w:rPr>
+              <w:fldChar w:fldCharType="end"/>
+            </w:r>
+            <w:commentRangeEnd w:id="177"/>
+            <w:r>
+              <w:rPr>
+                <w:rStyle w:val="CommentReference"/>
+                <w:rFonts w:ascii="Times New Roman" w:eastAsia="Times New Roman" w:hAnsi="Times New Roman"/>
+                <w:lang w:val="en-US" w:eastAsia="en-US"/>
+              </w:rPr>
+              <w:commentReference w:id="177"/>
+            </w:r>
+          </w:p>
+        </w:tc>
+      </w:tr>
+    </w:tbl>
+    <w:p/>
+    <w:p/>
+    <w:p>
+      <w:pPr>
+        <w:pStyle w:val="Caption"/>
+        <w:keepNext/>
+      </w:pPr>
+      <w:bookmarkStart w:id="178" w:name="_Ref432008415"/>
+      <w:r>
+        <w:t xml:space="preserve">Table </w:t>
+      </w:r>
+      <w:r>
+        <w:fldChar w:fldCharType="begin"/>
+      </w:r>
+      <w:r>
+        <w:instrText xml:space="preserve"> SEQ Table \* ARABIC </w:instrText>
+      </w:r>
+      <w:r>
+        <w:fldChar w:fldCharType="separate"/>
+      </w:r>
+      <w:r>
+        <w:rPr>
+          <w:noProof/>
+        </w:rPr>
+        <w:t>9</w:t>
+      </w:r>
+      <w:r>
+        <w:rPr>
+          <w:noProof/>
+        </w:rPr>
+        <w:fldChar w:fldCharType="end"/>
+      </w:r>
+      <w:bookmarkEnd w:id="178"/>
       <w:r>
         <w:t xml:space="preserve">: </w:t>
       </w:r>
@@ -41270,74 +42380,25 @@
                 <w:sz w:val="20"/>
                 <w:szCs w:val="20"/>
               </w:rPr>
-              <w:t xml:space="preserve">A </w:t>
-            </w:r>
+              <w:t xml:space="preserve">A description that specifies properties to be expected of some occurrence associated with the geologic entity. This description may include many properties that are not part of the </w:t>
+            </w:r>
+            <w:proofErr w:type="spellStart"/>
             <w:r>
               <w:rPr>
                 <w:rFonts w:asciiTheme="minorHAnsi" w:hAnsiTheme="minorHAnsi"/>
                 <w:sz w:val="20"/>
                 <w:szCs w:val="20"/>
               </w:rPr>
-              <w:t xml:space="preserve">description that specifies properties to be expected of some </w:t>
-            </w:r>
+              <w:t>DefiningNorm</w:t>
+            </w:r>
+            <w:proofErr w:type="spellEnd"/>
             <w:r>
               <w:rPr>
                 <w:rFonts w:asciiTheme="minorHAnsi" w:hAnsiTheme="minorHAnsi"/>
                 <w:sz w:val="20"/>
                 <w:szCs w:val="20"/>
               </w:rPr>
-              <w:t>occurrence associated with the g</w:t>
-            </w:r>
-            <w:r>
-              <w:rPr>
-                <w:rFonts w:asciiTheme="minorHAnsi" w:hAnsiTheme="minorHAnsi"/>
-                <w:sz w:val="20"/>
-                <w:szCs w:val="20"/>
-              </w:rPr>
-              <w:t>eologic</w:t>
-            </w:r>
-            <w:r>
-              <w:rPr>
-                <w:rFonts w:asciiTheme="minorHAnsi" w:hAnsiTheme="minorHAnsi"/>
-                <w:sz w:val="20"/>
-                <w:szCs w:val="20"/>
-              </w:rPr>
-              <w:t xml:space="preserve"> e</w:t>
-            </w:r>
-            <w:r>
-              <w:rPr>
-                <w:rFonts w:asciiTheme="minorHAnsi" w:hAnsiTheme="minorHAnsi"/>
-                <w:sz w:val="20"/>
-                <w:szCs w:val="20"/>
-              </w:rPr>
-              <w:t xml:space="preserve">ntity. This description may include many properties that are not part of the </w:t>
-            </w:r>
-            <w:proofErr w:type="spellStart"/>
-            <w:r>
-              <w:rPr>
-                <w:rFonts w:asciiTheme="minorHAnsi" w:hAnsiTheme="minorHAnsi"/>
-                <w:sz w:val="20"/>
-                <w:szCs w:val="20"/>
-              </w:rPr>
-              <w:t>DefiningNorm</w:t>
-            </w:r>
-            <w:proofErr w:type="spellEnd"/>
-            <w:r>
-              <w:rPr>
-                <w:rFonts w:asciiTheme="minorHAnsi" w:hAnsiTheme="minorHAnsi"/>
-                <w:sz w:val="20"/>
-                <w:szCs w:val="20"/>
-              </w:rPr>
-              <w:t xml:space="preserve">. For example, the fact that granite is typically light-colored is not a defining property, but is certainly a useful typical property. These kinds of descriptions </w:t>
-            </w:r>
-            <w:r>
-              <w:rPr>
-                <w:rFonts w:asciiTheme="minorHAnsi" w:hAnsiTheme="minorHAnsi"/>
-                <w:sz w:val="20"/>
-                <w:szCs w:val="20"/>
-              </w:rPr>
-              <w:lastRenderedPageBreak/>
-              <w:t>would be used to address queries like '</w:t>
+              <w:t>. For example, the fact that granite is typically light-colored is not a defining property, but is certainly a useful typical property. These kinds of descriptions would be used to address queries like '</w:t>
             </w:r>
             <w:r>
               <w:rPr>
@@ -41398,7 +42459,6 @@
                 <w:sz w:val="20"/>
                 <w:szCs w:val="20"/>
               </w:rPr>
-              <w:lastRenderedPageBreak/>
               <w:t>DefiningNorm</w:t>
             </w:r>
             <w:proofErr w:type="spellEnd"/>
@@ -41423,15 +42483,7 @@
                 <w:sz w:val="20"/>
                 <w:szCs w:val="20"/>
               </w:rPr>
-              <w:t>A</w:t>
-            </w:r>
-            <w:r>
-              <w:rPr>
-                <w:rFonts w:asciiTheme="minorHAnsi" w:hAnsiTheme="minorHAnsi"/>
-                <w:sz w:val="20"/>
-                <w:szCs w:val="20"/>
-              </w:rPr>
-              <w:t xml:space="preserve"> description that specifies properties sufficient to identify a new occurrence as belonging to the class represented by the description. Basically these are the 'sufficient conditions' for class membership. Used when presented with a query '</w:t>
+              <w:t>A description that specifies properties sufficient to identify a new occurrence as belonging to the class represented by the description. Basically these are the 'sufficient conditions' for class membership. Used when presented with a query '</w:t>
             </w:r>
             <w:r>
               <w:rPr>
@@ -41535,138 +42587,1460 @@
                 <w:sz w:val="20"/>
                 <w:szCs w:val="20"/>
               </w:rPr>
-              <w:t>A</w:t>
-            </w:r>
+              <w:t xml:space="preserve">A description that is specific to a particular observed occurrence. This is 'raw data', and its classification may start out as very general. There are kinds of narrowly defined </w:t>
+            </w:r>
+            <w:proofErr w:type="spellStart"/>
             <w:r>
               <w:rPr>
                 <w:rFonts w:asciiTheme="minorHAnsi" w:hAnsiTheme="minorHAnsi"/>
                 <w:sz w:val="20"/>
                 <w:szCs w:val="20"/>
               </w:rPr>
-              <w:t xml:space="preserve"> description that is specific to a particular observed occurrence. This is 'raw data', and its classification may start out as very general. There are kinds of narrowly defined </w:t>
-            </w:r>
-            <w:proofErr w:type="spellStart"/>
+              <w:t>ControlledConcepts</w:t>
+            </w:r>
+            <w:proofErr w:type="spellEnd"/>
             <w:r>
               <w:rPr>
                 <w:rFonts w:asciiTheme="minorHAnsi" w:hAnsiTheme="minorHAnsi"/>
                 <w:sz w:val="20"/>
                 <w:szCs w:val="20"/>
               </w:rPr>
-              <w:t>ControlledConcepts</w:t>
-            </w:r>
-            <w:proofErr w:type="spellEnd"/>
+              <w:t xml:space="preserve"> that might not allow 'instances' that are different from the </w:t>
+            </w:r>
+            <w:proofErr w:type="spellStart"/>
             <w:r>
               <w:rPr>
                 <w:rFonts w:asciiTheme="minorHAnsi" w:hAnsiTheme="minorHAnsi"/>
                 <w:sz w:val="20"/>
                 <w:szCs w:val="20"/>
               </w:rPr>
-              <w:t xml:space="preserve"> that might not allow 'instances' that are different from the </w:t>
-            </w:r>
-            <w:proofErr w:type="spellStart"/>
+              <w:t>DefiningNorm</w:t>
+            </w:r>
+            <w:proofErr w:type="spellEnd"/>
             <w:r>
               <w:rPr>
                 <w:rFonts w:asciiTheme="minorHAnsi" w:hAnsiTheme="minorHAnsi"/>
                 <w:sz w:val="20"/>
                 <w:szCs w:val="20"/>
               </w:rPr>
-              <w:t>DefiningNorm</w:t>
-            </w:r>
-            <w:proofErr w:type="spellEnd"/>
+              <w:t xml:space="preserve">. It might be worth considering a different relationship between </w:t>
+            </w:r>
+            <w:proofErr w:type="spellStart"/>
             <w:r>
               <w:rPr>
                 <w:rFonts w:asciiTheme="minorHAnsi" w:hAnsiTheme="minorHAnsi"/>
                 <w:sz w:val="20"/>
                 <w:szCs w:val="20"/>
               </w:rPr>
-              <w:t xml:space="preserve">. It might be worth considering a different relationship between </w:t>
-            </w:r>
-            <w:proofErr w:type="spellStart"/>
+              <w:t>MappedFeature</w:t>
+            </w:r>
+            <w:proofErr w:type="spellEnd"/>
             <w:r>
               <w:rPr>
                 <w:rFonts w:asciiTheme="minorHAnsi" w:hAnsiTheme="minorHAnsi"/>
                 <w:sz w:val="20"/>
                 <w:szCs w:val="20"/>
               </w:rPr>
-              <w:t>MappedFeature</w:t>
-            </w:r>
-            <w:proofErr w:type="spellEnd"/>
-            <w:r>
-              <w:rPr>
-                <w:rFonts w:asciiTheme="minorHAnsi" w:hAnsiTheme="minorHAnsi"/>
-                <w:sz w:val="20"/>
-                <w:szCs w:val="20"/>
-              </w:rPr>
-              <w:t xml:space="preserve"> and an Instance </w:t>
-            </w:r>
-            <w:r>
-              <w:rPr>
-                <w:rFonts w:asciiTheme="minorHAnsi" w:hAnsiTheme="minorHAnsi"/>
-                <w:sz w:val="20"/>
-                <w:szCs w:val="20"/>
-              </w:rPr>
-              <w:t>g</w:t>
-            </w:r>
-            <w:r>
-              <w:rPr>
-                <w:rFonts w:asciiTheme="minorHAnsi" w:hAnsiTheme="minorHAnsi"/>
-                <w:sz w:val="20"/>
-                <w:szCs w:val="20"/>
-              </w:rPr>
-              <w:t>eologic</w:t>
-            </w:r>
-            <w:r>
-              <w:rPr>
-                <w:rFonts w:asciiTheme="minorHAnsi" w:hAnsiTheme="minorHAnsi"/>
-                <w:sz w:val="20"/>
-                <w:szCs w:val="20"/>
-              </w:rPr>
-              <w:t xml:space="preserve"> e</w:t>
-            </w:r>
-            <w:r>
-              <w:rPr>
-                <w:rFonts w:asciiTheme="minorHAnsi" w:hAnsiTheme="minorHAnsi"/>
-                <w:sz w:val="20"/>
-                <w:szCs w:val="20"/>
-              </w:rPr>
-              <w:t xml:space="preserve">ntity, with the </w:t>
-            </w:r>
-            <w:r>
-              <w:rPr>
-                <w:rFonts w:asciiTheme="minorHAnsi" w:hAnsiTheme="minorHAnsi"/>
-                <w:sz w:val="20"/>
-                <w:szCs w:val="20"/>
-              </w:rPr>
-              <w:t>g</w:t>
-            </w:r>
-            <w:r>
-              <w:rPr>
-                <w:rFonts w:asciiTheme="minorHAnsi" w:hAnsiTheme="minorHAnsi"/>
-                <w:sz w:val="20"/>
-                <w:szCs w:val="20"/>
-              </w:rPr>
-              <w:t>eologic</w:t>
-            </w:r>
-            <w:r>
-              <w:rPr>
-                <w:rFonts w:asciiTheme="minorHAnsi" w:hAnsiTheme="minorHAnsi"/>
-                <w:sz w:val="20"/>
-                <w:szCs w:val="20"/>
-              </w:rPr>
-              <w:t xml:space="preserve"> e</w:t>
-            </w:r>
-            <w:r>
-              <w:rPr>
-                <w:rFonts w:asciiTheme="minorHAnsi" w:hAnsiTheme="minorHAnsi"/>
-                <w:sz w:val="20"/>
-                <w:szCs w:val="20"/>
-              </w:rPr>
-              <w:t>ntity role being 'description'.</w:t>
+              <w:t xml:space="preserve"> and an Instance geologic entity, with the geologic entity role being 'description'.</w:t>
             </w:r>
           </w:p>
         </w:tc>
       </w:tr>
     </w:tbl>
+    <w:p/>
+    <w:p>
+      <w:pPr>
+        <w:pStyle w:val="Heading4"/>
+      </w:pPr>
+      <w:proofErr w:type="spellStart"/>
+      <w:r>
+        <w:lastRenderedPageBreak/>
+        <w:t>MappedFeature</w:t>
+      </w:r>
+      <w:proofErr w:type="spellEnd"/>
+    </w:p>
+    <w:p/>
+    <w:p>
+      <w:r>
+        <w:t xml:space="preserve">A </w:t>
+      </w:r>
+      <w:proofErr w:type="spellStart"/>
+      <w:r>
+        <w:t>MappedFeature</w:t>
+      </w:r>
+      <w:proofErr w:type="spellEnd"/>
+      <w:r>
+        <w:t xml:space="preserve"> is part of a geological interpretation. It provides a link between a notional feature (description package) and one spatial repr</w:t>
+      </w:r>
+      <w:r>
+        <w:t>esentation of it, or part of it</w:t>
+      </w:r>
+      <w:r>
+        <w:t xml:space="preserve"> (Exposures, Surface Traces and Intercepts, </w:t>
+      </w:r>
+      <w:proofErr w:type="spellStart"/>
+      <w:r>
+        <w:t>etc</w:t>
+      </w:r>
+      <w:proofErr w:type="spellEnd"/>
+      <w:r>
+        <w:t>)</w:t>
+      </w:r>
+      <w:r>
+        <w:t xml:space="preserve">.  The </w:t>
+      </w:r>
+      <w:r>
+        <w:t>Mapped Feature</w:t>
+      </w:r>
+      <w:r>
+        <w:t>s</w:t>
+      </w:r>
+      <w:r>
+        <w:t xml:space="preserve"> </w:t>
+      </w:r>
+      <w:r>
+        <w:t xml:space="preserve">are the elements that compose a map, a cross-section, a borehole log or any other representation.  The </w:t>
+      </w:r>
+      <w:proofErr w:type="spellStart"/>
+      <w:r>
+        <w:t>mappingFrame</w:t>
+      </w:r>
+      <w:proofErr w:type="spellEnd"/>
+      <w:r>
+        <w:t xml:space="preserve"> identifies the domain being mapped by the geometries.  </w:t>
+      </w:r>
+      <w:r>
+        <w:t>For typical geological maps, the mapping frame is the surface of the earth (the 2.5D interface between the surface of the bedrock and whatever sits on it), but it could be different domains, such as the arbitrary place that forms a mine level or a cross-section, the 3D volume enclosing an ore body or the line that approximate the path of a borehole</w:t>
+      </w:r>
+      <w:r>
+        <w:t>.</w:t>
+      </w:r>
+    </w:p>
+    <w:p>
+      <w:r>
+        <w:t xml:space="preserve">The occurrence association identifies what notional feature is being mapped.  This specification does not constrain what kind of feature can be represented, but for typical geological maps (or other representation), the </w:t>
+      </w:r>
+      <w:proofErr w:type="spellStart"/>
+      <w:r>
+        <w:t>MappedFeature</w:t>
+      </w:r>
+      <w:proofErr w:type="spellEnd"/>
+      <w:r>
+        <w:t xml:space="preserve"> occurrence</w:t>
+      </w:r>
+      <w:r>
+        <w:t>s</w:t>
+      </w:r>
+      <w:r>
+        <w:t xml:space="preserve"> will </w:t>
+      </w:r>
+      <w:proofErr w:type="gramStart"/>
+      <w:r>
+        <w:t xml:space="preserve">be  </w:t>
+      </w:r>
+      <w:proofErr w:type="spellStart"/>
+      <w:r>
+        <w:t>GeologicalFeature</w:t>
+      </w:r>
+      <w:r>
+        <w:t>s</w:t>
+      </w:r>
+      <w:proofErr w:type="spellEnd"/>
+      <w:proofErr w:type="gramEnd"/>
+      <w:r>
+        <w:t>.</w:t>
+      </w:r>
+    </w:p>
+    <w:p>
+      <w:r>
+        <w:t xml:space="preserve">  </w:t>
+      </w:r>
+    </w:p>
+    <w:p>
+      <w:pPr>
+        <w:pStyle w:val="ListParagraph"/>
+        <w:numPr>
+          <w:ilvl w:val="0"/>
+          <w:numId w:val="15"/>
+        </w:numPr>
+      </w:pPr>
+      <w:commentRangeStart w:id="179"/>
+      <w:r>
+        <w:t>the specific bounded occurrence, su</w:t>
+      </w:r>
+      <w:r>
+        <w:t>ch as an outcrop or map polygon</w:t>
+      </w:r>
+    </w:p>
+    <w:p>
+      <w:pPr>
+        <w:pStyle w:val="ListParagraph"/>
+        <w:numPr>
+          <w:ilvl w:val="0"/>
+          <w:numId w:val="15"/>
+        </w:numPr>
+      </w:pPr>
+      <w:r>
+        <w:t>the association with a Geologic Feature (legend item) provides specification of all the other descriptors</w:t>
+      </w:r>
+    </w:p>
+    <w:p>
+      <w:pPr>
+        <w:pStyle w:val="ListParagraph"/>
+        <w:numPr>
+          <w:ilvl w:val="0"/>
+          <w:numId w:val="15"/>
+        </w:numPr>
+      </w:pPr>
+      <w:r>
+        <w:t xml:space="preserve">the association with a Sampling Feature provides the context and dimensionality </w:t>
+      </w:r>
+      <w:commentRangeEnd w:id="179"/>
+      <w:r>
+        <w:rPr>
+          <w:rStyle w:val="CommentReference"/>
+        </w:rPr>
+        <w:commentReference w:id="179"/>
+      </w:r>
+    </w:p>
+    <w:p/>
+    <w:p>
+      <w:commentRangeStart w:id="180"/>
+      <w:r>
+        <w:t xml:space="preserve">A Mapped Feature is always associated with some sampling feature - e.g. a mapping surface, a section, a Borehole (see </w:t>
+      </w:r>
+      <w:r>
+        <w:t>Borehole</w:t>
+      </w:r>
+      <w:r>
+        <w:t xml:space="preserve">) etc. </w:t>
+      </w:r>
+      <w:r>
+        <w:t xml:space="preserve"> </w:t>
+      </w:r>
+      <w:r>
+        <w:t xml:space="preserve">As noted on the diagram, if the associated sampling feature is a Borehole, then the shape associated with the </w:t>
+      </w:r>
+      <w:proofErr w:type="spellStart"/>
+      <w:r>
+        <w:t>MappedFeature</w:t>
+      </w:r>
+      <w:proofErr w:type="spellEnd"/>
+      <w:r>
+        <w:t xml:space="preserve"> will usually be either a point or an interval. This reconciles the 2-D ("map", section) and 1-D (borehole, traverse) viewpoints in a common abstraction.</w:t>
+      </w:r>
+      <w:commentRangeEnd w:id="180"/>
+      <w:r>
+        <w:rPr>
+          <w:rStyle w:val="CommentReference"/>
+        </w:rPr>
+        <w:commentReference w:id="180"/>
+      </w:r>
+    </w:p>
+    <w:p>
+      <w:pPr>
+        <w:autoSpaceDE w:val="0"/>
+        <w:autoSpaceDN w:val="0"/>
+        <w:adjustRightInd w:val="0"/>
+        <w:spacing w:after="0"/>
+        <w:rPr>
+          <w:color w:val="000000"/>
+          <w:sz w:val="20"/>
+          <w:szCs w:val="20"/>
+          <w:lang w:val="en-CA"/>
+        </w:rPr>
+      </w:pPr>
+      <w:bookmarkStart w:id="181" w:name="BKM_FD0714CD_89E3_4F6A_B187_CB7A50E6C5C0"/>
+      <w:bookmarkEnd w:id="181"/>
+    </w:p>
+    <w:p>
+      <w:pPr>
+        <w:pStyle w:val="Caption"/>
+        <w:keepNext/>
+      </w:pPr>
+      <w:r>
+        <w:t xml:space="preserve">Table </w:t>
+      </w:r>
+      <w:r>
+        <w:fldChar w:fldCharType="begin"/>
+      </w:r>
+      <w:r>
+        <w:instrText xml:space="preserve"> SEQ Table \* ARABIC </w:instrText>
+      </w:r>
+      <w:r>
+        <w:fldChar w:fldCharType="separate"/>
+      </w:r>
+      <w:r>
+        <w:rPr>
+          <w:noProof/>
+        </w:rPr>
+        <w:t>10</w:t>
+      </w:r>
+      <w:r>
+        <w:fldChar w:fldCharType="end"/>
+      </w:r>
+      <w:r>
+        <w:t xml:space="preserve">: </w:t>
+      </w:r>
+      <w:proofErr w:type="spellStart"/>
+      <w:r>
+        <w:t>MappedFeature</w:t>
+      </w:r>
+      <w:proofErr w:type="spellEnd"/>
+      <w:r>
+        <w:t xml:space="preserve"> properties</w:t>
+      </w:r>
+    </w:p>
+    <w:tbl>
+      <w:tblPr>
+        <w:tblStyle w:val="LightShading"/>
+        <w:tblW w:w="9735" w:type="dxa"/>
+        <w:tblLayout w:type="fixed"/>
+        <w:tblLook w:val="04A0" w:firstRow="1" w:lastRow="0" w:firstColumn="1" w:lastColumn="0" w:noHBand="0" w:noVBand="1"/>
+      </w:tblPr>
+      <w:tblGrid>
+        <w:gridCol w:w="2093"/>
+        <w:gridCol w:w="1417"/>
+        <w:gridCol w:w="142"/>
+        <w:gridCol w:w="6083"/>
+      </w:tblGrid>
+      <w:tr>
+        <w:trPr>
+          <w:cnfStyle w:val="100000000000" w:firstRow="1" w:lastRow="0" w:firstColumn="0" w:lastColumn="0" w:oddVBand="0" w:evenVBand="0" w:oddHBand="0" w:evenHBand="0" w:firstRowFirstColumn="0" w:firstRowLastColumn="0" w:lastRowFirstColumn="0" w:lastRowLastColumn="0"/>
+        </w:trPr>
+        <w:tc>
+          <w:tcPr>
+            <w:cnfStyle w:val="001000000000" w:firstRow="0" w:lastRow="0" w:firstColumn="1" w:lastColumn="0" w:oddVBand="0" w:evenVBand="0" w:oddHBand="0" w:evenHBand="0" w:firstRowFirstColumn="0" w:firstRowLastColumn="0" w:lastRowFirstColumn="0" w:lastRowLastColumn="0"/>
+            <w:tcW w:w="2093" w:type="dxa"/>
+          </w:tcPr>
+          <w:p>
+            <w:pPr>
+              <w:autoSpaceDE w:val="0"/>
+              <w:autoSpaceDN w:val="0"/>
+              <w:adjustRightInd w:val="0"/>
+              <w:spacing w:after="0"/>
+              <w:rPr>
+                <w:rFonts w:asciiTheme="minorHAnsi" w:hAnsiTheme="minorHAnsi"/>
+                <w:color w:val="000000"/>
+                <w:sz w:val="20"/>
+                <w:szCs w:val="20"/>
+                <w:lang w:val="en-CA"/>
+              </w:rPr>
+            </w:pPr>
+            <w:bookmarkStart w:id="182" w:name="BKM_37DE5892_2942_443B_A8C3_8C1AB5CBE877"/>
+            <w:bookmarkEnd w:id="182"/>
+            <w:r>
+              <w:rPr>
+                <w:rFonts w:asciiTheme="minorHAnsi" w:hAnsiTheme="minorHAnsi"/>
+                <w:color w:val="000000"/>
+                <w:sz w:val="20"/>
+                <w:szCs w:val="20"/>
+                <w:lang w:val="en-CA"/>
+              </w:rPr>
+              <w:t>Name</w:t>
+            </w:r>
+          </w:p>
+        </w:tc>
+        <w:tc>
+          <w:tcPr>
+            <w:tcW w:w="1417" w:type="dxa"/>
+          </w:tcPr>
+          <w:p>
+            <w:pPr>
+              <w:autoSpaceDE w:val="0"/>
+              <w:autoSpaceDN w:val="0"/>
+              <w:adjustRightInd w:val="0"/>
+              <w:spacing w:after="0"/>
+              <w:cnfStyle w:val="100000000000" w:firstRow="1" w:lastRow="0" w:firstColumn="0" w:lastColumn="0" w:oddVBand="0" w:evenVBand="0" w:oddHBand="0" w:evenHBand="0" w:firstRowFirstColumn="0" w:firstRowLastColumn="0" w:lastRowFirstColumn="0" w:lastRowLastColumn="0"/>
+              <w:rPr>
+                <w:rFonts w:asciiTheme="minorHAnsi" w:hAnsiTheme="minorHAnsi"/>
+                <w:color w:val="000000"/>
+                <w:sz w:val="20"/>
+                <w:szCs w:val="20"/>
+                <w:lang w:val="en-CA"/>
+              </w:rPr>
+            </w:pPr>
+            <w:r>
+              <w:rPr>
+                <w:rFonts w:asciiTheme="minorHAnsi" w:hAnsiTheme="minorHAnsi"/>
+                <w:color w:val="000000"/>
+                <w:sz w:val="20"/>
+                <w:szCs w:val="20"/>
+                <w:lang w:val="en-CA"/>
+              </w:rPr>
+              <w:t>Type</w:t>
+            </w:r>
+          </w:p>
+        </w:tc>
+        <w:tc>
+          <w:tcPr>
+            <w:tcW w:w="6225" w:type="dxa"/>
+            <w:gridSpan w:val="2"/>
+          </w:tcPr>
+          <w:p>
+            <w:pPr>
+              <w:autoSpaceDE w:val="0"/>
+              <w:autoSpaceDN w:val="0"/>
+              <w:adjustRightInd w:val="0"/>
+              <w:spacing w:after="0"/>
+              <w:cnfStyle w:val="100000000000" w:firstRow="1" w:lastRow="0" w:firstColumn="0" w:lastColumn="0" w:oddVBand="0" w:evenVBand="0" w:oddHBand="0" w:evenHBand="0" w:firstRowFirstColumn="0" w:firstRowLastColumn="0" w:lastRowFirstColumn="0" w:lastRowLastColumn="0"/>
+              <w:rPr>
+                <w:rFonts w:asciiTheme="minorHAnsi" w:hAnsiTheme="minorHAnsi"/>
+                <w:color w:val="000000"/>
+                <w:sz w:val="20"/>
+                <w:szCs w:val="20"/>
+                <w:lang w:val="en-CA"/>
+              </w:rPr>
+            </w:pPr>
+            <w:r>
+              <w:rPr>
+                <w:rFonts w:asciiTheme="minorHAnsi" w:hAnsiTheme="minorHAnsi"/>
+                <w:color w:val="000000"/>
+                <w:sz w:val="20"/>
+                <w:szCs w:val="20"/>
+                <w:lang w:val="en-CA"/>
+              </w:rPr>
+              <w:t>Description</w:t>
+            </w:r>
+          </w:p>
+        </w:tc>
+      </w:tr>
+      <w:tr>
+        <w:trPr>
+          <w:cnfStyle w:val="000000100000" w:firstRow="0" w:lastRow="0" w:firstColumn="0" w:lastColumn="0" w:oddVBand="0" w:evenVBand="0" w:oddHBand="1" w:evenHBand="0" w:firstRowFirstColumn="0" w:firstRowLastColumn="0" w:lastRowFirstColumn="0" w:lastRowLastColumn="0"/>
+        </w:trPr>
+        <w:tc>
+          <w:tcPr>
+            <w:cnfStyle w:val="001000000000" w:firstRow="0" w:lastRow="0" w:firstColumn="1" w:lastColumn="0" w:oddVBand="0" w:evenVBand="0" w:oddHBand="0" w:evenHBand="0" w:firstRowFirstColumn="0" w:firstRowLastColumn="0" w:lastRowFirstColumn="0" w:lastRowLastColumn="0"/>
+            <w:tcW w:w="2093" w:type="dxa"/>
+          </w:tcPr>
+          <w:p>
+            <w:pPr>
+              <w:autoSpaceDE w:val="0"/>
+              <w:autoSpaceDN w:val="0"/>
+              <w:adjustRightInd w:val="0"/>
+              <w:spacing w:after="0"/>
+              <w:rPr>
+                <w:rFonts w:asciiTheme="minorHAnsi" w:hAnsiTheme="minorHAnsi"/>
+                <w:color w:val="000000"/>
+                <w:sz w:val="20"/>
+                <w:szCs w:val="20"/>
+                <w:lang w:val="en-CA"/>
+              </w:rPr>
+            </w:pPr>
+            <w:proofErr w:type="spellStart"/>
+            <w:r>
+              <w:rPr>
+                <w:rFonts w:asciiTheme="minorHAnsi" w:hAnsiTheme="minorHAnsi"/>
+                <w:color w:val="000000"/>
+                <w:sz w:val="20"/>
+                <w:szCs w:val="20"/>
+                <w:lang w:val="en-CA"/>
+              </w:rPr>
+              <w:t>observationMethod</w:t>
+            </w:r>
+            <w:proofErr w:type="spellEnd"/>
+          </w:p>
+        </w:tc>
+        <w:tc>
+          <w:tcPr>
+            <w:tcW w:w="1417" w:type="dxa"/>
+          </w:tcPr>
+          <w:p>
+            <w:pPr>
+              <w:autoSpaceDE w:val="0"/>
+              <w:autoSpaceDN w:val="0"/>
+              <w:adjustRightInd w:val="0"/>
+              <w:spacing w:after="0"/>
+              <w:cnfStyle w:val="000000100000" w:firstRow="0" w:lastRow="0" w:firstColumn="0" w:lastColumn="0" w:oddVBand="0" w:evenVBand="0" w:oddHBand="1" w:evenHBand="0" w:firstRowFirstColumn="0" w:firstRowLastColumn="0" w:lastRowFirstColumn="0" w:lastRowLastColumn="0"/>
+              <w:rPr>
+                <w:rFonts w:asciiTheme="minorHAnsi" w:hAnsiTheme="minorHAnsi"/>
+                <w:color w:val="000000"/>
+                <w:sz w:val="20"/>
+                <w:szCs w:val="20"/>
+                <w:lang w:val="en-CA"/>
+              </w:rPr>
+            </w:pPr>
+            <w:r>
+              <w:rPr>
+                <w:rFonts w:asciiTheme="minorHAnsi" w:hAnsiTheme="minorHAnsi"/>
+                <w:color w:val="000000"/>
+                <w:sz w:val="20"/>
+                <w:szCs w:val="20"/>
+                <w:lang w:val="en-CA"/>
+              </w:rPr>
+              <w:t>Category</w:t>
+            </w:r>
+          </w:p>
+        </w:tc>
+        <w:tc>
+          <w:tcPr>
+            <w:tcW w:w="6225" w:type="dxa"/>
+            <w:gridSpan w:val="2"/>
+          </w:tcPr>
+          <w:p>
+            <w:pPr>
+              <w:autoSpaceDE w:val="0"/>
+              <w:autoSpaceDN w:val="0"/>
+              <w:adjustRightInd w:val="0"/>
+              <w:spacing w:after="0"/>
+              <w:cnfStyle w:val="000000100000" w:firstRow="0" w:lastRow="0" w:firstColumn="0" w:lastColumn="0" w:oddVBand="0" w:evenVBand="0" w:oddHBand="1" w:evenHBand="0" w:firstRowFirstColumn="0" w:firstRowLastColumn="0" w:lastRowFirstColumn="0" w:lastRowLastColumn="0"/>
+              <w:rPr>
+                <w:rFonts w:asciiTheme="minorHAnsi" w:hAnsiTheme="minorHAnsi"/>
+                <w:color w:val="000000"/>
+                <w:sz w:val="20"/>
+                <w:szCs w:val="20"/>
+                <w:lang w:val="en-CA"/>
+              </w:rPr>
+            </w:pPr>
+            <w:proofErr w:type="spellStart"/>
+            <w:r>
+              <w:rPr>
+                <w:rFonts w:asciiTheme="minorHAnsi" w:hAnsiTheme="minorHAnsi"/>
+                <w:color w:val="000000"/>
+                <w:sz w:val="20"/>
+                <w:szCs w:val="20"/>
+                <w:lang w:val="en-CA"/>
+              </w:rPr>
+              <w:t>MappedFeature</w:t>
+            </w:r>
+            <w:proofErr w:type="spellEnd"/>
+            <w:r>
+              <w:rPr>
+                <w:rFonts w:asciiTheme="minorHAnsi" w:hAnsiTheme="minorHAnsi"/>
+                <w:color w:val="000000"/>
+                <w:sz w:val="20"/>
+                <w:szCs w:val="20"/>
+                <w:lang w:val="en-CA"/>
+              </w:rPr>
+              <w:t xml:space="preserve"> </w:t>
+            </w:r>
+            <w:proofErr w:type="spellStart"/>
+            <w:r>
+              <w:rPr>
+                <w:rFonts w:asciiTheme="minorHAnsi" w:hAnsiTheme="minorHAnsi"/>
+                <w:color w:val="000000"/>
+                <w:sz w:val="20"/>
+                <w:szCs w:val="20"/>
+                <w:lang w:val="en-CA"/>
+              </w:rPr>
+              <w:t>ObservationMethod</w:t>
+            </w:r>
+            <w:proofErr w:type="spellEnd"/>
+            <w:r>
+              <w:rPr>
+                <w:rFonts w:asciiTheme="minorHAnsi" w:hAnsiTheme="minorHAnsi"/>
+                <w:color w:val="000000"/>
+                <w:sz w:val="20"/>
+                <w:szCs w:val="20"/>
+                <w:lang w:val="en-CA"/>
+              </w:rPr>
+              <w:t xml:space="preserve"> is a metadata snippet indicating how the spatial extent of the mapped feature was determined, and the basis for association of the geometry with some </w:t>
+            </w:r>
+            <w:proofErr w:type="spellStart"/>
+            <w:r>
+              <w:rPr>
+                <w:rFonts w:asciiTheme="minorHAnsi" w:hAnsiTheme="minorHAnsi"/>
+                <w:color w:val="000000"/>
+                <w:sz w:val="20"/>
+                <w:szCs w:val="20"/>
+                <w:lang w:val="en-CA"/>
+              </w:rPr>
+              <w:t>GeologicFeature</w:t>
+            </w:r>
+            <w:proofErr w:type="spellEnd"/>
+            <w:r>
+              <w:rPr>
+                <w:rFonts w:asciiTheme="minorHAnsi" w:hAnsiTheme="minorHAnsi"/>
+                <w:color w:val="000000"/>
+                <w:sz w:val="20"/>
+                <w:szCs w:val="20"/>
+                <w:lang w:val="en-CA"/>
+              </w:rPr>
+              <w:t xml:space="preserve"> specification to define a </w:t>
+            </w:r>
+            <w:proofErr w:type="spellStart"/>
+            <w:r>
+              <w:rPr>
+                <w:rFonts w:asciiTheme="minorHAnsi" w:hAnsiTheme="minorHAnsi"/>
+                <w:color w:val="000000"/>
+                <w:sz w:val="20"/>
+                <w:szCs w:val="20"/>
+                <w:lang w:val="en-CA"/>
+              </w:rPr>
+              <w:t>MappedFeature</w:t>
+            </w:r>
+            <w:proofErr w:type="spellEnd"/>
+            <w:r>
+              <w:rPr>
+                <w:rFonts w:asciiTheme="minorHAnsi" w:hAnsiTheme="minorHAnsi"/>
+                <w:color w:val="000000"/>
+                <w:sz w:val="20"/>
+                <w:szCs w:val="20"/>
+                <w:lang w:val="en-CA"/>
+              </w:rPr>
+              <w:t xml:space="preserve">. For a borehole, the </w:t>
+            </w:r>
+            <w:proofErr w:type="spellStart"/>
+            <w:r>
+              <w:rPr>
+                <w:rFonts w:asciiTheme="minorHAnsi" w:hAnsiTheme="minorHAnsi"/>
+                <w:color w:val="000000"/>
+                <w:sz w:val="20"/>
+                <w:szCs w:val="20"/>
+                <w:lang w:val="en-CA"/>
+              </w:rPr>
+              <w:t>MappedInterval</w:t>
+            </w:r>
+            <w:proofErr w:type="spellEnd"/>
+            <w:r>
+              <w:rPr>
+                <w:rFonts w:asciiTheme="minorHAnsi" w:hAnsiTheme="minorHAnsi"/>
+                <w:color w:val="000000"/>
+                <w:sz w:val="20"/>
+                <w:szCs w:val="20"/>
+                <w:lang w:val="en-CA"/>
+              </w:rPr>
+              <w:t xml:space="preserve"> observation method indicates how the boundaries of the interval were defined (</w:t>
+            </w:r>
+            <w:proofErr w:type="spellStart"/>
+            <w:r>
+              <w:rPr>
+                <w:rFonts w:asciiTheme="minorHAnsi" w:hAnsiTheme="minorHAnsi"/>
+                <w:color w:val="000000"/>
+                <w:sz w:val="20"/>
+                <w:szCs w:val="20"/>
+                <w:lang w:val="en-CA"/>
+              </w:rPr>
+              <w:t>eg</w:t>
+            </w:r>
+            <w:proofErr w:type="spellEnd"/>
+            <w:r>
+              <w:rPr>
+                <w:rFonts w:asciiTheme="minorHAnsi" w:hAnsiTheme="minorHAnsi"/>
+                <w:color w:val="000000"/>
+                <w:sz w:val="20"/>
+                <w:szCs w:val="20"/>
+                <w:lang w:val="en-CA"/>
+              </w:rPr>
+              <w:t xml:space="preserve">, linear measurement from borehole collar). </w:t>
+            </w:r>
+            <w:proofErr w:type="spellStart"/>
+            <w:r>
+              <w:rPr>
+                <w:rFonts w:asciiTheme="minorHAnsi" w:hAnsiTheme="minorHAnsi"/>
+                <w:color w:val="000000"/>
+                <w:sz w:val="20"/>
+                <w:szCs w:val="20"/>
+                <w:lang w:val="en-CA"/>
+              </w:rPr>
+              <w:t>ObservationMethod</w:t>
+            </w:r>
+            <w:proofErr w:type="spellEnd"/>
+            <w:r>
+              <w:rPr>
+                <w:rFonts w:asciiTheme="minorHAnsi" w:hAnsiTheme="minorHAnsi"/>
+                <w:color w:val="000000"/>
+                <w:sz w:val="20"/>
+                <w:szCs w:val="20"/>
+                <w:lang w:val="en-CA"/>
+              </w:rPr>
+              <w:t xml:space="preserve"> is a convenience property that provides a quick and dirty approach to observation metadata when data are reported using a feature view (as opposed to observation view). This property corresponds (loosely) to ISO19115 Lineage.  (</w:t>
+            </w:r>
+            <w:proofErr w:type="spellStart"/>
+            <w:r>
+              <w:rPr>
+                <w:rFonts w:asciiTheme="minorHAnsi" w:hAnsiTheme="minorHAnsi"/>
+                <w:color w:val="000000"/>
+                <w:sz w:val="20"/>
+                <w:szCs w:val="20"/>
+                <w:lang w:val="en-CA"/>
+              </w:rPr>
+              <w:t>eg</w:t>
+            </w:r>
+            <w:proofErr w:type="spellEnd"/>
+            <w:r>
+              <w:rPr>
+                <w:rFonts w:asciiTheme="minorHAnsi" w:hAnsiTheme="minorHAnsi"/>
+                <w:color w:val="000000"/>
+                <w:sz w:val="20"/>
+                <w:szCs w:val="20"/>
+                <w:lang w:val="en-CA"/>
+              </w:rPr>
+              <w:t xml:space="preserve">: digitised, Global Positioning System, published map, </w:t>
+            </w:r>
+            <w:proofErr w:type="spellStart"/>
+            <w:r>
+              <w:rPr>
+                <w:rFonts w:asciiTheme="minorHAnsi" w:hAnsiTheme="minorHAnsi"/>
+                <w:color w:val="000000"/>
+                <w:sz w:val="20"/>
+                <w:szCs w:val="20"/>
+                <w:lang w:val="en-CA"/>
+              </w:rPr>
+              <w:t>fieldObservation</w:t>
+            </w:r>
+            <w:proofErr w:type="spellEnd"/>
+            <w:r>
+              <w:rPr>
+                <w:rFonts w:asciiTheme="minorHAnsi" w:hAnsiTheme="minorHAnsi"/>
+                <w:color w:val="000000"/>
+                <w:sz w:val="20"/>
+                <w:szCs w:val="20"/>
+                <w:lang w:val="en-CA"/>
+              </w:rPr>
+              <w:t>, downhole survey, aerial photography, field survey)</w:t>
+            </w:r>
+          </w:p>
+          <w:p>
+            <w:pPr>
+              <w:autoSpaceDE w:val="0"/>
+              <w:autoSpaceDN w:val="0"/>
+              <w:adjustRightInd w:val="0"/>
+              <w:spacing w:after="0"/>
+              <w:cnfStyle w:val="000000100000" w:firstRow="0" w:lastRow="0" w:firstColumn="0" w:lastColumn="0" w:oddVBand="0" w:evenVBand="0" w:oddHBand="1" w:evenHBand="0" w:firstRowFirstColumn="0" w:firstRowLastColumn="0" w:lastRowFirstColumn="0" w:lastRowLastColumn="0"/>
+              <w:rPr>
+                <w:rFonts w:asciiTheme="minorHAnsi" w:hAnsiTheme="minorHAnsi"/>
+                <w:color w:val="000000"/>
+                <w:sz w:val="20"/>
+                <w:szCs w:val="20"/>
+                <w:lang w:val="en-CA"/>
+              </w:rPr>
+            </w:pPr>
+          </w:p>
+        </w:tc>
+      </w:tr>
+      <w:tr>
+        <w:tc>
+          <w:tcPr>
+            <w:cnfStyle w:val="001000000000" w:firstRow="0" w:lastRow="0" w:firstColumn="1" w:lastColumn="0" w:oddVBand="0" w:evenVBand="0" w:oddHBand="0" w:evenHBand="0" w:firstRowFirstColumn="0" w:firstRowLastColumn="0" w:lastRowFirstColumn="0" w:lastRowLastColumn="0"/>
+            <w:tcW w:w="2093" w:type="dxa"/>
+          </w:tcPr>
+          <w:p>
+            <w:pPr>
+              <w:autoSpaceDE w:val="0"/>
+              <w:autoSpaceDN w:val="0"/>
+              <w:adjustRightInd w:val="0"/>
+              <w:spacing w:after="0"/>
+              <w:rPr>
+                <w:rFonts w:asciiTheme="minorHAnsi" w:hAnsiTheme="minorHAnsi"/>
+                <w:color w:val="000000"/>
+                <w:sz w:val="20"/>
+                <w:szCs w:val="20"/>
+                <w:lang w:val="en-CA"/>
+              </w:rPr>
+            </w:pPr>
+            <w:bookmarkStart w:id="183" w:name="BKM_6B3E10C1_3AAE_4196_94F0_B9A235705FCC"/>
+            <w:bookmarkEnd w:id="183"/>
+            <w:proofErr w:type="spellStart"/>
+            <w:r>
+              <w:rPr>
+                <w:rFonts w:asciiTheme="minorHAnsi" w:hAnsiTheme="minorHAnsi"/>
+                <w:color w:val="000000"/>
+                <w:sz w:val="20"/>
+                <w:szCs w:val="20"/>
+                <w:lang w:val="en-CA"/>
+              </w:rPr>
+              <w:lastRenderedPageBreak/>
+              <w:t>positionalAccuracy</w:t>
+            </w:r>
+            <w:proofErr w:type="spellEnd"/>
+          </w:p>
+        </w:tc>
+        <w:tc>
+          <w:tcPr>
+            <w:tcW w:w="1417" w:type="dxa"/>
+          </w:tcPr>
+          <w:p>
+            <w:pPr>
+              <w:autoSpaceDE w:val="0"/>
+              <w:autoSpaceDN w:val="0"/>
+              <w:adjustRightInd w:val="0"/>
+              <w:spacing w:after="0"/>
+              <w:cnfStyle w:val="000000000000" w:firstRow="0" w:lastRow="0" w:firstColumn="0" w:lastColumn="0" w:oddVBand="0" w:evenVBand="0" w:oddHBand="0" w:evenHBand="0" w:firstRowFirstColumn="0" w:firstRowLastColumn="0" w:lastRowFirstColumn="0" w:lastRowLastColumn="0"/>
+              <w:rPr>
+                <w:rFonts w:asciiTheme="minorHAnsi" w:hAnsiTheme="minorHAnsi"/>
+                <w:color w:val="000000"/>
+                <w:sz w:val="20"/>
+                <w:szCs w:val="20"/>
+                <w:lang w:val="en-CA"/>
+              </w:rPr>
+            </w:pPr>
+            <w:r>
+              <w:rPr>
+                <w:rFonts w:asciiTheme="minorHAnsi" w:hAnsiTheme="minorHAnsi"/>
+                <w:color w:val="000000"/>
+                <w:sz w:val="20"/>
+                <w:szCs w:val="20"/>
+                <w:lang w:val="en-CA"/>
+              </w:rPr>
+              <w:t>Quantity</w:t>
+            </w:r>
+          </w:p>
+        </w:tc>
+        <w:tc>
+          <w:tcPr>
+            <w:tcW w:w="6225" w:type="dxa"/>
+            <w:gridSpan w:val="2"/>
+          </w:tcPr>
+          <w:p>
+            <w:pPr>
+              <w:autoSpaceDE w:val="0"/>
+              <w:autoSpaceDN w:val="0"/>
+              <w:adjustRightInd w:val="0"/>
+              <w:spacing w:after="0"/>
+              <w:cnfStyle w:val="000000000000" w:firstRow="0" w:lastRow="0" w:firstColumn="0" w:lastColumn="0" w:oddVBand="0" w:evenVBand="0" w:oddHBand="0" w:evenHBand="0" w:firstRowFirstColumn="0" w:firstRowLastColumn="0" w:lastRowFirstColumn="0" w:lastRowLastColumn="0"/>
+              <w:rPr>
+                <w:rFonts w:asciiTheme="minorHAnsi" w:hAnsiTheme="minorHAnsi"/>
+                <w:color w:val="000000"/>
+                <w:sz w:val="20"/>
+                <w:szCs w:val="20"/>
+                <w:lang w:val="en-CA"/>
+              </w:rPr>
+            </w:pPr>
+            <w:r>
+              <w:rPr>
+                <w:rFonts w:asciiTheme="minorHAnsi" w:hAnsiTheme="minorHAnsi"/>
+                <w:color w:val="000000"/>
+                <w:sz w:val="20"/>
+                <w:szCs w:val="20"/>
+                <w:lang w:val="en-CA"/>
+              </w:rPr>
+              <w:t xml:space="preserve">Quantitative values define the radius of an uncertainty buffer around a </w:t>
+            </w:r>
+            <w:proofErr w:type="spellStart"/>
+            <w:r>
+              <w:rPr>
+                <w:rFonts w:asciiTheme="minorHAnsi" w:hAnsiTheme="minorHAnsi"/>
+                <w:color w:val="000000"/>
+                <w:sz w:val="20"/>
+                <w:szCs w:val="20"/>
+                <w:lang w:val="en-CA"/>
+              </w:rPr>
+              <w:t>mappedFeature</w:t>
+            </w:r>
+            <w:proofErr w:type="spellEnd"/>
+            <w:r>
+              <w:rPr>
+                <w:rFonts w:asciiTheme="minorHAnsi" w:hAnsiTheme="minorHAnsi"/>
+                <w:color w:val="000000"/>
+                <w:sz w:val="20"/>
+                <w:szCs w:val="20"/>
+                <w:lang w:val="en-CA"/>
+              </w:rPr>
+              <w:t xml:space="preserve"> (</w:t>
+            </w:r>
+            <w:proofErr w:type="spellStart"/>
+            <w:r>
+              <w:rPr>
+                <w:rFonts w:asciiTheme="minorHAnsi" w:hAnsiTheme="minorHAnsi"/>
+                <w:color w:val="000000"/>
+                <w:sz w:val="20"/>
+                <w:szCs w:val="20"/>
+                <w:lang w:val="en-CA"/>
+              </w:rPr>
+              <w:t>eg</w:t>
+            </w:r>
+            <w:proofErr w:type="spellEnd"/>
+            <w:r>
+              <w:rPr>
+                <w:rFonts w:asciiTheme="minorHAnsi" w:hAnsiTheme="minorHAnsi"/>
+                <w:color w:val="000000"/>
+                <w:sz w:val="20"/>
+                <w:szCs w:val="20"/>
+                <w:lang w:val="en-CA"/>
+              </w:rPr>
+              <w:t xml:space="preserve">: a </w:t>
+            </w:r>
+            <w:proofErr w:type="spellStart"/>
+            <w:r>
+              <w:rPr>
+                <w:rFonts w:asciiTheme="minorHAnsi" w:hAnsiTheme="minorHAnsi"/>
+                <w:color w:val="000000"/>
+                <w:sz w:val="20"/>
+                <w:szCs w:val="20"/>
+                <w:lang w:val="en-CA"/>
+              </w:rPr>
+              <w:t>positionAccuracy</w:t>
+            </w:r>
+            <w:proofErr w:type="spellEnd"/>
+            <w:r>
+              <w:rPr>
+                <w:rFonts w:asciiTheme="minorHAnsi" w:hAnsiTheme="minorHAnsi"/>
+                <w:color w:val="000000"/>
+                <w:sz w:val="20"/>
+                <w:szCs w:val="20"/>
+                <w:lang w:val="en-CA"/>
+              </w:rPr>
+              <w:t xml:space="preserve"> of 100 m for a line feature defines a buffer polygon of total width 200 m centred on the line). Corresponds to ISO19115 </w:t>
+            </w:r>
+            <w:proofErr w:type="spellStart"/>
+            <w:r>
+              <w:rPr>
+                <w:rFonts w:asciiTheme="minorHAnsi" w:hAnsiTheme="minorHAnsi"/>
+                <w:color w:val="000000"/>
+                <w:sz w:val="20"/>
+                <w:szCs w:val="20"/>
+                <w:lang w:val="en-CA"/>
+              </w:rPr>
+              <w:t>DQ_PositionalAccuracy</w:t>
+            </w:r>
+            <w:proofErr w:type="spellEnd"/>
+            <w:r>
+              <w:rPr>
+                <w:rFonts w:asciiTheme="minorHAnsi" w:hAnsiTheme="minorHAnsi"/>
+                <w:color w:val="000000"/>
+                <w:sz w:val="20"/>
+                <w:szCs w:val="20"/>
+                <w:lang w:val="en-CA"/>
+              </w:rPr>
+              <w:t>.</w:t>
+            </w:r>
+          </w:p>
+          <w:p>
+            <w:pPr>
+              <w:autoSpaceDE w:val="0"/>
+              <w:autoSpaceDN w:val="0"/>
+              <w:adjustRightInd w:val="0"/>
+              <w:spacing w:after="0"/>
+              <w:cnfStyle w:val="000000000000" w:firstRow="0" w:lastRow="0" w:firstColumn="0" w:lastColumn="0" w:oddVBand="0" w:evenVBand="0" w:oddHBand="0" w:evenHBand="0" w:firstRowFirstColumn="0" w:firstRowLastColumn="0" w:lastRowFirstColumn="0" w:lastRowLastColumn="0"/>
+              <w:rPr>
+                <w:rFonts w:asciiTheme="minorHAnsi" w:hAnsiTheme="minorHAnsi"/>
+                <w:color w:val="000000"/>
+                <w:sz w:val="20"/>
+                <w:szCs w:val="20"/>
+                <w:lang w:val="en-CA"/>
+              </w:rPr>
+            </w:pPr>
+          </w:p>
+        </w:tc>
+      </w:tr>
+      <w:tr>
+        <w:trPr>
+          <w:cnfStyle w:val="000000100000" w:firstRow="0" w:lastRow="0" w:firstColumn="0" w:lastColumn="0" w:oddVBand="0" w:evenVBand="0" w:oddHBand="1" w:evenHBand="0" w:firstRowFirstColumn="0" w:firstRowLastColumn="0" w:lastRowFirstColumn="0" w:lastRowLastColumn="0"/>
+        </w:trPr>
+        <w:tc>
+          <w:tcPr>
+            <w:cnfStyle w:val="001000000000" w:firstRow="0" w:lastRow="0" w:firstColumn="1" w:lastColumn="0" w:oddVBand="0" w:evenVBand="0" w:oddHBand="0" w:evenHBand="0" w:firstRowFirstColumn="0" w:firstRowLastColumn="0" w:lastRowFirstColumn="0" w:lastRowLastColumn="0"/>
+            <w:tcW w:w="2093" w:type="dxa"/>
+          </w:tcPr>
+          <w:p>
+            <w:pPr>
+              <w:autoSpaceDE w:val="0"/>
+              <w:autoSpaceDN w:val="0"/>
+              <w:adjustRightInd w:val="0"/>
+              <w:spacing w:after="0"/>
+              <w:rPr>
+                <w:rFonts w:asciiTheme="minorHAnsi" w:hAnsiTheme="minorHAnsi"/>
+                <w:color w:val="000000"/>
+                <w:sz w:val="20"/>
+                <w:szCs w:val="20"/>
+                <w:lang w:val="en-CA"/>
+              </w:rPr>
+            </w:pPr>
+            <w:bookmarkStart w:id="184" w:name="BKM_1FCE659F_6DE4_40C1_996C_C1E6E981D3A0"/>
+            <w:bookmarkEnd w:id="184"/>
+            <w:proofErr w:type="spellStart"/>
+            <w:r>
+              <w:rPr>
+                <w:rFonts w:asciiTheme="minorHAnsi" w:hAnsiTheme="minorHAnsi"/>
+                <w:color w:val="000000"/>
+                <w:sz w:val="20"/>
+                <w:szCs w:val="20"/>
+                <w:lang w:val="en-CA"/>
+              </w:rPr>
+              <w:t>resolutionRepresentativeFraction</w:t>
+            </w:r>
+            <w:proofErr w:type="spellEnd"/>
+          </w:p>
+        </w:tc>
+        <w:tc>
+          <w:tcPr>
+            <w:tcW w:w="1417" w:type="dxa"/>
+          </w:tcPr>
+          <w:p>
+            <w:pPr>
+              <w:autoSpaceDE w:val="0"/>
+              <w:autoSpaceDN w:val="0"/>
+              <w:adjustRightInd w:val="0"/>
+              <w:spacing w:after="0"/>
+              <w:cnfStyle w:val="000000100000" w:firstRow="0" w:lastRow="0" w:firstColumn="0" w:lastColumn="0" w:oddVBand="0" w:evenVBand="0" w:oddHBand="1" w:evenHBand="0" w:firstRowFirstColumn="0" w:firstRowLastColumn="0" w:lastRowFirstColumn="0" w:lastRowLastColumn="0"/>
+              <w:rPr>
+                <w:rFonts w:asciiTheme="minorHAnsi" w:hAnsiTheme="minorHAnsi"/>
+                <w:color w:val="000000"/>
+                <w:sz w:val="20"/>
+                <w:szCs w:val="20"/>
+                <w:lang w:val="en-CA"/>
+              </w:rPr>
+            </w:pPr>
+            <w:r>
+              <w:rPr>
+                <w:rFonts w:asciiTheme="minorHAnsi" w:hAnsiTheme="minorHAnsi"/>
+                <w:color w:val="000000"/>
+                <w:sz w:val="20"/>
+                <w:szCs w:val="20"/>
+                <w:lang w:val="en-CA"/>
+              </w:rPr>
+              <w:t>Integer</w:t>
+            </w:r>
+          </w:p>
+        </w:tc>
+        <w:tc>
+          <w:tcPr>
+            <w:tcW w:w="6225" w:type="dxa"/>
+            <w:gridSpan w:val="2"/>
+          </w:tcPr>
+          <w:p>
+            <w:pPr>
+              <w:autoSpaceDE w:val="0"/>
+              <w:autoSpaceDN w:val="0"/>
+              <w:adjustRightInd w:val="0"/>
+              <w:spacing w:after="0"/>
+              <w:cnfStyle w:val="000000100000" w:firstRow="0" w:lastRow="0" w:firstColumn="0" w:lastColumn="0" w:oddVBand="0" w:evenVBand="0" w:oddHBand="1" w:evenHBand="0" w:firstRowFirstColumn="0" w:firstRowLastColumn="0" w:lastRowFirstColumn="0" w:lastRowLastColumn="0"/>
+              <w:rPr>
+                <w:rFonts w:asciiTheme="minorHAnsi" w:hAnsiTheme="minorHAnsi"/>
+                <w:color w:val="000000"/>
+                <w:sz w:val="20"/>
+                <w:szCs w:val="20"/>
+                <w:lang w:val="en-CA"/>
+              </w:rPr>
+            </w:pPr>
+            <w:r>
+              <w:rPr>
+                <w:rFonts w:asciiTheme="minorHAnsi" w:hAnsiTheme="minorHAnsi"/>
+                <w:color w:val="000000"/>
+                <w:sz w:val="20"/>
+                <w:szCs w:val="20"/>
+                <w:lang w:val="en-CA"/>
+              </w:rPr>
+              <w:t>An integer representing the denominator of the representative scale of the spatial feature.  (</w:t>
+            </w:r>
+            <w:proofErr w:type="spellStart"/>
+            <w:r>
+              <w:rPr>
+                <w:rFonts w:asciiTheme="minorHAnsi" w:hAnsiTheme="minorHAnsi"/>
+                <w:color w:val="000000"/>
+                <w:sz w:val="20"/>
+                <w:szCs w:val="20"/>
+                <w:lang w:val="en-CA"/>
+              </w:rPr>
+              <w:t>ie</w:t>
+            </w:r>
+            <w:proofErr w:type="spellEnd"/>
+            <w:r>
+              <w:rPr>
+                <w:rFonts w:asciiTheme="minorHAnsi" w:hAnsiTheme="minorHAnsi"/>
+                <w:color w:val="000000"/>
+                <w:sz w:val="20"/>
+                <w:szCs w:val="20"/>
+                <w:lang w:val="en-CA"/>
+              </w:rPr>
+              <w:t>, 10,000 = the spatial feature is represented at 1:10,000 scale)</w:t>
+            </w:r>
+          </w:p>
+          <w:p>
+            <w:pPr>
+              <w:autoSpaceDE w:val="0"/>
+              <w:autoSpaceDN w:val="0"/>
+              <w:adjustRightInd w:val="0"/>
+              <w:spacing w:after="0"/>
+              <w:cnfStyle w:val="000000100000" w:firstRow="0" w:lastRow="0" w:firstColumn="0" w:lastColumn="0" w:oddVBand="0" w:evenVBand="0" w:oddHBand="1" w:evenHBand="0" w:firstRowFirstColumn="0" w:firstRowLastColumn="0" w:lastRowFirstColumn="0" w:lastRowLastColumn="0"/>
+              <w:rPr>
+                <w:rFonts w:asciiTheme="minorHAnsi" w:hAnsiTheme="minorHAnsi"/>
+                <w:color w:val="000000"/>
+                <w:sz w:val="20"/>
+                <w:szCs w:val="20"/>
+                <w:lang w:val="en-CA"/>
+              </w:rPr>
+            </w:pPr>
+          </w:p>
+        </w:tc>
+      </w:tr>
+      <w:tr>
+        <w:tc>
+          <w:tcPr>
+            <w:cnfStyle w:val="001000000000" w:firstRow="0" w:lastRow="0" w:firstColumn="1" w:lastColumn="0" w:oddVBand="0" w:evenVBand="0" w:oddHBand="0" w:evenHBand="0" w:firstRowFirstColumn="0" w:firstRowLastColumn="0" w:lastRowFirstColumn="0" w:lastRowLastColumn="0"/>
+            <w:tcW w:w="2093" w:type="dxa"/>
+            <w:tcBorders>
+              <w:bottom w:val="nil"/>
+            </w:tcBorders>
+          </w:tcPr>
+          <w:p>
+            <w:pPr>
+              <w:autoSpaceDE w:val="0"/>
+              <w:autoSpaceDN w:val="0"/>
+              <w:adjustRightInd w:val="0"/>
+              <w:spacing w:after="0"/>
+              <w:rPr>
+                <w:rFonts w:asciiTheme="minorHAnsi" w:hAnsiTheme="minorHAnsi"/>
+                <w:color w:val="000000"/>
+                <w:sz w:val="20"/>
+                <w:szCs w:val="20"/>
+                <w:lang w:val="en-CA"/>
+              </w:rPr>
+            </w:pPr>
+            <w:bookmarkStart w:id="185" w:name="BKM_E9804216_8300_4609_B607_127F0178BAB6"/>
+            <w:bookmarkEnd w:id="185"/>
+            <w:proofErr w:type="spellStart"/>
+            <w:r>
+              <w:rPr>
+                <w:rFonts w:asciiTheme="minorHAnsi" w:hAnsiTheme="minorHAnsi"/>
+                <w:color w:val="000000"/>
+                <w:sz w:val="20"/>
+                <w:szCs w:val="20"/>
+                <w:lang w:val="en-CA"/>
+              </w:rPr>
+              <w:t>mappingFrame</w:t>
+            </w:r>
+            <w:proofErr w:type="spellEnd"/>
+          </w:p>
+        </w:tc>
+        <w:tc>
+          <w:tcPr>
+            <w:tcW w:w="1417" w:type="dxa"/>
+            <w:tcBorders>
+              <w:bottom w:val="nil"/>
+            </w:tcBorders>
+          </w:tcPr>
+          <w:p>
+            <w:pPr>
+              <w:autoSpaceDE w:val="0"/>
+              <w:autoSpaceDN w:val="0"/>
+              <w:adjustRightInd w:val="0"/>
+              <w:spacing w:after="0"/>
+              <w:cnfStyle w:val="000000000000" w:firstRow="0" w:lastRow="0" w:firstColumn="0" w:lastColumn="0" w:oddVBand="0" w:evenVBand="0" w:oddHBand="0" w:evenHBand="0" w:firstRowFirstColumn="0" w:firstRowLastColumn="0" w:lastRowFirstColumn="0" w:lastRowLastColumn="0"/>
+              <w:rPr>
+                <w:rFonts w:asciiTheme="minorHAnsi" w:hAnsiTheme="minorHAnsi"/>
+                <w:color w:val="000000"/>
+                <w:sz w:val="20"/>
+                <w:szCs w:val="20"/>
+                <w:lang w:val="en-CA"/>
+              </w:rPr>
+            </w:pPr>
+            <w:proofErr w:type="spellStart"/>
+            <w:r>
+              <w:rPr>
+                <w:rFonts w:asciiTheme="minorHAnsi" w:hAnsiTheme="minorHAnsi"/>
+                <w:color w:val="000000"/>
+                <w:sz w:val="20"/>
+                <w:szCs w:val="20"/>
+                <w:lang w:val="en-CA"/>
+              </w:rPr>
+              <w:t>MappingFrameTerm</w:t>
+            </w:r>
+            <w:proofErr w:type="spellEnd"/>
+          </w:p>
+        </w:tc>
+        <w:tc>
+          <w:tcPr>
+            <w:tcW w:w="6225" w:type="dxa"/>
+            <w:gridSpan w:val="2"/>
+            <w:tcBorders>
+              <w:bottom w:val="nil"/>
+            </w:tcBorders>
+          </w:tcPr>
+          <w:p>
+            <w:pPr>
+              <w:autoSpaceDE w:val="0"/>
+              <w:autoSpaceDN w:val="0"/>
+              <w:adjustRightInd w:val="0"/>
+              <w:spacing w:after="0"/>
+              <w:cnfStyle w:val="000000000000" w:firstRow="0" w:lastRow="0" w:firstColumn="0" w:lastColumn="0" w:oddVBand="0" w:evenVBand="0" w:oddHBand="0" w:evenHBand="0" w:firstRowFirstColumn="0" w:firstRowLastColumn="0" w:lastRowFirstColumn="0" w:lastRowLastColumn="0"/>
+              <w:rPr>
+                <w:rFonts w:asciiTheme="minorHAnsi" w:hAnsiTheme="minorHAnsi"/>
+                <w:color w:val="000000"/>
+                <w:sz w:val="20"/>
+                <w:szCs w:val="20"/>
+                <w:lang w:val="en-CA"/>
+              </w:rPr>
+            </w:pPr>
+          </w:p>
+        </w:tc>
+      </w:tr>
+      <w:tr>
+        <w:trPr>
+          <w:cnfStyle w:val="000000100000" w:firstRow="0" w:lastRow="0" w:firstColumn="0" w:lastColumn="0" w:oddVBand="0" w:evenVBand="0" w:oddHBand="1" w:evenHBand="0" w:firstRowFirstColumn="0" w:firstRowLastColumn="0" w:lastRowFirstColumn="0" w:lastRowLastColumn="0"/>
+        </w:trPr>
+        <w:tc>
+          <w:tcPr>
+            <w:cnfStyle w:val="001000000000" w:firstRow="0" w:lastRow="0" w:firstColumn="1" w:lastColumn="0" w:oddVBand="0" w:evenVBand="0" w:oddHBand="0" w:evenHBand="0" w:firstRowFirstColumn="0" w:firstRowLastColumn="0" w:lastRowFirstColumn="0" w:lastRowLastColumn="0"/>
+            <w:tcW w:w="2093" w:type="dxa"/>
+            <w:tcBorders>
+              <w:top w:val="nil"/>
+              <w:bottom w:val="nil"/>
+            </w:tcBorders>
+          </w:tcPr>
+          <w:p>
+            <w:pPr>
+              <w:autoSpaceDE w:val="0"/>
+              <w:autoSpaceDN w:val="0"/>
+              <w:adjustRightInd w:val="0"/>
+              <w:spacing w:after="0"/>
+              <w:rPr>
+                <w:rFonts w:asciiTheme="minorHAnsi" w:hAnsiTheme="minorHAnsi"/>
+                <w:color w:val="000000"/>
+                <w:sz w:val="20"/>
+                <w:szCs w:val="20"/>
+                <w:lang w:val="en-CA"/>
+              </w:rPr>
+            </w:pPr>
+            <w:bookmarkStart w:id="186" w:name="BKM_E3A6BA8A_712F_4182_95C4_285048E21544"/>
+            <w:bookmarkEnd w:id="186"/>
+            <w:r>
+              <w:rPr>
+                <w:rFonts w:asciiTheme="minorHAnsi" w:hAnsiTheme="minorHAnsi"/>
+                <w:color w:val="000000"/>
+                <w:sz w:val="20"/>
+                <w:szCs w:val="20"/>
+                <w:lang w:val="en-CA"/>
+              </w:rPr>
+              <w:t>exposure</w:t>
+            </w:r>
+          </w:p>
+        </w:tc>
+        <w:tc>
+          <w:tcPr>
+            <w:tcW w:w="1559" w:type="dxa"/>
+            <w:gridSpan w:val="2"/>
+            <w:tcBorders>
+              <w:top w:val="nil"/>
+              <w:bottom w:val="nil"/>
+            </w:tcBorders>
+          </w:tcPr>
+          <w:p>
+            <w:pPr>
+              <w:autoSpaceDE w:val="0"/>
+              <w:autoSpaceDN w:val="0"/>
+              <w:adjustRightInd w:val="0"/>
+              <w:spacing w:after="0"/>
+              <w:cnfStyle w:val="000000100000" w:firstRow="0" w:lastRow="0" w:firstColumn="0" w:lastColumn="0" w:oddVBand="0" w:evenVBand="0" w:oddHBand="1" w:evenHBand="0" w:firstRowFirstColumn="0" w:firstRowLastColumn="0" w:lastRowFirstColumn="0" w:lastRowLastColumn="0"/>
+              <w:rPr>
+                <w:rFonts w:asciiTheme="minorHAnsi" w:hAnsiTheme="minorHAnsi"/>
+                <w:color w:val="000000"/>
+                <w:sz w:val="20"/>
+                <w:szCs w:val="20"/>
+                <w:lang w:val="en-CA"/>
+              </w:rPr>
+            </w:pPr>
+            <w:proofErr w:type="spellStart"/>
+            <w:r>
+              <w:rPr>
+                <w:rFonts w:asciiTheme="minorHAnsi" w:hAnsiTheme="minorHAnsi"/>
+                <w:color w:val="000000"/>
+                <w:sz w:val="20"/>
+                <w:szCs w:val="20"/>
+                <w:lang w:val="en-CA"/>
+              </w:rPr>
+              <w:t>ExposureTerm</w:t>
+            </w:r>
+            <w:proofErr w:type="spellEnd"/>
+          </w:p>
+        </w:tc>
+        <w:tc>
+          <w:tcPr>
+            <w:tcW w:w="6083" w:type="dxa"/>
+            <w:tcBorders>
+              <w:top w:val="nil"/>
+              <w:bottom w:val="nil"/>
+            </w:tcBorders>
+          </w:tcPr>
+          <w:p>
+            <w:pPr>
+              <w:autoSpaceDE w:val="0"/>
+              <w:autoSpaceDN w:val="0"/>
+              <w:adjustRightInd w:val="0"/>
+              <w:spacing w:after="0"/>
+              <w:cnfStyle w:val="000000100000" w:firstRow="0" w:lastRow="0" w:firstColumn="0" w:lastColumn="0" w:oddVBand="0" w:evenVBand="0" w:oddHBand="1" w:evenHBand="0" w:firstRowFirstColumn="0" w:firstRowLastColumn="0" w:lastRowFirstColumn="0" w:lastRowLastColumn="0"/>
+              <w:rPr>
+                <w:rFonts w:asciiTheme="minorHAnsi" w:hAnsiTheme="minorHAnsi"/>
+                <w:color w:val="000000"/>
+                <w:sz w:val="20"/>
+                <w:szCs w:val="20"/>
+                <w:lang w:val="en-CA"/>
+              </w:rPr>
+            </w:pPr>
+            <w:r>
+              <w:rPr>
+                <w:rFonts w:asciiTheme="minorHAnsi" w:hAnsiTheme="minorHAnsi"/>
+                <w:color w:val="000000"/>
+                <w:sz w:val="20"/>
+                <w:szCs w:val="20"/>
+                <w:lang w:val="en-CA"/>
+              </w:rPr>
+              <w:t>Description of the nature of the expression of the mapped feature at the earth's surface (</w:t>
+            </w:r>
+            <w:proofErr w:type="spellStart"/>
+            <w:r>
+              <w:rPr>
+                <w:rFonts w:asciiTheme="minorHAnsi" w:hAnsiTheme="minorHAnsi"/>
+                <w:color w:val="000000"/>
+                <w:sz w:val="20"/>
+                <w:szCs w:val="20"/>
+                <w:lang w:val="en-CA"/>
+              </w:rPr>
+              <w:t>eg</w:t>
+            </w:r>
+            <w:proofErr w:type="spellEnd"/>
+            <w:r>
+              <w:rPr>
+                <w:rFonts w:asciiTheme="minorHAnsi" w:hAnsiTheme="minorHAnsi"/>
+                <w:color w:val="000000"/>
+                <w:sz w:val="20"/>
+                <w:szCs w:val="20"/>
+                <w:lang w:val="en-CA"/>
+              </w:rPr>
+              <w:t>, exposed, concealed)</w:t>
+            </w:r>
+          </w:p>
+          <w:p>
+            <w:pPr>
+              <w:autoSpaceDE w:val="0"/>
+              <w:autoSpaceDN w:val="0"/>
+              <w:adjustRightInd w:val="0"/>
+              <w:spacing w:after="0"/>
+              <w:cnfStyle w:val="000000100000" w:firstRow="0" w:lastRow="0" w:firstColumn="0" w:lastColumn="0" w:oddVBand="0" w:evenVBand="0" w:oddHBand="1" w:evenHBand="0" w:firstRowFirstColumn="0" w:firstRowLastColumn="0" w:lastRowFirstColumn="0" w:lastRowLastColumn="0"/>
+              <w:rPr>
+                <w:rFonts w:asciiTheme="minorHAnsi" w:hAnsiTheme="minorHAnsi"/>
+                <w:color w:val="000000"/>
+                <w:sz w:val="20"/>
+                <w:szCs w:val="20"/>
+                <w:lang w:val="en-CA"/>
+              </w:rPr>
+            </w:pPr>
+          </w:p>
+        </w:tc>
+      </w:tr>
+      <w:tr>
+        <w:tc>
+          <w:tcPr>
+            <w:cnfStyle w:val="001000000000" w:firstRow="0" w:lastRow="0" w:firstColumn="1" w:lastColumn="0" w:oddVBand="0" w:evenVBand="0" w:oddHBand="0" w:evenHBand="0" w:firstRowFirstColumn="0" w:firstRowLastColumn="0" w:lastRowFirstColumn="0" w:lastRowLastColumn="0"/>
+            <w:tcW w:w="2093" w:type="dxa"/>
+            <w:tcBorders>
+              <w:top w:val="nil"/>
+            </w:tcBorders>
+          </w:tcPr>
+          <w:p>
+            <w:pPr>
+              <w:autoSpaceDE w:val="0"/>
+              <w:autoSpaceDN w:val="0"/>
+              <w:adjustRightInd w:val="0"/>
+              <w:spacing w:after="0"/>
+              <w:rPr>
+                <w:rFonts w:asciiTheme="minorHAnsi" w:hAnsiTheme="minorHAnsi"/>
+                <w:color w:val="000000"/>
+                <w:sz w:val="20"/>
+                <w:szCs w:val="20"/>
+                <w:lang w:val="en-CA"/>
+              </w:rPr>
+            </w:pPr>
+            <w:bookmarkStart w:id="187" w:name="BKM_2EB23880_DDF1_4995_AB7F_3DC0E40E7A89"/>
+            <w:bookmarkEnd w:id="187"/>
+            <w:r>
+              <w:rPr>
+                <w:rFonts w:asciiTheme="minorHAnsi" w:hAnsiTheme="minorHAnsi"/>
+                <w:color w:val="000000"/>
+                <w:sz w:val="20"/>
+                <w:szCs w:val="20"/>
+                <w:lang w:val="en-CA"/>
+              </w:rPr>
+              <w:t>shape</w:t>
+            </w:r>
+          </w:p>
+        </w:tc>
+        <w:tc>
+          <w:tcPr>
+            <w:tcW w:w="1417" w:type="dxa"/>
+            <w:tcBorders>
+              <w:top w:val="nil"/>
+            </w:tcBorders>
+          </w:tcPr>
+          <w:p>
+            <w:pPr>
+              <w:autoSpaceDE w:val="0"/>
+              <w:autoSpaceDN w:val="0"/>
+              <w:adjustRightInd w:val="0"/>
+              <w:spacing w:after="0"/>
+              <w:cnfStyle w:val="000000000000" w:firstRow="0" w:lastRow="0" w:firstColumn="0" w:lastColumn="0" w:oddVBand="0" w:evenVBand="0" w:oddHBand="0" w:evenHBand="0" w:firstRowFirstColumn="0" w:firstRowLastColumn="0" w:lastRowFirstColumn="0" w:lastRowLastColumn="0"/>
+              <w:rPr>
+                <w:rFonts w:asciiTheme="minorHAnsi" w:hAnsiTheme="minorHAnsi"/>
+                <w:color w:val="000000"/>
+                <w:sz w:val="20"/>
+                <w:szCs w:val="20"/>
+                <w:lang w:val="en-CA"/>
+              </w:rPr>
+            </w:pPr>
+            <w:proofErr w:type="spellStart"/>
+            <w:r>
+              <w:rPr>
+                <w:rFonts w:asciiTheme="minorHAnsi" w:hAnsiTheme="minorHAnsi"/>
+                <w:color w:val="000000"/>
+                <w:sz w:val="20"/>
+                <w:szCs w:val="20"/>
+                <w:lang w:val="en-CA"/>
+              </w:rPr>
+              <w:t>GM_Object</w:t>
+            </w:r>
+            <w:proofErr w:type="spellEnd"/>
+          </w:p>
+        </w:tc>
+        <w:tc>
+          <w:tcPr>
+            <w:tcW w:w="6225" w:type="dxa"/>
+            <w:gridSpan w:val="2"/>
+            <w:tcBorders>
+              <w:top w:val="nil"/>
+            </w:tcBorders>
+          </w:tcPr>
+          <w:p>
+            <w:pPr>
+              <w:autoSpaceDE w:val="0"/>
+              <w:autoSpaceDN w:val="0"/>
+              <w:adjustRightInd w:val="0"/>
+              <w:spacing w:after="0"/>
+              <w:cnfStyle w:val="000000000000" w:firstRow="0" w:lastRow="0" w:firstColumn="0" w:lastColumn="0" w:oddVBand="0" w:evenVBand="0" w:oddHBand="0" w:evenHBand="0" w:firstRowFirstColumn="0" w:firstRowLastColumn="0" w:lastRowFirstColumn="0" w:lastRowLastColumn="0"/>
+              <w:rPr>
+                <w:rFonts w:asciiTheme="minorHAnsi" w:hAnsiTheme="minorHAnsi"/>
+                <w:color w:val="000000"/>
+                <w:sz w:val="20"/>
+                <w:szCs w:val="20"/>
+                <w:lang w:val="en-CA"/>
+              </w:rPr>
+            </w:pPr>
+            <w:r>
+              <w:rPr>
+                <w:rFonts w:asciiTheme="minorHAnsi" w:hAnsiTheme="minorHAnsi"/>
+                <w:color w:val="000000"/>
+                <w:sz w:val="20"/>
+                <w:szCs w:val="20"/>
+                <w:lang w:val="en-CA"/>
+              </w:rPr>
+              <w:t>map geometry</w:t>
+            </w:r>
+          </w:p>
+          <w:p>
+            <w:pPr>
+              <w:autoSpaceDE w:val="0"/>
+              <w:autoSpaceDN w:val="0"/>
+              <w:adjustRightInd w:val="0"/>
+              <w:spacing w:after="0"/>
+              <w:cnfStyle w:val="000000000000" w:firstRow="0" w:lastRow="0" w:firstColumn="0" w:lastColumn="0" w:oddVBand="0" w:evenVBand="0" w:oddHBand="0" w:evenHBand="0" w:firstRowFirstColumn="0" w:firstRowLastColumn="0" w:lastRowFirstColumn="0" w:lastRowLastColumn="0"/>
+              <w:rPr>
+                <w:rFonts w:asciiTheme="minorHAnsi" w:hAnsiTheme="minorHAnsi"/>
+                <w:color w:val="000000"/>
+                <w:sz w:val="20"/>
+                <w:szCs w:val="20"/>
+                <w:lang w:val="en-CA"/>
+              </w:rPr>
+            </w:pPr>
+          </w:p>
+        </w:tc>
+      </w:tr>
+    </w:tbl>
+    <w:p/>
+    <w:p>
+      <w:bookmarkStart w:id="188" w:name="_GoBack"/>
+      <w:bookmarkEnd w:id="188"/>
+    </w:p>
     <w:p/>
     <w:p/>
     <w:p/>
@@ -41874,6 +44248,7 @@
         <w:rPr>
           <w:lang w:val="en-CA"/>
         </w:rPr>
+        <w:lastRenderedPageBreak/>
         <w:t xml:space="preserve">GeoSciML </w:t>
       </w:r>
       <w:r>
@@ -41913,14 +44288,7 @@
         <w:rPr>
           <w:lang w:val="en-CA"/>
         </w:rPr>
-        <w:t xml:space="preserve">-Specimen application schema extends the ISO19156 schema for Observations, Measurements and Sampling.  It specifically describes processes and results related to the analysis of (geological) samples using instruments, most commonly </w:t>
-      </w:r>
-      <w:r>
-        <w:rPr>
-          <w:lang w:val="en-CA"/>
-        </w:rPr>
-        <w:lastRenderedPageBreak/>
-        <w:t>in a laboratory environment. (Design of this package is based upon, and extends, the MOLES v3 data model.)</w:t>
+        <w:t>-Specimen application schema extends the ISO19156 schema for Observations, Measurements and Sampling.  It specifically describes processes and results related to the analysis of (geological) samples using instruments, most commonly in a laboratory environment. (Design of this package is based upon, and extends, the MOLES v3 data model.)</w:t>
       </w:r>
     </w:p>
     <w:p>
@@ -42974,6 +45342,7 @@
                 <w:szCs w:val="20"/>
                 <w:lang w:eastAsia="en-CA"/>
               </w:rPr>
+              <w:lastRenderedPageBreak/>
               <w:t>om</w:t>
             </w:r>
           </w:p>
@@ -43104,7 +45473,6 @@
                 <w:szCs w:val="20"/>
                 <w:lang w:eastAsia="en-CA"/>
               </w:rPr>
-              <w:lastRenderedPageBreak/>
               <w:t>sams</w:t>
             </w:r>
             <w:proofErr w:type="spellEnd"/>
@@ -44147,7 +46515,7 @@
                 <w:lang w:val="en-CA"/>
               </w:rPr>
             </w:pPr>
-            <w:commentRangeStart w:id="174"/>
+            <w:commentRangeStart w:id="189"/>
             <w:r>
               <w:rPr>
                 <w:rFonts w:eastAsia="MS Mincho"/>
@@ -44260,13 +46628,13 @@
               </w:rPr>
               <w:t>xlink:title</w:t>
             </w:r>
-            <w:commentRangeEnd w:id="174"/>
+            <w:commentRangeEnd w:id="189"/>
             <w:proofErr w:type="spellEnd"/>
             <w:r>
               <w:rPr>
                 <w:rStyle w:val="CommentReference"/>
               </w:rPr>
-              <w:commentReference w:id="174"/>
+              <w:commentReference w:id="189"/>
             </w:r>
           </w:p>
         </w:tc>
@@ -44329,7 +46697,7 @@
                 <w:lang w:val="en-CA"/>
               </w:rPr>
             </w:pPr>
-            <w:commentRangeStart w:id="175"/>
+            <w:commentRangeStart w:id="190"/>
             <w:r>
               <w:rPr>
                 <w:rFonts w:eastAsia="MS Mincho"/>
@@ -44443,12 +46811,12 @@
               </w:rPr>
               <w:t>, and resolve to a representation of that resource using Linked Open Data principles</w:t>
             </w:r>
-            <w:commentRangeEnd w:id="175"/>
+            <w:commentRangeEnd w:id="190"/>
             <w:r>
               <w:rPr>
                 <w:rStyle w:val="CommentReference"/>
               </w:rPr>
-              <w:commentReference w:id="175"/>
+              <w:commentReference w:id="190"/>
             </w:r>
           </w:p>
         </w:tc>
@@ -44552,6 +46920,7 @@
                 <w:rStyle w:val="requri"/>
                 <w:lang w:val="en-CA"/>
               </w:rPr>
+              <w:lastRenderedPageBreak/>
               <w:t>/</w:t>
             </w:r>
             <w:proofErr w:type="spellStart"/>
@@ -44659,7 +47028,6 @@
                 <w:rStyle w:val="requri"/>
                 <w:lang w:val="en-CA"/>
               </w:rPr>
-              <w:lastRenderedPageBreak/>
               <w:t>/</w:t>
             </w:r>
             <w:proofErr w:type="spellStart"/>
@@ -45233,7 +47601,7 @@
         </w:rPr>
         <w:t xml:space="preserve"> xlink:href="</w:t>
       </w:r>
-      <w:commentRangeStart w:id="176"/>
+      <w:commentRangeStart w:id="191"/>
       <w:r>
         <w:rPr>
           <w:rFonts w:ascii="Consolas" w:hAnsi="Consolas" w:cs="Consolas"/>
@@ -45243,12 +47611,12 @@
         </w:rPr>
         <w:t>http://resource.geosciml.org/classifier/cgi/simplelithology/mudstone</w:t>
       </w:r>
-      <w:commentRangeEnd w:id="176"/>
+      <w:commentRangeEnd w:id="191"/>
       <w:r>
         <w:rPr>
           <w:rStyle w:val="CommentReference"/>
         </w:rPr>
-        <w:commentReference w:id="176"/>
+        <w:commentReference w:id="191"/>
       </w:r>
       <w:r>
         <w:rPr>
@@ -45514,14 +47882,15 @@
           <w:lang w:val="en-CA"/>
         </w:rPr>
       </w:pPr>
-      <w:bookmarkStart w:id="177" w:name="_Toc337499861"/>
-      <w:r>
-        <w:rPr>
-          <w:lang w:val="en-CA"/>
-        </w:rPr>
+      <w:bookmarkStart w:id="192" w:name="_Toc337499861"/>
+      <w:r>
+        <w:rPr>
+          <w:lang w:val="en-CA"/>
+        </w:rPr>
+        <w:lastRenderedPageBreak/>
         <w:t>Media Types for any data encoding(s)</w:t>
       </w:r>
-      <w:bookmarkEnd w:id="177"/>
+      <w:bookmarkEnd w:id="192"/>
     </w:p>
     <w:p>
       <w:pPr>
@@ -45533,14 +47902,7 @@
         <w:rPr>
           <w:lang w:val="en-CA"/>
         </w:rPr>
-        <w:t xml:space="preserve">A section describing the MIME-types to be used is mandatory for any standard involving data encodings. If no suitable MIME type exists in </w:t>
-      </w:r>
-      <w:r>
-        <w:rPr>
-          <w:lang w:val="en-CA"/>
-        </w:rPr>
-        <w:lastRenderedPageBreak/>
-        <w:t>http://www.iana.org/assignments/media-types/index.html then this section may be used to define a new MIME type for registration with IANA.</w:t>
+        <w:t>A section describing the MIME-types to be used is mandatory for any standard involving data encodings. If no suitable MIME type exists in http://www.iana.org/assignments/media-types/index.html then this section may be used to define a new MIME type for registration with IANA.</w:t>
       </w:r>
     </w:p>
     <w:p>
@@ -45578,26 +47940,26 @@
           <w:lang w:val="en-CA"/>
         </w:rPr>
       </w:pPr>
-      <w:bookmarkStart w:id="178" w:name="_Toc254961261"/>
-      <w:bookmarkStart w:id="179" w:name="_Ref259545760"/>
-      <w:bookmarkStart w:id="180" w:name="_Toc276720685"/>
-      <w:bookmarkStart w:id="181" w:name="_Toc279341984"/>
-      <w:bookmarkStart w:id="182" w:name="_Toc337499862"/>
-      <w:bookmarkStart w:id="183" w:name="_Toc443461105"/>
-      <w:bookmarkStart w:id="184" w:name="_Toc9996974"/>
-      <w:bookmarkStart w:id="185" w:name="_Ref207532276"/>
-      <w:bookmarkStart w:id="186" w:name="_Ref207532302"/>
-      <w:bookmarkStart w:id="187" w:name="_Ref207532345"/>
-      <w:bookmarkStart w:id="188" w:name="_Toc219622068"/>
+      <w:bookmarkStart w:id="193" w:name="_Toc254961261"/>
+      <w:bookmarkStart w:id="194" w:name="_Ref259545760"/>
+      <w:bookmarkStart w:id="195" w:name="_Toc276720685"/>
+      <w:bookmarkStart w:id="196" w:name="_Toc279341984"/>
+      <w:bookmarkStart w:id="197" w:name="_Toc337499862"/>
+      <w:bookmarkStart w:id="198" w:name="_Toc443461105"/>
+      <w:bookmarkStart w:id="199" w:name="_Toc9996974"/>
+      <w:bookmarkStart w:id="200" w:name="_Ref207532276"/>
+      <w:bookmarkStart w:id="201" w:name="_Ref207532302"/>
+      <w:bookmarkStart w:id="202" w:name="_Ref207532345"/>
+      <w:bookmarkStart w:id="203" w:name="_Toc219622068"/>
       <w:r>
         <w:rPr>
           <w:lang w:val="en-CA"/>
         </w:rPr>
         <w:t xml:space="preserve">Conformance class: </w:t>
       </w:r>
-      <w:bookmarkEnd w:id="178"/>
-      <w:bookmarkEnd w:id="179"/>
-      <w:bookmarkEnd w:id="180"/>
+      <w:bookmarkEnd w:id="193"/>
+      <w:bookmarkEnd w:id="194"/>
+      <w:bookmarkEnd w:id="195"/>
       <w:r>
         <w:rPr>
           <w:lang w:val="en-CA"/>
@@ -45611,8 +47973,8 @@
         </w:rPr>
         <w:t>(repeat as necessary)</w:t>
       </w:r>
-      <w:bookmarkEnd w:id="181"/>
-      <w:bookmarkEnd w:id="182"/>
+      <w:bookmarkEnd w:id="196"/>
+      <w:bookmarkEnd w:id="197"/>
     </w:p>
     <w:p>
       <w:pPr>
@@ -45626,12 +47988,12 @@
         </w:rPr>
       </w:pPr>
     </w:p>
-    <w:bookmarkEnd w:id="183"/>
-    <w:bookmarkEnd w:id="184"/>
-    <w:bookmarkEnd w:id="185"/>
-    <w:bookmarkEnd w:id="186"/>
-    <w:bookmarkEnd w:id="187"/>
-    <w:bookmarkEnd w:id="188"/>
+    <w:bookmarkEnd w:id="198"/>
+    <w:bookmarkEnd w:id="199"/>
+    <w:bookmarkEnd w:id="200"/>
+    <w:bookmarkEnd w:id="201"/>
+    <w:bookmarkEnd w:id="202"/>
+    <w:bookmarkEnd w:id="203"/>
     <w:p>
       <w:pPr>
         <w:pStyle w:val="Annex"/>
@@ -45645,7 +48007,7 @@
         </w:rPr>
         <w:br w:type="page"/>
       </w:r>
-      <w:bookmarkStart w:id="189" w:name="_Toc165888231"/>
+      <w:bookmarkStart w:id="204" w:name="_Toc165888231"/>
       <w:r>
         <w:rPr>
           <w:lang w:val="en-CA"/>
@@ -45666,7 +48028,7 @@
         </w:rPr>
         <w:t>: Revision history</w:t>
       </w:r>
-      <w:bookmarkEnd w:id="189"/>
+      <w:bookmarkEnd w:id="204"/>
     </w:p>
     <w:p>
       <w:pPr>
@@ -46456,7 +48818,71 @@
       <w:proofErr w:type="gramEnd"/>
     </w:p>
   </w:comment>
-  <w:comment w:id="174" w:author="Eric Boisvert" w:date="2015-10-02T18:16:00Z" w:initials="EB/L">
+  <w:comment w:id="177" w:author="Eric Boisvert" w:date="2015-10-07T19:14:00Z" w:initials="EB/L">
+    <w:p>
+      <w:pPr>
+        <w:pStyle w:val="CommentText"/>
+      </w:pPr>
+      <w:r>
+        <w:rPr>
+          <w:rStyle w:val="CommentReference"/>
+        </w:rPr>
+        <w:annotationRef/>
+      </w:r>
+      <w:r>
+        <w:t xml:space="preserve">Probably don’t need this because this is what the UML says, but this </w:t>
+      </w:r>
+      <w:proofErr w:type="spellStart"/>
+      <w:r>
+        <w:t>CodeType</w:t>
+      </w:r>
+      <w:proofErr w:type="spellEnd"/>
+      <w:r>
+        <w:t xml:space="preserve"> is different since it is not an external vocabulary</w:t>
+      </w:r>
+    </w:p>
+  </w:comment>
+  <w:comment w:id="179" w:author="Eric Boisvert" w:date="2015-10-07T20:54:00Z" w:initials="EB/L">
+    <w:p>
+      <w:pPr>
+        <w:pStyle w:val="CommentText"/>
+      </w:pPr>
+      <w:r>
+        <w:rPr>
+          <w:rStyle w:val="CommentReference"/>
+        </w:rPr>
+        <w:annotationRef/>
+      </w:r>
+      <w:r>
+        <w:t xml:space="preserve">This was in the scope note.  I don’t understand what this means.  Is the last item </w:t>
+      </w:r>
+    </w:p>
+  </w:comment>
+  <w:comment w:id="180" w:author="Eric Boisvert" w:date="2015-10-07T21:14:00Z" w:initials="EB/L">
+    <w:p>
+      <w:pPr>
+        <w:pStyle w:val="CommentText"/>
+      </w:pPr>
+      <w:r>
+        <w:rPr>
+          <w:rStyle w:val="CommentReference"/>
+        </w:rPr>
+        <w:annotationRef/>
+      </w:r>
+      <w:r>
+        <w:t>This is a 3.2 thing, it has been replace with a “</w:t>
+      </w:r>
+      <w:proofErr w:type="spellStart"/>
+      <w:r>
+        <w:t>samplingFrame</w:t>
+      </w:r>
+      <w:proofErr w:type="spellEnd"/>
+      <w:r>
+        <w:t xml:space="preserve">” term.  I honestly preferred the 3.2 </w:t>
+      </w:r>
+    </w:p>
+  </w:comment>
+  <w:comment w:id="189" w:author="Eric Boisvert" w:date="2015-10-02T18:16:00Z" w:initials="EB/L">
     <w:p>
       <w:pPr>
         <w:pStyle w:val="CommentText"/>
@@ -46498,7 +48924,7 @@
       <w:proofErr w:type="gramEnd"/>
     </w:p>
   </w:comment>
-  <w:comment w:id="175" w:author="Eric Boisvert" w:date="2015-10-02T18:17:00Z" w:initials="EB/L">
+  <w:comment w:id="190" w:author="Eric Boisvert" w:date="2015-10-02T18:17:00Z" w:initials="EB/L">
     <w:p>
       <w:pPr>
         <w:pStyle w:val="CommentText"/>
@@ -46527,7 +48953,7 @@
       <w:proofErr w:type="gramEnd"/>
     </w:p>
   </w:comment>
-  <w:comment w:id="176" w:author="Eric Boisvert" w:date="2015-10-02T18:21:00Z" w:initials="EB/L">
+  <w:comment w:id="191" w:author="Eric Boisvert" w:date="2015-10-02T18:21:00Z" w:initials="EB/L">
     <w:p>
       <w:pPr>
         <w:pStyle w:val="CommentText"/>
@@ -46605,7 +49031,7 @@
           <w:rPr>
             <w:noProof/>
           </w:rPr>
-          <w:t>41</w:t>
+          <w:t>48</w:t>
         </w:r>
         <w:r>
           <w:rPr>
@@ -46743,6 +49169,119 @@
     </w:lvl>
   </w:abstractNum>
   <w:abstractNum w:abstractNumId="2">
+    <w:nsid w:val="0C1C3492"/>
+    <w:multiLevelType w:val="hybridMultilevel"/>
+    <w:tmpl w:val="1C042DD8"/>
+    <w:lvl w:ilvl="0" w:tplc="10090001">
+      <w:start w:val="1"/>
+      <w:numFmt w:val="bullet"/>
+      <w:lvlText w:val=""/>
+      <w:lvlJc w:val="left"/>
+      <w:pPr>
+        <w:ind w:left="720" w:hanging="360"/>
+      </w:pPr>
+      <w:rPr>
+        <w:rFonts w:ascii="Symbol" w:hAnsi="Symbol" w:hint="default"/>
+      </w:rPr>
+    </w:lvl>
+    <w:lvl w:ilvl="1" w:tplc="10090003" w:tentative="1">
+      <w:start w:val="1"/>
+      <w:numFmt w:val="bullet"/>
+      <w:lvlText w:val="o"/>
+      <w:lvlJc w:val="left"/>
+      <w:pPr>
+        <w:ind w:left="1440" w:hanging="360"/>
+      </w:pPr>
+      <w:rPr>
+        <w:rFonts w:ascii="Courier New" w:hAnsi="Courier New" w:cs="Courier New" w:hint="default"/>
+      </w:rPr>
+    </w:lvl>
+    <w:lvl w:ilvl="2" w:tplc="10090005" w:tentative="1">
+      <w:start w:val="1"/>
+      <w:numFmt w:val="bullet"/>
+      <w:lvlText w:val=""/>
+      <w:lvlJc w:val="left"/>
+      <w:pPr>
+        <w:ind w:left="2160" w:hanging="360"/>
+      </w:pPr>
+      <w:rPr>
+        <w:rFonts w:ascii="Wingdings" w:hAnsi="Wingdings" w:hint="default"/>
+      </w:rPr>
+    </w:lvl>
+    <w:lvl w:ilvl="3" w:tplc="10090001" w:tentative="1">
+      <w:start w:val="1"/>
+      <w:numFmt w:val="bullet"/>
+      <w:lvlText w:val=""/>
+      <w:lvlJc w:val="left"/>
+      <w:pPr>
+        <w:ind w:left="2880" w:hanging="360"/>
+      </w:pPr>
+      <w:rPr>
+        <w:rFonts w:ascii="Symbol" w:hAnsi="Symbol" w:hint="default"/>
+      </w:rPr>
+    </w:lvl>
+    <w:lvl w:ilvl="4" w:tplc="10090003" w:tentative="1">
+      <w:start w:val="1"/>
+      <w:numFmt w:val="bullet"/>
+      <w:lvlText w:val="o"/>
+      <w:lvlJc w:val="left"/>
+      <w:pPr>
+        <w:ind w:left="3600" w:hanging="360"/>
+      </w:pPr>
+      <w:rPr>
+        <w:rFonts w:ascii="Courier New" w:hAnsi="Courier New" w:cs="Courier New" w:hint="default"/>
+      </w:rPr>
+    </w:lvl>
+    <w:lvl w:ilvl="5" w:tplc="10090005" w:tentative="1">
+      <w:start w:val="1"/>
+      <w:numFmt w:val="bullet"/>
+      <w:lvlText w:val=""/>
+      <w:lvlJc w:val="left"/>
+      <w:pPr>
+        <w:ind w:left="4320" w:hanging="360"/>
+      </w:pPr>
+      <w:rPr>
+        <w:rFonts w:ascii="Wingdings" w:hAnsi="Wingdings" w:hint="default"/>
+      </w:rPr>
+    </w:lvl>
+    <w:lvl w:ilvl="6" w:tplc="10090001" w:tentative="1">
+      <w:start w:val="1"/>
+      <w:numFmt w:val="bullet"/>
+      <w:lvlText w:val=""/>
+      <w:lvlJc w:val="left"/>
+      <w:pPr>
+        <w:ind w:left="5040" w:hanging="360"/>
+      </w:pPr>
+      <w:rPr>
+        <w:rFonts w:ascii="Symbol" w:hAnsi="Symbol" w:hint="default"/>
+      </w:rPr>
+    </w:lvl>
+    <w:lvl w:ilvl="7" w:tplc="10090003" w:tentative="1">
+      <w:start w:val="1"/>
+      <w:numFmt w:val="bullet"/>
+      <w:lvlText w:val="o"/>
+      <w:lvlJc w:val="left"/>
+      <w:pPr>
+        <w:ind w:left="5760" w:hanging="360"/>
+      </w:pPr>
+      <w:rPr>
+        <w:rFonts w:ascii="Courier New" w:hAnsi="Courier New" w:cs="Courier New" w:hint="default"/>
+      </w:rPr>
+    </w:lvl>
+    <w:lvl w:ilvl="8" w:tplc="10090005" w:tentative="1">
+      <w:start w:val="1"/>
+      <w:numFmt w:val="bullet"/>
+      <w:lvlText w:val=""/>
+      <w:lvlJc w:val="left"/>
+      <w:pPr>
+        <w:ind w:left="6480" w:hanging="360"/>
+      </w:pPr>
+      <w:rPr>
+        <w:rFonts w:ascii="Wingdings" w:hAnsi="Wingdings" w:hint="default"/>
+      </w:rPr>
+    </w:lvl>
+  </w:abstractNum>
+  <w:abstractNum w:abstractNumId="3">
     <w:nsid w:val="10694E5E"/>
     <w:multiLevelType w:val="multilevel"/>
     <w:tmpl w:val="27DA38A2"/>
@@ -46923,7 +49462,7 @@
       </w:rPr>
     </w:lvl>
   </w:abstractNum>
-  <w:abstractNum w:abstractNumId="3">
+  <w:abstractNum w:abstractNumId="4">
     <w:nsid w:val="13EA2DB2"/>
     <w:multiLevelType w:val="hybridMultilevel"/>
     <w:tmpl w:val="7C203C2A"/>
@@ -47009,7 +49548,7 @@
       </w:pPr>
     </w:lvl>
   </w:abstractNum>
-  <w:abstractNum w:abstractNumId="4">
+  <w:abstractNum w:abstractNumId="5">
     <w:nsid w:val="1D5F7A87"/>
     <w:multiLevelType w:val="singleLevel"/>
     <w:tmpl w:val="14BCD474"/>
@@ -47030,7 +49569,7 @@
       </w:rPr>
     </w:lvl>
   </w:abstractNum>
-  <w:abstractNum w:abstractNumId="5">
+  <w:abstractNum w:abstractNumId="6">
     <w:nsid w:val="2491763C"/>
     <w:multiLevelType w:val="hybridMultilevel"/>
     <w:tmpl w:val="5B4275DA"/>
@@ -47172,7 +49711,7 @@
       </w:rPr>
     </w:lvl>
   </w:abstractNum>
-  <w:abstractNum w:abstractNumId="6">
+  <w:abstractNum w:abstractNumId="7">
     <w:nsid w:val="27FB7A3C"/>
     <w:multiLevelType w:val="singleLevel"/>
     <w:tmpl w:val="70AE539E"/>
@@ -47195,7 +49734,7 @@
       </w:rPr>
     </w:lvl>
   </w:abstractNum>
-  <w:abstractNum w:abstractNumId="7">
+  <w:abstractNum w:abstractNumId="8">
     <w:nsid w:val="2A8E5315"/>
     <w:multiLevelType w:val="hybridMultilevel"/>
     <w:tmpl w:val="33860D42"/>
@@ -47336,7 +49875,7 @@
       </w:rPr>
     </w:lvl>
   </w:abstractNum>
-  <w:abstractNum w:abstractNumId="8">
+  <w:abstractNum w:abstractNumId="9">
     <w:nsid w:val="358267FB"/>
     <w:multiLevelType w:val="multilevel"/>
     <w:tmpl w:val="0C09001F"/>
@@ -47449,7 +49988,7 @@
       </w:rPr>
     </w:lvl>
   </w:abstractNum>
-  <w:abstractNum w:abstractNumId="9">
+  <w:abstractNum w:abstractNumId="10">
     <w:nsid w:val="35AA7DCC"/>
     <w:multiLevelType w:val="multilevel"/>
     <w:tmpl w:val="65249020"/>
@@ -47591,7 +50130,7 @@
       </w:rPr>
     </w:lvl>
   </w:abstractNum>
-  <w:abstractNum w:abstractNumId="10">
+  <w:abstractNum w:abstractNumId="11">
     <w:nsid w:val="369C4694"/>
     <w:multiLevelType w:val="hybridMultilevel"/>
     <w:tmpl w:val="B4129386"/>
@@ -47730,7 +50269,7 @@
       </w:rPr>
     </w:lvl>
   </w:abstractNum>
-  <w:abstractNum w:abstractNumId="11">
+  <w:abstractNum w:abstractNumId="12">
     <w:nsid w:val="44972A7E"/>
     <w:multiLevelType w:val="hybridMultilevel"/>
     <w:tmpl w:val="CDD89072"/>
@@ -47843,7 +50382,7 @@
       </w:rPr>
     </w:lvl>
   </w:abstractNum>
-  <w:abstractNum w:abstractNumId="12">
+  <w:abstractNum w:abstractNumId="13">
     <w:nsid w:val="59281000"/>
     <w:multiLevelType w:val="hybridMultilevel"/>
     <w:tmpl w:val="E3444B42"/>
@@ -47956,7 +50495,7 @@
       </w:rPr>
     </w:lvl>
   </w:abstractNum>
-  <w:abstractNum w:abstractNumId="13">
+  <w:abstractNum w:abstractNumId="14">
     <w:nsid w:val="7AE74056"/>
     <w:multiLevelType w:val="multilevel"/>
     <w:tmpl w:val="3EC2E5A6"/>
@@ -48091,46 +50630,49 @@
     </w:lvl>
   </w:abstractNum>
   <w:num w:numId="1">
-    <w:abstractNumId w:val="13"/>
+    <w:abstractNumId w:val="14"/>
   </w:num>
   <w:num w:numId="2">
     <w:abstractNumId w:val="1"/>
   </w:num>
   <w:num w:numId="3">
-    <w:abstractNumId w:val="4"/>
+    <w:abstractNumId w:val="5"/>
   </w:num>
   <w:num w:numId="4">
-    <w:abstractNumId w:val="10"/>
+    <w:abstractNumId w:val="11"/>
   </w:num>
   <w:num w:numId="5">
+    <w:abstractNumId w:val="8"/>
+  </w:num>
+  <w:num w:numId="6">
     <w:abstractNumId w:val="7"/>
   </w:num>
-  <w:num w:numId="6">
+  <w:num w:numId="7">
     <w:abstractNumId w:val="6"/>
   </w:num>
-  <w:num w:numId="7">
-    <w:abstractNumId w:val="5"/>
-  </w:num>
   <w:num w:numId="8">
-    <w:abstractNumId w:val="9"/>
+    <w:abstractNumId w:val="10"/>
   </w:num>
   <w:num w:numId="9">
     <w:abstractNumId w:val="0"/>
   </w:num>
   <w:num w:numId="10">
-    <w:abstractNumId w:val="8"/>
+    <w:abstractNumId w:val="9"/>
   </w:num>
   <w:num w:numId="11">
+    <w:abstractNumId w:val="4"/>
+  </w:num>
+  <w:num w:numId="12">
     <w:abstractNumId w:val="3"/>
   </w:num>
-  <w:num w:numId="12">
-    <w:abstractNumId w:val="2"/>
+  <w:num w:numId="13">
+    <w:abstractNumId w:val="13"/>
   </w:num>
-  <w:num w:numId="13">
+  <w:num w:numId="14">
     <w:abstractNumId w:val="12"/>
   </w:num>
-  <w:num w:numId="14">
-    <w:abstractNumId w:val="11"/>
+  <w:num w:numId="15">
+    <w:abstractNumId w:val="2"/>
   </w:num>
 </w:numbering>
 </file>
@@ -51265,7 +53807,7 @@
 </file>
 
 <file path=customXml/itemProps1.xml><?xml version="1.0" encoding="utf-8"?>
-<ds:datastoreItem xmlns:ds="http://schemas.openxmlformats.org/officeDocument/2006/customXml" ds:itemID="{29B8D90C-9C04-4E88-B5B8-B53105F7410C}">
+<ds:datastoreItem xmlns:ds="http://schemas.openxmlformats.org/officeDocument/2006/customXml" ds:itemID="{92AFD007-B173-4D64-A3C6-E9437BF3345E}">
   <ds:schemaRefs>
     <ds:schemaRef ds:uri="http://schemas.openxmlformats.org/officeDocument/2006/bibliography"/>
   </ds:schemaRefs>

</xml_diff>

<commit_message>
started working on GeologicUnit
git-svn-id: https://svnserv.csiro.au/svn/ext/GeoSciML@4965 910a3654-de2c-0410-bd95-d62e98ccebcd
</commit_message>
<xml_diff>
--- a/trunk/schemas/geosciml40.docx
+++ b/trunk/schemas/geosciml40.docx
@@ -42687,10 +42687,7 @@
         <w:t>)</w:t>
       </w:r>
       <w:r>
-        <w:t xml:space="preserve">.  The </w:t>
-      </w:r>
-      <w:r>
-        <w:t>Mapped Feature</w:t>
+        <w:t>.  The Mapped Feature</w:t>
       </w:r>
       <w:r>
         <w:t>s</w:t>
@@ -42766,10 +42763,7 @@
       </w:pPr>
       <w:commentRangeStart w:id="179"/>
       <w:r>
-        <w:t>the specific bounded occurrence, su</w:t>
-      </w:r>
-      <w:r>
-        <w:t>ch as an outcrop or map polygon</w:t>
+        <w:t>the specific bounded occurrence, such as an outcrop or map polygon</w:t>
       </w:r>
     </w:p>
     <w:p>
@@ -42807,13 +42801,7 @@
     <w:p>
       <w:commentRangeStart w:id="180"/>
       <w:r>
-        <w:t xml:space="preserve">A Mapped Feature is always associated with some sampling feature - e.g. a mapping surface, a section, a Borehole (see </w:t>
-      </w:r>
-      <w:r>
-        <w:t>Borehole</w:t>
-      </w:r>
-      <w:r>
-        <w:t xml:space="preserve">) etc. </w:t>
+        <w:t xml:space="preserve">A Mapped Feature is always associated with some sampling feature - e.g. a mapping surface, a section, a Borehole (see Borehole) etc. </w:t>
       </w:r>
       <w:r>
         <w:t xml:space="preserve"> </w:t>
@@ -44038,14 +44026,277 @@
     </w:tbl>
     <w:p/>
     <w:p>
+      <w:pPr>
+        <w:pStyle w:val="Heading3"/>
+      </w:pPr>
+      <w:proofErr w:type="spellStart"/>
+      <w:r>
+        <w:t>GeologicUnit</w:t>
+      </w:r>
+      <w:proofErr w:type="spellEnd"/>
+    </w:p>
+    <w:p/>
+    <w:p>
+      <w:r>
+        <w:t xml:space="preserve">Operationally, a </w:t>
+      </w:r>
+      <w:proofErr w:type="spellStart"/>
+      <w:r>
+        <w:t>GeologicUnit</w:t>
+      </w:r>
+      <w:proofErr w:type="spellEnd"/>
+      <w:r>
+        <w:t xml:space="preserve"> is a container used to associate geologic properties with some mapped occurrence (through </w:t>
+      </w:r>
+      <w:proofErr w:type="spellStart"/>
+      <w:r>
+        <w:t>GeologicFeature.occurrence</w:t>
+      </w:r>
+      <w:proofErr w:type="spellEnd"/>
+      <w:r>
+        <w:t xml:space="preserve"> -&gt; </w:t>
+      </w:r>
+      <w:proofErr w:type="spellStart"/>
+      <w:r>
+        <w:t>MappedFeature</w:t>
+      </w:r>
+      <w:proofErr w:type="spellEnd"/>
+      <w:r>
+        <w:t xml:space="preserve"> link), or with a geologic unit with a vocabulary (through the </w:t>
+      </w:r>
+      <w:proofErr w:type="spellStart"/>
+      <w:proofErr w:type="gramStart"/>
+      <w:r>
+        <w:t>GeologicUnit.classifier</w:t>
+      </w:r>
+      <w:proofErr w:type="spellEnd"/>
+      <w:r>
+        <w:t xml:space="preserve"> )</w:t>
+      </w:r>
+      <w:proofErr w:type="gramEnd"/>
+      <w:r>
+        <w:t>.</w:t>
+      </w:r>
+    </w:p>
+    <w:p>
+      <w:r>
+        <w:t xml:space="preserve">Conceptually, it may represent a body of material in the Earth whose complete and precise extent is inferred to exist (North American Data Model </w:t>
+      </w:r>
+      <w:proofErr w:type="spellStart"/>
+      <w:r>
+        <w:t>GeologicUnit</w:t>
+      </w:r>
+      <w:proofErr w:type="spellEnd"/>
+      <w:r>
+        <w:t>, Stratigraphic unit in sense of NACSN or International Stratigraphic Code), or a classifier used to characterize parts of the Earth (e.g. lithologic map unit like 'granitic rock' or 'alluvial deposit', surficial units like 'till' or 'old alluvium').</w:t>
+      </w:r>
+    </w:p>
+    <w:p>
+      <w:r>
+        <w:t xml:space="preserve">Spatial properties are only available through association with a </w:t>
+      </w:r>
+      <w:proofErr w:type="spellStart"/>
+      <w:r>
+        <w:t>MappedFeature</w:t>
+      </w:r>
+      <w:proofErr w:type="spellEnd"/>
+      <w:r>
+        <w:t xml:space="preserve">. It includes both formal units (i.e. formally adopted and named in the official lexicon) and informal units (i.e. named but not promoted to the lexicon) and unnamed units (i.e. </w:t>
+      </w:r>
+      <w:proofErr w:type="spellStart"/>
+      <w:r>
+        <w:t>recognisable</w:t>
+      </w:r>
+      <w:proofErr w:type="spellEnd"/>
+      <w:r>
+        <w:t xml:space="preserve"> and described and delineable in the field but not otherwise </w:t>
+      </w:r>
+      <w:proofErr w:type="spellStart"/>
+      <w:r>
+        <w:t>formalised</w:t>
+      </w:r>
+      <w:proofErr w:type="spellEnd"/>
+      <w:r>
+        <w:t>).</w:t>
+      </w:r>
+    </w:p>
+    <w:p>
+      <w:proofErr w:type="spellStart"/>
+      <w:r>
+        <w:t>GeologicUnit</w:t>
+      </w:r>
+      <w:r>
+        <w:t>Hierarchy</w:t>
+      </w:r>
+      <w:proofErr w:type="spellEnd"/>
+      <w:r>
+        <w:t xml:space="preserve"> associates a </w:t>
+      </w:r>
+      <w:proofErr w:type="spellStart"/>
+      <w:r>
+        <w:t>GeologicUnit</w:t>
+      </w:r>
+      <w:proofErr w:type="spellEnd"/>
+      <w:r>
+        <w:t xml:space="preserve"> with another </w:t>
+      </w:r>
+      <w:proofErr w:type="spellStart"/>
+      <w:r>
+        <w:t>GeologicUnit</w:t>
+      </w:r>
+      <w:proofErr w:type="spellEnd"/>
+      <w:r>
+        <w:t xml:space="preserve"> that is a proper part of that unit. Parts may be formal or notional. Formal parts refer to a specific body of rock, as in formal stratigraphic members. Notional parts refer to assemblages of particular </w:t>
+      </w:r>
+      <w:proofErr w:type="spellStart"/>
+      <w:r>
+        <w:t>EarthMaterials</w:t>
+      </w:r>
+      <w:proofErr w:type="spellEnd"/>
+      <w:r>
+        <w:t xml:space="preserve"> with particular internal structure, which may be repeated in various places within a unit (e.g. '</w:t>
+      </w:r>
+      <w:proofErr w:type="spellStart"/>
+      <w:r>
+        <w:t>turbidite</w:t>
+      </w:r>
+      <w:proofErr w:type="spellEnd"/>
+      <w:r>
+        <w:t xml:space="preserve"> sequence', 'point bar assemblage', '</w:t>
+      </w:r>
+      <w:proofErr w:type="spellStart"/>
+      <w:r>
+        <w:t>leucosome</w:t>
+      </w:r>
+      <w:proofErr w:type="spellEnd"/>
+      <w:r>
+        <w:t xml:space="preserve"> veins')</w:t>
+      </w:r>
+    </w:p>
+    <w:p>
+      <w:proofErr w:type="spellStart"/>
+      <w:r>
+        <w:t>CompositionPart</w:t>
+      </w:r>
+      <w:proofErr w:type="spellEnd"/>
+      <w:r>
+        <w:t xml:space="preserve"> </w:t>
+      </w:r>
+      <w:r>
+        <w:t>represent</w:t>
+      </w:r>
+      <w:r>
+        <w:t>s</w:t>
+      </w:r>
+      <w:r>
+        <w:t xml:space="preserve"> composition of a geologic unit in terms</w:t>
+      </w:r>
+      <w:r>
+        <w:t xml:space="preserve"> of earth material constituents (CompoundMaterial)</w:t>
+      </w:r>
       <w:bookmarkStart w:id="188" w:name="_GoBack"/>
       <w:bookmarkEnd w:id="188"/>
+    </w:p>
+    <w:p>
+      <w:pPr>
+        <w:keepNext/>
+      </w:pPr>
+      <w:r>
+        <w:rPr>
+          <w:noProof/>
+          <w:lang w:val="en-CA" w:eastAsia="en-CA"/>
+        </w:rPr>
+        <w:lastRenderedPageBreak/>
+        <w:drawing>
+          <wp:inline distT="0" distB="0" distL="0" distR="0" wp14:anchorId="51023BD4" wp14:editId="5DBE2023">
+            <wp:extent cx="5486400" cy="3359238"/>
+            <wp:effectExtent l="0" t="0" r="0" b="0"/>
+            <wp:docPr id="13" name="Picture 13"/>
+            <wp:cNvGraphicFramePr>
+              <a:graphicFrameLocks xmlns:a="http://schemas.openxmlformats.org/drawingml/2006/main" noChangeAspect="1"/>
+            </wp:cNvGraphicFramePr>
+            <a:graphic xmlns:a="http://schemas.openxmlformats.org/drawingml/2006/main">
+              <a:graphicData uri="http://schemas.openxmlformats.org/drawingml/2006/picture">
+                <pic:pic xmlns:pic="http://schemas.openxmlformats.org/drawingml/2006/picture">
+                  <pic:nvPicPr>
+                    <pic:cNvPr id="0" name="Picture 2"/>
+                    <pic:cNvPicPr>
+                      <a:picLocks noChangeAspect="1" noChangeArrowheads="1"/>
+                    </pic:cNvPicPr>
+                  </pic:nvPicPr>
+                  <pic:blipFill>
+                    <a:blip r:embed="rId25">
+                      <a:extLst>
+                        <a:ext uri="{28A0092B-C50C-407E-A947-70E740481C1C}">
+                          <a14:useLocalDpi xmlns:a14="http://schemas.microsoft.com/office/drawing/2010/main" val="0"/>
+                        </a:ext>
+                      </a:extLst>
+                    </a:blip>
+                    <a:srcRect/>
+                    <a:stretch>
+                      <a:fillRect/>
+                    </a:stretch>
+                  </pic:blipFill>
+                  <pic:spPr bwMode="auto">
+                    <a:xfrm>
+                      <a:off x="0" y="0"/>
+                      <a:ext cx="5486400" cy="3359238"/>
+                    </a:xfrm>
+                    <a:prstGeom prst="rect">
+                      <a:avLst/>
+                    </a:prstGeom>
+                    <a:noFill/>
+                    <a:ln>
+                      <a:noFill/>
+                    </a:ln>
+                  </pic:spPr>
+                </pic:pic>
+              </a:graphicData>
+            </a:graphic>
+          </wp:inline>
+        </w:drawing>
+      </w:r>
+    </w:p>
+    <w:p>
+      <w:pPr>
+        <w:pStyle w:val="Caption"/>
+      </w:pPr>
+      <w:r>
+        <w:t xml:space="preserve">Figure </w:t>
+      </w:r>
+      <w:r>
+        <w:fldChar w:fldCharType="begin"/>
+      </w:r>
+      <w:r>
+        <w:instrText xml:space="preserve"> SEQ Figure \* ARABIC </w:instrText>
+      </w:r>
+      <w:r>
+        <w:fldChar w:fldCharType="separate"/>
+      </w:r>
+      <w:r>
+        <w:rPr>
+          <w:noProof/>
+        </w:rPr>
+        <w:t>13</w:t>
+      </w:r>
+      <w:r>
+        <w:fldChar w:fldCharType="end"/>
+      </w:r>
+      <w:r>
+        <w:t xml:space="preserve"> : </w:t>
+      </w:r>
+      <w:proofErr w:type="spellStart"/>
+      <w:r>
+        <w:t>GeologicUnit</w:t>
+      </w:r>
+      <w:proofErr w:type="spellEnd"/>
+      <w:r>
+        <w:t xml:space="preserve"> diagram</w:t>
+      </w:r>
     </w:p>
     <w:p/>
     <w:p/>
     <w:p/>
-    <w:p/>
-    <w:p/>
     <w:p>
       <w:pPr>
         <w:pStyle w:val="Heading2"/>
@@ -44248,7 +44499,6 @@
         <w:rPr>
           <w:lang w:val="en-CA"/>
         </w:rPr>
-        <w:lastRenderedPageBreak/>
         <w:t xml:space="preserve">GeoSciML </w:t>
       </w:r>
       <w:r>
@@ -44288,7 +44538,14 @@
         <w:rPr>
           <w:lang w:val="en-CA"/>
         </w:rPr>
-        <w:t>-Specimen application schema extends the ISO19156 schema for Observations, Measurements and Sampling.  It specifically describes processes and results related to the analysis of (geological) samples using instruments, most commonly in a laboratory environment. (Design of this package is based upon, and extends, the MOLES v3 data model.)</w:t>
+        <w:t xml:space="preserve">-Specimen application schema extends the ISO19156 schema for Observations, Measurements and Sampling.  It specifically describes processes and </w:t>
+      </w:r>
+      <w:r>
+        <w:rPr>
+          <w:lang w:val="en-CA"/>
+        </w:rPr>
+        <w:lastRenderedPageBreak/>
+        <w:t>results related to the analysis of (geological) samples using instruments, most commonly in a laboratory environment. (Design of this package is based upon, and extends, the MOLES v3 data model.)</w:t>
       </w:r>
     </w:p>
     <w:p>
@@ -44533,7 +44790,7 @@
                 <w:lang w:val="en-CA" w:eastAsia="en-CA"/>
               </w:rPr>
             </w:pPr>
-            <w:hyperlink r:id="rId25" w:history="1">
+            <w:hyperlink r:id="rId26" w:history="1">
               <w:r>
                 <w:rPr>
                   <w:rFonts w:ascii="Consolas" w:hAnsi="Consolas" w:cs="Consolas"/>
@@ -44599,7 +44856,7 @@
                 <w:lang w:val="en-CA" w:eastAsia="en-CA"/>
               </w:rPr>
             </w:pPr>
-            <w:hyperlink r:id="rId26" w:history="1">
+            <w:hyperlink r:id="rId27" w:history="1">
               <w:r>
                 <w:rPr>
                   <w:rFonts w:ascii="Consolas" w:hAnsi="Consolas" w:cs="Consolas"/>
@@ -44664,7 +44921,7 @@
                 <w:lang w:val="en-CA" w:eastAsia="en-CA"/>
               </w:rPr>
             </w:pPr>
-            <w:hyperlink r:id="rId27" w:history="1">
+            <w:hyperlink r:id="rId28" w:history="1">
               <w:r>
                 <w:rPr>
                   <w:rFonts w:ascii="Consolas" w:hAnsi="Consolas" w:cs="Consolas"/>
@@ -44730,7 +44987,7 @@
                 <w:lang w:val="en-CA" w:eastAsia="en-CA"/>
               </w:rPr>
             </w:pPr>
-            <w:hyperlink r:id="rId28" w:history="1">
+            <w:hyperlink r:id="rId29" w:history="1">
               <w:r>
                 <w:rPr>
                   <w:rFonts w:ascii="Consolas" w:hAnsi="Consolas" w:cs="Consolas"/>
@@ -44795,7 +45052,7 @@
                 <w:lang w:val="en-CA" w:eastAsia="en-CA"/>
               </w:rPr>
             </w:pPr>
-            <w:hyperlink r:id="rId29" w:history="1">
+            <w:hyperlink r:id="rId30" w:history="1">
               <w:r>
                 <w:rPr>
                   <w:rStyle w:val="Hyperlink"/>
@@ -44860,7 +45117,7 @@
                 <w:lang w:val="en-CA" w:eastAsia="en-CA"/>
               </w:rPr>
             </w:pPr>
-            <w:hyperlink r:id="rId30" w:history="1">
+            <w:hyperlink r:id="rId31" w:history="1">
               <w:r>
                 <w:rPr>
                   <w:rStyle w:val="Hyperlink"/>
@@ -44924,7 +45181,7 @@
                 <w:lang w:val="en-CA" w:eastAsia="en-CA"/>
               </w:rPr>
             </w:pPr>
-            <w:hyperlink r:id="rId31" w:history="1">
+            <w:hyperlink r:id="rId32" w:history="1">
               <w:r>
                 <w:rPr>
                   <w:rStyle w:val="Hyperlink"/>
@@ -44998,7 +45255,7 @@
                 <w:lang w:val="en-CA" w:eastAsia="en-CA"/>
               </w:rPr>
             </w:pPr>
-            <w:hyperlink r:id="rId32" w:history="1">
+            <w:hyperlink r:id="rId33" w:history="1">
               <w:r>
                 <w:rPr>
                   <w:rStyle w:val="Hyperlink"/>
@@ -45071,7 +45328,7 @@
                 <w:lang w:val="en-CA" w:eastAsia="en-CA"/>
               </w:rPr>
             </w:pPr>
-            <w:hyperlink r:id="rId33" w:history="1">
+            <w:hyperlink r:id="rId34" w:history="1">
               <w:r>
                 <w:rPr>
                   <w:rStyle w:val="Hyperlink"/>
@@ -45145,7 +45402,7 @@
                 <w:lang w:val="en-CA" w:eastAsia="en-CA"/>
               </w:rPr>
             </w:pPr>
-            <w:hyperlink r:id="rId34" w:history="1">
+            <w:hyperlink r:id="rId35" w:history="1">
               <w:r>
                 <w:rPr>
                   <w:rStyle w:val="Hyperlink"/>
@@ -45218,7 +45475,7 @@
                 <w:lang w:val="en-CA" w:eastAsia="en-CA"/>
               </w:rPr>
             </w:pPr>
-            <w:hyperlink r:id="rId35" w:history="1">
+            <w:hyperlink r:id="rId36" w:history="1">
               <w:r>
                 <w:rPr>
                   <w:rStyle w:val="Hyperlink"/>
@@ -45292,7 +45549,7 @@
                 <w:lang w:val="en-CA" w:eastAsia="en-CA"/>
               </w:rPr>
             </w:pPr>
-            <w:hyperlink r:id="rId36" w:history="1">
+            <w:hyperlink r:id="rId37" w:history="1">
               <w:r>
                 <w:rPr>
                   <w:rStyle w:val="Hyperlink"/>
@@ -45342,7 +45599,6 @@
                 <w:szCs w:val="20"/>
                 <w:lang w:eastAsia="en-CA"/>
               </w:rPr>
-              <w:lastRenderedPageBreak/>
               <w:t>om</w:t>
             </w:r>
           </w:p>
@@ -45364,7 +45620,7 @@
                 <w:lang w:val="en-CA" w:eastAsia="en-CA"/>
               </w:rPr>
             </w:pPr>
-            <w:hyperlink r:id="rId37" w:history="1">
+            <w:hyperlink r:id="rId38" w:history="1">
               <w:r>
                 <w:rPr>
                   <w:rFonts w:ascii="Consolas" w:hAnsi="Consolas" w:cs="Consolas"/>
@@ -45430,7 +45686,7 @@
                 <w:lang w:val="en-CA" w:eastAsia="en-CA"/>
               </w:rPr>
             </w:pPr>
-            <w:hyperlink r:id="rId38" w:history="1">
+            <w:hyperlink r:id="rId39" w:history="1">
               <w:r>
                 <w:rPr>
                   <w:rFonts w:ascii="Consolas" w:hAnsi="Consolas" w:cs="Consolas"/>
@@ -45473,6 +45729,7 @@
                 <w:szCs w:val="20"/>
                 <w:lang w:eastAsia="en-CA"/>
               </w:rPr>
+              <w:lastRenderedPageBreak/>
               <w:t>sams</w:t>
             </w:r>
             <w:proofErr w:type="spellEnd"/>
@@ -45495,7 +45752,7 @@
                 <w:lang w:val="en-CA" w:eastAsia="en-CA"/>
               </w:rPr>
             </w:pPr>
-            <w:hyperlink r:id="rId39" w:history="1">
+            <w:hyperlink r:id="rId40" w:history="1">
               <w:r>
                 <w:rPr>
                   <w:rFonts w:ascii="Consolas" w:hAnsi="Consolas" w:cs="Consolas"/>
@@ -45559,7 +45816,7 @@
                 <w:lang w:val="en-CA" w:eastAsia="en-CA"/>
               </w:rPr>
             </w:pPr>
-            <w:hyperlink r:id="rId40" w:history="1">
+            <w:hyperlink r:id="rId41" w:history="1">
               <w:r>
                 <w:rPr>
                   <w:rFonts w:ascii="Consolas" w:hAnsi="Consolas" w:cs="Consolas"/>
@@ -45624,7 +45881,7 @@
                 <w:lang w:val="en-CA" w:eastAsia="en-CA"/>
               </w:rPr>
             </w:pPr>
-            <w:hyperlink r:id="rId41" w:history="1">
+            <w:hyperlink r:id="rId42" w:history="1">
               <w:r>
                 <w:rPr>
                   <w:rFonts w:ascii="Consolas" w:hAnsi="Consolas" w:cs="Consolas"/>
@@ -45690,7 +45947,7 @@
                 <w:lang w:val="en-CA" w:eastAsia="en-CA"/>
               </w:rPr>
             </w:pPr>
-            <w:hyperlink r:id="rId42" w:history="1">
+            <w:hyperlink r:id="rId43" w:history="1">
               <w:r>
                 <w:rPr>
                   <w:rFonts w:ascii="Consolas" w:hAnsi="Consolas" w:cs="Consolas"/>
@@ -45755,7 +46012,7 @@
                 <w:lang w:val="en-CA" w:eastAsia="en-CA"/>
               </w:rPr>
             </w:pPr>
-            <w:hyperlink r:id="rId43" w:history="1">
+            <w:hyperlink r:id="rId44" w:history="1">
               <w:r>
                 <w:rPr>
                   <w:rFonts w:ascii="Consolas" w:hAnsi="Consolas" w:cs="Consolas"/>
@@ -46920,7 +47177,6 @@
                 <w:rStyle w:val="requri"/>
                 <w:lang w:val="en-CA"/>
               </w:rPr>
-              <w:lastRenderedPageBreak/>
               <w:t>/</w:t>
             </w:r>
             <w:proofErr w:type="spellStart"/>
@@ -47028,6 +47284,7 @@
                 <w:rStyle w:val="requri"/>
                 <w:lang w:val="en-CA"/>
               </w:rPr>
+              <w:lastRenderedPageBreak/>
               <w:t>/</w:t>
             </w:r>
             <w:proofErr w:type="spellStart"/>
@@ -47887,7 +48144,6 @@
         <w:rPr>
           <w:lang w:val="en-CA"/>
         </w:rPr>
-        <w:lastRenderedPageBreak/>
         <w:t>Media Types for any data encoding(s)</w:t>
       </w:r>
       <w:bookmarkEnd w:id="192"/>
@@ -47902,7 +48158,14 @@
         <w:rPr>
           <w:lang w:val="en-CA"/>
         </w:rPr>
-        <w:t>A section describing the MIME-types to be used is mandatory for any standard involving data encodings. If no suitable MIME type exists in http://www.iana.org/assignments/media-types/index.html then this section may be used to define a new MIME type for registration with IANA.</w:t>
+        <w:t xml:space="preserve">A section describing the MIME-types to be used is mandatory for any standard involving data encodings. If no suitable MIME type exists in </w:t>
+      </w:r>
+      <w:r>
+        <w:rPr>
+          <w:lang w:val="en-CA"/>
+        </w:rPr>
+        <w:lastRenderedPageBreak/>
+        <w:t>http://www.iana.org/assignments/media-types/index.html then this section may be used to define a new MIME type for registration with IANA.</w:t>
       </w:r>
     </w:p>
     <w:p>
@@ -48609,7 +48872,7 @@
       </w:r>
     </w:p>
     <w:sectPr>
-      <w:footerReference w:type="default" r:id="rId44"/>
+      <w:footerReference w:type="default" r:id="rId45"/>
       <w:pgSz w:w="12240" w:h="15840"/>
       <w:pgMar w:top="1440" w:right="1800" w:bottom="1440" w:left="1800" w:header="720" w:footer="720" w:gutter="0"/>
       <w:cols w:space="720"/>
@@ -49031,7 +49294,7 @@
           <w:rPr>
             <w:noProof/>
           </w:rPr>
-          <w:t>48</w:t>
+          <w:t>45</w:t>
         </w:r>
         <w:r>
           <w:rPr>
@@ -53807,7 +54070,7 @@
 </file>
 
 <file path=customXml/itemProps1.xml><?xml version="1.0" encoding="utf-8"?>
-<ds:datastoreItem xmlns:ds="http://schemas.openxmlformats.org/officeDocument/2006/customXml" ds:itemID="{92AFD007-B173-4D64-A3C6-E9437BF3345E}">
+<ds:datastoreItem xmlns:ds="http://schemas.openxmlformats.org/officeDocument/2006/customXml" ds:itemID="{E13C55C1-1133-418F-91AE-4E85C6178832}">
   <ds:schemaRefs>
     <ds:schemaRef ds:uri="http://schemas.openxmlformats.org/officeDocument/2006/bibliography"/>
   </ds:schemaRefs>

</xml_diff>

<commit_message>
fixed "black box" issue (http://superuser.com/questions/238077/word-heading-number-blacked-out) for levels x.x.x
git-svn-id: https://svnserv.csiro.au/svn/ext/GeoSciML@4968 910a3654-de2c-0410-bd95-d62e98ccebcd
</commit_message>
<xml_diff>
--- a/trunk/schemas/geosciml40.docx
+++ b/trunk/schemas/geosciml40.docx
@@ -5173,13 +5173,7 @@
         <w:rPr>
           <w:lang w:val="en-CA"/>
         </w:rPr>
-        <w:t xml:space="preserve"> is organised into 6 application </w:t>
-      </w:r>
-      <w:r>
-        <w:rPr>
-          <w:lang w:val="en-CA"/>
-        </w:rPr>
-        <w:t>packages (</w:t>
+        <w:t xml:space="preserve"> is organised into 6 application packages (</w:t>
       </w:r>
       <w:r>
         <w:rPr>
@@ -6430,8 +6424,6 @@
           <w:numId w:val="16"/>
         </w:numPr>
       </w:pPr>
-      <w:bookmarkStart w:id="30" w:name="_GoBack"/>
-      <w:bookmarkEnd w:id="30"/>
     </w:p>
     <w:p/>
     <w:p>
@@ -7013,16 +7005,16 @@
           <w:lang w:val="en-CA"/>
         </w:rPr>
       </w:pPr>
-      <w:bookmarkStart w:id="31" w:name="_Toc377112004"/>
-      <w:bookmarkStart w:id="32" w:name="_Toc428885193"/>
+      <w:bookmarkStart w:id="30" w:name="_Toc377112004"/>
+      <w:bookmarkStart w:id="31" w:name="_Toc428885193"/>
       <w:r>
         <w:rPr>
           <w:lang w:val="en-CA"/>
         </w:rPr>
         <w:t>Requirement</w:t>
       </w:r>
+      <w:bookmarkEnd w:id="30"/>
       <w:bookmarkEnd w:id="31"/>
-      <w:bookmarkEnd w:id="32"/>
     </w:p>
     <w:p>
       <w:pPr>
@@ -7241,19 +7233,19 @@
           <w:lang w:val="en-CA"/>
         </w:rPr>
       </w:pPr>
-      <w:bookmarkStart w:id="33" w:name="_Toc356480502"/>
-      <w:bookmarkStart w:id="34" w:name="_Toc377112005"/>
-      <w:bookmarkStart w:id="35" w:name="_Toc428885194"/>
-      <w:bookmarkStart w:id="36" w:name="_Toc356480505"/>
+      <w:bookmarkStart w:id="32" w:name="_Toc356480502"/>
+      <w:bookmarkStart w:id="33" w:name="_Toc377112005"/>
+      <w:bookmarkStart w:id="34" w:name="_Toc428885194"/>
+      <w:bookmarkStart w:id="35" w:name="_Toc356480505"/>
       <w:r>
         <w:rPr>
           <w:lang w:val="en-CA"/>
         </w:rPr>
         <w:t>Conformance class</w:t>
       </w:r>
+      <w:bookmarkEnd w:id="32"/>
       <w:bookmarkEnd w:id="33"/>
       <w:bookmarkEnd w:id="34"/>
-      <w:bookmarkEnd w:id="35"/>
     </w:p>
     <w:p>
       <w:pPr>
@@ -7653,7 +7645,7 @@
           <w:lang w:val="en-CA"/>
         </w:rPr>
       </w:pPr>
-      <w:commentRangeStart w:id="37"/>
+      <w:commentRangeStart w:id="36"/>
       <w:r>
         <w:rPr>
           <w:rFonts w:ascii="Courier New" w:hAnsi="Courier New" w:cs="Courier New"/>
@@ -8370,13 +8362,13 @@
         </w:rPr>
         <w:t>&gt;</w:t>
       </w:r>
-      <w:commentRangeEnd w:id="37"/>
+      <w:commentRangeEnd w:id="36"/>
       <w:r>
         <w:rPr>
           <w:rStyle w:val="CommentReference"/>
           <w:lang w:val="en-CA"/>
         </w:rPr>
-        <w:commentReference w:id="37"/>
+        <w:commentReference w:id="36"/>
       </w:r>
     </w:p>
     <w:p>
@@ -8386,16 +8378,340 @@
           <w:lang w:val="en-CA"/>
         </w:rPr>
       </w:pPr>
-      <w:bookmarkStart w:id="38" w:name="_Toc377112006"/>
-      <w:bookmarkStart w:id="39" w:name="_Toc428885195"/>
+      <w:bookmarkStart w:id="37" w:name="_Toc377112006"/>
+      <w:bookmarkStart w:id="38" w:name="_Toc428885195"/>
       <w:r>
         <w:rPr>
           <w:lang w:val="en-CA"/>
         </w:rPr>
         <w:t>Identifiers</w:t>
       </w:r>
-      <w:bookmarkEnd w:id="36"/>
+      <w:bookmarkEnd w:id="35"/>
+      <w:bookmarkEnd w:id="37"/>
       <w:bookmarkEnd w:id="38"/>
+    </w:p>
+    <w:p>
+      <w:pPr>
+        <w:rPr>
+          <w:lang w:val="en-CA"/>
+        </w:rPr>
+      </w:pPr>
+      <w:r>
+        <w:rPr>
+          <w:lang w:val="en-CA"/>
+        </w:rPr>
+        <w:t xml:space="preserve">The normative provisions in this specification are denoted by a URI constructed using this pattern: </w:t>
+      </w:r>
+    </w:p>
+    <w:p>
+      <w:pPr>
+        <w:ind w:firstLine="720"/>
+        <w:rPr>
+          <w:rFonts w:ascii="Consolas" w:hAnsi="Consolas" w:cs="Consolas"/>
+          <w:lang w:val="en-CA"/>
+        </w:rPr>
+      </w:pPr>
+      <w:r>
+        <w:rPr>
+          <w:rFonts w:ascii="Consolas" w:hAnsi="Consolas" w:cs="Consolas"/>
+          <w:lang w:val="en-CA"/>
+        </w:rPr>
+        <w:t xml:space="preserve">http://www.opengis.net/spec/{standard}/{m.n} </w:t>
+      </w:r>
+    </w:p>
+    <w:p>
+      <w:pPr>
+        <w:rPr>
+          <w:lang w:val="en-CA"/>
+        </w:rPr>
+      </w:pPr>
+      <w:r>
+        <w:rPr>
+          <w:lang w:val="en-CA"/>
+        </w:rPr>
+        <w:t xml:space="preserve">All requirements and conformance tests that appear in this document are denoted by partial URIs which </w:t>
+      </w:r>
+      <w:proofErr w:type="gramStart"/>
+      <w:r>
+        <w:rPr>
+          <w:lang w:val="en-CA"/>
+        </w:rPr>
+        <w:t>are</w:t>
+      </w:r>
+      <w:proofErr w:type="gramEnd"/>
+      <w:r>
+        <w:rPr>
+          <w:lang w:val="en-CA"/>
+        </w:rPr>
+        <w:t xml:space="preserve"> relative to this base. The identifier supports cross-referencing of class membership, dependencies, and links from each conformance test to the requirements tested. In this specification identifiers are expressed as partial URIs or paths, which can be appended to a base URI that identifies the specification as a whole in order to construct a complete URI for identification in an external context.</w:t>
+      </w:r>
+    </w:p>
+    <w:p>
+      <w:pPr>
+        <w:rPr>
+          <w:lang w:val="en-CA"/>
+        </w:rPr>
+      </w:pPr>
+      <w:r>
+        <w:rPr>
+          <w:lang w:val="en-CA"/>
+        </w:rPr>
+        <w:t xml:space="preserve">The URI for each requirements class has the form </w:t>
+      </w:r>
+    </w:p>
+    <w:p>
+      <w:pPr>
+        <w:rPr>
+          <w:rFonts w:ascii="Consolas" w:hAnsi="Consolas" w:cs="Consolas"/>
+          <w:lang w:val="en-CA"/>
+        </w:rPr>
+      </w:pPr>
+      <w:r>
+        <w:rPr>
+          <w:rFonts w:ascii="Consolas" w:hAnsi="Consolas" w:cs="Consolas"/>
+          <w:lang w:val="en-CA"/>
+        </w:rPr>
+        <w:t>http://www.opengis.net/spec/geosciml/4.0</w:t>
+      </w:r>
+      <w:r>
+        <w:rPr>
+          <w:rFonts w:ascii="Consolas" w:hAnsi="Consolas" w:cs="Consolas"/>
+          <w:b/>
+          <w:lang w:val="en-CA"/>
+        </w:rPr>
+        <w:t>/req</w:t>
+      </w:r>
+      <w:proofErr w:type="gramStart"/>
+      <w:r>
+        <w:rPr>
+          <w:rFonts w:ascii="Consolas" w:hAnsi="Consolas" w:cs="Consolas"/>
+          <w:b/>
+          <w:lang w:val="en-CA"/>
+        </w:rPr>
+        <w:t>/[</w:t>
+      </w:r>
+      <w:proofErr w:type="gramEnd"/>
+      <w:r>
+        <w:rPr>
+          <w:rFonts w:ascii="Consolas" w:hAnsi="Consolas" w:cs="Consolas"/>
+          <w:b/>
+          <w:lang w:val="en-CA"/>
+        </w:rPr>
+        <w:t>classM]</w:t>
+      </w:r>
+      <w:r>
+        <w:rPr>
+          <w:rFonts w:ascii="Consolas" w:hAnsi="Consolas" w:cs="Consolas"/>
+          <w:lang w:val="en-CA"/>
+        </w:rPr>
+        <w:t>.</w:t>
+      </w:r>
+    </w:p>
+    <w:p>
+      <w:pPr>
+        <w:rPr>
+          <w:lang w:val="en-CA"/>
+        </w:rPr>
+      </w:pPr>
+      <w:r>
+        <w:rPr>
+          <w:lang w:val="en-CA"/>
+        </w:rPr>
+        <w:t>The URI for each requirement or recommendation has the form</w:t>
+      </w:r>
+    </w:p>
+    <w:p>
+      <w:pPr>
+        <w:rPr>
+          <w:rFonts w:ascii="Consolas" w:hAnsi="Consolas" w:cs="Consolas"/>
+          <w:lang w:val="en-CA"/>
+        </w:rPr>
+      </w:pPr>
+      <w:r>
+        <w:rPr>
+          <w:rFonts w:ascii="Consolas" w:hAnsi="Consolas" w:cs="Consolas"/>
+          <w:lang w:val="en-CA"/>
+        </w:rPr>
+        <w:t>http://www.opengis.net/spec/geosciml/4.0</w:t>
+      </w:r>
+      <w:r>
+        <w:rPr>
+          <w:rFonts w:ascii="Consolas" w:hAnsi="Consolas" w:cs="Consolas"/>
+          <w:b/>
+          <w:lang w:val="en-CA"/>
+        </w:rPr>
+        <w:t>/req</w:t>
+      </w:r>
+      <w:proofErr w:type="gramStart"/>
+      <w:r>
+        <w:rPr>
+          <w:rFonts w:ascii="Consolas" w:hAnsi="Consolas" w:cs="Consolas"/>
+          <w:b/>
+          <w:lang w:val="en-CA"/>
+        </w:rPr>
+        <w:t>/[</w:t>
+      </w:r>
+      <w:proofErr w:type="gramEnd"/>
+      <w:r>
+        <w:rPr>
+          <w:rFonts w:ascii="Consolas" w:hAnsi="Consolas" w:cs="Consolas"/>
+          <w:b/>
+          <w:lang w:val="en-CA"/>
+        </w:rPr>
+        <w:t>classM]/[reqN]</w:t>
+      </w:r>
+      <w:r>
+        <w:rPr>
+          <w:rFonts w:ascii="Consolas" w:hAnsi="Consolas" w:cs="Consolas"/>
+          <w:lang w:val="en-CA"/>
+        </w:rPr>
+        <w:t>.</w:t>
+      </w:r>
+    </w:p>
+    <w:p>
+      <w:pPr>
+        <w:rPr>
+          <w:lang w:val="en-CA"/>
+        </w:rPr>
+      </w:pPr>
+      <w:r>
+        <w:rPr>
+          <w:lang w:val="en-CA"/>
+        </w:rPr>
+        <w:t>The URI for each conformance class has the form</w:t>
+      </w:r>
+    </w:p>
+    <w:p>
+      <w:pPr>
+        <w:rPr>
+          <w:rFonts w:ascii="Consolas" w:hAnsi="Consolas" w:cs="Consolas"/>
+          <w:lang w:val="en-CA"/>
+        </w:rPr>
+      </w:pPr>
+      <w:r>
+        <w:rPr>
+          <w:rFonts w:ascii="Consolas" w:hAnsi="Consolas" w:cs="Consolas"/>
+          <w:lang w:val="en-CA"/>
+        </w:rPr>
+        <w:t>http://www.opengis.net/spec/geosciml/4.0</w:t>
+      </w:r>
+      <w:r>
+        <w:rPr>
+          <w:rFonts w:ascii="Consolas" w:hAnsi="Consolas" w:cs="Consolas"/>
+          <w:b/>
+          <w:lang w:val="en-CA"/>
+        </w:rPr>
+        <w:t>/conf</w:t>
+      </w:r>
+      <w:proofErr w:type="gramStart"/>
+      <w:r>
+        <w:rPr>
+          <w:rFonts w:ascii="Consolas" w:hAnsi="Consolas" w:cs="Consolas"/>
+          <w:b/>
+          <w:lang w:val="en-CA"/>
+        </w:rPr>
+        <w:t>/[</w:t>
+      </w:r>
+      <w:proofErr w:type="gramEnd"/>
+      <w:r>
+        <w:rPr>
+          <w:rFonts w:ascii="Consolas" w:hAnsi="Consolas" w:cs="Consolas"/>
+          <w:b/>
+          <w:lang w:val="en-CA"/>
+        </w:rPr>
+        <w:t>classM]</w:t>
+      </w:r>
+      <w:r>
+        <w:rPr>
+          <w:rFonts w:ascii="Consolas" w:hAnsi="Consolas" w:cs="Consolas"/>
+          <w:lang w:val="en-CA"/>
+        </w:rPr>
+        <w:t>.</w:t>
+      </w:r>
+    </w:p>
+    <w:p>
+      <w:pPr>
+        <w:rPr>
+          <w:lang w:val="en-CA"/>
+        </w:rPr>
+      </w:pPr>
+      <w:r>
+        <w:rPr>
+          <w:lang w:val="en-CA"/>
+        </w:rPr>
+        <w:t>The URI for each conformance test has the form</w:t>
+      </w:r>
+    </w:p>
+    <w:p>
+      <w:pPr>
+        <w:rPr>
+          <w:rFonts w:ascii="Consolas" w:hAnsi="Consolas" w:cs="Consolas"/>
+          <w:lang w:val="en-CA"/>
+        </w:rPr>
+      </w:pPr>
+      <w:r>
+        <w:rPr>
+          <w:rFonts w:ascii="Consolas" w:hAnsi="Consolas" w:cs="Consolas"/>
+          <w:lang w:val="en-CA"/>
+        </w:rPr>
+        <w:t>http://www.opengis.net/spec/geosciml/4.0</w:t>
+      </w:r>
+      <w:r>
+        <w:rPr>
+          <w:rFonts w:ascii="Consolas" w:hAnsi="Consolas" w:cs="Consolas"/>
+          <w:b/>
+          <w:lang w:val="en-CA"/>
+        </w:rPr>
+        <w:t>/conf</w:t>
+      </w:r>
+      <w:proofErr w:type="gramStart"/>
+      <w:r>
+        <w:rPr>
+          <w:rFonts w:ascii="Consolas" w:hAnsi="Consolas" w:cs="Consolas"/>
+          <w:b/>
+          <w:lang w:val="en-CA"/>
+        </w:rPr>
+        <w:t>/[</w:t>
+      </w:r>
+      <w:proofErr w:type="gramEnd"/>
+      <w:r>
+        <w:rPr>
+          <w:rFonts w:ascii="Consolas" w:hAnsi="Consolas" w:cs="Consolas"/>
+          <w:b/>
+          <w:lang w:val="en-CA"/>
+        </w:rPr>
+        <w:t>classM]/[testN]</w:t>
+      </w:r>
+      <w:r>
+        <w:rPr>
+          <w:rFonts w:ascii="Consolas" w:hAnsi="Consolas" w:cs="Consolas"/>
+          <w:lang w:val="en-CA"/>
+        </w:rPr>
+        <w:t>.</w:t>
+      </w:r>
+    </w:p>
+    <w:p>
+      <w:pPr>
+        <w:rPr>
+          <w:lang w:val="en-CA"/>
+        </w:rPr>
+      </w:pPr>
+    </w:p>
+    <w:p>
+      <w:pPr>
+        <w:pStyle w:val="Heading1"/>
+        <w:rPr>
+          <w:lang w:val="en-CA"/>
+        </w:rPr>
+      </w:pPr>
+      <w:bookmarkStart w:id="39" w:name="_Toc337499855"/>
+      <w:r>
+        <w:rPr>
+          <w:lang w:val="en-CA"/>
+        </w:rPr>
+        <w:lastRenderedPageBreak/>
+        <w:t>Clauses not Containing Normative Material</w:t>
+      </w:r>
       <w:bookmarkEnd w:id="39"/>
     </w:p>
     <w:p>
@@ -8408,317 +8724,22 @@
         <w:rPr>
           <w:lang w:val="en-CA"/>
         </w:rPr>
-        <w:t xml:space="preserve">The normative provisions in this specification are denoted by a URI constructed using this pattern: </w:t>
+        <w:t>Paragraph</w:t>
       </w:r>
     </w:p>
     <w:p>
       <w:pPr>
-        <w:ind w:firstLine="720"/>
-        <w:rPr>
-          <w:rFonts w:ascii="Consolas" w:hAnsi="Consolas" w:cs="Consolas"/>
-          <w:lang w:val="en-CA"/>
-        </w:rPr>
-      </w:pPr>
-      <w:r>
-        <w:rPr>
-          <w:rFonts w:ascii="Consolas" w:hAnsi="Consolas" w:cs="Consolas"/>
-          <w:lang w:val="en-CA"/>
-        </w:rPr>
-        <w:t xml:space="preserve">http://www.opengis.net/spec/{standard}/{m.n} </w:t>
-      </w:r>
-    </w:p>
-    <w:p>
-      <w:pPr>
-        <w:rPr>
-          <w:lang w:val="en-CA"/>
-        </w:rPr>
-      </w:pPr>
-      <w:r>
-        <w:rPr>
-          <w:lang w:val="en-CA"/>
-        </w:rPr>
-        <w:t xml:space="preserve">All requirements and conformance tests that appear in this document are denoted by partial URIs which </w:t>
-      </w:r>
-      <w:proofErr w:type="gramStart"/>
-      <w:r>
-        <w:rPr>
-          <w:lang w:val="en-CA"/>
-        </w:rPr>
-        <w:t>are</w:t>
-      </w:r>
-      <w:proofErr w:type="gramEnd"/>
-      <w:r>
-        <w:rPr>
-          <w:lang w:val="en-CA"/>
-        </w:rPr>
-        <w:t xml:space="preserve"> relative to this base. The identifier supports cross-referencing of class membership, dependencies, and links from each conformance test to the requirements tested. In this specification identifiers are expressed as partial URIs or paths, which can be appended to a base URI that identifies the specification as a whole in order to construct a complete URI for identification in an external context.</w:t>
-      </w:r>
-    </w:p>
-    <w:p>
-      <w:pPr>
-        <w:rPr>
-          <w:lang w:val="en-CA"/>
-        </w:rPr>
-      </w:pPr>
-      <w:r>
-        <w:rPr>
-          <w:lang w:val="en-CA"/>
-        </w:rPr>
-        <w:t xml:space="preserve">The URI for each requirements class has the form </w:t>
-      </w:r>
-    </w:p>
-    <w:p>
-      <w:pPr>
-        <w:rPr>
-          <w:rFonts w:ascii="Consolas" w:hAnsi="Consolas" w:cs="Consolas"/>
-          <w:lang w:val="en-CA"/>
-        </w:rPr>
-      </w:pPr>
-      <w:r>
-        <w:rPr>
-          <w:rFonts w:ascii="Consolas" w:hAnsi="Consolas" w:cs="Consolas"/>
-          <w:lang w:val="en-CA"/>
-        </w:rPr>
-        <w:t>http://www.opengis.net/spec/geosciml/4.0</w:t>
-      </w:r>
-      <w:r>
-        <w:rPr>
-          <w:rFonts w:ascii="Consolas" w:hAnsi="Consolas" w:cs="Consolas"/>
-          <w:b/>
-          <w:lang w:val="en-CA"/>
-        </w:rPr>
-        <w:t>/req</w:t>
-      </w:r>
-      <w:proofErr w:type="gramStart"/>
-      <w:r>
-        <w:rPr>
-          <w:rFonts w:ascii="Consolas" w:hAnsi="Consolas" w:cs="Consolas"/>
-          <w:b/>
-          <w:lang w:val="en-CA"/>
-        </w:rPr>
-        <w:t>/[</w:t>
-      </w:r>
-      <w:proofErr w:type="gramEnd"/>
-      <w:r>
-        <w:rPr>
-          <w:rFonts w:ascii="Consolas" w:hAnsi="Consolas" w:cs="Consolas"/>
-          <w:b/>
-          <w:lang w:val="en-CA"/>
-        </w:rPr>
-        <w:t>classM]</w:t>
-      </w:r>
-      <w:r>
-        <w:rPr>
-          <w:rFonts w:ascii="Consolas" w:hAnsi="Consolas" w:cs="Consolas"/>
-          <w:lang w:val="en-CA"/>
-        </w:rPr>
-        <w:t>.</w:t>
-      </w:r>
-    </w:p>
-    <w:p>
-      <w:pPr>
-        <w:rPr>
-          <w:lang w:val="en-CA"/>
-        </w:rPr>
-      </w:pPr>
-      <w:r>
-        <w:rPr>
-          <w:lang w:val="en-CA"/>
-        </w:rPr>
-        <w:t>The URI for each requirement or recommendation has the form</w:t>
-      </w:r>
-    </w:p>
-    <w:p>
-      <w:pPr>
-        <w:rPr>
-          <w:rFonts w:ascii="Consolas" w:hAnsi="Consolas" w:cs="Consolas"/>
-          <w:lang w:val="en-CA"/>
-        </w:rPr>
-      </w:pPr>
-      <w:r>
-        <w:rPr>
-          <w:rFonts w:ascii="Consolas" w:hAnsi="Consolas" w:cs="Consolas"/>
-          <w:lang w:val="en-CA"/>
-        </w:rPr>
-        <w:t>http://www.opengis.net/spec/geosciml/4.0</w:t>
-      </w:r>
-      <w:r>
-        <w:rPr>
-          <w:rFonts w:ascii="Consolas" w:hAnsi="Consolas" w:cs="Consolas"/>
-          <w:b/>
-          <w:lang w:val="en-CA"/>
-        </w:rPr>
-        <w:t>/req</w:t>
-      </w:r>
-      <w:proofErr w:type="gramStart"/>
-      <w:r>
-        <w:rPr>
-          <w:rFonts w:ascii="Consolas" w:hAnsi="Consolas" w:cs="Consolas"/>
-          <w:b/>
-          <w:lang w:val="en-CA"/>
-        </w:rPr>
-        <w:t>/[</w:t>
-      </w:r>
-      <w:proofErr w:type="gramEnd"/>
-      <w:r>
-        <w:rPr>
-          <w:rFonts w:ascii="Consolas" w:hAnsi="Consolas" w:cs="Consolas"/>
-          <w:b/>
-          <w:lang w:val="en-CA"/>
-        </w:rPr>
-        <w:t>classM]/[reqN]</w:t>
-      </w:r>
-      <w:r>
-        <w:rPr>
-          <w:rFonts w:ascii="Consolas" w:hAnsi="Consolas" w:cs="Consolas"/>
-          <w:lang w:val="en-CA"/>
-        </w:rPr>
-        <w:t>.</w:t>
-      </w:r>
-    </w:p>
-    <w:p>
-      <w:pPr>
-        <w:rPr>
-          <w:lang w:val="en-CA"/>
-        </w:rPr>
-      </w:pPr>
-      <w:r>
-        <w:rPr>
-          <w:lang w:val="en-CA"/>
-        </w:rPr>
-        <w:t>The URI for each conformance class has the form</w:t>
-      </w:r>
-    </w:p>
-    <w:p>
-      <w:pPr>
-        <w:rPr>
-          <w:rFonts w:ascii="Consolas" w:hAnsi="Consolas" w:cs="Consolas"/>
-          <w:lang w:val="en-CA"/>
-        </w:rPr>
-      </w:pPr>
-      <w:r>
-        <w:rPr>
-          <w:rFonts w:ascii="Consolas" w:hAnsi="Consolas" w:cs="Consolas"/>
-          <w:lang w:val="en-CA"/>
-        </w:rPr>
-        <w:t>http://www.opengis.net/spec/geosciml/4.0</w:t>
-      </w:r>
-      <w:r>
-        <w:rPr>
-          <w:rFonts w:ascii="Consolas" w:hAnsi="Consolas" w:cs="Consolas"/>
-          <w:b/>
-          <w:lang w:val="en-CA"/>
-        </w:rPr>
-        <w:t>/conf</w:t>
-      </w:r>
-      <w:proofErr w:type="gramStart"/>
-      <w:r>
-        <w:rPr>
-          <w:rFonts w:ascii="Consolas" w:hAnsi="Consolas" w:cs="Consolas"/>
-          <w:b/>
-          <w:lang w:val="en-CA"/>
-        </w:rPr>
-        <w:t>/[</w:t>
-      </w:r>
-      <w:proofErr w:type="gramEnd"/>
-      <w:r>
-        <w:rPr>
-          <w:rFonts w:ascii="Consolas" w:hAnsi="Consolas" w:cs="Consolas"/>
-          <w:b/>
-          <w:lang w:val="en-CA"/>
-        </w:rPr>
-        <w:t>classM]</w:t>
-      </w:r>
-      <w:r>
-        <w:rPr>
-          <w:rFonts w:ascii="Consolas" w:hAnsi="Consolas" w:cs="Consolas"/>
-          <w:lang w:val="en-CA"/>
-        </w:rPr>
-        <w:t>.</w:t>
-      </w:r>
-    </w:p>
-    <w:p>
-      <w:pPr>
-        <w:rPr>
-          <w:lang w:val="en-CA"/>
-        </w:rPr>
-      </w:pPr>
-      <w:r>
-        <w:rPr>
-          <w:lang w:val="en-CA"/>
-        </w:rPr>
-        <w:t>The URI for each conformance test has the form</w:t>
-      </w:r>
-    </w:p>
-    <w:p>
-      <w:pPr>
-        <w:rPr>
-          <w:rFonts w:ascii="Consolas" w:hAnsi="Consolas" w:cs="Consolas"/>
-          <w:lang w:val="en-CA"/>
-        </w:rPr>
-      </w:pPr>
-      <w:r>
-        <w:rPr>
-          <w:rFonts w:ascii="Consolas" w:hAnsi="Consolas" w:cs="Consolas"/>
-          <w:lang w:val="en-CA"/>
-        </w:rPr>
-        <w:t>http://www.opengis.net/spec/geosciml/4.0</w:t>
-      </w:r>
-      <w:r>
-        <w:rPr>
-          <w:rFonts w:ascii="Consolas" w:hAnsi="Consolas" w:cs="Consolas"/>
-          <w:b/>
-          <w:lang w:val="en-CA"/>
-        </w:rPr>
-        <w:t>/conf</w:t>
-      </w:r>
-      <w:proofErr w:type="gramStart"/>
-      <w:r>
-        <w:rPr>
-          <w:rFonts w:ascii="Consolas" w:hAnsi="Consolas" w:cs="Consolas"/>
-          <w:b/>
-          <w:lang w:val="en-CA"/>
-        </w:rPr>
-        <w:t>/[</w:t>
-      </w:r>
-      <w:proofErr w:type="gramEnd"/>
-      <w:r>
-        <w:rPr>
-          <w:rFonts w:ascii="Consolas" w:hAnsi="Consolas" w:cs="Consolas"/>
-          <w:b/>
-          <w:lang w:val="en-CA"/>
-        </w:rPr>
-        <w:t>classM]/[testN]</w:t>
-      </w:r>
-      <w:r>
-        <w:rPr>
-          <w:rFonts w:ascii="Consolas" w:hAnsi="Consolas" w:cs="Consolas"/>
-          <w:lang w:val="en-CA"/>
-        </w:rPr>
-        <w:t>.</w:t>
-      </w:r>
-    </w:p>
-    <w:p>
-      <w:pPr>
-        <w:rPr>
-          <w:lang w:val="en-CA"/>
-        </w:rPr>
-      </w:pPr>
-    </w:p>
-    <w:p>
-      <w:pPr>
-        <w:pStyle w:val="Heading1"/>
-        <w:rPr>
-          <w:lang w:val="en-CA"/>
-        </w:rPr>
-      </w:pPr>
-      <w:bookmarkStart w:id="40" w:name="_Toc337499855"/>
-      <w:r>
-        <w:rPr>
-          <w:lang w:val="en-CA"/>
-        </w:rPr>
-        <w:lastRenderedPageBreak/>
-        <w:t>Clauses not Containing Normative Material</w:t>
+        <w:pStyle w:val="Heading2"/>
+        <w:rPr>
+          <w:lang w:val="en-CA"/>
+        </w:rPr>
+      </w:pPr>
+      <w:bookmarkStart w:id="40" w:name="_Toc337499856"/>
+      <w:r>
+        <w:rPr>
+          <w:lang w:val="en-CA"/>
+        </w:rPr>
+        <w:t>Clauses not containing normative material sub-clause 1</w:t>
       </w:r>
       <w:bookmarkEnd w:id="40"/>
     </w:p>
@@ -8737,48 +8758,13 @@
     </w:p>
     <w:p>
       <w:pPr>
-        <w:pStyle w:val="Heading2"/>
-        <w:rPr>
-          <w:lang w:val="en-CA"/>
-        </w:rPr>
-      </w:pPr>
-      <w:bookmarkStart w:id="41" w:name="_Toc337499856"/>
-      <w:r>
-        <w:rPr>
-          <w:lang w:val="en-CA"/>
-        </w:rPr>
-        <w:t>Clauses not containing normative material sub-clause 1</w:t>
+        <w:pStyle w:val="Heading3"/>
+      </w:pPr>
+      <w:bookmarkStart w:id="41" w:name="_Toc337499857"/>
+      <w:r>
+        <w:t>Clauses not containing normative material sub-clause 2</w:t>
       </w:r>
       <w:bookmarkEnd w:id="41"/>
-    </w:p>
-    <w:p>
-      <w:pPr>
-        <w:rPr>
-          <w:lang w:val="en-CA"/>
-        </w:rPr>
-      </w:pPr>
-      <w:r>
-        <w:rPr>
-          <w:lang w:val="en-CA"/>
-        </w:rPr>
-        <w:t>Paragraph</w:t>
-      </w:r>
-    </w:p>
-    <w:p>
-      <w:pPr>
-        <w:pStyle w:val="Heading3"/>
-        <w:rPr>
-          <w:lang w:val="en-CA"/>
-        </w:rPr>
-      </w:pPr>
-      <w:bookmarkStart w:id="42" w:name="_Toc337499857"/>
-      <w:r>
-        <w:rPr>
-          <w:lang w:val="en-CA"/>
-        </w:rPr>
-        <w:t>Clauses not containing normative material sub-clause 2</w:t>
-      </w:r>
-      <w:bookmarkEnd w:id="42"/>
     </w:p>
     <w:p>
       <w:pPr>
@@ -9396,7 +9382,7 @@
                 <w:lang w:val="en-CA"/>
               </w:rPr>
             </w:pPr>
-            <w:bookmarkStart w:id="43" w:name="req_1"/>
+            <w:bookmarkStart w:id="42" w:name="req_1"/>
             <w:r>
               <w:rPr>
                 <w:rFonts w:eastAsia="MS Mincho"/>
@@ -9482,7 +9468,7 @@
               <w:t>-entity-name</w:t>
             </w:r>
           </w:p>
-          <w:bookmarkEnd w:id="43"/>
+          <w:bookmarkEnd w:id="42"/>
           <w:p>
             <w:pPr>
               <w:spacing w:before="100" w:beforeAutospacing="1" w:after="100" w:afterAutospacing="1" w:line="230" w:lineRule="atLeast"/>
@@ -10066,6 +10052,8 @@
           <w:lang w:val="en-CA"/>
         </w:rPr>
       </w:pPr>
+      <w:bookmarkStart w:id="43" w:name="_GoBack"/>
+      <w:bookmarkEnd w:id="43"/>
       <w:r>
         <w:rPr>
           <w:lang w:val="en-CA"/>
@@ -11242,7 +11230,7 @@
         </w:rPr>
         <w:lastRenderedPageBreak/>
         <w:drawing>
-          <wp:inline distT="0" distB="0" distL="0" distR="0" wp14:anchorId="5863EFB3" wp14:editId="0CEF8411">
+          <wp:inline distT="0" distB="0" distL="0" distR="0" wp14:anchorId="681B9A4C" wp14:editId="05FB47E1">
             <wp:extent cx="4972050" cy="5572125"/>
             <wp:effectExtent l="0" t="0" r="0" b="0"/>
             <wp:docPr id="95" name="Image 95"/>
@@ -12938,7 +12926,7 @@
         </w:rPr>
         <w:lastRenderedPageBreak/>
         <w:drawing>
-          <wp:inline distT="0" distB="0" distL="0" distR="0" wp14:anchorId="5BAA3214" wp14:editId="2B50020F">
+          <wp:inline distT="0" distB="0" distL="0" distR="0" wp14:anchorId="1401364B" wp14:editId="0D8C8D87">
             <wp:extent cx="5486400" cy="4153147"/>
             <wp:effectExtent l="0" t="0" r="0" b="0"/>
             <wp:docPr id="1" name="Image 1"/>
@@ -13434,7 +13422,7 @@
           <w:lang w:val="en-CA" w:eastAsia="en-CA"/>
         </w:rPr>
         <w:drawing>
-          <wp:inline distT="0" distB="0" distL="0" distR="0" wp14:anchorId="376BB64B" wp14:editId="3A3D219B">
+          <wp:inline distT="0" distB="0" distL="0" distR="0" wp14:anchorId="641E22F2" wp14:editId="732F92E0">
             <wp:extent cx="2514951" cy="3353268"/>
             <wp:effectExtent l="0" t="0" r="0" b="0"/>
             <wp:docPr id="6" name="Picture 6"/>
@@ -17634,7 +17622,7 @@
           <w:lang w:val="en-CA" w:eastAsia="en-CA"/>
         </w:rPr>
         <w:drawing>
-          <wp:inline distT="0" distB="0" distL="0" distR="0" wp14:anchorId="563F004A" wp14:editId="49FAED93">
+          <wp:inline distT="0" distB="0" distL="0" distR="0" wp14:anchorId="032289F9" wp14:editId="5F13CCD4">
             <wp:extent cx="2515235" cy="3601085"/>
             <wp:effectExtent l="0" t="0" r="0" b="0"/>
             <wp:docPr id="3" name="Picture 3"/>
@@ -21929,7 +21917,7 @@
           <w:lang w:val="en-CA" w:eastAsia="en-CA"/>
         </w:rPr>
         <w:drawing>
-          <wp:inline distT="0" distB="0" distL="0" distR="0" wp14:anchorId="3A790050" wp14:editId="4F0DC3B8">
+          <wp:inline distT="0" distB="0" distL="0" distR="0" wp14:anchorId="15A5C3C7" wp14:editId="13545CD9">
             <wp:extent cx="2514951" cy="2257740"/>
             <wp:effectExtent l="0" t="0" r="0" b="9525"/>
             <wp:docPr id="4" name="Picture 4"/>
@@ -24542,7 +24530,7 @@
           <w:lang w:val="en-CA" w:eastAsia="en-CA"/>
         </w:rPr>
         <w:drawing>
-          <wp:inline distT="0" distB="0" distL="0" distR="0" wp14:anchorId="5E1A4EB2" wp14:editId="3249EF3C">
+          <wp:inline distT="0" distB="0" distL="0" distR="0" wp14:anchorId="267AA31C" wp14:editId="49D03E71">
             <wp:extent cx="2514951" cy="2648320"/>
             <wp:effectExtent l="0" t="0" r="0" b="0"/>
             <wp:docPr id="7" name="Picture 7"/>
@@ -27951,7 +27939,7 @@
           <w:lang w:val="en-CA" w:eastAsia="en-CA"/>
         </w:rPr>
         <w:drawing>
-          <wp:inline distT="0" distB="0" distL="0" distR="0" wp14:anchorId="596BB234" wp14:editId="13A053D4">
+          <wp:inline distT="0" distB="0" distL="0" distR="0" wp14:anchorId="54F843A6" wp14:editId="534825E6">
             <wp:extent cx="2514951" cy="3477111"/>
             <wp:effectExtent l="0" t="0" r="0" b="9525"/>
             <wp:docPr id="8" name="Picture 8"/>
@@ -32555,7 +32543,7 @@
           <w:lang w:val="en-CA" w:eastAsia="en-CA"/>
         </w:rPr>
         <w:drawing>
-          <wp:inline distT="0" distB="0" distL="0" distR="0" wp14:anchorId="08BCA4D1" wp14:editId="480B8D43">
+          <wp:inline distT="0" distB="0" distL="0" distR="0" wp14:anchorId="11E2C64B" wp14:editId="43DDE7A3">
             <wp:extent cx="2514951" cy="3600953"/>
             <wp:effectExtent l="0" t="0" r="0" b="0"/>
             <wp:docPr id="9" name="Picture 9"/>
@@ -37878,7 +37866,7 @@
         </w:rPr>
         <w:lastRenderedPageBreak/>
         <w:drawing>
-          <wp:inline distT="0" distB="0" distL="0" distR="0" wp14:anchorId="7E372B0A" wp14:editId="257B0776">
+          <wp:inline distT="0" distB="0" distL="0" distR="0" wp14:anchorId="330C417D" wp14:editId="78393A1D">
             <wp:extent cx="2514951" cy="3057952"/>
             <wp:effectExtent l="0" t="0" r="0" b="9525"/>
             <wp:docPr id="10" name="Picture 10"/>
@@ -41783,7 +41771,7 @@
         </w:rPr>
         <w:lastRenderedPageBreak/>
         <w:drawing>
-          <wp:inline distT="0" distB="0" distL="0" distR="0" wp14:anchorId="7BD9F1D6" wp14:editId="731F92E1">
+          <wp:inline distT="0" distB="0" distL="0" distR="0" wp14:anchorId="46776558" wp14:editId="6D77AFB7">
             <wp:extent cx="5486400" cy="3034925"/>
             <wp:effectExtent l="0" t="0" r="0" b="0"/>
             <wp:docPr id="11" name="Picture 11"/>
@@ -44786,7 +44774,7 @@
         </w:rPr>
         <w:lastRenderedPageBreak/>
         <w:drawing>
-          <wp:inline distT="0" distB="0" distL="0" distR="0" wp14:anchorId="1D52B08F" wp14:editId="084C2A4E">
+          <wp:inline distT="0" distB="0" distL="0" distR="0" wp14:anchorId="239CFC03" wp14:editId="587CD4BB">
             <wp:extent cx="5486400" cy="3359238"/>
             <wp:effectExtent l="0" t="0" r="0" b="0"/>
             <wp:docPr id="13" name="Picture 13"/>
@@ -50795,7 +50783,7 @@
       </w:r>
     </w:p>
   </w:comment>
-  <w:comment w:id="37" w:author="Eric Boisvert" w:date="2015-10-01T17:39:00Z" w:initials="EB/L">
+  <w:comment w:id="36" w:author="Eric Boisvert" w:date="2015-10-01T17:39:00Z" w:initials="EB/L">
     <w:p>
       <w:pPr>
         <w:pStyle w:val="CommentText"/>
@@ -51192,7 +51180,7 @@
           <w:rPr>
             <w:noProof/>
           </w:rPr>
-          <w:t>13</w:t>
+          <w:t>18</w:t>
         </w:r>
         <w:r>
           <w:rPr>
@@ -52772,7 +52760,7 @@
   <w:abstractNum w:abstractNumId="15">
     <w:nsid w:val="7AE74056"/>
     <w:multiLevelType w:val="multilevel"/>
-    <w:tmpl w:val="3EC2E5A6"/>
+    <w:tmpl w:val="C7DCC762"/>
     <w:lvl w:ilvl="0">
       <w:start w:val="1"/>
       <w:numFmt w:val="decimal"/>
@@ -56084,7 +56072,7 @@
 </file>
 
 <file path=customXml/itemProps1.xml><?xml version="1.0" encoding="utf-8"?>
-<ds:datastoreItem xmlns:ds="http://schemas.openxmlformats.org/officeDocument/2006/customXml" ds:itemID="{227CD687-46A9-4E37-ACFD-463EB29FC597}">
+<ds:datastoreItem xmlns:ds="http://schemas.openxmlformats.org/officeDocument/2006/customXml" ds:itemID="{E3DD9838-2F95-4819-8A24-F1AB3B38EFB6}">
   <ds:schemaRefs>
     <ds:schemaRef ds:uri="http://schemas.openxmlformats.org/officeDocument/2006/bibliography"/>
   </ds:schemaRefs>

</xml_diff>

<commit_message>
added note about cardinality
git-svn-id: https://svnserv.csiro.au/svn/ext/GeoSciML@4969 910a3654-de2c-0410-bd95-d62e98ccebcd
</commit_message>
<xml_diff>
--- a/trunk/schemas/geosciml40.docx
+++ b/trunk/schemas/geosciml40.docx
@@ -8947,6 +8947,468 @@
     </w:p>
     <w:p>
       <w:pPr>
+        <w:pStyle w:val="Heading3"/>
+        <w:rPr>
+          <w:lang w:val="en-CA"/>
+        </w:rPr>
+      </w:pPr>
+      <w:r>
+        <w:rPr>
+          <w:lang w:val="en-CA"/>
+        </w:rPr>
+        <w:t>Property cardinality</w:t>
+      </w:r>
+    </w:p>
+    <w:p>
+      <w:pPr>
+        <w:rPr>
+          <w:lang w:val="en-CA"/>
+        </w:rPr>
+      </w:pPr>
+      <w:r>
+        <w:rPr>
+          <w:lang w:val="en-CA"/>
+        </w:rPr>
+        <w:t xml:space="preserve">All properties that could be made optional are optional in </w:t>
+      </w:r>
+      <w:proofErr w:type="spellStart"/>
+      <w:r>
+        <w:rPr>
+          <w:lang w:val="en-CA"/>
+        </w:rPr>
+        <w:t>GeoSciML</w:t>
+      </w:r>
+      <w:proofErr w:type="spellEnd"/>
+      <w:r>
+        <w:rPr>
+          <w:lang w:val="en-CA"/>
+        </w:rPr>
+        <w:t xml:space="preserve"> 4.0.  This is a complete reversal of 3.2 where all properties were made mandatory, forcing the data provider to document why the property was missing using “</w:t>
+      </w:r>
+      <w:proofErr w:type="spellStart"/>
+      <w:r>
+        <w:rPr>
+          <w:lang w:val="en-CA"/>
+        </w:rPr>
+        <w:t>nillables</w:t>
+      </w:r>
+      <w:proofErr w:type="spellEnd"/>
+      <w:r>
+        <w:rPr>
+          <w:lang w:val="en-CA"/>
+        </w:rPr>
+        <w:t xml:space="preserve">”.  This design attracted a lot of criticism (not necessary for </w:t>
+      </w:r>
+      <w:proofErr w:type="spellStart"/>
+      <w:r>
+        <w:rPr>
+          <w:lang w:val="en-CA"/>
+        </w:rPr>
+        <w:t>GeoSciML</w:t>
+      </w:r>
+      <w:proofErr w:type="spellEnd"/>
+      <w:r>
+        <w:rPr>
+          <w:lang w:val="en-CA"/>
+        </w:rPr>
+        <w:t xml:space="preserve"> but other communities presented with the same pattern) from application developers and data providers that consider the filling the instance with nil properties as “unnecessary verbose” and a waste of bandwidth.  This issue is a real concern for mobile applications where payload has an impact on user experience. </w:t>
+      </w:r>
+    </w:p>
+    <w:p>
+      <w:pPr>
+        <w:rPr>
+          <w:lang w:val="en-CA"/>
+        </w:rPr>
+      </w:pPr>
+      <w:r>
+        <w:rPr>
+          <w:lang w:val="en-CA"/>
+        </w:rPr>
+        <w:lastRenderedPageBreak/>
+        <w:t xml:space="preserve">It has been argued that </w:t>
+      </w:r>
+      <w:proofErr w:type="spellStart"/>
+      <w:r>
+        <w:rPr>
+          <w:lang w:val="en-CA"/>
+        </w:rPr>
+        <w:t>nillable</w:t>
+      </w:r>
+      <w:proofErr w:type="spellEnd"/>
+      <w:r>
+        <w:rPr>
+          <w:lang w:val="en-CA"/>
+        </w:rPr>
+        <w:t xml:space="preserve"> properties are just a verbose absent value, but </w:t>
+      </w:r>
+      <w:proofErr w:type="spellStart"/>
+      <w:r>
+        <w:rPr>
+          <w:lang w:val="en-CA"/>
+        </w:rPr>
+        <w:t>nillable</w:t>
+      </w:r>
+      <w:proofErr w:type="spellEnd"/>
+      <w:r>
+        <w:rPr>
+          <w:lang w:val="en-CA"/>
+        </w:rPr>
+        <w:t xml:space="preserve"> properties actually carry </w:t>
+      </w:r>
+      <w:r>
+        <w:rPr>
+          <w:lang w:val="en-CA"/>
+        </w:rPr>
+        <w:t xml:space="preserve">useful or even required </w:t>
+      </w:r>
+      <w:r>
+        <w:rPr>
+          <w:lang w:val="en-CA"/>
+        </w:rPr>
+        <w:t xml:space="preserve">information – through </w:t>
+      </w:r>
+      <w:proofErr w:type="spellStart"/>
+      <w:r>
+        <w:rPr>
+          <w:lang w:val="en-CA"/>
+        </w:rPr>
+        <w:t>nilReason</w:t>
+      </w:r>
+      <w:proofErr w:type="spellEnd"/>
+      <w:r>
+        <w:rPr>
+          <w:lang w:val="en-CA"/>
+        </w:rPr>
+        <w:t xml:space="preserve"> attribute in XML- in certain use cases, such a legally bounded data exchange scenarios. </w:t>
+      </w:r>
+    </w:p>
+    <w:p>
+      <w:pPr>
+        <w:pStyle w:val="Heading3"/>
+        <w:rPr>
+          <w:lang w:val="en-CA"/>
+        </w:rPr>
+      </w:pPr>
+      <w:commentRangeStart w:id="42"/>
+      <w:r>
+        <w:rPr>
+          <w:lang w:val="en-CA"/>
+        </w:rPr>
+        <w:t>Observed absence</w:t>
+      </w:r>
+      <w:commentRangeEnd w:id="42"/>
+      <w:r>
+        <w:rPr>
+          <w:rStyle w:val="CommentReference"/>
+          <w:rFonts w:cs="Times New Roman"/>
+          <w:b w:val="0"/>
+          <w:bCs w:val="0"/>
+        </w:rPr>
+        <w:commentReference w:id="42"/>
+      </w:r>
+    </w:p>
+    <w:p>
+      <w:pPr>
+        <w:rPr>
+          <w:lang w:val="en-CA"/>
+        </w:rPr>
+      </w:pPr>
+      <w:r>
+        <w:rPr>
+          <w:lang w:val="en-CA"/>
+        </w:rPr>
+        <w:t>There are situation in geology where the abse</w:t>
+      </w:r>
+      <w:r>
+        <w:rPr>
+          <w:lang w:val="en-CA"/>
+        </w:rPr>
+        <w:t xml:space="preserve">nce of something is actually </w:t>
+      </w:r>
+      <w:r>
+        <w:rPr>
+          <w:lang w:val="en-CA"/>
+        </w:rPr>
+        <w:t xml:space="preserve">important information (as opposed to “unknown” presence).  Certain </w:t>
+      </w:r>
+      <w:proofErr w:type="spellStart"/>
+      <w:r>
+        <w:rPr>
+          <w:lang w:val="en-CA"/>
+        </w:rPr>
+        <w:t>biostratigraphic</w:t>
+      </w:r>
+      <w:proofErr w:type="spellEnd"/>
+      <w:r>
+        <w:rPr>
+          <w:lang w:val="en-CA"/>
+        </w:rPr>
+        <w:t xml:space="preserve"> units are defined by the absence of </w:t>
+      </w:r>
+      <w:r>
+        <w:rPr>
+          <w:lang w:val="en-CA"/>
+        </w:rPr>
+        <w:t xml:space="preserve">marker </w:t>
+      </w:r>
+      <w:r>
+        <w:rPr>
+          <w:lang w:val="en-CA"/>
+        </w:rPr>
+        <w:t>specie</w:t>
+      </w:r>
+      <w:r>
+        <w:rPr>
+          <w:lang w:val="en-CA"/>
+        </w:rPr>
+        <w:t>s</w:t>
+      </w:r>
+      <w:r>
+        <w:rPr>
+          <w:lang w:val="en-CA"/>
+        </w:rPr>
+        <w:t>.</w:t>
+      </w:r>
+    </w:p>
+    <w:p>
+      <w:pPr>
+        <w:ind w:left="720"/>
+        <w:rPr>
+          <w:i/>
+        </w:rPr>
+      </w:pPr>
+      <w:proofErr w:type="spellStart"/>
+      <w:r>
+        <w:rPr>
+          <w:i/>
+        </w:rPr>
+        <w:t>Biostratigraphic</w:t>
+      </w:r>
+      <w:proofErr w:type="spellEnd"/>
+      <w:r>
+        <w:rPr>
+          <w:i/>
+        </w:rPr>
+        <w:t xml:space="preserve"> classification is also an early step in working out the stratigraphy of a region. </w:t>
+      </w:r>
+      <w:proofErr w:type="spellStart"/>
+      <w:r>
+        <w:rPr>
+          <w:i/>
+        </w:rPr>
+        <w:t>Biostratigraphic</w:t>
+      </w:r>
+      <w:proofErr w:type="spellEnd"/>
+      <w:r>
+        <w:rPr>
+          <w:i/>
+        </w:rPr>
+        <w:t xml:space="preserve"> units are based on the fossil content of the </w:t>
+      </w:r>
+      <w:proofErr w:type="spellStart"/>
+      <w:r>
+        <w:rPr>
+          <w:i/>
+        </w:rPr>
+        <w:t>rocks.The</w:t>
+      </w:r>
+      <w:proofErr w:type="spellEnd"/>
+      <w:r>
+        <w:rPr>
+          <w:i/>
+        </w:rPr>
+        <w:t xml:space="preserve"> selection and establishment of </w:t>
+      </w:r>
+      <w:proofErr w:type="spellStart"/>
+      <w:r>
+        <w:rPr>
+          <w:i/>
+        </w:rPr>
+        <w:t>biostratigraphic</w:t>
+      </w:r>
+      <w:proofErr w:type="spellEnd"/>
+      <w:r>
+        <w:rPr>
+          <w:i/>
+        </w:rPr>
+        <w:t xml:space="preserve"> units are not determined by the lithologic composition of the strata, except that the presence or </w:t>
+      </w:r>
+      <w:commentRangeStart w:id="43"/>
+      <w:r>
+        <w:rPr>
+          <w:i/>
+        </w:rPr>
+        <w:t>absence of fossils</w:t>
+      </w:r>
+      <w:commentRangeEnd w:id="43"/>
+      <w:r>
+        <w:rPr>
+          <w:rStyle w:val="CommentReference"/>
+        </w:rPr>
+        <w:commentReference w:id="43"/>
+      </w:r>
+      <w:r>
+        <w:rPr>
+          <w:i/>
+        </w:rPr>
+        <w:t xml:space="preserve"> and the kind of fossils present, may be related to the type and </w:t>
+      </w:r>
+      <w:proofErr w:type="spellStart"/>
+      <w:r>
+        <w:rPr>
+          <w:i/>
+        </w:rPr>
+        <w:t>lithofacies</w:t>
+      </w:r>
+      <w:proofErr w:type="spellEnd"/>
+      <w:r>
+        <w:rPr>
+          <w:i/>
+        </w:rPr>
+        <w:t xml:space="preserve"> of the rocks in which they are found.</w:t>
+      </w:r>
+    </w:p>
+    <w:p>
+      <w:pPr>
+        <w:ind w:left="720"/>
+        <w:jc w:val="right"/>
+        <w:rPr>
+          <w:i/>
+        </w:rPr>
+      </w:pPr>
+      <w:r>
+        <w:rPr>
+          <w:i/>
+        </w:rPr>
+        <w:t>International Stratigraphic Guide &lt;</w:t>
+      </w:r>
+      <w:hyperlink r:id="rId18" w:history="1">
+        <w:r>
+          <w:rPr>
+            <w:rStyle w:val="Hyperlink"/>
+            <w:i/>
+          </w:rPr>
+          <w:t>http://www.stratigraphy.org/upload/bak/rel.htm</w:t>
+        </w:r>
+      </w:hyperlink>
+      <w:r>
+        <w:rPr>
+          <w:i/>
+        </w:rPr>
+        <w:t>&gt;</w:t>
+      </w:r>
+    </w:p>
+    <w:p>
+      <w:pPr>
+        <w:rPr>
+          <w:lang w:val="en-CA"/>
+        </w:rPr>
+      </w:pPr>
+      <w:r>
+        <w:rPr>
+          <w:lang w:val="en-CA"/>
+        </w:rPr>
+        <w:t xml:space="preserve">Another example lies in </w:t>
+      </w:r>
+      <w:r>
+        <w:rPr>
+          <w:lang w:val="en-CA"/>
+        </w:rPr>
+        <w:t xml:space="preserve">description of </w:t>
+      </w:r>
+      <w:r>
+        <w:rPr>
+          <w:lang w:val="en-CA"/>
+        </w:rPr>
+        <w:t xml:space="preserve">metamorphic facies </w:t>
+      </w:r>
+      <w:r>
+        <w:rPr>
+          <w:lang w:val="en-CA"/>
+        </w:rPr>
+        <w:t>where absence or</w:t>
+      </w:r>
+      <w:bookmarkStart w:id="44" w:name="_GoBack"/>
+      <w:bookmarkEnd w:id="44"/>
+      <w:r>
+        <w:rPr>
+          <w:lang w:val="en-CA"/>
+        </w:rPr>
+        <w:t xml:space="preserve"> presence of certain index minerals informs the temperature and pressure conditions the rock experiences (</w:t>
+      </w:r>
+      <w:proofErr w:type="spellStart"/>
+      <w:r>
+        <w:rPr>
+          <w:lang w:val="en-CA"/>
+        </w:rPr>
+        <w:t>eg</w:t>
+      </w:r>
+      <w:proofErr w:type="spellEnd"/>
+      <w:r>
+        <w:rPr>
+          <w:lang w:val="en-CA"/>
+        </w:rPr>
+        <w:t xml:space="preserve">, </w:t>
+      </w:r>
+      <w:proofErr w:type="spellStart"/>
+      <w:r>
+        <w:rPr>
+          <w:lang w:val="en-CA"/>
+        </w:rPr>
+        <w:t>kyanite</w:t>
+      </w:r>
+      <w:proofErr w:type="spellEnd"/>
+      <w:r>
+        <w:rPr>
+          <w:lang w:val="en-CA"/>
+        </w:rPr>
+        <w:t xml:space="preserve"> for high pressure and low temperature).  </w:t>
+      </w:r>
+      <w:commentRangeStart w:id="45"/>
+      <w:r>
+        <w:rPr>
+          <w:lang w:val="en-CA"/>
+        </w:rPr>
+        <w:t xml:space="preserve">There is an obvious difference between reporting conformed absence of </w:t>
+      </w:r>
+      <w:proofErr w:type="spellStart"/>
+      <w:r>
+        <w:rPr>
+          <w:lang w:val="en-CA"/>
+        </w:rPr>
+        <w:t>kyanite</w:t>
+      </w:r>
+      <w:proofErr w:type="spellEnd"/>
+      <w:r>
+        <w:rPr>
+          <w:lang w:val="en-CA"/>
+        </w:rPr>
+        <w:t xml:space="preserve"> and the presence of </w:t>
+      </w:r>
+      <w:proofErr w:type="spellStart"/>
+      <w:r>
+        <w:rPr>
+          <w:lang w:val="en-CA"/>
+        </w:rPr>
+        <w:t>kyanite</w:t>
+      </w:r>
+      <w:proofErr w:type="spellEnd"/>
+      <w:r>
+        <w:rPr>
+          <w:lang w:val="en-CA"/>
+        </w:rPr>
+        <w:t xml:space="preserve"> if not known.</w:t>
+      </w:r>
+      <w:commentRangeEnd w:id="45"/>
+      <w:r>
+        <w:rPr>
+          <w:rStyle w:val="CommentReference"/>
+        </w:rPr>
+        <w:commentReference w:id="45"/>
+      </w:r>
+    </w:p>
+    <w:p>
+      <w:pPr>
         <w:rPr>
           <w:lang w:val="en-CA"/>
         </w:rPr>
@@ -9220,7 +9682,6 @@
                 <w:rFonts w:eastAsia="MS Mincho"/>
                 <w:lang w:val="en-CA"/>
               </w:rPr>
-              <w:lastRenderedPageBreak/>
               <w:t xml:space="preserve">Dependency </w:t>
             </w:r>
           </w:p>
@@ -9382,7 +9843,7 @@
                 <w:lang w:val="en-CA"/>
               </w:rPr>
             </w:pPr>
-            <w:bookmarkStart w:id="42" w:name="req_1"/>
+            <w:bookmarkStart w:id="46" w:name="req_1"/>
             <w:r>
               <w:rPr>
                 <w:rFonts w:eastAsia="MS Mincho"/>
@@ -9468,7 +9929,7 @@
               <w:t>-entity-name</w:t>
             </w:r>
           </w:p>
-          <w:bookmarkEnd w:id="42"/>
+          <w:bookmarkEnd w:id="46"/>
           <w:p>
             <w:pPr>
               <w:spacing w:before="100" w:beforeAutospacing="1" w:after="100" w:afterAutospacing="1" w:line="230" w:lineRule="atLeast"/>
@@ -9774,7 +10235,16 @@
                 <w:i/>
                 <w:lang w:val="en-CA"/>
               </w:rPr>
-              <w:t>Quantities and measurements SHALL have explicit units of measure specified using the URI for an individual from a class governed as an external ontology.</w:t>
+              <w:t xml:space="preserve">Quantities and measurements SHALL have explicit units of measure </w:t>
+            </w:r>
+            <w:r>
+              <w:rPr>
+                <w:rFonts w:eastAsia="MS Mincho"/>
+                <w:i/>
+                <w:lang w:val="en-CA"/>
+              </w:rPr>
+              <w:lastRenderedPageBreak/>
+              <w:t>specified using the URI for an individual from a class governed as an external ontology.</w:t>
             </w:r>
           </w:p>
         </w:tc>
@@ -9811,6 +10281,7 @@
                 <w:szCs w:val="20"/>
                 <w:lang w:val="en-CA"/>
               </w:rPr>
+              <w:lastRenderedPageBreak/>
               <w:t>Recommendation</w:t>
             </w:r>
           </w:p>
@@ -10052,8 +10523,6 @@
           <w:lang w:val="en-CA"/>
         </w:rPr>
       </w:pPr>
-      <w:bookmarkStart w:id="43" w:name="_GoBack"/>
-      <w:bookmarkEnd w:id="43"/>
       <w:r>
         <w:rPr>
           <w:lang w:val="en-CA"/>
@@ -10530,7 +10999,6 @@
         <w:rPr>
           <w:lang w:val="en-CA"/>
         </w:rPr>
-        <w:lastRenderedPageBreak/>
         <w:t>Quantities</w:t>
       </w:r>
     </w:p>
@@ -10681,6 +11149,7 @@
         <w:rPr>
           <w:lang w:val="en-CA"/>
         </w:rPr>
+        <w:lastRenderedPageBreak/>
         <w:t xml:space="preserve">Code lists </w:t>
       </w:r>
     </w:p>
@@ -11245,7 +11714,7 @@
                     <pic:cNvPicPr/>
                   </pic:nvPicPr>
                   <pic:blipFill>
-                    <a:blip r:embed="rId18"/>
+                    <a:blip r:embed="rId19"/>
                     <a:stretch>
                       <a:fillRect/>
                     </a:stretch>
@@ -12943,7 +13412,7 @@
                     </pic:cNvPicPr>
                   </pic:nvPicPr>
                   <pic:blipFill>
-                    <a:blip r:embed="rId19">
+                    <a:blip r:embed="rId20">
                       <a:extLst>
                         <a:ext uri="{28A0092B-C50C-407E-A947-70E740481C1C}">
                           <a14:useLocalDpi xmlns:a14="http://schemas.microsoft.com/office/drawing/2010/main" val="0"/>
@@ -12979,7 +13448,7 @@
       <w:pPr>
         <w:pStyle w:val="Caption"/>
       </w:pPr>
-      <w:bookmarkStart w:id="44" w:name="_Ref431555005"/>
+      <w:bookmarkStart w:id="47" w:name="_Ref431555005"/>
       <w:r>
         <w:t xml:space="preserve">Figure </w:t>
       </w:r>
@@ -13004,7 +13473,7 @@
         </w:rPr>
         <w:fldChar w:fldCharType="end"/>
       </w:r>
-      <w:bookmarkEnd w:id="44"/>
+      <w:bookmarkEnd w:id="47"/>
       <w:r>
         <w:t xml:space="preserve"> </w:t>
       </w:r>
@@ -13437,7 +13906,7 @@
                     <pic:cNvPicPr/>
                   </pic:nvPicPr>
                   <pic:blipFill>
-                    <a:blip r:embed="rId20"/>
+                    <a:blip r:embed="rId21"/>
                     <a:stretch>
                       <a:fillRect/>
                     </a:stretch>
@@ -16293,7 +16762,7 @@
                 <w:lang w:val="en-CA"/>
               </w:rPr>
             </w:pPr>
-            <w:commentRangeStart w:id="45"/>
+            <w:commentRangeStart w:id="48"/>
             <w:proofErr w:type="spellStart"/>
             <w:r>
               <w:rPr>
@@ -16334,7 +16803,7 @@
               </w:rPr>
               <w:t>MappedFeature</w:t>
             </w:r>
-            <w:commentRangeEnd w:id="45"/>
+            <w:commentRangeEnd w:id="48"/>
             <w:proofErr w:type="spellEnd"/>
             <w:r>
               <w:rPr>
@@ -16342,7 +16811,7 @@
                 <w:rFonts w:ascii="Times New Roman" w:eastAsia="Times New Roman" w:hAnsi="Times New Roman"/>
                 <w:lang w:val="en-US" w:eastAsia="en-US"/>
               </w:rPr>
-              <w:commentReference w:id="45"/>
+              <w:commentReference w:id="48"/>
             </w:r>
           </w:p>
         </w:tc>
@@ -17512,8 +17981,8 @@
         </w:rPr>
         <w:t>B</w:t>
       </w:r>
-      <w:bookmarkStart w:id="46" w:name="BKM_03A20E93_D10C_455A_8888_4A83A8C62628"/>
-      <w:bookmarkEnd w:id="46"/>
+      <w:bookmarkStart w:id="49" w:name="BKM_03A20E93_D10C_455A_8888_4A83A8C62628"/>
+      <w:bookmarkEnd w:id="49"/>
       <w:r>
         <w:rPr>
           <w:lang w:val="en-CA"/>
@@ -17639,7 +18108,7 @@
                     </pic:cNvPicPr>
                   </pic:nvPicPr>
                   <pic:blipFill>
-                    <a:blip r:embed="rId21">
+                    <a:blip r:embed="rId22">
                       <a:extLst>
                         <a:ext uri="{28A0092B-C50C-407E-A947-70E740481C1C}">
                           <a14:useLocalDpi xmlns:a14="http://schemas.microsoft.com/office/drawing/2010/main" val="0"/>
@@ -17814,8 +18283,8 @@
                 <w:lang w:val="en-CA"/>
               </w:rPr>
             </w:pPr>
-            <w:bookmarkStart w:id="47" w:name="BKM_82E84894_826F_4479_973A_CBC44C2E6336"/>
-            <w:bookmarkEnd w:id="47"/>
+            <w:bookmarkStart w:id="50" w:name="BKM_82E84894_826F_4479_973A_CBC44C2E6336"/>
+            <w:bookmarkEnd w:id="50"/>
             <w:r>
               <w:rPr>
                 <w:rFonts w:asciiTheme="minorHAnsi" w:hAnsiTheme="minorHAnsi" w:cs="Arial"/>
@@ -18062,8 +18531,8 @@
                 <w:lang w:val="en-CA"/>
               </w:rPr>
             </w:pPr>
-            <w:bookmarkStart w:id="48" w:name="BKM_2AC44CB2_D8AD_4710_965F_8C3E8A778226"/>
-            <w:bookmarkEnd w:id="48"/>
+            <w:bookmarkStart w:id="51" w:name="BKM_2AC44CB2_D8AD_4710_965F_8C3E8A778226"/>
+            <w:bookmarkEnd w:id="51"/>
             <w:r>
               <w:rPr>
                 <w:rFonts w:asciiTheme="minorHAnsi" w:hAnsiTheme="minorHAnsi" w:cs="Arial"/>
@@ -18176,8 +18645,8 @@
                 <w:lang w:val="en-CA"/>
               </w:rPr>
             </w:pPr>
-            <w:bookmarkStart w:id="49" w:name="BKM_1CCAFBF2_5AEE_4D8D_970F_45B148E97DED"/>
-            <w:bookmarkEnd w:id="49"/>
+            <w:bookmarkStart w:id="52" w:name="BKM_1CCAFBF2_5AEE_4D8D_970F_45B148E97DED"/>
+            <w:bookmarkEnd w:id="52"/>
             <w:r>
               <w:rPr>
                 <w:rFonts w:asciiTheme="minorHAnsi" w:hAnsiTheme="minorHAnsi" w:cs="Arial"/>
@@ -18287,8 +18756,8 @@
                 <w:lang w:val="en-CA"/>
               </w:rPr>
             </w:pPr>
-            <w:bookmarkStart w:id="50" w:name="BKM_988B3B2F_E5F0_47AC_B40B_3E7EB1B7F6A8"/>
-            <w:bookmarkEnd w:id="50"/>
+            <w:bookmarkStart w:id="53" w:name="BKM_988B3B2F_E5F0_47AC_B40B_3E7EB1B7F6A8"/>
+            <w:bookmarkEnd w:id="53"/>
             <w:r>
               <w:rPr>
                 <w:rFonts w:asciiTheme="minorHAnsi" w:hAnsiTheme="minorHAnsi" w:cs="Arial"/>
@@ -18423,8 +18892,8 @@
                 <w:lang w:val="en-CA"/>
               </w:rPr>
             </w:pPr>
-            <w:bookmarkStart w:id="51" w:name="BKM_D4489C08_74CE_4704_A313_E3DE8D8C2C02"/>
-            <w:bookmarkEnd w:id="51"/>
+            <w:bookmarkStart w:id="54" w:name="BKM_D4489C08_74CE_4704_A313_E3DE8D8C2C02"/>
+            <w:bookmarkEnd w:id="54"/>
             <w:r>
               <w:rPr>
                 <w:rFonts w:asciiTheme="minorHAnsi" w:hAnsiTheme="minorHAnsi" w:cs="Arial"/>
@@ -18556,8 +19025,8 @@
                 <w:lang w:val="en-CA"/>
               </w:rPr>
             </w:pPr>
-            <w:bookmarkStart w:id="52" w:name="BKM_3CED884F_4F1D_42D8_9256_BF8F325D7BF9"/>
-            <w:bookmarkEnd w:id="52"/>
+            <w:bookmarkStart w:id="55" w:name="BKM_3CED884F_4F1D_42D8_9256_BF8F325D7BF9"/>
+            <w:bookmarkEnd w:id="55"/>
             <w:proofErr w:type="spellStart"/>
             <w:r>
               <w:rPr>
@@ -18694,8 +19163,8 @@
                 <w:lang w:val="en-CA"/>
               </w:rPr>
             </w:pPr>
-            <w:bookmarkStart w:id="53" w:name="BKM_4D00B287_AF58_4181_BBC5_8A25643F2ECB"/>
-            <w:bookmarkEnd w:id="53"/>
+            <w:bookmarkStart w:id="56" w:name="BKM_4D00B287_AF58_4181_BBC5_8A25643F2ECB"/>
+            <w:bookmarkEnd w:id="56"/>
             <w:r>
               <w:rPr>
                 <w:rFonts w:asciiTheme="minorHAnsi" w:hAnsiTheme="minorHAnsi" w:cs="Arial"/>
@@ -18805,8 +19274,8 @@
                 <w:lang w:val="en-CA"/>
               </w:rPr>
             </w:pPr>
-            <w:bookmarkStart w:id="54" w:name="BKM_8130FE65_F0ED_41F2_ABFA_924F7CBE3C44"/>
-            <w:bookmarkEnd w:id="54"/>
+            <w:bookmarkStart w:id="57" w:name="BKM_8130FE65_F0ED_41F2_ABFA_924F7CBE3C44"/>
+            <w:bookmarkEnd w:id="57"/>
             <w:r>
               <w:rPr>
                 <w:rFonts w:asciiTheme="minorHAnsi" w:hAnsiTheme="minorHAnsi" w:cs="Arial"/>
@@ -18920,8 +19389,8 @@
                 <w:lang w:val="en-CA"/>
               </w:rPr>
             </w:pPr>
-            <w:bookmarkStart w:id="55" w:name="BKM_44DAEF74_D7B7_4FE5_8CBB_636851476829"/>
-            <w:bookmarkEnd w:id="55"/>
+            <w:bookmarkStart w:id="58" w:name="BKM_44DAEF74_D7B7_4FE5_8CBB_636851476829"/>
+            <w:bookmarkEnd w:id="58"/>
             <w:proofErr w:type="spellStart"/>
             <w:r>
               <w:rPr>
@@ -19077,8 +19546,8 @@
                 <w:lang w:val="en-CA"/>
               </w:rPr>
             </w:pPr>
-            <w:bookmarkStart w:id="56" w:name="BKM_3338A6EC_8A76_4151_9BBE_AF6AA6E7ABA5"/>
-            <w:bookmarkEnd w:id="56"/>
+            <w:bookmarkStart w:id="59" w:name="BKM_3338A6EC_8A76_4151_9BBE_AF6AA6E7ABA5"/>
+            <w:bookmarkEnd w:id="59"/>
             <w:proofErr w:type="spellStart"/>
             <w:r>
               <w:rPr>
@@ -19237,8 +19706,8 @@
                 <w:lang w:val="en-CA"/>
               </w:rPr>
             </w:pPr>
-            <w:bookmarkStart w:id="57" w:name="BKM_0695D395_0E6D_4C80_885E_54CD7307213E"/>
-            <w:bookmarkEnd w:id="57"/>
+            <w:bookmarkStart w:id="60" w:name="BKM_0695D395_0E6D_4C80_885E_54CD7307213E"/>
+            <w:bookmarkEnd w:id="60"/>
             <w:proofErr w:type="spellStart"/>
             <w:r>
               <w:rPr>
@@ -19372,8 +19841,8 @@
                 <w:lang w:val="en-CA"/>
               </w:rPr>
             </w:pPr>
-            <w:bookmarkStart w:id="58" w:name="BKM_83AB4886_B40B_45D9_93A6_9A7A11A1DB22"/>
-            <w:bookmarkEnd w:id="58"/>
+            <w:bookmarkStart w:id="61" w:name="BKM_83AB4886_B40B_45D9_93A6_9A7A11A1DB22"/>
+            <w:bookmarkEnd w:id="61"/>
             <w:proofErr w:type="spellStart"/>
             <w:r>
               <w:rPr>
@@ -19510,8 +19979,8 @@
                 <w:lang w:val="en-CA"/>
               </w:rPr>
             </w:pPr>
-            <w:bookmarkStart w:id="59" w:name="BKM_18DECF87_EACF_4237_B14D_5CBA397C8B9F"/>
-            <w:bookmarkEnd w:id="59"/>
+            <w:bookmarkStart w:id="62" w:name="BKM_18DECF87_EACF_4237_B14D_5CBA397C8B9F"/>
+            <w:bookmarkEnd w:id="62"/>
             <w:proofErr w:type="spellStart"/>
             <w:r>
               <w:rPr>
@@ -19623,8 +20092,8 @@
                 <w:lang w:val="en-CA"/>
               </w:rPr>
             </w:pPr>
-            <w:bookmarkStart w:id="60" w:name="BKM_A2513DE4_90C9_4111_97A5_8AB9734CC788"/>
-            <w:bookmarkEnd w:id="60"/>
+            <w:bookmarkStart w:id="63" w:name="BKM_A2513DE4_90C9_4111_97A5_8AB9734CC788"/>
+            <w:bookmarkEnd w:id="63"/>
             <w:proofErr w:type="spellStart"/>
             <w:r>
               <w:rPr>
@@ -19759,8 +20228,8 @@
                 <w:lang w:val="en-CA"/>
               </w:rPr>
             </w:pPr>
-            <w:bookmarkStart w:id="61" w:name="BKM_C29B4A43_BD79_4426_A200_1B1C1E4E23DB"/>
-            <w:bookmarkEnd w:id="61"/>
+            <w:bookmarkStart w:id="64" w:name="BKM_C29B4A43_BD79_4426_A200_1B1C1E4E23DB"/>
+            <w:bookmarkEnd w:id="64"/>
             <w:proofErr w:type="spellStart"/>
             <w:r>
               <w:rPr>
@@ -19958,8 +20427,8 @@
                 <w:lang w:val="en-CA"/>
               </w:rPr>
             </w:pPr>
-            <w:bookmarkStart w:id="62" w:name="BKM_D6389F0E_EB92_428D_B31C_62B7B2DE2191"/>
-            <w:bookmarkEnd w:id="62"/>
+            <w:bookmarkStart w:id="65" w:name="BKM_D6389F0E_EB92_428D_B31C_62B7B2DE2191"/>
+            <w:bookmarkEnd w:id="65"/>
             <w:proofErr w:type="spellStart"/>
             <w:r>
               <w:rPr>
@@ -20116,8 +20585,8 @@
                 <w:lang w:val="en-CA"/>
               </w:rPr>
             </w:pPr>
-            <w:bookmarkStart w:id="63" w:name="BKM_44662CA4_810A_46C1_8CCE_D899E8B34841"/>
-            <w:bookmarkEnd w:id="63"/>
+            <w:bookmarkStart w:id="66" w:name="BKM_44662CA4_810A_46C1_8CCE_D899E8B34841"/>
+            <w:bookmarkEnd w:id="66"/>
             <w:proofErr w:type="spellStart"/>
             <w:r>
               <w:rPr>
@@ -20229,8 +20698,8 @@
                 <w:lang w:val="en-CA"/>
               </w:rPr>
             </w:pPr>
-            <w:bookmarkStart w:id="64" w:name="BKM_A4ADBA47_2A66_4D31_B98E_429D2187557A"/>
-            <w:bookmarkEnd w:id="64"/>
+            <w:bookmarkStart w:id="67" w:name="BKM_A4ADBA47_2A66_4D31_B98E_429D2187557A"/>
+            <w:bookmarkEnd w:id="67"/>
             <w:r>
               <w:rPr>
                 <w:rFonts w:asciiTheme="minorHAnsi" w:hAnsiTheme="minorHAnsi" w:cs="Arial"/>
@@ -20365,8 +20834,8 @@
                 <w:lang w:val="en-CA"/>
               </w:rPr>
             </w:pPr>
-            <w:bookmarkStart w:id="65" w:name="BKM_6A453B7D_E05C_442A_9729_07602A0CE53F"/>
-            <w:bookmarkEnd w:id="65"/>
+            <w:bookmarkStart w:id="68" w:name="BKM_6A453B7D_E05C_442A_9729_07602A0CE53F"/>
+            <w:bookmarkEnd w:id="68"/>
             <w:proofErr w:type="spellStart"/>
             <w:r>
               <w:rPr>
@@ -20520,8 +20989,8 @@
                 <w:lang w:val="en-CA"/>
               </w:rPr>
             </w:pPr>
-            <w:bookmarkStart w:id="66" w:name="BKM_B674F95F_8259_4A18_BB9A_C7004F238C58"/>
-            <w:bookmarkEnd w:id="66"/>
+            <w:bookmarkStart w:id="69" w:name="BKM_B674F95F_8259_4A18_BB9A_C7004F238C58"/>
+            <w:bookmarkEnd w:id="69"/>
             <w:proofErr w:type="spellStart"/>
             <w:r>
               <w:rPr>
@@ -20656,8 +21125,8 @@
                 <w:lang w:val="en-CA"/>
               </w:rPr>
             </w:pPr>
-            <w:bookmarkStart w:id="67" w:name="BKM_99FA56C9_DF26_4FF5_AF2C_A1CA27033687"/>
-            <w:bookmarkEnd w:id="67"/>
+            <w:bookmarkStart w:id="70" w:name="BKM_99FA56C9_DF26_4FF5_AF2C_A1CA27033687"/>
+            <w:bookmarkEnd w:id="70"/>
             <w:proofErr w:type="spellStart"/>
             <w:r>
               <w:rPr>
@@ -20767,8 +21236,8 @@
                 <w:lang w:val="en-CA"/>
               </w:rPr>
             </w:pPr>
-            <w:bookmarkStart w:id="68" w:name="BKM_10DBF70D_6106_40F3_9F20_6815C31BFF23"/>
-            <w:bookmarkEnd w:id="68"/>
+            <w:bookmarkStart w:id="71" w:name="BKM_10DBF70D_6106_40F3_9F20_6815C31BFF23"/>
+            <w:bookmarkEnd w:id="71"/>
             <w:proofErr w:type="spellStart"/>
             <w:r>
               <w:rPr>
@@ -20884,8 +21353,8 @@
                 <w:lang w:val="en-CA"/>
               </w:rPr>
             </w:pPr>
-            <w:bookmarkStart w:id="69" w:name="BKM_156BACFD_61FB_4C7D_8E17_15915D5DC1EB"/>
-            <w:bookmarkEnd w:id="69"/>
+            <w:bookmarkStart w:id="72" w:name="BKM_156BACFD_61FB_4C7D_8E17_15915D5DC1EB"/>
+            <w:bookmarkEnd w:id="72"/>
             <w:r>
               <w:rPr>
                 <w:rFonts w:asciiTheme="minorHAnsi" w:hAnsiTheme="minorHAnsi" w:cs="Arial"/>
@@ -21017,8 +21486,8 @@
                 <w:lang w:val="en-CA"/>
               </w:rPr>
             </w:pPr>
-            <w:bookmarkStart w:id="70" w:name="BKM_660451F7_6344_4A08_8AF1_55EA34BAFC1E"/>
-            <w:bookmarkEnd w:id="70"/>
+            <w:bookmarkStart w:id="73" w:name="BKM_660451F7_6344_4A08_8AF1_55EA34BAFC1E"/>
+            <w:bookmarkEnd w:id="73"/>
             <w:r>
               <w:rPr>
                 <w:rFonts w:asciiTheme="minorHAnsi" w:hAnsiTheme="minorHAnsi" w:cs="Arial"/>
@@ -21756,7 +22225,7 @@
                 <w:lang w:val="en-CA"/>
               </w:rPr>
             </w:pPr>
-            <w:commentRangeStart w:id="71"/>
+            <w:commentRangeStart w:id="74"/>
             <w:r>
               <w:rPr>
                 <w:rStyle w:val="requri"/>
@@ -21838,14 +22307,14 @@
               </w:rPr>
               <w:t xml:space="preserve"> SHALL resolver to a metadata record.</w:t>
             </w:r>
-            <w:commentRangeEnd w:id="71"/>
+            <w:commentRangeEnd w:id="74"/>
             <w:r>
               <w:rPr>
                 <w:rStyle w:val="CommentReference"/>
                 <w:rFonts w:ascii="Times New Roman" w:eastAsia="Times New Roman" w:hAnsi="Times New Roman"/>
                 <w:lang w:val="en-US" w:eastAsia="en-US"/>
               </w:rPr>
-              <w:commentReference w:id="71"/>
+              <w:commentReference w:id="74"/>
             </w:r>
           </w:p>
         </w:tc>
@@ -21878,8 +22347,8 @@
         </w:rPr>
         <w:t>C</w:t>
       </w:r>
-      <w:bookmarkStart w:id="72" w:name="BKM_6A5667C6_1461_4AA7_BA98_1583B82E247C"/>
-      <w:bookmarkEnd w:id="72"/>
+      <w:bookmarkStart w:id="75" w:name="BKM_6A5667C6_1461_4AA7_BA98_1583B82E247C"/>
+      <w:bookmarkEnd w:id="75"/>
       <w:r>
         <w:rPr>
           <w:lang w:val="en-CA"/>
@@ -21932,7 +22401,7 @@
                     <pic:cNvPicPr/>
                   </pic:nvPicPr>
                   <pic:blipFill>
-                    <a:blip r:embed="rId22"/>
+                    <a:blip r:embed="rId23"/>
                     <a:stretch>
                       <a:fillRect/>
                     </a:stretch>
@@ -22188,8 +22657,8 @@
                 <w:lang w:val="en-CA"/>
               </w:rPr>
             </w:pPr>
-            <w:bookmarkStart w:id="73" w:name="BKM_DAD0F5C5_7ECC_4F46_8F23_D5FDAEC9FFF1"/>
-            <w:bookmarkEnd w:id="73"/>
+            <w:bookmarkStart w:id="76" w:name="BKM_DAD0F5C5_7ECC_4F46_8F23_D5FDAEC9FFF1"/>
+            <w:bookmarkEnd w:id="76"/>
             <w:r>
               <w:rPr>
                 <w:rFonts w:asciiTheme="minorHAnsi" w:hAnsiTheme="minorHAnsi" w:cs="Arial"/>
@@ -22436,8 +22905,8 @@
                 <w:lang w:val="en-CA"/>
               </w:rPr>
             </w:pPr>
-            <w:bookmarkStart w:id="74" w:name="BKM_29C4138F_4CAD_4B96_B0DF_B91BA8041A62"/>
-            <w:bookmarkEnd w:id="74"/>
+            <w:bookmarkStart w:id="77" w:name="BKM_29C4138F_4CAD_4B96_B0DF_B91BA8041A62"/>
+            <w:bookmarkEnd w:id="77"/>
             <w:r>
               <w:rPr>
                 <w:rFonts w:asciiTheme="minorHAnsi" w:hAnsiTheme="minorHAnsi" w:cs="Arial"/>
@@ -22550,8 +23019,8 @@
                 <w:lang w:val="en-CA"/>
               </w:rPr>
             </w:pPr>
-            <w:bookmarkStart w:id="75" w:name="BKM_6AE23AB8_B6A5_4B32_A803_62E099830E93"/>
-            <w:bookmarkEnd w:id="75"/>
+            <w:bookmarkStart w:id="78" w:name="BKM_6AE23AB8_B6A5_4B32_A803_62E099830E93"/>
+            <w:bookmarkEnd w:id="78"/>
             <w:r>
               <w:rPr>
                 <w:rFonts w:asciiTheme="minorHAnsi" w:hAnsiTheme="minorHAnsi" w:cs="Arial"/>
@@ -22661,8 +23130,8 @@
                 <w:lang w:val="en-CA"/>
               </w:rPr>
             </w:pPr>
-            <w:bookmarkStart w:id="76" w:name="BKM_66D56F45_5196_424F_92CB_6CB6778933A2"/>
-            <w:bookmarkEnd w:id="76"/>
+            <w:bookmarkStart w:id="79" w:name="BKM_66D56F45_5196_424F_92CB_6CB6778933A2"/>
+            <w:bookmarkEnd w:id="79"/>
             <w:proofErr w:type="spellStart"/>
             <w:r>
               <w:rPr>
@@ -22777,8 +23246,8 @@
                 <w:lang w:val="en-CA"/>
               </w:rPr>
             </w:pPr>
-            <w:bookmarkStart w:id="77" w:name="BKM_B569925A_5C18_4226_AFA5_D6C44B29D688"/>
-            <w:bookmarkEnd w:id="77"/>
+            <w:bookmarkStart w:id="80" w:name="BKM_B569925A_5C18_4226_AFA5_D6C44B29D688"/>
+            <w:bookmarkEnd w:id="80"/>
             <w:proofErr w:type="spellStart"/>
             <w:r>
               <w:rPr>
@@ -22912,8 +23381,8 @@
                 <w:lang w:val="en-CA"/>
               </w:rPr>
             </w:pPr>
-            <w:bookmarkStart w:id="78" w:name="BKM_20CF274F_94C7_43D3_9CCE_945071187259"/>
-            <w:bookmarkEnd w:id="78"/>
+            <w:bookmarkStart w:id="81" w:name="BKM_20CF274F_94C7_43D3_9CCE_945071187259"/>
+            <w:bookmarkEnd w:id="81"/>
             <w:proofErr w:type="spellStart"/>
             <w:r>
               <w:rPr>
@@ -23094,8 +23563,8 @@
                 <w:lang w:val="en-CA"/>
               </w:rPr>
             </w:pPr>
-            <w:bookmarkStart w:id="79" w:name="BKM_64FA9120_8C79_470F_A4AB_510E7868EC43"/>
-            <w:bookmarkEnd w:id="79"/>
+            <w:bookmarkStart w:id="82" w:name="BKM_64FA9120_8C79_470F_A4AB_510E7868EC43"/>
+            <w:bookmarkEnd w:id="82"/>
             <w:r>
               <w:rPr>
                 <w:rFonts w:asciiTheme="minorHAnsi" w:hAnsiTheme="minorHAnsi" w:cs="Arial"/>
@@ -23227,8 +23696,8 @@
                 <w:lang w:val="en-CA"/>
               </w:rPr>
             </w:pPr>
-            <w:bookmarkStart w:id="80" w:name="BKM_2D4CA786_8199_42B1_BAEE_B9D15F83512C"/>
-            <w:bookmarkEnd w:id="80"/>
+            <w:bookmarkStart w:id="83" w:name="BKM_2D4CA786_8199_42B1_BAEE_B9D15F83512C"/>
+            <w:bookmarkEnd w:id="83"/>
             <w:proofErr w:type="spellStart"/>
             <w:r>
               <w:rPr>
@@ -23341,8 +23810,8 @@
                 <w:lang w:val="en-CA"/>
               </w:rPr>
             </w:pPr>
-            <w:bookmarkStart w:id="81" w:name="BKM_E1914A18_F58F_4042_930D_7562E211135B"/>
-            <w:bookmarkEnd w:id="81"/>
+            <w:bookmarkStart w:id="84" w:name="BKM_E1914A18_F58F_4042_930D_7562E211135B"/>
+            <w:bookmarkEnd w:id="84"/>
             <w:proofErr w:type="spellStart"/>
             <w:r>
               <w:rPr>
@@ -23452,8 +23921,8 @@
                 <w:lang w:val="en-CA"/>
               </w:rPr>
             </w:pPr>
-            <w:bookmarkStart w:id="82" w:name="BKM_C97D1AD7_F437_45EE_9855_97FF220828AF"/>
-            <w:bookmarkEnd w:id="82"/>
+            <w:bookmarkStart w:id="85" w:name="BKM_C97D1AD7_F437_45EE_9855_97FF220828AF"/>
+            <w:bookmarkEnd w:id="85"/>
             <w:proofErr w:type="spellStart"/>
             <w:r>
               <w:rPr>
@@ -23566,8 +24035,8 @@
                 <w:lang w:val="en-CA"/>
               </w:rPr>
             </w:pPr>
-            <w:bookmarkStart w:id="83" w:name="BKM_66E2F147_939A_42E7_9DA7_BB7F5E616224"/>
-            <w:bookmarkEnd w:id="83"/>
+            <w:bookmarkStart w:id="86" w:name="BKM_66E2F147_939A_42E7_9DA7_BB7F5E616224"/>
+            <w:bookmarkEnd w:id="86"/>
             <w:proofErr w:type="spellStart"/>
             <w:r>
               <w:rPr>
@@ -23679,8 +24148,8 @@
                 <w:lang w:val="en-CA"/>
               </w:rPr>
             </w:pPr>
-            <w:bookmarkStart w:id="84" w:name="BKM_7A6AD652_753B_433E_B947_78BAF8E8FFBB"/>
-            <w:bookmarkEnd w:id="84"/>
+            <w:bookmarkStart w:id="87" w:name="BKM_7A6AD652_753B_433E_B947_78BAF8E8FFBB"/>
+            <w:bookmarkEnd w:id="87"/>
             <w:r>
               <w:rPr>
                 <w:rFonts w:asciiTheme="minorHAnsi" w:hAnsiTheme="minorHAnsi" w:cs="Arial"/>
@@ -23793,8 +24262,8 @@
                 <w:lang w:val="en-CA"/>
               </w:rPr>
             </w:pPr>
-            <w:bookmarkStart w:id="85" w:name="BKM_D64DC56C_F70A_4224_BA0C_96AAF9B173C3"/>
-            <w:bookmarkEnd w:id="85"/>
+            <w:bookmarkStart w:id="88" w:name="BKM_D64DC56C_F70A_4224_BA0C_96AAF9B173C3"/>
+            <w:bookmarkEnd w:id="88"/>
             <w:r>
               <w:rPr>
                 <w:rFonts w:asciiTheme="minorHAnsi" w:hAnsiTheme="minorHAnsi" w:cs="Arial"/>
@@ -24023,7 +24492,7 @@
                 <w:rFonts w:ascii="Times New Roman" w:eastAsia="Times New Roman" w:hAnsi="Times New Roman"/>
                 <w:lang w:val="en-US" w:eastAsia="en-US"/>
               </w:rPr>
-              <w:commentReference w:id="86"/>
+              <w:commentReference w:id="89"/>
             </w:r>
           </w:p>
         </w:tc>
@@ -24491,8 +24960,8 @@
         </w:rPr>
         <w:t>G</w:t>
       </w:r>
-      <w:bookmarkStart w:id="87" w:name="BKM_F594CD9C_5617_46AE_9ABE_FE6C018DDEAF"/>
-      <w:bookmarkEnd w:id="87"/>
+      <w:bookmarkStart w:id="90" w:name="BKM_F594CD9C_5617_46AE_9ABE_FE6C018DDEAF"/>
+      <w:bookmarkEnd w:id="90"/>
       <w:r>
         <w:rPr>
           <w:lang w:val="en-CA"/>
@@ -24545,7 +25014,7 @@
                     <pic:cNvPicPr/>
                   </pic:nvPicPr>
                   <pic:blipFill>
-                    <a:blip r:embed="rId23"/>
+                    <a:blip r:embed="rId24"/>
                     <a:stretch>
                       <a:fillRect/>
                     </a:stretch>
@@ -24800,8 +25269,8 @@
                 <w:lang w:val="en-CA"/>
               </w:rPr>
             </w:pPr>
-            <w:bookmarkStart w:id="88" w:name="BKM_5A4D9120_600F_4C3C_8ECF_EE7CFDB01C45"/>
-            <w:bookmarkEnd w:id="88"/>
+            <w:bookmarkStart w:id="91" w:name="BKM_5A4D9120_600F_4C3C_8ECF_EE7CFDB01C45"/>
+            <w:bookmarkEnd w:id="91"/>
             <w:r>
               <w:rPr>
                 <w:rFonts w:asciiTheme="minorHAnsi" w:hAnsiTheme="minorHAnsi" w:cs="Arial"/>
@@ -25059,8 +25528,8 @@
                 <w:lang w:val="en-CA"/>
               </w:rPr>
             </w:pPr>
-            <w:bookmarkStart w:id="89" w:name="BKM_411869C6_5FE7_4B45_A018_FC87FC6F1504"/>
-            <w:bookmarkEnd w:id="89"/>
+            <w:bookmarkStart w:id="92" w:name="BKM_411869C6_5FE7_4B45_A018_FC87FC6F1504"/>
+            <w:bookmarkEnd w:id="92"/>
             <w:r>
               <w:rPr>
                 <w:rFonts w:asciiTheme="minorHAnsi" w:hAnsiTheme="minorHAnsi" w:cs="Arial"/>
@@ -25196,8 +25665,8 @@
                 <w:lang w:val="en-CA"/>
               </w:rPr>
             </w:pPr>
-            <w:bookmarkStart w:id="90" w:name="BKM_9EE66924_CD8E_4920_8D93_B7C8D67F28AF"/>
-            <w:bookmarkEnd w:id="90"/>
+            <w:bookmarkStart w:id="93" w:name="BKM_9EE66924_CD8E_4920_8D93_B7C8D67F28AF"/>
+            <w:bookmarkEnd w:id="93"/>
             <w:r>
               <w:rPr>
                 <w:rFonts w:asciiTheme="minorHAnsi" w:hAnsiTheme="minorHAnsi" w:cs="Arial"/>
@@ -25307,8 +25776,8 @@
                 <w:lang w:val="en-CA"/>
               </w:rPr>
             </w:pPr>
-            <w:bookmarkStart w:id="91" w:name="BKM_49C23F9C_9DFE_434E_9876_B253C73E5E08"/>
-            <w:bookmarkEnd w:id="91"/>
+            <w:bookmarkStart w:id="94" w:name="BKM_49C23F9C_9DFE_434E_9876_B253C73E5E08"/>
+            <w:bookmarkEnd w:id="94"/>
             <w:proofErr w:type="spellStart"/>
             <w:r>
               <w:rPr>
@@ -25445,8 +25914,8 @@
                 <w:lang w:val="en-CA"/>
               </w:rPr>
             </w:pPr>
-            <w:bookmarkStart w:id="92" w:name="BKM_2D0F9355_1BA8_4B21_A211_5DBDE6101308"/>
-            <w:bookmarkEnd w:id="92"/>
+            <w:bookmarkStart w:id="95" w:name="BKM_2D0F9355_1BA8_4B21_A211_5DBDE6101308"/>
+            <w:bookmarkEnd w:id="95"/>
             <w:proofErr w:type="spellStart"/>
             <w:r>
               <w:rPr>
@@ -25602,8 +26071,8 @@
                 <w:lang w:val="en-CA"/>
               </w:rPr>
             </w:pPr>
-            <w:bookmarkStart w:id="93" w:name="BKM_025812DF_B2DB_4EF8_8BE9_FB08934C1BD4"/>
-            <w:bookmarkEnd w:id="93"/>
+            <w:bookmarkStart w:id="96" w:name="BKM_025812DF_B2DB_4EF8_8BE9_FB08934C1BD4"/>
+            <w:bookmarkEnd w:id="96"/>
             <w:proofErr w:type="spellStart"/>
             <w:r>
               <w:rPr>
@@ -25740,8 +26209,8 @@
                 <w:lang w:val="en-CA"/>
               </w:rPr>
             </w:pPr>
-            <w:bookmarkStart w:id="94" w:name="BKM_C09529C8_28D2_45E7_B66E_ADF87048EE54"/>
-            <w:bookmarkEnd w:id="94"/>
+            <w:bookmarkStart w:id="97" w:name="BKM_C09529C8_28D2_45E7_B66E_ADF87048EE54"/>
+            <w:bookmarkEnd w:id="97"/>
             <w:proofErr w:type="spellStart"/>
             <w:r>
               <w:rPr>
@@ -25897,8 +26366,8 @@
                 <w:lang w:val="en-CA"/>
               </w:rPr>
             </w:pPr>
-            <w:bookmarkStart w:id="95" w:name="BKM_3857FAF2_09B8_4E47_AE1C_AD54C52DAF81"/>
-            <w:bookmarkEnd w:id="95"/>
+            <w:bookmarkStart w:id="98" w:name="BKM_3857FAF2_09B8_4E47_AE1C_AD54C52DAF81"/>
+            <w:bookmarkEnd w:id="98"/>
             <w:proofErr w:type="spellStart"/>
             <w:r>
               <w:rPr>
@@ -26035,8 +26504,8 @@
                 <w:lang w:val="en-CA"/>
               </w:rPr>
             </w:pPr>
-            <w:bookmarkStart w:id="96" w:name="BKM_35F2F785_32E6_4D58_9212_E4C493DD93AB"/>
-            <w:bookmarkEnd w:id="96"/>
+            <w:bookmarkStart w:id="99" w:name="BKM_35F2F785_32E6_4D58_9212_E4C493DD93AB"/>
+            <w:bookmarkEnd w:id="99"/>
             <w:proofErr w:type="spellStart"/>
             <w:r>
               <w:rPr>
@@ -26170,8 +26639,8 @@
                 <w:lang w:val="en-CA"/>
               </w:rPr>
             </w:pPr>
-            <w:bookmarkStart w:id="97" w:name="BKM_8A8A8512_0518_43B4_8296_5C183491EEB7"/>
-            <w:bookmarkEnd w:id="97"/>
+            <w:bookmarkStart w:id="100" w:name="BKM_8A8A8512_0518_43B4_8296_5C183491EEB7"/>
+            <w:bookmarkEnd w:id="100"/>
             <w:r>
               <w:rPr>
                 <w:rFonts w:asciiTheme="minorHAnsi" w:hAnsiTheme="minorHAnsi" w:cs="Arial"/>
@@ -26328,8 +26797,8 @@
                 <w:lang w:val="en-CA"/>
               </w:rPr>
             </w:pPr>
-            <w:bookmarkStart w:id="98" w:name="BKM_A37D3138_5144_4AAA_A9A8_F88DEC203EC5"/>
-            <w:bookmarkEnd w:id="98"/>
+            <w:bookmarkStart w:id="101" w:name="BKM_A37D3138_5144_4AAA_A9A8_F88DEC203EC5"/>
+            <w:bookmarkEnd w:id="101"/>
             <w:proofErr w:type="spellStart"/>
             <w:r>
               <w:rPr>
@@ -26439,8 +26908,8 @@
                 <w:lang w:val="en-CA"/>
               </w:rPr>
             </w:pPr>
-            <w:bookmarkStart w:id="99" w:name="BKM_9BCC0C7E_CEE8_4167_9510_B24983CC44B9"/>
-            <w:bookmarkEnd w:id="99"/>
+            <w:bookmarkStart w:id="102" w:name="BKM_9BCC0C7E_CEE8_4167_9510_B24983CC44B9"/>
+            <w:bookmarkEnd w:id="102"/>
             <w:proofErr w:type="spellStart"/>
             <w:r>
               <w:rPr>
@@ -26553,8 +27022,8 @@
                 <w:lang w:val="en-CA"/>
               </w:rPr>
             </w:pPr>
-            <w:bookmarkStart w:id="100" w:name="BKM_A818D66D_DB16_46C0_A0B3_E9039F2CD8CD"/>
-            <w:bookmarkEnd w:id="100"/>
+            <w:bookmarkStart w:id="103" w:name="BKM_A818D66D_DB16_46C0_A0B3_E9039F2CD8CD"/>
+            <w:bookmarkEnd w:id="103"/>
             <w:proofErr w:type="spellStart"/>
             <w:r>
               <w:rPr>
@@ -26664,8 +27133,8 @@
                 <w:lang w:val="en-CA"/>
               </w:rPr>
             </w:pPr>
-            <w:bookmarkStart w:id="101" w:name="BKM_AEAFFBCA_2559_4CDB_AFA9_8A341843B51F"/>
-            <w:bookmarkEnd w:id="101"/>
+            <w:bookmarkStart w:id="104" w:name="BKM_AEAFFBCA_2559_4CDB_AFA9_8A341843B51F"/>
+            <w:bookmarkEnd w:id="104"/>
             <w:proofErr w:type="spellStart"/>
             <w:r>
               <w:rPr>
@@ -26822,8 +27291,8 @@
                 <w:lang w:val="en-CA"/>
               </w:rPr>
             </w:pPr>
-            <w:bookmarkStart w:id="102" w:name="BKM_691007BD_4B41_46AF_9BC3_D27B06E1FB54"/>
-            <w:bookmarkEnd w:id="102"/>
+            <w:bookmarkStart w:id="105" w:name="BKM_691007BD_4B41_46AF_9BC3_D27B06E1FB54"/>
+            <w:bookmarkEnd w:id="105"/>
             <w:proofErr w:type="spellStart"/>
             <w:r>
               <w:rPr>
@@ -26935,8 +27404,8 @@
                 <w:lang w:val="en-CA"/>
               </w:rPr>
             </w:pPr>
-            <w:bookmarkStart w:id="103" w:name="BKM_98D7F43A_2FA6_489F_A1A5_B915D069258B"/>
-            <w:bookmarkEnd w:id="103"/>
+            <w:bookmarkStart w:id="106" w:name="BKM_98D7F43A_2FA6_489F_A1A5_B915D069258B"/>
+            <w:bookmarkEnd w:id="106"/>
             <w:r>
               <w:rPr>
                 <w:rFonts w:asciiTheme="minorHAnsi" w:hAnsiTheme="minorHAnsi" w:cs="Arial"/>
@@ -27049,8 +27518,8 @@
                 <w:lang w:val="en-CA"/>
               </w:rPr>
             </w:pPr>
-            <w:bookmarkStart w:id="104" w:name="BKM_B197BD01_D7EB_4B2D_B744_060A34418883"/>
-            <w:bookmarkEnd w:id="104"/>
+            <w:bookmarkStart w:id="107" w:name="BKM_B197BD01_D7EB_4B2D_B744_060A34418883"/>
+            <w:bookmarkEnd w:id="107"/>
             <w:r>
               <w:rPr>
                 <w:rFonts w:asciiTheme="minorHAnsi" w:hAnsiTheme="minorHAnsi" w:cs="Arial"/>
@@ -27900,8 +28369,8 @@
         </w:rPr>
         <w:t>G</w:t>
       </w:r>
-      <w:bookmarkStart w:id="105" w:name="BKM_9A8B07A1_6F7C_49A9_AE39_CC80241F45D8"/>
-      <w:bookmarkEnd w:id="105"/>
+      <w:bookmarkStart w:id="108" w:name="BKM_9A8B07A1_6F7C_49A9_AE39_CC80241F45D8"/>
+      <w:bookmarkEnd w:id="108"/>
       <w:r>
         <w:rPr>
           <w:lang w:val="en-CA"/>
@@ -27954,7 +28423,7 @@
                     <pic:cNvPicPr/>
                   </pic:nvPicPr>
                   <pic:blipFill>
-                    <a:blip r:embed="rId24"/>
+                    <a:blip r:embed="rId25"/>
                     <a:stretch>
                       <a:fillRect/>
                     </a:stretch>
@@ -28244,8 +28713,8 @@
                 <w:lang w:val="en-CA"/>
               </w:rPr>
             </w:pPr>
-            <w:bookmarkStart w:id="106" w:name="BKM_75AF76F0_4AFF_4758_AA5C_4DD9A3A326DF"/>
-            <w:bookmarkEnd w:id="106"/>
+            <w:bookmarkStart w:id="109" w:name="BKM_75AF76F0_4AFF_4758_AA5C_4DD9A3A326DF"/>
+            <w:bookmarkEnd w:id="109"/>
             <w:r>
               <w:rPr>
                 <w:rFonts w:asciiTheme="minorHAnsi" w:hAnsiTheme="minorHAnsi" w:cs="Arial"/>
@@ -28493,8 +28962,8 @@
                 <w:lang w:val="en-CA"/>
               </w:rPr>
             </w:pPr>
-            <w:bookmarkStart w:id="107" w:name="BKM_AD80CBD8_BB55_4F42_B330_20E3957181FD"/>
-            <w:bookmarkEnd w:id="107"/>
+            <w:bookmarkStart w:id="110" w:name="BKM_AD80CBD8_BB55_4F42_B330_20E3957181FD"/>
+            <w:bookmarkEnd w:id="110"/>
             <w:r>
               <w:rPr>
                 <w:rFonts w:asciiTheme="minorHAnsi" w:hAnsiTheme="minorHAnsi" w:cs="Arial"/>
@@ -28629,8 +29098,8 @@
                 <w:lang w:val="en-CA"/>
               </w:rPr>
             </w:pPr>
-            <w:bookmarkStart w:id="108" w:name="BKM_B608D83A_BCB7_40BE_B5B4_7C18680327EF"/>
-            <w:bookmarkEnd w:id="108"/>
+            <w:bookmarkStart w:id="111" w:name="BKM_B608D83A_BCB7_40BE_B5B4_7C18680327EF"/>
+            <w:bookmarkEnd w:id="111"/>
             <w:r>
               <w:rPr>
                 <w:rFonts w:asciiTheme="minorHAnsi" w:hAnsiTheme="minorHAnsi" w:cs="Arial"/>
@@ -28762,8 +29231,8 @@
                 <w:lang w:val="en-CA"/>
               </w:rPr>
             </w:pPr>
-            <w:bookmarkStart w:id="109" w:name="BKM_BB7DE53B_2076_4732_85CB_314A0C996CFE"/>
-            <w:bookmarkEnd w:id="109"/>
+            <w:bookmarkStart w:id="112" w:name="BKM_BB7DE53B_2076_4732_85CB_314A0C996CFE"/>
+            <w:bookmarkEnd w:id="112"/>
             <w:r>
               <w:rPr>
                 <w:rFonts w:asciiTheme="minorHAnsi" w:hAnsiTheme="minorHAnsi" w:cs="Arial"/>
@@ -28913,8 +29382,8 @@
                 <w:lang w:val="en-CA"/>
               </w:rPr>
             </w:pPr>
-            <w:bookmarkStart w:id="110" w:name="BKM_0F33C868_B8F6_4CD9_B1BE_D64AF7054352"/>
-            <w:bookmarkEnd w:id="110"/>
+            <w:bookmarkStart w:id="113" w:name="BKM_0F33C868_B8F6_4CD9_B1BE_D64AF7054352"/>
+            <w:bookmarkEnd w:id="113"/>
             <w:proofErr w:type="spellStart"/>
             <w:r>
               <w:rPr>
@@ -29048,8 +29517,8 @@
                 <w:lang w:val="en-CA"/>
               </w:rPr>
             </w:pPr>
-            <w:bookmarkStart w:id="111" w:name="BKM_858F77A8_91BC_4E92_9873_3DE29220EA84"/>
-            <w:bookmarkEnd w:id="111"/>
+            <w:bookmarkStart w:id="114" w:name="BKM_858F77A8_91BC_4E92_9873_3DE29220EA84"/>
+            <w:bookmarkEnd w:id="114"/>
             <w:proofErr w:type="spellStart"/>
             <w:r>
               <w:rPr>
@@ -29230,8 +29699,8 @@
                 <w:lang w:val="en-CA"/>
               </w:rPr>
             </w:pPr>
-            <w:bookmarkStart w:id="112" w:name="BKM_6C47293B_9B00_4958_AE14_E2FF8C6503C9"/>
-            <w:bookmarkEnd w:id="112"/>
+            <w:bookmarkStart w:id="115" w:name="BKM_6C47293B_9B00_4958_AE14_E2FF8C6503C9"/>
+            <w:bookmarkEnd w:id="115"/>
             <w:r>
               <w:rPr>
                 <w:rFonts w:asciiTheme="minorHAnsi" w:hAnsiTheme="minorHAnsi" w:cs="Arial"/>
@@ -29363,8 +29832,8 @@
                 <w:lang w:val="en-CA"/>
               </w:rPr>
             </w:pPr>
-            <w:bookmarkStart w:id="113" w:name="BKM_4798819D_722E_4089_880A_68AA29864E45"/>
-            <w:bookmarkEnd w:id="113"/>
+            <w:bookmarkStart w:id="116" w:name="BKM_4798819D_722E_4089_880A_68AA29864E45"/>
+            <w:bookmarkEnd w:id="116"/>
             <w:proofErr w:type="spellStart"/>
             <w:r>
               <w:rPr>
@@ -29501,8 +29970,8 @@
                 <w:lang w:val="en-CA"/>
               </w:rPr>
             </w:pPr>
-            <w:bookmarkStart w:id="114" w:name="BKM_FB28CC82_D6AA_481A_BA03_BB82515D05CD"/>
-            <w:bookmarkEnd w:id="114"/>
+            <w:bookmarkStart w:id="117" w:name="BKM_FB28CC82_D6AA_481A_BA03_BB82515D05CD"/>
+            <w:bookmarkEnd w:id="117"/>
             <w:proofErr w:type="spellStart"/>
             <w:r>
               <w:rPr>
@@ -29634,8 +30103,8 @@
                 <w:lang w:val="en-CA"/>
               </w:rPr>
             </w:pPr>
-            <w:bookmarkStart w:id="115" w:name="BKM_81066ECA_2108_4DF2_B25E_F440E68432B7"/>
-            <w:bookmarkEnd w:id="115"/>
+            <w:bookmarkStart w:id="118" w:name="BKM_81066ECA_2108_4DF2_B25E_F440E68432B7"/>
+            <w:bookmarkEnd w:id="118"/>
             <w:proofErr w:type="spellStart"/>
             <w:r>
               <w:rPr>
@@ -29772,8 +30241,8 @@
                 <w:lang w:val="en-CA"/>
               </w:rPr>
             </w:pPr>
-            <w:bookmarkStart w:id="116" w:name="BKM_E37CFBB1_57FD_4CA3_9961_34992E857685"/>
-            <w:bookmarkEnd w:id="116"/>
+            <w:bookmarkStart w:id="119" w:name="BKM_E37CFBB1_57FD_4CA3_9961_34992E857685"/>
+            <w:bookmarkEnd w:id="119"/>
             <w:proofErr w:type="spellStart"/>
             <w:r>
               <w:rPr>
@@ -29951,8 +30420,8 @@
                 <w:lang w:val="en-CA"/>
               </w:rPr>
             </w:pPr>
-            <w:bookmarkStart w:id="117" w:name="BKM_2EFAD6D8_0A90_47E6_A3AC_B0F503630287"/>
-            <w:bookmarkEnd w:id="117"/>
+            <w:bookmarkStart w:id="120" w:name="BKM_2EFAD6D8_0A90_47E6_A3AC_B0F503630287"/>
+            <w:bookmarkEnd w:id="120"/>
             <w:r>
               <w:rPr>
                 <w:rFonts w:asciiTheme="minorHAnsi" w:hAnsiTheme="minorHAnsi" w:cs="Arial"/>
@@ -30087,8 +30556,8 @@
                 <w:lang w:val="en-CA"/>
               </w:rPr>
             </w:pPr>
-            <w:bookmarkStart w:id="118" w:name="BKM_21524384_B208_4A32_A2E5_0FFB4D6E8D7C"/>
-            <w:bookmarkEnd w:id="118"/>
+            <w:bookmarkStart w:id="121" w:name="BKM_21524384_B208_4A32_A2E5_0FFB4D6E8D7C"/>
+            <w:bookmarkEnd w:id="121"/>
             <w:proofErr w:type="spellStart"/>
             <w:r>
               <w:rPr>
@@ -30198,8 +30667,8 @@
                 <w:lang w:val="en-CA"/>
               </w:rPr>
             </w:pPr>
-            <w:bookmarkStart w:id="119" w:name="BKM_E5DB8674_7F07_4817_BA2B_997C684B521D"/>
-            <w:bookmarkEnd w:id="119"/>
+            <w:bookmarkStart w:id="122" w:name="BKM_E5DB8674_7F07_4817_BA2B_997C684B521D"/>
+            <w:bookmarkEnd w:id="122"/>
             <w:proofErr w:type="spellStart"/>
             <w:r>
               <w:rPr>
@@ -30312,8 +30781,8 @@
                 <w:lang w:val="en-CA"/>
               </w:rPr>
             </w:pPr>
-            <w:bookmarkStart w:id="120" w:name="BKM_B79C058B_F1A5_47C5_B3E2_CD87F62870F2"/>
-            <w:bookmarkEnd w:id="120"/>
+            <w:bookmarkStart w:id="123" w:name="BKM_B79C058B_F1A5_47C5_B3E2_CD87F62870F2"/>
+            <w:bookmarkEnd w:id="123"/>
             <w:proofErr w:type="spellStart"/>
             <w:r>
               <w:rPr>
@@ -30445,8 +30914,8 @@
                 <w:lang w:val="en-CA"/>
               </w:rPr>
             </w:pPr>
-            <w:bookmarkStart w:id="121" w:name="BKM_A559EAAB_B89D_43D3_B221_4C6D46321258"/>
-            <w:bookmarkEnd w:id="121"/>
+            <w:bookmarkStart w:id="124" w:name="BKM_A559EAAB_B89D_43D3_B221_4C6D46321258"/>
+            <w:bookmarkEnd w:id="124"/>
             <w:proofErr w:type="spellStart"/>
             <w:r>
               <w:rPr>
@@ -30604,8 +31073,8 @@
                 <w:lang w:val="en-CA"/>
               </w:rPr>
             </w:pPr>
-            <w:bookmarkStart w:id="122" w:name="BKM_234AE185_16BA_4884_8974_68DBF37A4B28"/>
-            <w:bookmarkEnd w:id="122"/>
+            <w:bookmarkStart w:id="125" w:name="BKM_234AE185_16BA_4884_8974_68DBF37A4B28"/>
+            <w:bookmarkEnd w:id="125"/>
             <w:proofErr w:type="spellStart"/>
             <w:r>
               <w:rPr>
@@ -30737,8 +31206,8 @@
                 <w:lang w:val="en-CA"/>
               </w:rPr>
             </w:pPr>
-            <w:bookmarkStart w:id="123" w:name="BKM_B342A581_116B_4A14_8384_0F4F6231BFC6"/>
-            <w:bookmarkEnd w:id="123"/>
+            <w:bookmarkStart w:id="126" w:name="BKM_B342A581_116B_4A14_8384_0F4F6231BFC6"/>
+            <w:bookmarkEnd w:id="126"/>
             <w:proofErr w:type="spellStart"/>
             <w:r>
               <w:rPr>
@@ -30895,8 +31364,8 @@
                 <w:lang w:val="en-CA"/>
               </w:rPr>
             </w:pPr>
-            <w:bookmarkStart w:id="124" w:name="BKM_CE5055FF_94D8_42AD_B46A_0041AB28334E"/>
-            <w:bookmarkEnd w:id="124"/>
+            <w:bookmarkStart w:id="127" w:name="BKM_CE5055FF_94D8_42AD_B46A_0041AB28334E"/>
+            <w:bookmarkEnd w:id="127"/>
             <w:proofErr w:type="spellStart"/>
             <w:r>
               <w:rPr>
@@ -31006,8 +31475,8 @@
                 <w:lang w:val="en-CA"/>
               </w:rPr>
             </w:pPr>
-            <w:bookmarkStart w:id="125" w:name="BKM_F34DEFBD_2300_4BCD_9500_6FD1B9CE045E"/>
-            <w:bookmarkEnd w:id="125"/>
+            <w:bookmarkStart w:id="128" w:name="BKM_F34DEFBD_2300_4BCD_9500_6FD1B9CE045E"/>
+            <w:bookmarkEnd w:id="128"/>
             <w:proofErr w:type="spellStart"/>
             <w:r>
               <w:rPr>
@@ -31122,8 +31591,8 @@
                 <w:lang w:val="en-CA"/>
               </w:rPr>
             </w:pPr>
-            <w:bookmarkStart w:id="126" w:name="BKM_C0E26832_94FE_4E03_98DE_F2986912ECBC"/>
-            <w:bookmarkEnd w:id="126"/>
+            <w:bookmarkStart w:id="129" w:name="BKM_C0E26832_94FE_4E03_98DE_F2986912ECBC"/>
+            <w:bookmarkEnd w:id="129"/>
             <w:r>
               <w:rPr>
                 <w:rFonts w:asciiTheme="minorHAnsi" w:hAnsiTheme="minorHAnsi" w:cs="Arial"/>
@@ -31233,8 +31702,8 @@
                 <w:lang w:val="en-CA"/>
               </w:rPr>
             </w:pPr>
-            <w:bookmarkStart w:id="127" w:name="BKM_04EE2E72_5511_48AE_9048_CF9126C4A13D"/>
-            <w:bookmarkEnd w:id="127"/>
+            <w:bookmarkStart w:id="130" w:name="BKM_04EE2E72_5511_48AE_9048_CF9126C4A13D"/>
+            <w:bookmarkEnd w:id="130"/>
             <w:r>
               <w:rPr>
                 <w:rFonts w:asciiTheme="minorHAnsi" w:hAnsiTheme="minorHAnsi" w:cs="Arial"/>
@@ -32504,8 +32973,8 @@
         </w:rPr>
         <w:t>S</w:t>
       </w:r>
-      <w:bookmarkStart w:id="128" w:name="BKM_CE5E700D_EBA4_44CA_83C8_617C916DF033"/>
-      <w:bookmarkEnd w:id="128"/>
+      <w:bookmarkStart w:id="131" w:name="BKM_CE5E700D_EBA4_44CA_83C8_617C916DF033"/>
+      <w:bookmarkEnd w:id="131"/>
       <w:r>
         <w:rPr>
           <w:lang w:val="en-CA"/>
@@ -32558,7 +33027,7 @@
                     <pic:cNvPicPr/>
                   </pic:nvPicPr>
                   <pic:blipFill>
-                    <a:blip r:embed="rId25"/>
+                    <a:blip r:embed="rId26"/>
                     <a:stretch>
                       <a:fillRect/>
                     </a:stretch>
@@ -32860,8 +33329,8 @@
                 <w:lang w:val="en-CA"/>
               </w:rPr>
             </w:pPr>
-            <w:bookmarkStart w:id="129" w:name="BKM_11E20CA8_2344_4418_A9F9_325A11426D44"/>
-            <w:bookmarkEnd w:id="129"/>
+            <w:bookmarkStart w:id="132" w:name="BKM_11E20CA8_2344_4418_A9F9_325A11426D44"/>
+            <w:bookmarkEnd w:id="132"/>
             <w:r>
               <w:rPr>
                 <w:rFonts w:asciiTheme="minorHAnsi" w:hAnsiTheme="minorHAnsi" w:cs="Arial"/>
@@ -33130,8 +33599,8 @@
                 <w:lang w:val="en-CA"/>
               </w:rPr>
             </w:pPr>
-            <w:bookmarkStart w:id="130" w:name="BKM_20A123B5_7607_4A2B_A3F4_2BA8EEA3BD6E"/>
-            <w:bookmarkEnd w:id="130"/>
+            <w:bookmarkStart w:id="133" w:name="BKM_20A123B5_7607_4A2B_A3F4_2BA8EEA3BD6E"/>
+            <w:bookmarkEnd w:id="133"/>
             <w:r>
               <w:rPr>
                 <w:rFonts w:asciiTheme="minorHAnsi" w:hAnsiTheme="minorHAnsi" w:cs="Arial"/>
@@ -33288,8 +33757,8 @@
                 <w:lang w:val="en-CA"/>
               </w:rPr>
             </w:pPr>
-            <w:bookmarkStart w:id="131" w:name="BKM_62E65A70_EB75_497A_886F_BAAEBB60A5EC"/>
-            <w:bookmarkEnd w:id="131"/>
+            <w:bookmarkStart w:id="134" w:name="BKM_62E65A70_EB75_497A_886F_BAAEBB60A5EC"/>
+            <w:bookmarkEnd w:id="134"/>
             <w:r>
               <w:rPr>
                 <w:rFonts w:asciiTheme="minorHAnsi" w:hAnsiTheme="minorHAnsi" w:cs="Arial"/>
@@ -33421,8 +33890,8 @@
                 <w:lang w:val="en-CA"/>
               </w:rPr>
             </w:pPr>
-            <w:bookmarkStart w:id="132" w:name="BKM_3F13203C_BEB3_44A2_B8B9_417C5D453C67"/>
-            <w:bookmarkEnd w:id="132"/>
+            <w:bookmarkStart w:id="135" w:name="BKM_3F13203C_BEB3_44A2_B8B9_417C5D453C67"/>
+            <w:bookmarkEnd w:id="135"/>
             <w:proofErr w:type="spellStart"/>
             <w:r>
               <w:rPr>
@@ -33559,8 +34028,8 @@
                 <w:lang w:val="en-CA"/>
               </w:rPr>
             </w:pPr>
-            <w:bookmarkStart w:id="133" w:name="BKM_D9E97001_975E_4E48_B383_84E3B817A9D6"/>
-            <w:bookmarkEnd w:id="133"/>
+            <w:bookmarkStart w:id="136" w:name="BKM_D9E97001_975E_4E48_B383_84E3B817A9D6"/>
+            <w:bookmarkEnd w:id="136"/>
             <w:proofErr w:type="spellStart"/>
             <w:r>
               <w:rPr>
@@ -33716,8 +34185,8 @@
                 <w:lang w:val="en-CA"/>
               </w:rPr>
             </w:pPr>
-            <w:bookmarkStart w:id="134" w:name="BKM_ABD8F88A_D6D5_49E8_B4C4_6E53A78AD465"/>
-            <w:bookmarkEnd w:id="134"/>
+            <w:bookmarkStart w:id="137" w:name="BKM_ABD8F88A_D6D5_49E8_B4C4_6E53A78AD465"/>
+            <w:bookmarkEnd w:id="137"/>
             <w:proofErr w:type="spellStart"/>
             <w:r>
               <w:rPr>
@@ -33932,8 +34401,8 @@
                 <w:lang w:val="en-CA"/>
               </w:rPr>
             </w:pPr>
-            <w:bookmarkStart w:id="135" w:name="BKM_7660FDA3_AB42_45F9_86AB_19287D13C566"/>
-            <w:bookmarkEnd w:id="135"/>
+            <w:bookmarkStart w:id="138" w:name="BKM_7660FDA3_AB42_45F9_86AB_19287D13C566"/>
+            <w:bookmarkEnd w:id="138"/>
             <w:r>
               <w:rPr>
                 <w:rFonts w:asciiTheme="minorHAnsi" w:hAnsiTheme="minorHAnsi" w:cs="Arial"/>
@@ -34065,8 +34534,8 @@
                 <w:lang w:val="en-CA"/>
               </w:rPr>
             </w:pPr>
-            <w:bookmarkStart w:id="136" w:name="BKM_28FFF6C1_C18B_4629_BB75_27AFBE7647AB"/>
-            <w:bookmarkEnd w:id="136"/>
+            <w:bookmarkStart w:id="139" w:name="BKM_28FFF6C1_C18B_4629_BB75_27AFBE7647AB"/>
+            <w:bookmarkEnd w:id="139"/>
             <w:proofErr w:type="spellStart"/>
             <w:r>
               <w:rPr>
@@ -34203,8 +34672,8 @@
                 <w:lang w:val="en-CA"/>
               </w:rPr>
             </w:pPr>
-            <w:bookmarkStart w:id="137" w:name="BKM_DE525394_F288_4E7F_AF29_CF676A7FB892"/>
-            <w:bookmarkEnd w:id="137"/>
+            <w:bookmarkStart w:id="140" w:name="BKM_DE525394_F288_4E7F_AF29_CF676A7FB892"/>
+            <w:bookmarkEnd w:id="140"/>
             <w:proofErr w:type="spellStart"/>
             <w:r>
               <w:rPr>
@@ -34314,8 +34783,8 @@
                 <w:lang w:val="en-CA"/>
               </w:rPr>
             </w:pPr>
-            <w:bookmarkStart w:id="138" w:name="BKM_BDA40AB6_6C56_4E4F_9588_C051912996DC"/>
-            <w:bookmarkEnd w:id="138"/>
+            <w:bookmarkStart w:id="141" w:name="BKM_BDA40AB6_6C56_4E4F_9588_C051912996DC"/>
+            <w:bookmarkEnd w:id="141"/>
             <w:proofErr w:type="spellStart"/>
             <w:r>
               <w:rPr>
@@ -34450,8 +34919,8 @@
                 <w:lang w:val="en-CA"/>
               </w:rPr>
             </w:pPr>
-            <w:bookmarkStart w:id="139" w:name="BKM_2209CF72_C0AB_47F3_BB22_4A2E8334027A"/>
-            <w:bookmarkEnd w:id="139"/>
+            <w:bookmarkStart w:id="142" w:name="BKM_2209CF72_C0AB_47F3_BB22_4A2E8334027A"/>
+            <w:bookmarkEnd w:id="142"/>
             <w:proofErr w:type="spellStart"/>
             <w:r>
               <w:rPr>
@@ -34585,8 +35054,8 @@
                 <w:lang w:val="en-CA"/>
               </w:rPr>
             </w:pPr>
-            <w:bookmarkStart w:id="140" w:name="BKM_BD7868DF_0409_467D_8844_EE4674C50774"/>
-            <w:bookmarkEnd w:id="140"/>
+            <w:bookmarkStart w:id="143" w:name="BKM_BD7868DF_0409_467D_8844_EE4674C50774"/>
+            <w:bookmarkEnd w:id="143"/>
             <w:proofErr w:type="spellStart"/>
             <w:r>
               <w:rPr>
@@ -34778,8 +35247,8 @@
                 <w:lang w:val="en-CA"/>
               </w:rPr>
             </w:pPr>
-            <w:bookmarkStart w:id="141" w:name="BKM_674A1294_59BE_4203_9B03_BC5D6023992F"/>
-            <w:bookmarkEnd w:id="141"/>
+            <w:bookmarkStart w:id="144" w:name="BKM_674A1294_59BE_4203_9B03_BC5D6023992F"/>
+            <w:bookmarkEnd w:id="144"/>
             <w:r>
               <w:rPr>
                 <w:rFonts w:asciiTheme="minorHAnsi" w:hAnsiTheme="minorHAnsi" w:cs="Arial"/>
@@ -34934,8 +35403,8 @@
                 <w:lang w:val="en-CA"/>
               </w:rPr>
             </w:pPr>
-            <w:bookmarkStart w:id="142" w:name="BKM_A1B86BC0_3316_46AB_8D32_7786DFA0771F"/>
-            <w:bookmarkEnd w:id="142"/>
+            <w:bookmarkStart w:id="145" w:name="BKM_A1B86BC0_3316_46AB_8D32_7786DFA0771F"/>
+            <w:bookmarkEnd w:id="145"/>
             <w:proofErr w:type="spellStart"/>
             <w:r>
               <w:rPr>
@@ -35114,8 +35583,8 @@
                 <w:lang w:val="en-CA"/>
               </w:rPr>
             </w:pPr>
-            <w:bookmarkStart w:id="143" w:name="BKM_5ED9FA7F_347C_499C_BF86_2B88071AD840"/>
-            <w:bookmarkEnd w:id="143"/>
+            <w:bookmarkStart w:id="146" w:name="BKM_5ED9FA7F_347C_499C_BF86_2B88071AD840"/>
+            <w:bookmarkEnd w:id="146"/>
             <w:proofErr w:type="spellStart"/>
             <w:r>
               <w:rPr>
@@ -35291,8 +35760,8 @@
                 <w:lang w:val="en-CA"/>
               </w:rPr>
             </w:pPr>
-            <w:bookmarkStart w:id="144" w:name="BKM_EC7555C0_681D_45F5_BEFB_0F7BFDEF3CFB"/>
-            <w:bookmarkEnd w:id="144"/>
+            <w:bookmarkStart w:id="147" w:name="BKM_EC7555C0_681D_45F5_BEFB_0F7BFDEF3CFB"/>
+            <w:bookmarkEnd w:id="147"/>
             <w:proofErr w:type="spellStart"/>
             <w:r>
               <w:rPr>
@@ -35471,8 +35940,8 @@
                 <w:lang w:val="en-CA"/>
               </w:rPr>
             </w:pPr>
-            <w:bookmarkStart w:id="145" w:name="BKM_36C08EC9_BB32_4BDE_99FD_336AAA2512BB"/>
-            <w:bookmarkEnd w:id="145"/>
+            <w:bookmarkStart w:id="148" w:name="BKM_36C08EC9_BB32_4BDE_99FD_336AAA2512BB"/>
+            <w:bookmarkEnd w:id="148"/>
             <w:proofErr w:type="spellStart"/>
             <w:r>
               <w:rPr>
@@ -35615,8 +36084,8 @@
                 <w:lang w:val="en-CA"/>
               </w:rPr>
             </w:pPr>
-            <w:bookmarkStart w:id="146" w:name="BKM_34B08950_B320_4DCA_B7B3_801822442BA1"/>
-            <w:bookmarkEnd w:id="146"/>
+            <w:bookmarkStart w:id="149" w:name="BKM_34B08950_B320_4DCA_B7B3_801822442BA1"/>
+            <w:bookmarkEnd w:id="149"/>
             <w:proofErr w:type="spellStart"/>
             <w:r>
               <w:rPr>
@@ -35752,8 +36221,8 @@
                 <w:lang w:val="en-CA"/>
               </w:rPr>
             </w:pPr>
-            <w:bookmarkStart w:id="147" w:name="BKM_1D369827_5E0B_4F3B_99DE_498DE4F4D001"/>
-            <w:bookmarkEnd w:id="147"/>
+            <w:bookmarkStart w:id="150" w:name="BKM_1D369827_5E0B_4F3B_99DE_498DE4F4D001"/>
+            <w:bookmarkEnd w:id="150"/>
             <w:proofErr w:type="spellStart"/>
             <w:r>
               <w:rPr>
@@ -35885,8 +36354,8 @@
                 <w:lang w:val="en-CA"/>
               </w:rPr>
             </w:pPr>
-            <w:bookmarkStart w:id="148" w:name="BKM_42115B02_1C56_42D6_B0AA_D6174F756E65"/>
-            <w:bookmarkEnd w:id="148"/>
+            <w:bookmarkStart w:id="151" w:name="BKM_42115B02_1C56_42D6_B0AA_D6174F756E65"/>
+            <w:bookmarkEnd w:id="151"/>
             <w:proofErr w:type="spellStart"/>
             <w:r>
               <w:rPr>
@@ -36109,8 +36578,8 @@
                 <w:lang w:val="en-CA"/>
               </w:rPr>
             </w:pPr>
-            <w:bookmarkStart w:id="149" w:name="BKM_401A0B2C_FBFD_43E2_BC4F_F4876D6A55A5"/>
-            <w:bookmarkEnd w:id="149"/>
+            <w:bookmarkStart w:id="152" w:name="BKM_401A0B2C_FBFD_43E2_BC4F_F4876D6A55A5"/>
+            <w:bookmarkEnd w:id="152"/>
             <w:proofErr w:type="spellStart"/>
             <w:r>
               <w:rPr>
@@ -36220,8 +36689,8 @@
                 <w:lang w:val="en-CA"/>
               </w:rPr>
             </w:pPr>
-            <w:bookmarkStart w:id="150" w:name="BKM_AA3C91BB_B0F8_4E56_A1E5_9C3530C146AE"/>
-            <w:bookmarkEnd w:id="150"/>
+            <w:bookmarkStart w:id="153" w:name="BKM_AA3C91BB_B0F8_4E56_A1E5_9C3530C146AE"/>
+            <w:bookmarkEnd w:id="153"/>
             <w:proofErr w:type="spellStart"/>
             <w:r>
               <w:rPr>
@@ -36336,8 +36805,8 @@
                 <w:lang w:val="en-CA"/>
               </w:rPr>
             </w:pPr>
-            <w:bookmarkStart w:id="151" w:name="BKM_C202EED3_CA3B_4848_8F51_4E4216E311CB"/>
-            <w:bookmarkEnd w:id="151"/>
+            <w:bookmarkStart w:id="154" w:name="BKM_C202EED3_CA3B_4848_8F51_4E4216E311CB"/>
+            <w:bookmarkEnd w:id="154"/>
             <w:r>
               <w:rPr>
                 <w:rFonts w:asciiTheme="minorHAnsi" w:hAnsiTheme="minorHAnsi" w:cs="Arial"/>
@@ -36447,8 +36916,8 @@
                 <w:lang w:val="en-CA"/>
               </w:rPr>
             </w:pPr>
-            <w:bookmarkStart w:id="152" w:name="BKM_F61C54B5_53A3_4B3D_8747_890B595FF05F"/>
-            <w:bookmarkEnd w:id="152"/>
+            <w:bookmarkStart w:id="155" w:name="BKM_F61C54B5_53A3_4B3D_8747_890B595FF05F"/>
+            <w:bookmarkEnd w:id="155"/>
             <w:r>
               <w:rPr>
                 <w:rFonts w:asciiTheme="minorHAnsi" w:hAnsiTheme="minorHAnsi" w:cs="Arial"/>
@@ -37826,8 +38295,8 @@
         </w:rPr>
         <w:t>S</w:t>
       </w:r>
-      <w:bookmarkStart w:id="153" w:name="BKM_A518DA4F_2CA4_4758_BC7A_4790DC092913"/>
-      <w:bookmarkEnd w:id="153"/>
+      <w:bookmarkStart w:id="156" w:name="BKM_A518DA4F_2CA4_4758_BC7A_4790DC092913"/>
+      <w:bookmarkEnd w:id="156"/>
       <w:r>
         <w:rPr>
           <w:lang w:val="en-CA"/>
@@ -37881,7 +38350,7 @@
                     <pic:cNvPicPr/>
                   </pic:nvPicPr>
                   <pic:blipFill>
-                    <a:blip r:embed="rId26"/>
+                    <a:blip r:embed="rId27"/>
                     <a:stretch>
                       <a:fillRect/>
                     </a:stretch>
@@ -38110,8 +38579,8 @@
                 <w:lang w:val="en-CA"/>
               </w:rPr>
             </w:pPr>
-            <w:bookmarkStart w:id="154" w:name="BKM_EC69FC11_247D_4B96_A882_7E9D1AD588E0"/>
-            <w:bookmarkEnd w:id="154"/>
+            <w:bookmarkStart w:id="157" w:name="BKM_EC69FC11_247D_4B96_A882_7E9D1AD588E0"/>
+            <w:bookmarkEnd w:id="157"/>
             <w:r>
               <w:rPr>
                 <w:rFonts w:asciiTheme="minorHAnsi" w:hAnsiTheme="minorHAnsi" w:cs="Arial"/>
@@ -38314,8 +38783,8 @@
                 <w:lang w:val="en-CA"/>
               </w:rPr>
             </w:pPr>
-            <w:bookmarkStart w:id="155" w:name="BKM_ADCD2F69_DA9B_47AD_AAD9_CD10F85583D7"/>
-            <w:bookmarkEnd w:id="155"/>
+            <w:bookmarkStart w:id="158" w:name="BKM_ADCD2F69_DA9B_47AD_AAD9_CD10F85583D7"/>
+            <w:bookmarkEnd w:id="158"/>
             <w:proofErr w:type="spellStart"/>
             <w:r>
               <w:rPr>
@@ -38430,8 +38899,8 @@
                 <w:lang w:val="en-CA"/>
               </w:rPr>
             </w:pPr>
-            <w:bookmarkStart w:id="156" w:name="BKM_07E8099B_7BEC_4F52_A9CB_2057EB65CA46"/>
-            <w:bookmarkEnd w:id="156"/>
+            <w:bookmarkStart w:id="159" w:name="BKM_07E8099B_7BEC_4F52_A9CB_2057EB65CA46"/>
+            <w:bookmarkEnd w:id="159"/>
             <w:proofErr w:type="spellStart"/>
             <w:r>
               <w:rPr>
@@ -38543,8 +39012,8 @@
                 <w:lang w:val="en-CA"/>
               </w:rPr>
             </w:pPr>
-            <w:bookmarkStart w:id="157" w:name="BKM_803B49B5_5346_4ECB_84C0_E9285F22A260"/>
-            <w:bookmarkEnd w:id="157"/>
+            <w:bookmarkStart w:id="160" w:name="BKM_803B49B5_5346_4ECB_84C0_E9285F22A260"/>
+            <w:bookmarkEnd w:id="160"/>
             <w:r>
               <w:rPr>
                 <w:rFonts w:asciiTheme="minorHAnsi" w:hAnsiTheme="minorHAnsi" w:cs="Arial"/>
@@ -38657,8 +39126,8 @@
                 <w:lang w:val="en-CA"/>
               </w:rPr>
             </w:pPr>
-            <w:bookmarkStart w:id="158" w:name="BKM_EF622FE6_F231_4466_80B5_7C9E00C1AF26"/>
-            <w:bookmarkEnd w:id="158"/>
+            <w:bookmarkStart w:id="161" w:name="BKM_EF622FE6_F231_4466_80B5_7C9E00C1AF26"/>
+            <w:bookmarkEnd w:id="161"/>
             <w:r>
               <w:rPr>
                 <w:rFonts w:asciiTheme="minorHAnsi" w:hAnsiTheme="minorHAnsi" w:cs="Arial"/>
@@ -38768,8 +39237,8 @@
                 <w:lang w:val="en-CA"/>
               </w:rPr>
             </w:pPr>
-            <w:bookmarkStart w:id="159" w:name="BKM_314D3BAE_F7C9_4B36_ADB6_C72D030F3753"/>
-            <w:bookmarkEnd w:id="159"/>
+            <w:bookmarkStart w:id="162" w:name="BKM_314D3BAE_F7C9_4B36_ADB6_C72D030F3753"/>
+            <w:bookmarkEnd w:id="162"/>
             <w:proofErr w:type="spellStart"/>
             <w:r>
               <w:rPr>
@@ -38918,8 +39387,8 @@
                 <w:lang w:val="en-CA"/>
               </w:rPr>
             </w:pPr>
-            <w:bookmarkStart w:id="160" w:name="BKM_39715309_7964_43D3_8714_66E5FE3F5A42"/>
-            <w:bookmarkEnd w:id="160"/>
+            <w:bookmarkStart w:id="163" w:name="BKM_39715309_7964_43D3_8714_66E5FE3F5A42"/>
+            <w:bookmarkEnd w:id="163"/>
             <w:proofErr w:type="spellStart"/>
             <w:r>
               <w:rPr>
@@ -39055,8 +39524,8 @@
                 <w:lang w:val="en-CA"/>
               </w:rPr>
             </w:pPr>
-            <w:bookmarkStart w:id="161" w:name="BKM_154B13F8_8CD9_473E_98B5_93572A0EB3BB"/>
-            <w:bookmarkEnd w:id="161"/>
+            <w:bookmarkStart w:id="164" w:name="BKM_154B13F8_8CD9_473E_98B5_93572A0EB3BB"/>
+            <w:bookmarkEnd w:id="164"/>
             <w:proofErr w:type="spellStart"/>
             <w:r>
               <w:rPr>
@@ -39250,8 +39719,8 @@
                 <w:lang w:val="en-CA"/>
               </w:rPr>
             </w:pPr>
-            <w:bookmarkStart w:id="162" w:name="BKM_2C39BB23_51CD_4C07_BC3D_DFD062118A45"/>
-            <w:bookmarkEnd w:id="162"/>
+            <w:bookmarkStart w:id="165" w:name="BKM_2C39BB23_51CD_4C07_BC3D_DFD062118A45"/>
+            <w:bookmarkEnd w:id="165"/>
             <w:proofErr w:type="spellStart"/>
             <w:r>
               <w:rPr>
@@ -39363,8 +39832,8 @@
                 <w:lang w:val="en-CA"/>
               </w:rPr>
             </w:pPr>
-            <w:bookmarkStart w:id="163" w:name="BKM_60CAAB90_52E0_4214_AE69_D0060C7423ED"/>
-            <w:bookmarkEnd w:id="163"/>
+            <w:bookmarkStart w:id="166" w:name="BKM_60CAAB90_52E0_4214_AE69_D0060C7423ED"/>
+            <w:bookmarkEnd w:id="166"/>
             <w:proofErr w:type="spellStart"/>
             <w:r>
               <w:rPr>
@@ -39479,8 +39948,8 @@
                 <w:lang w:val="en-CA"/>
               </w:rPr>
             </w:pPr>
-            <w:bookmarkStart w:id="164" w:name="BKM_E7AC1443_775C_4DF5_9107_5B1DF4E1D651"/>
-            <w:bookmarkEnd w:id="164"/>
+            <w:bookmarkStart w:id="167" w:name="BKM_E7AC1443_775C_4DF5_9107_5B1DF4E1D651"/>
+            <w:bookmarkEnd w:id="167"/>
             <w:proofErr w:type="spellStart"/>
             <w:r>
               <w:rPr>
@@ -39616,8 +40085,8 @@
                 <w:lang w:val="en-CA"/>
               </w:rPr>
             </w:pPr>
-            <w:bookmarkStart w:id="165" w:name="BKM_EF3CAFA8_84A6_43F7_816F_7C74C3A3DFE7"/>
-            <w:bookmarkEnd w:id="165"/>
+            <w:bookmarkStart w:id="168" w:name="BKM_EF3CAFA8_84A6_43F7_816F_7C74C3A3DFE7"/>
+            <w:bookmarkEnd w:id="168"/>
             <w:r>
               <w:rPr>
                 <w:rFonts w:asciiTheme="minorHAnsi" w:hAnsiTheme="minorHAnsi" w:cs="Arial"/>
@@ -39730,8 +40199,8 @@
                 <w:lang w:val="en-CA"/>
               </w:rPr>
             </w:pPr>
-            <w:bookmarkStart w:id="166" w:name="BKM_71BA9B79_BC0A_41B7_9630_0B047D9D4660"/>
-            <w:bookmarkEnd w:id="166"/>
+            <w:bookmarkStart w:id="169" w:name="BKM_71BA9B79_BC0A_41B7_9630_0B047D9D4660"/>
+            <w:bookmarkEnd w:id="169"/>
             <w:proofErr w:type="spellStart"/>
             <w:r>
               <w:rPr>
@@ -39841,8 +40310,8 @@
                 <w:lang w:val="en-CA"/>
               </w:rPr>
             </w:pPr>
-            <w:bookmarkStart w:id="167" w:name="BKM_9A13DBF6_70E2_469B_9B7C_F26D7AD812B4"/>
-            <w:bookmarkEnd w:id="167"/>
+            <w:bookmarkStart w:id="170" w:name="BKM_9A13DBF6_70E2_469B_9B7C_F26D7AD812B4"/>
+            <w:bookmarkEnd w:id="170"/>
             <w:proofErr w:type="spellStart"/>
             <w:r>
               <w:rPr>
@@ -39999,8 +40468,8 @@
                 <w:lang w:val="en-CA"/>
               </w:rPr>
             </w:pPr>
-            <w:bookmarkStart w:id="168" w:name="BKM_9A6DFACA_1D0A_423A_BF5D_1157B46A0AC1"/>
-            <w:bookmarkEnd w:id="168"/>
+            <w:bookmarkStart w:id="171" w:name="BKM_9A6DFACA_1D0A_423A_BF5D_1157B46A0AC1"/>
+            <w:bookmarkEnd w:id="171"/>
             <w:proofErr w:type="spellStart"/>
             <w:r>
               <w:rPr>
@@ -40110,8 +40579,8 @@
                 <w:lang w:val="en-CA"/>
               </w:rPr>
             </w:pPr>
-            <w:bookmarkStart w:id="169" w:name="BKM_33E68653_BDB1_481F_9DFE_82E9A91DF147"/>
-            <w:bookmarkEnd w:id="169"/>
+            <w:bookmarkStart w:id="172" w:name="BKM_33E68653_BDB1_481F_9DFE_82E9A91DF147"/>
+            <w:bookmarkEnd w:id="172"/>
             <w:proofErr w:type="spellStart"/>
             <w:r>
               <w:rPr>
@@ -40224,8 +40693,8 @@
                 <w:lang w:val="en-CA"/>
               </w:rPr>
             </w:pPr>
-            <w:bookmarkStart w:id="170" w:name="BKM_F3F9B426_BC9F_4BBA_B792_A96166218E9B"/>
-            <w:bookmarkEnd w:id="170"/>
+            <w:bookmarkStart w:id="173" w:name="BKM_F3F9B426_BC9F_4BBA_B792_A96166218E9B"/>
+            <w:bookmarkEnd w:id="173"/>
             <w:proofErr w:type="spellStart"/>
             <w:r>
               <w:rPr>
@@ -40337,8 +40806,8 @@
                 <w:lang w:val="en-CA"/>
               </w:rPr>
             </w:pPr>
-            <w:bookmarkStart w:id="171" w:name="BKM_86911221_5DFE_449B_9D0A_484F8F57F8F9"/>
-            <w:bookmarkEnd w:id="171"/>
+            <w:bookmarkStart w:id="174" w:name="BKM_86911221_5DFE_449B_9D0A_484F8F57F8F9"/>
+            <w:bookmarkEnd w:id="174"/>
             <w:proofErr w:type="spellStart"/>
             <w:r>
               <w:rPr>
@@ -40451,8 +40920,8 @@
                 <w:lang w:val="en-CA"/>
               </w:rPr>
             </w:pPr>
-            <w:bookmarkStart w:id="172" w:name="BKM_07EEDF2F_1AA2_45F8_B145_4B7F189B0502"/>
-            <w:bookmarkEnd w:id="172"/>
+            <w:bookmarkStart w:id="175" w:name="BKM_07EEDF2F_1AA2_45F8_B145_4B7F189B0502"/>
+            <w:bookmarkEnd w:id="175"/>
             <w:r>
               <w:rPr>
                 <w:rFonts w:asciiTheme="minorHAnsi" w:hAnsiTheme="minorHAnsi" w:cs="Arial"/>
@@ -40562,8 +41031,8 @@
                 <w:lang w:val="en-CA"/>
               </w:rPr>
             </w:pPr>
-            <w:bookmarkStart w:id="173" w:name="BKM_4A997C54_C45D_4E40_AC91_CE1E1615770B"/>
-            <w:bookmarkEnd w:id="173"/>
+            <w:bookmarkStart w:id="176" w:name="BKM_4A997C54_C45D_4E40_AC91_CE1E1615770B"/>
+            <w:bookmarkEnd w:id="176"/>
             <w:r>
               <w:rPr>
                 <w:rFonts w:asciiTheme="minorHAnsi" w:hAnsiTheme="minorHAnsi" w:cs="Arial"/>
@@ -40772,7 +41241,7 @@
                 <w:lang w:val="en-CA"/>
               </w:rPr>
             </w:pPr>
-            <w:commentRangeStart w:id="174"/>
+            <w:commentRangeStart w:id="177"/>
             <w:r>
               <w:rPr>
                 <w:rStyle w:val="reqtext"/>
@@ -40780,14 +41249,14 @@
               </w:rPr>
               <w:t>Identifier SHALL correspond to a representation of (?)</w:t>
             </w:r>
-            <w:commentRangeEnd w:id="174"/>
+            <w:commentRangeEnd w:id="177"/>
             <w:r>
               <w:rPr>
                 <w:rStyle w:val="CommentReference"/>
                 <w:rFonts w:ascii="Times New Roman" w:eastAsia="Times New Roman" w:hAnsi="Times New Roman"/>
                 <w:lang w:val="en-US" w:eastAsia="en-US"/>
               </w:rPr>
-              <w:commentReference w:id="174"/>
+              <w:commentReference w:id="177"/>
             </w:r>
           </w:p>
         </w:tc>
@@ -41788,7 +42257,7 @@
                     </pic:cNvPicPr>
                   </pic:nvPicPr>
                   <pic:blipFill>
-                    <a:blip r:embed="rId27">
+                    <a:blip r:embed="rId28">
                       <a:extLst>
                         <a:ext uri="{28A0092B-C50C-407E-A947-70E740481C1C}">
                           <a14:useLocalDpi xmlns:a14="http://schemas.microsoft.com/office/drawing/2010/main" val="0"/>
@@ -41926,8 +42395,8 @@
           <w:lang w:val="en-CA"/>
         </w:rPr>
       </w:pPr>
-      <w:bookmarkStart w:id="175" w:name="BKM_6A81087A_0778_4235_8F6A_3CADBB0E9016"/>
-      <w:bookmarkEnd w:id="175"/>
+      <w:bookmarkStart w:id="178" w:name="BKM_6A81087A_0778_4235_8F6A_3CADBB0E9016"/>
+      <w:bookmarkEnd w:id="178"/>
     </w:p>
     <w:p>
       <w:pPr>
@@ -42001,8 +42470,8 @@
                 <w:lang w:val="en-CA"/>
               </w:rPr>
             </w:pPr>
-            <w:bookmarkStart w:id="176" w:name="BKM_F1244213_660C_4D77_8475_08F73D4EC81C"/>
-            <w:bookmarkEnd w:id="176"/>
+            <w:bookmarkStart w:id="179" w:name="BKM_F1244213_660C_4D77_8475_08F73D4EC81C"/>
+            <w:bookmarkEnd w:id="179"/>
             <w:r>
               <w:rPr>
                 <w:rFonts w:asciiTheme="minorHAnsi" w:hAnsiTheme="minorHAnsi"/>
@@ -42361,8 +42830,8 @@
                 <w:lang w:val="en-CA"/>
               </w:rPr>
             </w:pPr>
-            <w:bookmarkStart w:id="177" w:name="BKM_3B089F6A_116B_4A4A_91A0_17A52F7181FF"/>
-            <w:bookmarkEnd w:id="177"/>
+            <w:bookmarkStart w:id="180" w:name="BKM_3B089F6A_116B_4A4A_91A0_17A52F7181FF"/>
+            <w:bookmarkEnd w:id="180"/>
             <w:r>
               <w:rPr>
                 <w:rFonts w:asciiTheme="minorHAnsi" w:hAnsiTheme="minorHAnsi"/>
@@ -42519,8 +42988,8 @@
                 <w:lang w:val="en-CA"/>
               </w:rPr>
             </w:pPr>
-            <w:bookmarkStart w:id="178" w:name="BKM_26B10141_733E_4FC5_A8B6_E0EA8C9C1A8A"/>
-            <w:bookmarkEnd w:id="178"/>
+            <w:bookmarkStart w:id="181" w:name="BKM_26B10141_733E_4FC5_A8B6_E0EA8C9C1A8A"/>
+            <w:bookmarkEnd w:id="181"/>
             <w:r>
               <w:rPr>
                 <w:rFonts w:asciiTheme="minorHAnsi" w:hAnsiTheme="minorHAnsi"/>
@@ -42657,7 +43126,7 @@
                 <w:lang w:val="en-CA"/>
               </w:rPr>
             </w:pPr>
-            <w:commentRangeStart w:id="179"/>
+            <w:commentRangeStart w:id="182"/>
             <w:r>
               <w:rPr>
                 <w:rStyle w:val="requri"/>
@@ -42773,14 +43242,14 @@
               </w:rPr>
               <w:fldChar w:fldCharType="end"/>
             </w:r>
-            <w:commentRangeEnd w:id="179"/>
+            <w:commentRangeEnd w:id="182"/>
             <w:r>
               <w:rPr>
                 <w:rStyle w:val="CommentReference"/>
                 <w:rFonts w:ascii="Times New Roman" w:eastAsia="Times New Roman" w:hAnsi="Times New Roman"/>
                 <w:lang w:val="en-US" w:eastAsia="en-US"/>
               </w:rPr>
-              <w:commentReference w:id="179"/>
+              <w:commentReference w:id="182"/>
             </w:r>
           </w:p>
         </w:tc>
@@ -42793,7 +43262,7 @@
         <w:pStyle w:val="Caption"/>
         <w:keepNext/>
       </w:pPr>
-      <w:bookmarkStart w:id="180" w:name="_Ref432008415"/>
+      <w:bookmarkStart w:id="183" w:name="_Ref432008415"/>
       <w:r>
         <w:t xml:space="preserve">Table </w:t>
       </w:r>
@@ -42818,7 +43287,7 @@
         </w:rPr>
         <w:fldChar w:fldCharType="end"/>
       </w:r>
-      <w:bookmarkEnd w:id="180"/>
+      <w:bookmarkEnd w:id="183"/>
       <w:r>
         <w:t xml:space="preserve">: </w:t>
       </w:r>
@@ -43321,7 +43790,7 @@
           <w:numId w:val="15"/>
         </w:numPr>
       </w:pPr>
-      <w:commentRangeStart w:id="181"/>
+      <w:commentRangeStart w:id="184"/>
       <w:r>
         <w:t>the specific bounded occurrence, such as an outcrop or map polygon</w:t>
       </w:r>
@@ -43349,17 +43818,17 @@
       <w:r>
         <w:t xml:space="preserve">the association with a Sampling Feature provides the context and dimensionality </w:t>
       </w:r>
-      <w:commentRangeEnd w:id="181"/>
+      <w:commentRangeEnd w:id="184"/>
       <w:r>
         <w:rPr>
           <w:rStyle w:val="CommentReference"/>
         </w:rPr>
-        <w:commentReference w:id="181"/>
+        <w:commentReference w:id="184"/>
       </w:r>
     </w:p>
     <w:p/>
     <w:p>
-      <w:commentRangeStart w:id="182"/>
+      <w:commentRangeStart w:id="185"/>
       <w:r>
         <w:t xml:space="preserve">A Mapped Feature is always associated with some sampling feature - e.g. a mapping surface, a section, a Borehole (see Borehole) etc. </w:t>
       </w:r>
@@ -43377,12 +43846,12 @@
       <w:r>
         <w:t xml:space="preserve"> will usually be either a point or an interval. This reconciles the 2-D ("map", section) and 1-D (borehole, traverse) viewpoints in a common abstraction.</w:t>
       </w:r>
-      <w:commentRangeEnd w:id="182"/>
+      <w:commentRangeEnd w:id="185"/>
       <w:r>
         <w:rPr>
           <w:rStyle w:val="CommentReference"/>
         </w:rPr>
-        <w:commentReference w:id="182"/>
+        <w:commentReference w:id="185"/>
       </w:r>
     </w:p>
     <w:p>
@@ -43398,8 +43867,8 @@
           <w:lang w:val="en-CA"/>
         </w:rPr>
       </w:pPr>
-      <w:bookmarkStart w:id="183" w:name="BKM_FD0714CD_89E3_4F6A_B187_CB7A50E6C5C0"/>
-      <w:bookmarkEnd w:id="183"/>
+      <w:bookmarkStart w:id="186" w:name="BKM_FD0714CD_89E3_4F6A_B187_CB7A50E6C5C0"/>
+      <w:bookmarkEnd w:id="186"/>
     </w:p>
     <w:p>
       <w:pPr>
@@ -43475,8 +43944,8 @@
                 <w:lang w:val="en-CA"/>
               </w:rPr>
             </w:pPr>
-            <w:bookmarkStart w:id="184" w:name="BKM_37DE5892_2942_443B_A8C3_8C1AB5CBE877"/>
-            <w:bookmarkEnd w:id="184"/>
+            <w:bookmarkStart w:id="187" w:name="BKM_37DE5892_2942_443B_A8C3_8C1AB5CBE877"/>
+            <w:bookmarkEnd w:id="187"/>
             <w:r>
               <w:rPr>
                 <w:rFonts w:asciiTheme="minorHAnsi" w:hAnsiTheme="minorHAnsi"/>
@@ -43878,8 +44347,8 @@
                 <w:lang w:val="en-CA"/>
               </w:rPr>
             </w:pPr>
-            <w:bookmarkStart w:id="185" w:name="BKM_6B3E10C1_3AAE_4196_94F0_B9A235705FCC"/>
-            <w:bookmarkEnd w:id="185"/>
+            <w:bookmarkStart w:id="188" w:name="BKM_6B3E10C1_3AAE_4196_94F0_B9A235705FCC"/>
+            <w:bookmarkEnd w:id="188"/>
             <w:proofErr w:type="spellStart"/>
             <w:r>
               <w:rPr>
@@ -44085,8 +44554,8 @@
                 <w:lang w:val="en-CA"/>
               </w:rPr>
             </w:pPr>
-            <w:bookmarkStart w:id="186" w:name="BKM_1FCE659F_6DE4_40C1_996C_C1E6E981D3A0"/>
-            <w:bookmarkEnd w:id="186"/>
+            <w:bookmarkStart w:id="189" w:name="BKM_1FCE659F_6DE4_40C1_996C_C1E6E981D3A0"/>
+            <w:bookmarkEnd w:id="189"/>
             <w:proofErr w:type="spellStart"/>
             <w:r>
               <w:rPr>
@@ -44226,8 +44695,8 @@
                 <w:lang w:val="en-CA"/>
               </w:rPr>
             </w:pPr>
-            <w:bookmarkStart w:id="187" w:name="BKM_E9804216_8300_4609_B607_127F0178BAB6"/>
-            <w:bookmarkEnd w:id="187"/>
+            <w:bookmarkStart w:id="190" w:name="BKM_E9804216_8300_4609_B607_127F0178BAB6"/>
+            <w:bookmarkEnd w:id="190"/>
             <w:proofErr w:type="spellStart"/>
             <w:r>
               <w:rPr>
@@ -44331,8 +44800,8 @@
                 <w:lang w:val="en-CA"/>
               </w:rPr>
             </w:pPr>
-            <w:bookmarkStart w:id="188" w:name="BKM_E3A6BA8A_712F_4182_95C4_285048E21544"/>
-            <w:bookmarkEnd w:id="188"/>
+            <w:bookmarkStart w:id="191" w:name="BKM_E3A6BA8A_712F_4182_95C4_285048E21544"/>
+            <w:bookmarkEnd w:id="191"/>
             <w:r>
               <w:rPr>
                 <w:rFonts w:asciiTheme="minorHAnsi" w:hAnsiTheme="minorHAnsi"/>
@@ -44480,8 +44949,8 @@
                 <w:lang w:val="en-CA"/>
               </w:rPr>
             </w:pPr>
-            <w:bookmarkStart w:id="189" w:name="BKM_2EB23880_DDF1_4995_AB7F_3DC0E40E7A89"/>
-            <w:bookmarkEnd w:id="189"/>
+            <w:bookmarkStart w:id="192" w:name="BKM_2EB23880_DDF1_4995_AB7F_3DC0E40E7A89"/>
+            <w:bookmarkEnd w:id="192"/>
             <w:r>
               <w:rPr>
                 <w:rFonts w:asciiTheme="minorHAnsi" w:hAnsiTheme="minorHAnsi"/>
@@ -44791,7 +45260,7 @@
                     </pic:cNvPicPr>
                   </pic:nvPicPr>
                   <pic:blipFill>
-                    <a:blip r:embed="rId28">
+                    <a:blip r:embed="rId29">
                       <a:extLst>
                         <a:ext uri="{28A0092B-C50C-407E-A947-70E740481C1C}">
                           <a14:useLocalDpi xmlns:a14="http://schemas.microsoft.com/office/drawing/2010/main" val="0"/>
@@ -44947,8 +45416,8 @@
                 <w:lang w:val="en-CA"/>
               </w:rPr>
             </w:pPr>
-            <w:bookmarkStart w:id="190" w:name="BKM_A1329A5F_042F_4AF8_BF84_0B471B65BC55"/>
-            <w:bookmarkEnd w:id="190"/>
+            <w:bookmarkStart w:id="193" w:name="BKM_A1329A5F_042F_4AF8_BF84_0B471B65BC55"/>
+            <w:bookmarkEnd w:id="193"/>
             <w:r>
               <w:rPr>
                 <w:rFonts w:asciiTheme="minorHAnsi" w:hAnsiTheme="minorHAnsi"/>
@@ -45184,8 +45653,8 @@
                 <w:lang w:val="en-CA"/>
               </w:rPr>
             </w:pPr>
-            <w:bookmarkStart w:id="191" w:name="BKM_7F4D7787_7293_418E_8B38_1A72EA1F4CC0"/>
-            <w:bookmarkEnd w:id="191"/>
+            <w:bookmarkStart w:id="194" w:name="BKM_7F4D7787_7293_418E_8B38_1A72EA1F4CC0"/>
+            <w:bookmarkEnd w:id="194"/>
             <w:r>
               <w:rPr>
                 <w:rFonts w:asciiTheme="minorHAnsi" w:hAnsiTheme="minorHAnsi"/>
@@ -45260,7 +45729,7 @@
               </w:rPr>
               <w:t xml:space="preserve">Term that classifies the geologic unit in a generalization hierarchy from most local/smallest volume to most regional. </w:t>
             </w:r>
-            <w:commentRangeStart w:id="192"/>
+            <w:commentRangeStart w:id="195"/>
             <w:r>
               <w:rPr>
                 <w:rFonts w:asciiTheme="minorHAnsi" w:hAnsiTheme="minorHAnsi"/>
@@ -45271,13 +45740,13 @@
               </w:rPr>
               <w:t>Scoped name because classification is asserted, not based on observational data.</w:t>
             </w:r>
-            <w:commentRangeEnd w:id="192"/>
+            <w:commentRangeEnd w:id="195"/>
             <w:r>
               <w:rPr>
                 <w:rStyle w:val="CommentReference"/>
                 <w:color w:val="auto"/>
               </w:rPr>
-              <w:commentReference w:id="192"/>
+              <w:commentReference w:id="195"/>
             </w:r>
           </w:p>
           <w:p>
@@ -45411,8 +45880,8 @@
                 <w:lang w:val="en-CA"/>
               </w:rPr>
             </w:pPr>
-            <w:bookmarkStart w:id="193" w:name="BKM_F1AE88A3_ADC1_4E05_8AA4_DF5F90DB4C60"/>
-            <w:bookmarkEnd w:id="193"/>
+            <w:bookmarkStart w:id="196" w:name="BKM_F1AE88A3_ADC1_4E05_8AA4_DF5F90DB4C60"/>
+            <w:bookmarkEnd w:id="196"/>
             <w:r>
               <w:rPr>
                 <w:rFonts w:asciiTheme="minorHAnsi" w:hAnsiTheme="minorHAnsi"/>
@@ -45647,8 +46116,8 @@
                 <w:lang w:val="en-CA"/>
               </w:rPr>
             </w:pPr>
-            <w:bookmarkStart w:id="194" w:name="BKM_C5C77165_16DE_4DA6_948B_748CCB10594C"/>
-            <w:bookmarkEnd w:id="194"/>
+            <w:bookmarkStart w:id="197" w:name="BKM_C5C77165_16DE_4DA6_948B_748CCB10594C"/>
+            <w:bookmarkEnd w:id="197"/>
             <w:r>
               <w:rPr>
                 <w:rFonts w:asciiTheme="minorHAnsi" w:hAnsiTheme="minorHAnsi"/>
@@ -45790,8 +46259,8 @@
                 <w:lang w:val="en-CA"/>
               </w:rPr>
             </w:pPr>
-            <w:bookmarkStart w:id="195" w:name="BKM_D0CF8372_E2E7_44FE_8452_567F1CFF1C66"/>
-            <w:bookmarkEnd w:id="195"/>
+            <w:bookmarkStart w:id="198" w:name="BKM_D0CF8372_E2E7_44FE_8452_567F1CFF1C66"/>
+            <w:bookmarkEnd w:id="198"/>
             <w:r>
               <w:rPr>
                 <w:rFonts w:asciiTheme="minorHAnsi" w:hAnsiTheme="minorHAnsi"/>
@@ -46008,7 +46477,7 @@
               </w:rPr>
               <w:t xml:space="preserve"> constituent, layers, dominant constituent. </w:t>
             </w:r>
-            <w:commentRangeStart w:id="196"/>
+            <w:commentRangeStart w:id="199"/>
             <w:r>
               <w:rPr>
                 <w:rFonts w:asciiTheme="minorHAnsi" w:hAnsiTheme="minorHAnsi"/>
@@ -46019,13 +46488,13 @@
               </w:rPr>
               <w:t>Scoped name because role is asserted by the geologist building the description.</w:t>
             </w:r>
-            <w:commentRangeEnd w:id="196"/>
+            <w:commentRangeEnd w:id="199"/>
             <w:r>
               <w:rPr>
                 <w:rStyle w:val="CommentReference"/>
                 <w:color w:val="auto"/>
               </w:rPr>
-              <w:commentReference w:id="196"/>
+              <w:commentReference w:id="199"/>
             </w:r>
           </w:p>
           <w:p>
@@ -46066,8 +46535,8 @@
                 <w:lang w:val="en-CA"/>
               </w:rPr>
             </w:pPr>
-            <w:bookmarkStart w:id="197" w:name="BKM_F115EB74_32B6_4EFC_8D26_C2D2AD40E6EB"/>
-            <w:bookmarkEnd w:id="197"/>
+            <w:bookmarkStart w:id="200" w:name="BKM_F115EB74_32B6_4EFC_8D26_C2D2AD40E6EB"/>
+            <w:bookmarkEnd w:id="200"/>
             <w:r>
               <w:rPr>
                 <w:rFonts w:asciiTheme="minorHAnsi" w:hAnsiTheme="minorHAnsi"/>
@@ -46651,7 +47120,7 @@
                 <w:lang w:val="en-CA" w:eastAsia="en-CA"/>
               </w:rPr>
             </w:pPr>
-            <w:hyperlink r:id="rId29" w:history="1">
+            <w:hyperlink r:id="rId30" w:history="1">
               <w:r>
                 <w:rPr>
                   <w:rFonts w:ascii="Consolas" w:hAnsi="Consolas" w:cs="Consolas"/>
@@ -46717,7 +47186,7 @@
                 <w:lang w:val="en-CA" w:eastAsia="en-CA"/>
               </w:rPr>
             </w:pPr>
-            <w:hyperlink r:id="rId30" w:history="1">
+            <w:hyperlink r:id="rId31" w:history="1">
               <w:r>
                 <w:rPr>
                   <w:rFonts w:ascii="Consolas" w:hAnsi="Consolas" w:cs="Consolas"/>
@@ -46782,7 +47251,7 @@
                 <w:lang w:val="en-CA" w:eastAsia="en-CA"/>
               </w:rPr>
             </w:pPr>
-            <w:hyperlink r:id="rId31" w:history="1">
+            <w:hyperlink r:id="rId32" w:history="1">
               <w:r>
                 <w:rPr>
                   <w:rFonts w:ascii="Consolas" w:hAnsi="Consolas" w:cs="Consolas"/>
@@ -46848,7 +47317,7 @@
                 <w:lang w:val="en-CA" w:eastAsia="en-CA"/>
               </w:rPr>
             </w:pPr>
-            <w:hyperlink r:id="rId32" w:history="1">
+            <w:hyperlink r:id="rId33" w:history="1">
               <w:r>
                 <w:rPr>
                   <w:rFonts w:ascii="Consolas" w:hAnsi="Consolas" w:cs="Consolas"/>
@@ -46913,7 +47382,7 @@
                 <w:lang w:val="en-CA" w:eastAsia="en-CA"/>
               </w:rPr>
             </w:pPr>
-            <w:hyperlink r:id="rId33" w:history="1">
+            <w:hyperlink r:id="rId34" w:history="1">
               <w:r>
                 <w:rPr>
                   <w:rStyle w:val="Hyperlink"/>
@@ -46978,7 +47447,7 @@
                 <w:lang w:val="en-CA" w:eastAsia="en-CA"/>
               </w:rPr>
             </w:pPr>
-            <w:hyperlink r:id="rId34" w:history="1">
+            <w:hyperlink r:id="rId35" w:history="1">
               <w:r>
                 <w:rPr>
                   <w:rStyle w:val="Hyperlink"/>
@@ -47042,7 +47511,7 @@
                 <w:lang w:val="en-CA" w:eastAsia="en-CA"/>
               </w:rPr>
             </w:pPr>
-            <w:hyperlink r:id="rId35" w:history="1">
+            <w:hyperlink r:id="rId36" w:history="1">
               <w:r>
                 <w:rPr>
                   <w:rStyle w:val="Hyperlink"/>
@@ -47116,7 +47585,7 @@
                 <w:lang w:val="en-CA" w:eastAsia="en-CA"/>
               </w:rPr>
             </w:pPr>
-            <w:hyperlink r:id="rId36" w:history="1">
+            <w:hyperlink r:id="rId37" w:history="1">
               <w:r>
                 <w:rPr>
                   <w:rStyle w:val="Hyperlink"/>
@@ -47189,7 +47658,7 @@
                 <w:lang w:val="en-CA" w:eastAsia="en-CA"/>
               </w:rPr>
             </w:pPr>
-            <w:hyperlink r:id="rId37" w:history="1">
+            <w:hyperlink r:id="rId38" w:history="1">
               <w:r>
                 <w:rPr>
                   <w:rStyle w:val="Hyperlink"/>
@@ -47263,7 +47732,7 @@
                 <w:lang w:val="en-CA" w:eastAsia="en-CA"/>
               </w:rPr>
             </w:pPr>
-            <w:hyperlink r:id="rId38" w:history="1">
+            <w:hyperlink r:id="rId39" w:history="1">
               <w:r>
                 <w:rPr>
                   <w:rStyle w:val="Hyperlink"/>
@@ -47336,7 +47805,7 @@
                 <w:lang w:val="en-CA" w:eastAsia="en-CA"/>
               </w:rPr>
             </w:pPr>
-            <w:hyperlink r:id="rId39" w:history="1">
+            <w:hyperlink r:id="rId40" w:history="1">
               <w:r>
                 <w:rPr>
                   <w:rStyle w:val="Hyperlink"/>
@@ -47410,7 +47879,7 @@
                 <w:lang w:val="en-CA" w:eastAsia="en-CA"/>
               </w:rPr>
             </w:pPr>
-            <w:hyperlink r:id="rId40" w:history="1">
+            <w:hyperlink r:id="rId41" w:history="1">
               <w:r>
                 <w:rPr>
                   <w:rStyle w:val="Hyperlink"/>
@@ -47481,7 +47950,7 @@
                 <w:lang w:val="en-CA" w:eastAsia="en-CA"/>
               </w:rPr>
             </w:pPr>
-            <w:hyperlink r:id="rId41" w:history="1">
+            <w:hyperlink r:id="rId42" w:history="1">
               <w:r>
                 <w:rPr>
                   <w:rFonts w:ascii="Consolas" w:hAnsi="Consolas" w:cs="Consolas"/>
@@ -47547,7 +48016,7 @@
                 <w:lang w:val="en-CA" w:eastAsia="en-CA"/>
               </w:rPr>
             </w:pPr>
-            <w:hyperlink r:id="rId42" w:history="1">
+            <w:hyperlink r:id="rId43" w:history="1">
               <w:r>
                 <w:rPr>
                   <w:rFonts w:ascii="Consolas" w:hAnsi="Consolas" w:cs="Consolas"/>
@@ -47612,7 +48081,7 @@
                 <w:lang w:val="en-CA" w:eastAsia="en-CA"/>
               </w:rPr>
             </w:pPr>
-            <w:hyperlink r:id="rId43" w:history="1">
+            <w:hyperlink r:id="rId44" w:history="1">
               <w:r>
                 <w:rPr>
                   <w:rFonts w:ascii="Consolas" w:hAnsi="Consolas" w:cs="Consolas"/>
@@ -47676,7 +48145,7 @@
                 <w:lang w:val="en-CA" w:eastAsia="en-CA"/>
               </w:rPr>
             </w:pPr>
-            <w:hyperlink r:id="rId44" w:history="1">
+            <w:hyperlink r:id="rId45" w:history="1">
               <w:r>
                 <w:rPr>
                   <w:rFonts w:ascii="Consolas" w:hAnsi="Consolas" w:cs="Consolas"/>
@@ -47742,7 +48211,7 @@
                 <w:lang w:val="en-CA" w:eastAsia="en-CA"/>
               </w:rPr>
             </w:pPr>
-            <w:hyperlink r:id="rId45" w:history="1">
+            <w:hyperlink r:id="rId46" w:history="1">
               <w:r>
                 <w:rPr>
                   <w:rFonts w:ascii="Consolas" w:hAnsi="Consolas" w:cs="Consolas"/>
@@ -47808,7 +48277,7 @@
                 <w:lang w:val="en-CA" w:eastAsia="en-CA"/>
               </w:rPr>
             </w:pPr>
-            <w:hyperlink r:id="rId46" w:history="1">
+            <w:hyperlink r:id="rId47" w:history="1">
               <w:r>
                 <w:rPr>
                   <w:rFonts w:ascii="Consolas" w:hAnsi="Consolas" w:cs="Consolas"/>
@@ -47873,7 +48342,7 @@
                 <w:lang w:val="en-CA" w:eastAsia="en-CA"/>
               </w:rPr>
             </w:pPr>
-            <w:hyperlink r:id="rId47" w:history="1">
+            <w:hyperlink r:id="rId48" w:history="1">
               <w:r>
                 <w:rPr>
                   <w:rFonts w:ascii="Consolas" w:hAnsi="Consolas" w:cs="Consolas"/>
@@ -48633,7 +49102,7 @@
                 <w:lang w:val="en-CA"/>
               </w:rPr>
             </w:pPr>
-            <w:commentRangeStart w:id="198"/>
+            <w:commentRangeStart w:id="201"/>
             <w:r>
               <w:rPr>
                 <w:rFonts w:eastAsia="MS Mincho"/>
@@ -48746,13 +49215,13 @@
               </w:rPr>
               <w:t>xlink:title</w:t>
             </w:r>
-            <w:commentRangeEnd w:id="198"/>
+            <w:commentRangeEnd w:id="201"/>
             <w:proofErr w:type="spellEnd"/>
             <w:r>
               <w:rPr>
                 <w:rStyle w:val="CommentReference"/>
               </w:rPr>
-              <w:commentReference w:id="198"/>
+              <w:commentReference w:id="201"/>
             </w:r>
           </w:p>
         </w:tc>
@@ -48815,7 +49284,7 @@
                 <w:lang w:val="en-CA"/>
               </w:rPr>
             </w:pPr>
-            <w:commentRangeStart w:id="199"/>
+            <w:commentRangeStart w:id="202"/>
             <w:r>
               <w:rPr>
                 <w:rFonts w:eastAsia="MS Mincho"/>
@@ -48929,12 +49398,12 @@
               </w:rPr>
               <w:t>, and resolve to a representation of that resource using Linked Open Data principles</w:t>
             </w:r>
-            <w:commentRangeEnd w:id="199"/>
+            <w:commentRangeEnd w:id="202"/>
             <w:r>
               <w:rPr>
                 <w:rStyle w:val="CommentReference"/>
               </w:rPr>
-              <w:commentReference w:id="199"/>
+              <w:commentReference w:id="202"/>
             </w:r>
           </w:p>
         </w:tc>
@@ -49719,7 +50188,7 @@
         </w:rPr>
         <w:t xml:space="preserve"> xlink:href="</w:t>
       </w:r>
-      <w:commentRangeStart w:id="200"/>
+      <w:commentRangeStart w:id="203"/>
       <w:r>
         <w:rPr>
           <w:rFonts w:ascii="Consolas" w:hAnsi="Consolas" w:cs="Consolas"/>
@@ -49729,12 +50198,12 @@
         </w:rPr>
         <w:t>http://resource.geosciml.org/classifier/cgi/simplelithology/mudstone</w:t>
       </w:r>
-      <w:commentRangeEnd w:id="200"/>
+      <w:commentRangeEnd w:id="203"/>
       <w:r>
         <w:rPr>
           <w:rStyle w:val="CommentReference"/>
         </w:rPr>
-        <w:commentReference w:id="200"/>
+        <w:commentReference w:id="203"/>
       </w:r>
       <w:r>
         <w:rPr>
@@ -50000,14 +50469,14 @@
           <w:lang w:val="en-CA"/>
         </w:rPr>
       </w:pPr>
-      <w:bookmarkStart w:id="201" w:name="_Toc337499861"/>
+      <w:bookmarkStart w:id="204" w:name="_Toc337499861"/>
       <w:r>
         <w:rPr>
           <w:lang w:val="en-CA"/>
         </w:rPr>
         <w:t>Media Types for any data encoding(s)</w:t>
       </w:r>
-      <w:bookmarkEnd w:id="201"/>
+      <w:bookmarkEnd w:id="204"/>
     </w:p>
     <w:p>
       <w:pPr>
@@ -50057,41 +50526,41 @@
           <w:lang w:val="en-CA"/>
         </w:rPr>
       </w:pPr>
-      <w:bookmarkStart w:id="202" w:name="_Toc254961261"/>
-      <w:bookmarkStart w:id="203" w:name="_Ref259545760"/>
-      <w:bookmarkStart w:id="204" w:name="_Toc276720685"/>
-      <w:bookmarkStart w:id="205" w:name="_Toc279341984"/>
-      <w:bookmarkStart w:id="206" w:name="_Toc337499862"/>
-      <w:bookmarkStart w:id="207" w:name="_Toc443461105"/>
-      <w:bookmarkStart w:id="208" w:name="_Toc9996974"/>
-      <w:bookmarkStart w:id="209" w:name="_Ref207532276"/>
-      <w:bookmarkStart w:id="210" w:name="_Ref207532302"/>
-      <w:bookmarkStart w:id="211" w:name="_Ref207532345"/>
-      <w:bookmarkStart w:id="212" w:name="_Toc219622068"/>
+      <w:bookmarkStart w:id="205" w:name="_Toc254961261"/>
+      <w:bookmarkStart w:id="206" w:name="_Ref259545760"/>
+      <w:bookmarkStart w:id="207" w:name="_Toc276720685"/>
+      <w:bookmarkStart w:id="208" w:name="_Toc279341984"/>
+      <w:bookmarkStart w:id="209" w:name="_Toc337499862"/>
+      <w:bookmarkStart w:id="210" w:name="_Toc443461105"/>
+      <w:bookmarkStart w:id="211" w:name="_Toc9996974"/>
+      <w:bookmarkStart w:id="212" w:name="_Ref207532276"/>
+      <w:bookmarkStart w:id="213" w:name="_Ref207532302"/>
+      <w:bookmarkStart w:id="214" w:name="_Ref207532345"/>
+      <w:bookmarkStart w:id="215" w:name="_Toc219622068"/>
       <w:r>
         <w:rPr>
           <w:lang w:val="en-CA"/>
         </w:rPr>
         <w:t xml:space="preserve">Conformance class: </w:t>
-      </w:r>
-      <w:bookmarkEnd w:id="202"/>
-      <w:bookmarkEnd w:id="203"/>
-      <w:bookmarkEnd w:id="204"/>
-      <w:r>
-        <w:rPr>
-          <w:lang w:val="en-CA"/>
-        </w:rPr>
-        <w:t xml:space="preserve">AAAA </w:t>
-      </w:r>
-      <w:r>
-        <w:rPr>
-          <w:color w:val="FF0000"/>
-          <w:lang w:val="en-CA"/>
-        </w:rPr>
-        <w:t>(repeat as necessary)</w:t>
       </w:r>
       <w:bookmarkEnd w:id="205"/>
       <w:bookmarkEnd w:id="206"/>
+      <w:bookmarkEnd w:id="207"/>
+      <w:r>
+        <w:rPr>
+          <w:lang w:val="en-CA"/>
+        </w:rPr>
+        <w:t xml:space="preserve">AAAA </w:t>
+      </w:r>
+      <w:r>
+        <w:rPr>
+          <w:color w:val="FF0000"/>
+          <w:lang w:val="en-CA"/>
+        </w:rPr>
+        <w:t>(repeat as necessary)</w:t>
+      </w:r>
+      <w:bookmarkEnd w:id="208"/>
+      <w:bookmarkEnd w:id="209"/>
     </w:p>
     <w:p>
       <w:pPr>
@@ -50105,12 +50574,12 @@
         </w:rPr>
       </w:pPr>
     </w:p>
-    <w:bookmarkEnd w:id="207"/>
-    <w:bookmarkEnd w:id="208"/>
-    <w:bookmarkEnd w:id="209"/>
     <w:bookmarkEnd w:id="210"/>
     <w:bookmarkEnd w:id="211"/>
     <w:bookmarkEnd w:id="212"/>
+    <w:bookmarkEnd w:id="213"/>
+    <w:bookmarkEnd w:id="214"/>
+    <w:bookmarkEnd w:id="215"/>
     <w:p>
       <w:pPr>
         <w:pStyle w:val="Annex"/>
@@ -50124,7 +50593,7 @@
         </w:rPr>
         <w:br w:type="page"/>
       </w:r>
-      <w:bookmarkStart w:id="213" w:name="_Toc165888231"/>
+      <w:bookmarkStart w:id="216" w:name="_Toc165888231"/>
       <w:r>
         <w:rPr>
           <w:lang w:val="en-CA"/>
@@ -50145,7 +50614,7 @@
         </w:rPr>
         <w:t>: Revision history</w:t>
       </w:r>
-      <w:bookmarkEnd w:id="213"/>
+      <w:bookmarkEnd w:id="216"/>
     </w:p>
     <w:p>
       <w:pPr>
@@ -50726,7 +51195,7 @@
       </w:r>
     </w:p>
     <w:sectPr>
-      <w:footerReference w:type="default" r:id="rId48"/>
+      <w:footerReference w:type="default" r:id="rId49"/>
       <w:pgSz w:w="12240" w:h="15840"/>
       <w:pgMar w:top="1440" w:right="1800" w:bottom="1440" w:left="1800" w:header="720" w:footer="720" w:gutter="0"/>
       <w:cols w:space="720"/>
@@ -50804,7 +51273,90 @@
       <w:proofErr w:type="spellEnd"/>
     </w:p>
   </w:comment>
-  <w:comment w:id="45" w:author="Eric Boisvert" w:date="2015-10-04T16:55:00Z" w:initials="EB/L">
+  <w:comment w:id="42" w:author="Eric Boisvert" w:date="2015-10-11T11:52:00Z" w:initials="EB/L">
+    <w:p>
+      <w:pPr>
+        <w:pStyle w:val="CommentText"/>
+      </w:pPr>
+      <w:r>
+        <w:rPr>
+          <w:rStyle w:val="CommentReference"/>
+        </w:rPr>
+        <w:annotationRef/>
+      </w:r>
+      <w:r>
+        <w:t>My pet peeves</w:t>
+      </w:r>
+    </w:p>
+  </w:comment>
+  <w:comment w:id="43" w:author="Eric Boisvert" w:date="2015-10-11T11:53:00Z" w:initials="EB/L">
+    <w:p>
+      <w:pPr>
+        <w:pStyle w:val="CommentText"/>
+      </w:pPr>
+      <w:r>
+        <w:rPr>
+          <w:rStyle w:val="CommentReference"/>
+        </w:rPr>
+        <w:annotationRef/>
+      </w:r>
+      <w:r>
+        <w:t xml:space="preserve">We don’t have a clear way to report this, unless we allow a </w:t>
+      </w:r>
+      <w:proofErr w:type="spellStart"/>
+      <w:r>
+        <w:t>nillable</w:t>
+      </w:r>
+      <w:proofErr w:type="spellEnd"/>
+      <w:r>
+        <w:t xml:space="preserve"> property to have both a nil an</w:t>
+      </w:r>
+      <w:r>
+        <w:t xml:space="preserve">d a content (the Organism class) </w:t>
+      </w:r>
+      <w:proofErr w:type="spellStart"/>
+      <w:r>
+        <w:t>nilReason</w:t>
+      </w:r>
+      <w:proofErr w:type="spellEnd"/>
+      <w:r>
+        <w:t xml:space="preserve"> = absent</w:t>
+      </w:r>
+    </w:p>
+  </w:comment>
+  <w:comment w:id="45" w:author="Eric Boisvert" w:date="2015-10-11T11:54:00Z" w:initials="EB/L">
+    <w:p>
+      <w:pPr>
+        <w:pStyle w:val="CommentText"/>
+      </w:pPr>
+      <w:r>
+        <w:rPr>
+          <w:rStyle w:val="CommentReference"/>
+        </w:rPr>
+        <w:annotationRef/>
+      </w:r>
+      <w:r>
+        <w:t xml:space="preserve">The way to do this in </w:t>
+      </w:r>
+      <w:proofErr w:type="spellStart"/>
+      <w:r>
+        <w:t>GeoSciML</w:t>
+      </w:r>
+      <w:proofErr w:type="spellEnd"/>
+      <w:r>
+        <w:t xml:space="preserve"> is to have </w:t>
+      </w:r>
+      <w:proofErr w:type="spellStart"/>
+      <w:r>
+        <w:t>ConstituentPart</w:t>
+      </w:r>
+      <w:proofErr w:type="spellEnd"/>
+      <w:r>
+        <w:t>/proportion = 0</w:t>
+      </w:r>
+    </w:p>
+  </w:comment>
+  <w:comment w:id="48" w:author="Eric Boisvert" w:date="2015-10-04T16:55:00Z" w:initials="EB/L">
     <w:p>
       <w:pPr>
         <w:pStyle w:val="CommentText"/>
@@ -50851,7 +51403,7 @@
       <w:proofErr w:type="spellEnd"/>
     </w:p>
   </w:comment>
-  <w:comment w:id="71" w:author="Eric Boisvert" w:date="2015-10-05T17:43:00Z" w:initials="EB/L">
+  <w:comment w:id="74" w:author="Eric Boisvert" w:date="2015-10-05T17:43:00Z" w:initials="EB/L">
     <w:p>
       <w:pPr>
         <w:pStyle w:val="CommentText"/>
@@ -50867,7 +51419,7 @@
       </w:r>
     </w:p>
   </w:comment>
-  <w:comment w:id="86" w:author="Eric Boisvert" w:date="2015-10-05T17:44:00Z" w:initials="EB/L">
+  <w:comment w:id="89" w:author="Eric Boisvert" w:date="2015-10-05T17:44:00Z" w:initials="EB/L">
     <w:p>
       <w:pPr>
         <w:pStyle w:val="CommentText"/>
@@ -50914,7 +51466,7 @@
       <w:proofErr w:type="spellEnd"/>
     </w:p>
   </w:comment>
-  <w:comment w:id="174" w:author="Eric Boisvert" w:date="2015-10-05T18:09:00Z" w:initials="EB/L">
+  <w:comment w:id="177" w:author="Eric Boisvert" w:date="2015-10-05T18:09:00Z" w:initials="EB/L">
     <w:p>
       <w:pPr>
         <w:pStyle w:val="CommentText"/>
@@ -50935,7 +51487,7 @@
       <w:proofErr w:type="gramEnd"/>
     </w:p>
   </w:comment>
-  <w:comment w:id="179" w:author="Eric Boisvert" w:date="2015-10-07T19:14:00Z" w:initials="EB/L">
+  <w:comment w:id="182" w:author="Eric Boisvert" w:date="2015-10-07T19:14:00Z" w:initials="EB/L">
     <w:p>
       <w:pPr>
         <w:pStyle w:val="CommentText"/>
@@ -50959,7 +51511,7 @@
       </w:r>
     </w:p>
   </w:comment>
-  <w:comment w:id="181" w:author="Eric Boisvert" w:date="2015-10-07T20:54:00Z" w:initials="EB/L">
+  <w:comment w:id="184" w:author="Eric Boisvert" w:date="2015-10-07T20:54:00Z" w:initials="EB/L">
     <w:p>
       <w:pPr>
         <w:pStyle w:val="CommentText"/>
@@ -50975,7 +51527,7 @@
       </w:r>
     </w:p>
   </w:comment>
-  <w:comment w:id="182" w:author="Eric Boisvert" w:date="2015-10-07T21:14:00Z" w:initials="EB/L">
+  <w:comment w:id="185" w:author="Eric Boisvert" w:date="2015-10-07T21:14:00Z" w:initials="EB/L">
     <w:p>
       <w:pPr>
         <w:pStyle w:val="CommentText"/>
@@ -50999,7 +51551,7 @@
       </w:r>
     </w:p>
   </w:comment>
-  <w:comment w:id="192" w:author="Eric Boisvert" w:date="2015-10-08T18:59:00Z" w:initials="EB/L">
+  <w:comment w:id="195" w:author="Eric Boisvert" w:date="2015-10-08T18:59:00Z" w:initials="EB/L">
     <w:p>
       <w:pPr>
         <w:pStyle w:val="CommentText"/>
@@ -51015,7 +51567,7 @@
       </w:r>
     </w:p>
   </w:comment>
-  <w:comment w:id="196" w:author="Eric Boisvert" w:date="2015-10-08T19:05:00Z" w:initials="EB/L">
+  <w:comment w:id="199" w:author="Eric Boisvert" w:date="2015-10-08T19:05:00Z" w:initials="EB/L">
     <w:p>
       <w:pPr>
         <w:pStyle w:val="CommentText"/>
@@ -51031,7 +51583,7 @@
       </w:r>
     </w:p>
   </w:comment>
-  <w:comment w:id="198" w:author="Eric Boisvert" w:date="2015-10-02T18:16:00Z" w:initials="EB/L">
+  <w:comment w:id="201" w:author="Eric Boisvert" w:date="2015-10-02T18:16:00Z" w:initials="EB/L">
     <w:p>
       <w:pPr>
         <w:pStyle w:val="CommentText"/>
@@ -51073,7 +51625,7 @@
       <w:proofErr w:type="gramEnd"/>
     </w:p>
   </w:comment>
-  <w:comment w:id="199" w:author="Eric Boisvert" w:date="2015-10-02T18:17:00Z" w:initials="EB/L">
+  <w:comment w:id="202" w:author="Eric Boisvert" w:date="2015-10-02T18:17:00Z" w:initials="EB/L">
     <w:p>
       <w:pPr>
         <w:pStyle w:val="CommentText"/>
@@ -51102,7 +51654,7 @@
       <w:proofErr w:type="gramEnd"/>
     </w:p>
   </w:comment>
-  <w:comment w:id="200" w:author="Eric Boisvert" w:date="2015-10-02T18:21:00Z" w:initials="EB/L">
+  <w:comment w:id="203" w:author="Eric Boisvert" w:date="2015-10-02T18:21:00Z" w:initials="EB/L">
     <w:p>
       <w:pPr>
         <w:pStyle w:val="CommentText"/>
@@ -56072,7 +56624,7 @@
 </file>
 
 <file path=customXml/itemProps1.xml><?xml version="1.0" encoding="utf-8"?>
-<ds:datastoreItem xmlns:ds="http://schemas.openxmlformats.org/officeDocument/2006/customXml" ds:itemID="{E3DD9838-2F95-4819-8A24-F1AB3B38EFB6}">
+<ds:datastoreItem xmlns:ds="http://schemas.openxmlformats.org/officeDocument/2006/customXml" ds:itemID="{31CCB3B4-C022-418D-BABD-90A1C439D7ED}">
   <ds:schemaRefs>
     <ds:schemaRef ds:uri="http://schemas.openxmlformats.org/officeDocument/2006/bibliography"/>
   </ds:schemaRefs>

</xml_diff>